<commit_message>
GDP map, data sources & gui design description
</commit_message>
<xml_diff>
--- a/documentation/Documentation_2.docx
+++ b/documentation/Documentation_2.docx
@@ -1327,8 +1327,165 @@
         <w:pStyle w:val="Tekstpodstawowy"/>
         <w:rPr>
           <w:rFonts w:asciiTheme="minorHAnsi" w:hAnsiTheme="minorHAnsi" w:cstheme="minorHAnsi"/>
-        </w:rPr>
-      </w:pPr>
+          <w:bCs/>
+        </w:rPr>
+      </w:pPr>
+      <w:r>
+        <w:rPr>
+          <w:rFonts w:asciiTheme="minorHAnsi" w:hAnsiTheme="minorHAnsi" w:cstheme="minorHAnsi"/>
+          <w:bCs/>
+        </w:rPr>
+        <w:t>TODO:</w:t>
+      </w:r>
+    </w:p>
+    <w:p>
+      <w:pPr>
+        <w:pStyle w:val="Tekstpodstawowy"/>
+        <w:rPr>
+          <w:rFonts w:asciiTheme="minorHAnsi" w:hAnsiTheme="minorHAnsi" w:cstheme="minorHAnsi"/>
+        </w:rPr>
+      </w:pPr>
+      <w:r>
+        <w:rPr>
+          <w:noProof/>
+        </w:rPr>
+        <w:drawing>
+          <wp:inline distT="0" distB="0" distL="0" distR="0" wp14:anchorId="2A00104A" wp14:editId="1CBBD0AE">
+            <wp:extent cx="2328808" cy="1800000"/>
+            <wp:effectExtent l="0" t="0" r="0" b="0"/>
+            <wp:docPr id="2" name="Obraz 2" descr="Obraz zawierający stół&#10;&#10;Opis wygenerowany automatycznie"/>
+            <wp:cNvGraphicFramePr>
+              <a:graphicFrameLocks xmlns:a="http://schemas.openxmlformats.org/drawingml/2006/main" noChangeAspect="1"/>
+            </wp:cNvGraphicFramePr>
+            <a:graphic xmlns:a="http://schemas.openxmlformats.org/drawingml/2006/main">
+              <a:graphicData uri="http://schemas.openxmlformats.org/drawingml/2006/picture">
+                <pic:pic xmlns:pic="http://schemas.openxmlformats.org/drawingml/2006/picture">
+                  <pic:nvPicPr>
+                    <pic:cNvPr id="2" name="Obraz 2" descr="Obraz zawierający stół&#10;&#10;Opis wygenerowany automatycznie"/>
+                    <pic:cNvPicPr/>
+                  </pic:nvPicPr>
+                  <pic:blipFill>
+                    <a:blip r:embed="rId9"/>
+                    <a:stretch>
+                      <a:fillRect/>
+                    </a:stretch>
+                  </pic:blipFill>
+                  <pic:spPr>
+                    <a:xfrm>
+                      <a:off x="0" y="0"/>
+                      <a:ext cx="2328808" cy="1800000"/>
+                    </a:xfrm>
+                    <a:prstGeom prst="rect">
+                      <a:avLst/>
+                    </a:prstGeom>
+                  </pic:spPr>
+                </pic:pic>
+              </a:graphicData>
+            </a:graphic>
+          </wp:inline>
+        </w:drawing>
+      </w:r>
+      <w:r>
+        <w:rPr>
+          <w:rFonts w:asciiTheme="minorHAnsi" w:hAnsiTheme="minorHAnsi" w:cstheme="minorHAnsi"/>
+        </w:rPr>
+        <w:t xml:space="preserve">           </w:t>
+      </w:r>
+      <w:r>
+        <w:rPr>
+          <w:noProof/>
+        </w:rPr>
+        <w:drawing>
+          <wp:inline distT="0" distB="0" distL="0" distR="0" wp14:anchorId="63C101F6" wp14:editId="11177B94">
+            <wp:extent cx="2473058" cy="1800000"/>
+            <wp:effectExtent l="0" t="0" r="3810" b="0"/>
+            <wp:docPr id="3" name="Obraz 3"/>
+            <wp:cNvGraphicFramePr>
+              <a:graphicFrameLocks xmlns:a="http://schemas.openxmlformats.org/drawingml/2006/main" noChangeAspect="1"/>
+            </wp:cNvGraphicFramePr>
+            <a:graphic xmlns:a="http://schemas.openxmlformats.org/drawingml/2006/main">
+              <a:graphicData uri="http://schemas.openxmlformats.org/drawingml/2006/picture">
+                <pic:pic xmlns:pic="http://schemas.openxmlformats.org/drawingml/2006/picture">
+                  <pic:nvPicPr>
+                    <pic:cNvPr id="1" name=""/>
+                    <pic:cNvPicPr/>
+                  </pic:nvPicPr>
+                  <pic:blipFill>
+                    <a:blip r:embed="rId10"/>
+                    <a:stretch>
+                      <a:fillRect/>
+                    </a:stretch>
+                  </pic:blipFill>
+                  <pic:spPr>
+                    <a:xfrm>
+                      <a:off x="0" y="0"/>
+                      <a:ext cx="2473058" cy="1800000"/>
+                    </a:xfrm>
+                    <a:prstGeom prst="rect">
+                      <a:avLst/>
+                    </a:prstGeom>
+                  </pic:spPr>
+                </pic:pic>
+              </a:graphicData>
+            </a:graphic>
+          </wp:inline>
+        </w:drawing>
+      </w:r>
+      <w:r>
+        <w:rPr>
+          <w:rFonts w:asciiTheme="minorHAnsi" w:hAnsiTheme="minorHAnsi" w:cstheme="minorHAnsi"/>
+        </w:rPr>
+        <w:t>’</w:t>
+      </w:r>
+    </w:p>
+    <w:p>
+      <w:pPr>
+        <w:pStyle w:val="Tekstpodstawowy"/>
+        <w:rPr>
+          <w:rFonts w:asciiTheme="minorHAnsi" w:hAnsiTheme="minorHAnsi" w:cstheme="minorHAnsi"/>
+        </w:rPr>
+      </w:pPr>
+      <w:r>
+        <w:rPr>
+          <w:noProof/>
+        </w:rPr>
+        <w:lastRenderedPageBreak/>
+        <w:drawing>
+          <wp:inline distT="0" distB="0" distL="0" distR="0" wp14:anchorId="59CE3180" wp14:editId="7581B152">
+            <wp:extent cx="5760720" cy="4412615"/>
+            <wp:effectExtent l="0" t="0" r="0" b="6985"/>
+            <wp:docPr id="4" name="Obraz 4" descr="Obraz zawierający stół&#10;&#10;Opis wygenerowany automatycznie"/>
+            <wp:cNvGraphicFramePr>
+              <a:graphicFrameLocks xmlns:a="http://schemas.openxmlformats.org/drawingml/2006/main" noChangeAspect="1"/>
+            </wp:cNvGraphicFramePr>
+            <a:graphic xmlns:a="http://schemas.openxmlformats.org/drawingml/2006/main">
+              <a:graphicData uri="http://schemas.openxmlformats.org/drawingml/2006/picture">
+                <pic:pic xmlns:pic="http://schemas.openxmlformats.org/drawingml/2006/picture">
+                  <pic:nvPicPr>
+                    <pic:cNvPr id="4" name="Obraz 4" descr="Obraz zawierający stół&#10;&#10;Opis wygenerowany automatycznie"/>
+                    <pic:cNvPicPr/>
+                  </pic:nvPicPr>
+                  <pic:blipFill>
+                    <a:blip r:embed="rId11"/>
+                    <a:stretch>
+                      <a:fillRect/>
+                    </a:stretch>
+                  </pic:blipFill>
+                  <pic:spPr>
+                    <a:xfrm>
+                      <a:off x="0" y="0"/>
+                      <a:ext cx="5760720" cy="4412615"/>
+                    </a:xfrm>
+                    <a:prstGeom prst="rect">
+                      <a:avLst/>
+                    </a:prstGeom>
+                  </pic:spPr>
+                </pic:pic>
+              </a:graphicData>
+            </a:graphic>
+          </wp:inline>
+        </w:drawing>
+      </w:r>
     </w:p>
     <w:p>
       <w:pPr>
@@ -1653,6 +1810,18 @@
                 <w:rFonts w:asciiTheme="minorHAnsi" w:hAnsiTheme="minorHAnsi" w:cstheme="minorHAnsi"/>
               </w:rPr>
             </w:pPr>
+            <w:r>
+              <w:rPr>
+                <w:rFonts w:asciiTheme="minorHAnsi" w:hAnsiTheme="minorHAnsi" w:cstheme="minorHAnsi"/>
+              </w:rPr>
+              <w:t>1</w:t>
+            </w:r>
+            <w:r>
+              <w:rPr>
+                <w:rFonts w:asciiTheme="minorHAnsi" w:hAnsiTheme="minorHAnsi" w:cstheme="minorHAnsi"/>
+              </w:rPr>
+              <w:t>.11.2021</w:t>
+            </w:r>
           </w:p>
         </w:tc>
         <w:tc>
@@ -1676,6 +1845,12 @@
                 <w:rFonts w:asciiTheme="minorHAnsi" w:hAnsiTheme="minorHAnsi" w:cstheme="minorHAnsi"/>
               </w:rPr>
             </w:pPr>
+            <w:r>
+              <w:rPr>
+                <w:rFonts w:asciiTheme="minorHAnsi" w:hAnsiTheme="minorHAnsi" w:cstheme="minorHAnsi"/>
+              </w:rPr>
+              <w:t>Agata Makarewicz</w:t>
+            </w:r>
           </w:p>
         </w:tc>
         <w:tc>
@@ -1699,6 +1874,24 @@
                 <w:rFonts w:asciiTheme="minorHAnsi" w:hAnsiTheme="minorHAnsi" w:cstheme="minorHAnsi"/>
               </w:rPr>
             </w:pPr>
+            <w:r>
+              <w:rPr>
+                <w:rFonts w:asciiTheme="minorHAnsi" w:hAnsiTheme="minorHAnsi" w:cstheme="minorHAnsi"/>
+              </w:rPr>
+              <w:t xml:space="preserve">Data sources </w:t>
+            </w:r>
+            <w:r>
+              <w:rPr>
+                <w:rFonts w:asciiTheme="minorHAnsi" w:hAnsiTheme="minorHAnsi" w:cstheme="minorHAnsi"/>
+              </w:rPr>
+              <w:t xml:space="preserve">&amp; GUI design </w:t>
+            </w:r>
+            <w:r>
+              <w:rPr>
+                <w:rFonts w:asciiTheme="minorHAnsi" w:hAnsiTheme="minorHAnsi" w:cstheme="minorHAnsi"/>
+              </w:rPr>
+              <w:t>description added</w:t>
+            </w:r>
           </w:p>
         </w:tc>
         <w:tc>
@@ -2272,7 +2465,7 @@
         </w:rPr>
         <w:t xml:space="preserve"> method of </w:t>
       </w:r>
-      <w:hyperlink r:id="rId9" w:anchor="Analysis" w:tooltip="Time series" w:history="1">
+      <w:hyperlink r:id="rId12" w:anchor="Analysis" w:tooltip="Time series" w:history="1">
         <w:r>
           <w:rPr>
             <w:rStyle w:val="Hipercze"/>
@@ -2432,6 +2625,7 @@
         <w:br w:type="page"/>
       </w:r>
     </w:p>
+    <w:bookmarkEnd w:id="4"/>
     <w:p>
       <w:pPr>
         <w:pStyle w:val="Nagwek1"/>
@@ -2448,9 +2642,14 @@
           <w:rFonts w:asciiTheme="minorHAnsi" w:hAnsiTheme="minorHAnsi" w:cstheme="minorHAnsi"/>
         </w:rPr>
         <w:lastRenderedPageBreak/>
-        <w:t>Specification</w:t>
-      </w:r>
-      <w:bookmarkEnd w:id="4"/>
+        <w:t>Solution Proposa</w:t>
+      </w:r>
+      <w:r>
+        <w:rPr>
+          <w:rFonts w:asciiTheme="minorHAnsi" w:hAnsiTheme="minorHAnsi" w:cstheme="minorHAnsi"/>
+        </w:rPr>
+        <w:t>l</w:t>
+      </w:r>
     </w:p>
     <w:p>
       <w:pPr>
@@ -2463,40 +2662,803 @@
           <w:rFonts w:asciiTheme="minorHAnsi" w:hAnsiTheme="minorHAnsi" w:cstheme="minorHAnsi"/>
         </w:rPr>
       </w:pPr>
-      <w:bookmarkStart w:id="5" w:name="__RefHeading___Toc6749_630044125"/>
-      <w:bookmarkStart w:id="6" w:name="_Toc465776526"/>
-      <w:bookmarkEnd w:id="5"/>
-      <w:r>
-        <w:rPr>
-          <w:rFonts w:asciiTheme="minorHAnsi" w:hAnsiTheme="minorHAnsi" w:cstheme="minorHAnsi"/>
-        </w:rPr>
-        <w:t>Executive summary</w:t>
-      </w:r>
-      <w:bookmarkEnd w:id="6"/>
-      <w:r>
-        <w:rPr>
-          <w:rFonts w:asciiTheme="minorHAnsi" w:hAnsiTheme="minorHAnsi" w:cstheme="minorHAnsi"/>
-        </w:rPr>
-        <w:t xml:space="preserve">  </w:t>
+      <w:r>
+        <w:rPr>
+          <w:rFonts w:asciiTheme="minorHAnsi" w:hAnsiTheme="minorHAnsi" w:cstheme="minorHAnsi"/>
+        </w:rPr>
+        <w:t>Data</w:t>
       </w:r>
     </w:p>
     <w:p>
       <w:pPr>
+        <w:pStyle w:val="Legenda"/>
+        <w:rPr>
+          <w:rFonts w:asciiTheme="minorHAnsi" w:hAnsiTheme="minorHAnsi" w:cstheme="minorHAnsi"/>
+          <w:sz w:val="22"/>
+          <w:szCs w:val="22"/>
+        </w:rPr>
+      </w:pPr>
+      <w:bookmarkStart w:id="5" w:name="_Hlk86697614"/>
+      <w:r>
+        <w:rPr>
+          <w:rFonts w:asciiTheme="minorHAnsi" w:hAnsiTheme="minorHAnsi" w:cstheme="minorHAnsi"/>
+          <w:sz w:val="22"/>
+          <w:szCs w:val="22"/>
+        </w:rPr>
+        <w:t>Data sources</w:t>
+      </w:r>
+    </w:p>
+    <w:p>
+      <w:pPr>
+        <w:pStyle w:val="Akapitzlist"/>
+        <w:numPr>
+          <w:ilvl w:val="0"/>
+          <w:numId w:val="24"/>
+        </w:numPr>
         <w:ind w:right="-113"/>
         <w:jc w:val="both"/>
         <w:rPr>
-          <w:rFonts w:asciiTheme="minorHAnsi" w:hAnsiTheme="minorHAnsi" w:cstheme="minorHAnsi"/>
+          <w:rFonts w:asciiTheme="minorHAnsi" w:eastAsia="SimSun" w:hAnsiTheme="minorHAnsi" w:cstheme="minorHAnsi"/>
+          <w:bCs/>
+          <w:sz w:val="22"/>
+          <w:szCs w:val="22"/>
+        </w:rPr>
+      </w:pPr>
+      <w:r>
+        <w:rPr>
+          <w:rFonts w:asciiTheme="minorHAnsi" w:eastAsia="SimSun" w:hAnsiTheme="minorHAnsi" w:cstheme="minorHAnsi"/>
           <w:b/>
-          <w:sz w:val="20"/>
-        </w:rPr>
-      </w:pPr>
-      <w:r>
-        <w:rPr>
-          <w:rFonts w:asciiTheme="minorHAnsi" w:hAnsiTheme="minorHAnsi" w:cstheme="minorHAnsi"/>
-          <w:bCs/>
-        </w:rPr>
-        <w:t xml:space="preserve">The aim of the diploma thesis is to apply various clustering algorithms to the time series of economic growth of European countries. </w:t>
-      </w:r>
+          <w:sz w:val="22"/>
+          <w:szCs w:val="22"/>
+        </w:rPr>
+        <w:t>Penn World Table</w:t>
+      </w:r>
+      <w:r>
+        <w:rPr>
+          <w:rFonts w:asciiTheme="minorHAnsi" w:eastAsia="SimSun" w:hAnsiTheme="minorHAnsi" w:cstheme="minorHAnsi"/>
+          <w:bCs/>
+          <w:sz w:val="22"/>
+          <w:szCs w:val="22"/>
+        </w:rPr>
+        <w:t xml:space="preserve"> – a </w:t>
+      </w:r>
+      <w:r>
+        <w:rPr>
+          <w:rFonts w:asciiTheme="minorHAnsi" w:eastAsia="SimSun" w:hAnsiTheme="minorHAnsi" w:cstheme="minorHAnsi" w:hint="eastAsia"/>
+          <w:bCs/>
+          <w:sz w:val="22"/>
+          <w:szCs w:val="22"/>
+        </w:rPr>
+        <w:t>database with information on relative levels of income, output, input and productivity, covering 183 countries between 1950 and 2019</w:t>
+      </w:r>
+      <w:r>
+        <w:rPr>
+          <w:rFonts w:asciiTheme="minorHAnsi" w:eastAsia="SimSun" w:hAnsiTheme="minorHAnsi" w:cstheme="minorHAnsi"/>
+          <w:bCs/>
+          <w:sz w:val="22"/>
+          <w:szCs w:val="22"/>
+        </w:rPr>
+        <w:t xml:space="preserve"> (version 10.0)</w:t>
+      </w:r>
+      <w:sdt>
+        <w:sdtPr>
+          <w:rPr>
+            <w:rFonts w:asciiTheme="minorHAnsi" w:eastAsia="SimSun" w:hAnsiTheme="minorHAnsi" w:cstheme="minorHAnsi"/>
+            <w:bCs/>
+            <w:sz w:val="22"/>
+            <w:szCs w:val="22"/>
+          </w:rPr>
+          <w:id w:val="-1694288572"/>
+          <w:citation/>
+        </w:sdtPr>
+        <w:sdtContent>
+          <w:r>
+            <w:rPr>
+              <w:rFonts w:asciiTheme="minorHAnsi" w:eastAsia="SimSun" w:hAnsiTheme="minorHAnsi" w:cstheme="minorHAnsi"/>
+              <w:bCs/>
+              <w:sz w:val="22"/>
+              <w:szCs w:val="22"/>
+            </w:rPr>
+            <w:fldChar w:fldCharType="begin"/>
+          </w:r>
+          <w:r>
+            <w:rPr>
+              <w:rFonts w:asciiTheme="minorHAnsi" w:eastAsia="SimSun" w:hAnsiTheme="minorHAnsi" w:cstheme="minorHAnsi"/>
+              <w:bCs/>
+              <w:sz w:val="22"/>
+              <w:szCs w:val="22"/>
+            </w:rPr>
+            <w:instrText xml:space="preserve">CITATION Pen \l 1045 </w:instrText>
+          </w:r>
+          <w:r>
+            <w:rPr>
+              <w:rFonts w:asciiTheme="minorHAnsi" w:eastAsia="SimSun" w:hAnsiTheme="minorHAnsi" w:cstheme="minorHAnsi"/>
+              <w:bCs/>
+              <w:sz w:val="22"/>
+              <w:szCs w:val="22"/>
+            </w:rPr>
+            <w:fldChar w:fldCharType="separate"/>
+          </w:r>
+          <w:r>
+            <w:rPr>
+              <w:rFonts w:asciiTheme="minorHAnsi" w:eastAsia="SimSun" w:hAnsiTheme="minorHAnsi" w:cstheme="minorHAnsi"/>
+              <w:bCs/>
+              <w:noProof/>
+              <w:sz w:val="22"/>
+              <w:szCs w:val="22"/>
+            </w:rPr>
+            <w:t xml:space="preserve"> </w:t>
+          </w:r>
+          <w:r>
+            <w:rPr>
+              <w:rFonts w:asciiTheme="minorHAnsi" w:eastAsia="SimSun" w:hAnsiTheme="minorHAnsi" w:cstheme="minorHAnsi"/>
+              <w:noProof/>
+              <w:sz w:val="22"/>
+              <w:szCs w:val="22"/>
+            </w:rPr>
+            <w:t>(Robert C. Feenstra, Robert Inklaar, Marcel P. Timmer, 2021)</w:t>
+          </w:r>
+          <w:r>
+            <w:rPr>
+              <w:rFonts w:asciiTheme="minorHAnsi" w:eastAsia="SimSun" w:hAnsiTheme="minorHAnsi" w:cstheme="minorHAnsi"/>
+              <w:bCs/>
+              <w:sz w:val="22"/>
+              <w:szCs w:val="22"/>
+            </w:rPr>
+            <w:fldChar w:fldCharType="end"/>
+          </w:r>
+        </w:sdtContent>
+      </w:sdt>
+      <w:r>
+        <w:rPr>
+          <w:rFonts w:asciiTheme="minorHAnsi" w:eastAsia="SimSun" w:hAnsiTheme="minorHAnsi" w:cstheme="minorHAnsi"/>
+          <w:bCs/>
+          <w:sz w:val="22"/>
+          <w:szCs w:val="22"/>
+        </w:rPr>
+        <w:t>.</w:t>
+      </w:r>
+      <w:r>
+        <w:rPr>
+          <w:rFonts w:asciiTheme="minorHAnsi" w:eastAsia="SimSun" w:hAnsiTheme="minorHAnsi" w:cstheme="minorHAnsi"/>
+          <w:bCs/>
+          <w:sz w:val="22"/>
+          <w:szCs w:val="22"/>
+        </w:rPr>
+        <w:t xml:space="preserve"> </w:t>
+      </w:r>
+      <w:r>
+        <w:rPr>
+          <w:rFonts w:asciiTheme="minorHAnsi" w:eastAsia="SimSun" w:hAnsiTheme="minorHAnsi" w:cstheme="minorHAnsi"/>
+          <w:bCs/>
+          <w:sz w:val="22"/>
+          <w:szCs w:val="22"/>
+        </w:rPr>
+        <w:t xml:space="preserve">It is </w:t>
+      </w:r>
+      <w:r>
+        <w:rPr>
+          <w:rFonts w:asciiTheme="minorHAnsi" w:eastAsia="SimSun" w:hAnsiTheme="minorHAnsi" w:cstheme="minorHAnsi" w:hint="eastAsia"/>
+          <w:bCs/>
+          <w:sz w:val="22"/>
+          <w:szCs w:val="22"/>
+        </w:rPr>
+        <w:t xml:space="preserve">developed and maintained by </w:t>
+      </w:r>
+      <w:r>
+        <w:rPr>
+          <w:rFonts w:asciiTheme="minorHAnsi" w:eastAsia="SimSun" w:hAnsiTheme="minorHAnsi" w:cstheme="minorHAnsi"/>
+          <w:bCs/>
+          <w:sz w:val="22"/>
+          <w:szCs w:val="22"/>
+        </w:rPr>
+        <w:t>researchers from the</w:t>
+      </w:r>
+      <w:r>
+        <w:rPr>
+          <w:rFonts w:asciiTheme="minorHAnsi" w:eastAsia="SimSun" w:hAnsiTheme="minorHAnsi" w:cstheme="minorHAnsi" w:hint="eastAsia"/>
+          <w:bCs/>
+          <w:sz w:val="22"/>
+          <w:szCs w:val="22"/>
+        </w:rPr>
+        <w:t xml:space="preserve"> University of California, Davis and the Groningen Growth Development Centre of the University of Groningen</w:t>
+      </w:r>
+      <w:r>
+        <w:rPr>
+          <w:rFonts w:asciiTheme="minorHAnsi" w:eastAsia="SimSun" w:hAnsiTheme="minorHAnsi" w:cstheme="minorHAnsi"/>
+          <w:bCs/>
+          <w:sz w:val="22"/>
+          <w:szCs w:val="22"/>
+        </w:rPr>
+        <w:t xml:space="preserve">. </w:t>
+      </w:r>
+    </w:p>
+    <w:p>
+      <w:pPr>
+        <w:pStyle w:val="Akapitzlist"/>
+        <w:numPr>
+          <w:ilvl w:val="0"/>
+          <w:numId w:val="24"/>
+        </w:numPr>
+        <w:ind w:right="-113"/>
+        <w:jc w:val="both"/>
+        <w:rPr>
+          <w:rFonts w:asciiTheme="minorHAnsi" w:eastAsia="SimSun" w:hAnsiTheme="minorHAnsi" w:cstheme="minorHAnsi"/>
+          <w:b/>
+          <w:sz w:val="22"/>
+          <w:szCs w:val="22"/>
+        </w:rPr>
+      </w:pPr>
+      <w:r>
+        <w:rPr>
+          <w:rFonts w:asciiTheme="minorHAnsi" w:eastAsia="SimSun" w:hAnsiTheme="minorHAnsi" w:cstheme="minorHAnsi" w:hint="eastAsia"/>
+          <w:b/>
+          <w:sz w:val="22"/>
+          <w:szCs w:val="22"/>
+        </w:rPr>
+        <w:t>World Bank Open Data</w:t>
+      </w:r>
+      <w:r>
+        <w:rPr>
+          <w:rFonts w:asciiTheme="minorHAnsi" w:eastAsia="SimSun" w:hAnsiTheme="minorHAnsi" w:cstheme="minorHAnsi"/>
+          <w:b/>
+          <w:sz w:val="22"/>
+          <w:szCs w:val="22"/>
+        </w:rPr>
+        <w:t xml:space="preserve"> </w:t>
+      </w:r>
+      <w:r>
+        <w:rPr>
+          <w:rFonts w:asciiTheme="minorHAnsi" w:eastAsia="SimSun" w:hAnsiTheme="minorHAnsi" w:cstheme="minorHAnsi"/>
+          <w:bCs/>
+          <w:sz w:val="22"/>
+          <w:szCs w:val="22"/>
+        </w:rPr>
+        <w:t xml:space="preserve">– </w:t>
+      </w:r>
+      <w:r>
+        <w:rPr>
+          <w:rFonts w:asciiTheme="minorHAnsi" w:eastAsia="SimSun" w:hAnsiTheme="minorHAnsi" w:cstheme="minorHAnsi"/>
+          <w:bCs/>
+          <w:sz w:val="22"/>
+          <w:szCs w:val="22"/>
+        </w:rPr>
+        <w:t>a collection of databases developed and maintained</w:t>
+      </w:r>
+      <w:r>
+        <w:rPr>
+          <w:rFonts w:asciiTheme="minorHAnsi" w:eastAsia="SimSun" w:hAnsiTheme="minorHAnsi" w:cstheme="minorHAnsi"/>
+          <w:bCs/>
+          <w:sz w:val="22"/>
+          <w:szCs w:val="22"/>
+        </w:rPr>
+        <w:t xml:space="preserve"> by</w:t>
+      </w:r>
+      <w:r>
+        <w:rPr>
+          <w:rFonts w:asciiTheme="minorHAnsi" w:eastAsia="SimSun" w:hAnsiTheme="minorHAnsi" w:cstheme="minorHAnsi"/>
+          <w:bCs/>
+          <w:sz w:val="22"/>
+          <w:szCs w:val="22"/>
+        </w:rPr>
+        <w:t xml:space="preserve"> Development Data Group of World Bank Group, containing </w:t>
+      </w:r>
+      <w:r>
+        <w:rPr>
+          <w:rFonts w:asciiTheme="minorHAnsi" w:eastAsia="SimSun" w:hAnsiTheme="minorHAnsi" w:cstheme="minorHAnsi"/>
+          <w:bCs/>
+          <w:sz w:val="22"/>
+          <w:szCs w:val="22"/>
+        </w:rPr>
+        <w:t>indicators on a variety of topics, including health, climate, education, ec</w:t>
+      </w:r>
+      <w:r>
+        <w:rPr>
+          <w:rFonts w:asciiTheme="minorHAnsi" w:eastAsia="SimSun" w:hAnsiTheme="minorHAnsi" w:cstheme="minorHAnsi" w:hint="eastAsia"/>
+          <w:bCs/>
+          <w:sz w:val="22"/>
+          <w:szCs w:val="22"/>
+        </w:rPr>
+        <w:t>onomic sector</w:t>
+      </w:r>
+      <w:r>
+        <w:rPr>
+          <w:rFonts w:asciiTheme="minorHAnsi" w:eastAsia="SimSun" w:hAnsiTheme="minorHAnsi" w:cstheme="minorHAnsi"/>
+          <w:bCs/>
+          <w:sz w:val="22"/>
+          <w:szCs w:val="22"/>
+        </w:rPr>
+        <w:t xml:space="preserve">s and more. Data mainly </w:t>
+      </w:r>
+      <w:r>
+        <w:rPr>
+          <w:rFonts w:asciiTheme="minorHAnsi" w:eastAsia="SimSun" w:hAnsiTheme="minorHAnsi" w:cstheme="minorHAnsi" w:hint="eastAsia"/>
+          <w:bCs/>
+          <w:sz w:val="22"/>
+          <w:szCs w:val="22"/>
+        </w:rPr>
+        <w:t>come</w:t>
+      </w:r>
+      <w:r>
+        <w:rPr>
+          <w:rFonts w:asciiTheme="minorHAnsi" w:eastAsia="SimSun" w:hAnsiTheme="minorHAnsi" w:cstheme="minorHAnsi"/>
+          <w:bCs/>
+          <w:sz w:val="22"/>
+          <w:szCs w:val="22"/>
+        </w:rPr>
+        <w:t xml:space="preserve">s </w:t>
+      </w:r>
+      <w:r>
+        <w:rPr>
+          <w:rFonts w:asciiTheme="minorHAnsi" w:eastAsia="SimSun" w:hAnsiTheme="minorHAnsi" w:cstheme="minorHAnsi" w:hint="eastAsia"/>
+          <w:bCs/>
+          <w:sz w:val="22"/>
+          <w:szCs w:val="22"/>
+        </w:rPr>
+        <w:t>from World Bank Group surveys and data collection efforts, other international organizations such as UN specialized agencies</w:t>
+      </w:r>
+      <w:r>
+        <w:rPr>
+          <w:rFonts w:asciiTheme="minorHAnsi" w:eastAsia="SimSun" w:hAnsiTheme="minorHAnsi" w:cstheme="minorHAnsi"/>
+          <w:bCs/>
+          <w:sz w:val="22"/>
+          <w:szCs w:val="22"/>
+        </w:rPr>
+        <w:t xml:space="preserve"> or </w:t>
+      </w:r>
+      <w:r>
+        <w:rPr>
+          <w:rFonts w:asciiTheme="minorHAnsi" w:eastAsia="SimSun" w:hAnsiTheme="minorHAnsi" w:cstheme="minorHAnsi" w:hint="eastAsia"/>
+          <w:bCs/>
+          <w:sz w:val="22"/>
+          <w:szCs w:val="22"/>
+        </w:rPr>
+        <w:t>the statistical systems of member countries</w:t>
+      </w:r>
+      <w:r>
+        <w:rPr>
+          <w:rFonts w:asciiTheme="minorHAnsi" w:eastAsia="SimSun" w:hAnsiTheme="minorHAnsi" w:cstheme="minorHAnsi"/>
+          <w:bCs/>
+          <w:sz w:val="22"/>
+          <w:szCs w:val="22"/>
+        </w:rPr>
+        <w:t>.</w:t>
+      </w:r>
+    </w:p>
+    <w:p>
+      <w:pPr>
+        <w:pStyle w:val="Akapitzlist"/>
+        <w:numPr>
+          <w:ilvl w:val="0"/>
+          <w:numId w:val="24"/>
+        </w:numPr>
+        <w:ind w:right="-113"/>
+        <w:rPr>
+          <w:rFonts w:asciiTheme="minorHAnsi" w:hAnsiTheme="minorHAnsi" w:cstheme="minorHAnsi"/>
+          <w:b/>
+        </w:rPr>
+      </w:pPr>
+      <w:r>
+        <w:rPr>
+          <w:rFonts w:asciiTheme="minorHAnsi" w:eastAsia="SimSun" w:hAnsiTheme="minorHAnsi" w:cstheme="minorHAnsi" w:hint="eastAsia"/>
+          <w:b/>
+          <w:sz w:val="22"/>
+          <w:szCs w:val="22"/>
+        </w:rPr>
+        <w:t>Human Development Reports</w:t>
+      </w:r>
+      <w:r>
+        <w:rPr>
+          <w:rFonts w:asciiTheme="minorHAnsi" w:eastAsia="SimSun" w:hAnsiTheme="minorHAnsi" w:cstheme="minorHAnsi"/>
+          <w:bCs/>
+          <w:sz w:val="22"/>
+          <w:szCs w:val="22"/>
+        </w:rPr>
+        <w:t xml:space="preserve"> </w:t>
+      </w:r>
+      <w:r>
+        <w:rPr>
+          <w:rFonts w:asciiTheme="minorHAnsi" w:eastAsia="SimSun" w:hAnsiTheme="minorHAnsi" w:cstheme="minorHAnsi"/>
+          <w:bCs/>
+          <w:sz w:val="22"/>
+          <w:szCs w:val="22"/>
+        </w:rPr>
+        <w:t>–</w:t>
+      </w:r>
+      <w:r>
+        <w:rPr>
+          <w:rFonts w:asciiTheme="minorHAnsi" w:eastAsia="SimSun" w:hAnsiTheme="minorHAnsi" w:cstheme="minorHAnsi" w:hint="eastAsia"/>
+          <w:bCs/>
+          <w:sz w:val="22"/>
+          <w:szCs w:val="22"/>
+        </w:rPr>
+        <w:t xml:space="preserve"> annual report</w:t>
+      </w:r>
+      <w:r>
+        <w:rPr>
+          <w:rFonts w:asciiTheme="minorHAnsi" w:eastAsia="SimSun" w:hAnsiTheme="minorHAnsi" w:cstheme="minorHAnsi"/>
+          <w:bCs/>
+          <w:sz w:val="22"/>
+          <w:szCs w:val="22"/>
+        </w:rPr>
+        <w:t>s</w:t>
+      </w:r>
+      <w:r>
+        <w:rPr>
+          <w:rFonts w:asciiTheme="minorHAnsi" w:eastAsia="SimSun" w:hAnsiTheme="minorHAnsi" w:cstheme="minorHAnsi" w:hint="eastAsia"/>
+          <w:bCs/>
+          <w:sz w:val="22"/>
+          <w:szCs w:val="22"/>
+        </w:rPr>
+        <w:t xml:space="preserve"> published by the Human Development Report Office of the United Nations Development </w:t>
+      </w:r>
+      <w:proofErr w:type="spellStart"/>
+      <w:r>
+        <w:rPr>
+          <w:rFonts w:asciiTheme="minorHAnsi" w:eastAsia="SimSun" w:hAnsiTheme="minorHAnsi" w:cstheme="minorHAnsi" w:hint="eastAsia"/>
+          <w:bCs/>
+          <w:sz w:val="22"/>
+          <w:szCs w:val="22"/>
+        </w:rPr>
+        <w:t>Programme</w:t>
+      </w:r>
+      <w:proofErr w:type="spellEnd"/>
+      <w:r>
+        <w:rPr>
+          <w:rFonts w:asciiTheme="minorHAnsi" w:eastAsia="SimSun" w:hAnsiTheme="minorHAnsi" w:cstheme="minorHAnsi" w:hint="eastAsia"/>
+          <w:bCs/>
+          <w:sz w:val="22"/>
+          <w:szCs w:val="22"/>
+        </w:rPr>
+        <w:t xml:space="preserve"> (UNDP)</w:t>
+      </w:r>
+      <w:r>
+        <w:rPr>
+          <w:rFonts w:asciiTheme="minorHAnsi" w:eastAsia="SimSun" w:hAnsiTheme="minorHAnsi" w:cstheme="minorHAnsi"/>
+          <w:bCs/>
+          <w:sz w:val="22"/>
+          <w:szCs w:val="22"/>
+        </w:rPr>
+        <w:t xml:space="preserve">. </w:t>
+      </w:r>
+      <w:r>
+        <w:rPr>
+          <w:rFonts w:asciiTheme="minorHAnsi" w:eastAsia="SimSun" w:hAnsiTheme="minorHAnsi" w:cstheme="minorHAnsi"/>
+          <w:bCs/>
+          <w:sz w:val="22"/>
+          <w:szCs w:val="22"/>
+        </w:rPr>
+        <w:t xml:space="preserve">They have been released since 1990, </w:t>
+      </w:r>
+      <w:r>
+        <w:rPr>
+          <w:rFonts w:asciiTheme="minorHAnsi" w:eastAsia="SimSun" w:hAnsiTheme="minorHAnsi" w:cstheme="minorHAnsi" w:hint="eastAsia"/>
+          <w:bCs/>
+          <w:sz w:val="22"/>
+          <w:szCs w:val="22"/>
+        </w:rPr>
+        <w:t>explor</w:t>
+      </w:r>
+      <w:r>
+        <w:rPr>
+          <w:rFonts w:asciiTheme="minorHAnsi" w:eastAsia="SimSun" w:hAnsiTheme="minorHAnsi" w:cstheme="minorHAnsi"/>
+          <w:bCs/>
+          <w:sz w:val="22"/>
+          <w:szCs w:val="22"/>
+        </w:rPr>
+        <w:t>ing</w:t>
+      </w:r>
+      <w:r>
+        <w:rPr>
+          <w:rFonts w:asciiTheme="minorHAnsi" w:eastAsia="SimSun" w:hAnsiTheme="minorHAnsi" w:cstheme="minorHAnsi" w:hint="eastAsia"/>
+          <w:bCs/>
+          <w:sz w:val="22"/>
+          <w:szCs w:val="22"/>
+        </w:rPr>
+        <w:t xml:space="preserve"> different themes through the human development approach</w:t>
+      </w:r>
+      <w:r>
+        <w:rPr>
+          <w:rFonts w:asciiTheme="minorHAnsi" w:eastAsia="SimSun" w:hAnsiTheme="minorHAnsi" w:cstheme="minorHAnsi"/>
+          <w:bCs/>
+          <w:sz w:val="22"/>
+          <w:szCs w:val="22"/>
+        </w:rPr>
+        <w:t xml:space="preserve"> and publishing one of the key development indicators – Human Development Index.</w:t>
+      </w:r>
+    </w:p>
+    <w:p>
+      <w:pPr>
+        <w:ind w:right="-113"/>
+        <w:rPr>
+          <w:rFonts w:asciiTheme="minorHAnsi" w:hAnsiTheme="minorHAnsi" w:cstheme="minorHAnsi"/>
+          <w:b/>
+        </w:rPr>
+      </w:pPr>
+    </w:p>
+    <w:p>
+      <w:pPr>
+        <w:ind w:right="-113"/>
+        <w:rPr>
+          <w:rFonts w:asciiTheme="minorHAnsi" w:hAnsiTheme="minorHAnsi" w:cstheme="minorHAnsi"/>
+          <w:b/>
+          <w:lang w:val="pl-PL"/>
+        </w:rPr>
+      </w:pPr>
+      <w:r>
+        <w:rPr>
+          <w:rFonts w:asciiTheme="minorHAnsi" w:hAnsiTheme="minorHAnsi" w:cstheme="minorHAnsi"/>
+          <w:b/>
+          <w:lang w:val="pl-PL"/>
+        </w:rPr>
+        <w:t xml:space="preserve">Korelacja – Pearson (domyślna w </w:t>
+      </w:r>
+      <w:proofErr w:type="spellStart"/>
+      <w:r>
+        <w:rPr>
+          <w:rFonts w:asciiTheme="minorHAnsi" w:hAnsiTheme="minorHAnsi" w:cstheme="minorHAnsi"/>
+          <w:b/>
+          <w:lang w:val="pl-PL"/>
+        </w:rPr>
+        <w:t>c</w:t>
+      </w:r>
+      <w:r>
+        <w:rPr>
+          <w:rFonts w:asciiTheme="minorHAnsi" w:hAnsiTheme="minorHAnsi" w:cstheme="minorHAnsi"/>
+          <w:b/>
+          <w:lang w:val="pl-PL"/>
+        </w:rPr>
+        <w:t>orr</w:t>
+      </w:r>
+      <w:proofErr w:type="spellEnd"/>
+      <w:r>
+        <w:rPr>
+          <w:rFonts w:asciiTheme="minorHAnsi" w:hAnsiTheme="minorHAnsi" w:cstheme="minorHAnsi"/>
+          <w:b/>
+          <w:lang w:val="pl-PL"/>
+        </w:rPr>
+        <w:t>() ) – wzór, opis</w:t>
+      </w:r>
+    </w:p>
+    <w:p>
+      <w:pPr>
+        <w:ind w:right="-113"/>
+        <w:rPr>
+          <w:rFonts w:asciiTheme="minorHAnsi" w:hAnsiTheme="minorHAnsi" w:cstheme="minorHAnsi"/>
+          <w:b/>
+          <w:lang w:val="pl-PL"/>
+        </w:rPr>
+      </w:pPr>
+      <w:r>
+        <w:rPr>
+          <w:rFonts w:asciiTheme="minorHAnsi" w:hAnsiTheme="minorHAnsi" w:cstheme="minorHAnsi"/>
+          <w:b/>
+          <w:lang w:val="pl-PL"/>
+        </w:rPr>
+        <w:t>Imputacja – opisy metod</w:t>
+      </w:r>
+    </w:p>
+    <w:p>
+      <w:pPr>
+        <w:ind w:right="-113"/>
+        <w:rPr>
+          <w:rFonts w:asciiTheme="minorHAnsi" w:hAnsiTheme="minorHAnsi" w:cstheme="minorHAnsi"/>
+          <w:b/>
+          <w:lang w:val="pl-PL"/>
+        </w:rPr>
+      </w:pPr>
+      <w:r>
+        <w:rPr>
+          <w:rFonts w:asciiTheme="minorHAnsi" w:hAnsiTheme="minorHAnsi" w:cstheme="minorHAnsi"/>
+          <w:b/>
+          <w:lang w:val="pl-PL"/>
+        </w:rPr>
+        <w:t>Model</w:t>
+      </w:r>
+      <w:r>
+        <w:rPr>
+          <w:rFonts w:asciiTheme="minorHAnsi" w:hAnsiTheme="minorHAnsi" w:cstheme="minorHAnsi"/>
+          <w:b/>
+          <w:lang w:val="pl-PL"/>
+        </w:rPr>
+        <w:t>ing</w:t>
+      </w:r>
+      <w:r>
+        <w:rPr>
+          <w:rFonts w:asciiTheme="minorHAnsi" w:hAnsiTheme="minorHAnsi" w:cstheme="minorHAnsi"/>
+          <w:b/>
+          <w:lang w:val="pl-PL"/>
+        </w:rPr>
+        <w:t xml:space="preserve"> – // </w:t>
+      </w:r>
+      <w:proofErr w:type="spellStart"/>
+      <w:r>
+        <w:rPr>
+          <w:rFonts w:asciiTheme="minorHAnsi" w:hAnsiTheme="minorHAnsi" w:cstheme="minorHAnsi"/>
+          <w:b/>
+          <w:lang w:val="pl-PL"/>
+        </w:rPr>
+        <w:t>next</w:t>
+      </w:r>
+      <w:proofErr w:type="spellEnd"/>
+      <w:r>
+        <w:rPr>
+          <w:rFonts w:asciiTheme="minorHAnsi" w:hAnsiTheme="minorHAnsi" w:cstheme="minorHAnsi"/>
+          <w:b/>
+          <w:lang w:val="pl-PL"/>
+        </w:rPr>
+        <w:t xml:space="preserve"> </w:t>
+      </w:r>
+      <w:proofErr w:type="spellStart"/>
+      <w:r>
+        <w:rPr>
+          <w:rFonts w:asciiTheme="minorHAnsi" w:hAnsiTheme="minorHAnsi" w:cstheme="minorHAnsi"/>
+          <w:b/>
+          <w:lang w:val="pl-PL"/>
+        </w:rPr>
+        <w:t>document</w:t>
+      </w:r>
+      <w:proofErr w:type="spellEnd"/>
+      <w:r>
+        <w:rPr>
+          <w:rFonts w:asciiTheme="minorHAnsi" w:hAnsiTheme="minorHAnsi" w:cstheme="minorHAnsi"/>
+          <w:b/>
+          <w:lang w:val="pl-PL"/>
+        </w:rPr>
+        <w:t>?</w:t>
+      </w:r>
+    </w:p>
+    <w:p>
+      <w:pPr>
+        <w:pStyle w:val="Akapitzlist"/>
+        <w:numPr>
+          <w:ilvl w:val="0"/>
+          <w:numId w:val="28"/>
+        </w:numPr>
+        <w:ind w:right="-113"/>
+        <w:rPr>
+          <w:rFonts w:asciiTheme="minorHAnsi" w:hAnsiTheme="minorHAnsi" w:cstheme="minorHAnsi"/>
+          <w:b/>
+        </w:rPr>
+      </w:pPr>
+      <w:proofErr w:type="spellStart"/>
+      <w:r>
+        <w:rPr>
+          <w:rFonts w:asciiTheme="minorHAnsi" w:hAnsiTheme="minorHAnsi" w:cstheme="minorHAnsi"/>
+          <w:b/>
+          <w:sz w:val="22"/>
+          <w:szCs w:val="28"/>
+        </w:rPr>
+        <w:t>KMeans</w:t>
+      </w:r>
+      <w:proofErr w:type="spellEnd"/>
+      <w:r>
+        <w:rPr>
+          <w:rFonts w:asciiTheme="minorHAnsi" w:hAnsiTheme="minorHAnsi" w:cstheme="minorHAnsi"/>
+          <w:b/>
+          <w:sz w:val="22"/>
+          <w:szCs w:val="28"/>
+        </w:rPr>
+        <w:t xml:space="preserve"> : </w:t>
+      </w:r>
+      <w:hyperlink r:id="rId13" w:anchor="k-means" w:history="1">
+        <w:r>
+          <w:rPr>
+            <w:rStyle w:val="Hipercze"/>
+            <w:rFonts w:asciiTheme="minorHAnsi" w:hAnsiTheme="minorHAnsi" w:cstheme="minorHAnsi"/>
+            <w:b/>
+            <w:sz w:val="22"/>
+            <w:szCs w:val="28"/>
+          </w:rPr>
+          <w:t>https://scikit-learn.org/stable/modules/clustering.html#k-means</w:t>
+        </w:r>
+      </w:hyperlink>
+    </w:p>
+    <w:p>
+      <w:pPr>
+        <w:pStyle w:val="Akapitzlist"/>
+        <w:numPr>
+          <w:ilvl w:val="0"/>
+          <w:numId w:val="28"/>
+        </w:numPr>
+        <w:ind w:right="-113"/>
+        <w:rPr>
+          <w:rFonts w:asciiTheme="minorHAnsi" w:hAnsiTheme="minorHAnsi" w:cstheme="minorHAnsi"/>
+          <w:b/>
+        </w:rPr>
+      </w:pPr>
+      <w:r>
+        <w:rPr>
+          <w:rFonts w:asciiTheme="minorHAnsi" w:hAnsiTheme="minorHAnsi" w:cstheme="minorHAnsi"/>
+          <w:b/>
+          <w:sz w:val="22"/>
+          <w:szCs w:val="28"/>
+        </w:rPr>
+        <w:t>Agglomerative Clustering</w:t>
+      </w:r>
+      <w:r>
+        <w:rPr>
+          <w:rFonts w:asciiTheme="minorHAnsi" w:hAnsiTheme="minorHAnsi" w:cstheme="minorHAnsi"/>
+          <w:b/>
+          <w:sz w:val="22"/>
+          <w:szCs w:val="28"/>
+        </w:rPr>
+        <w:t xml:space="preserve"> </w:t>
+      </w:r>
+      <w:r>
+        <w:rPr>
+          <w:rFonts w:asciiTheme="minorHAnsi" w:hAnsiTheme="minorHAnsi" w:cstheme="minorHAnsi"/>
+          <w:b/>
+          <w:sz w:val="22"/>
+          <w:szCs w:val="28"/>
+        </w:rPr>
+        <w:t xml:space="preserve">: </w:t>
+      </w:r>
+      <w:hyperlink r:id="rId14" w:history="1">
+        <w:r>
+          <w:rPr>
+            <w:rStyle w:val="Hipercze"/>
+            <w:rFonts w:asciiTheme="minorHAnsi" w:hAnsiTheme="minorHAnsi" w:cstheme="minorHAnsi"/>
+            <w:b/>
+            <w:sz w:val="22"/>
+            <w:szCs w:val="28"/>
+          </w:rPr>
+          <w:t>https://scikit-learn.org/stable/modules/clustering.html#hierarchical-clustering</w:t>
+        </w:r>
+      </w:hyperlink>
+      <w:r>
+        <w:rPr>
+          <w:rFonts w:asciiTheme="minorHAnsi" w:hAnsiTheme="minorHAnsi" w:cstheme="minorHAnsi"/>
+          <w:b/>
+          <w:sz w:val="22"/>
+          <w:szCs w:val="28"/>
+        </w:rPr>
+        <w:t xml:space="preserve"> </w:t>
+      </w:r>
+    </w:p>
+    <w:p>
+      <w:pPr>
+        <w:pStyle w:val="Akapitzlist"/>
+        <w:numPr>
+          <w:ilvl w:val="0"/>
+          <w:numId w:val="28"/>
+        </w:numPr>
+        <w:ind w:right="-113"/>
+        <w:rPr>
+          <w:rFonts w:asciiTheme="minorHAnsi" w:hAnsiTheme="minorHAnsi" w:cstheme="minorHAnsi"/>
+          <w:b/>
+        </w:rPr>
+      </w:pPr>
+      <w:r>
+        <w:rPr>
+          <w:rFonts w:asciiTheme="minorHAnsi" w:hAnsiTheme="minorHAnsi" w:cstheme="minorHAnsi"/>
+          <w:b/>
+          <w:sz w:val="22"/>
+          <w:szCs w:val="28"/>
+        </w:rPr>
+        <w:t>Fuzzy C-Means</w:t>
+      </w:r>
+      <w:r>
+        <w:rPr>
+          <w:rFonts w:asciiTheme="minorHAnsi" w:hAnsiTheme="minorHAnsi" w:cstheme="minorHAnsi"/>
+          <w:b/>
+          <w:sz w:val="22"/>
+          <w:szCs w:val="28"/>
+        </w:rPr>
+        <w:t xml:space="preserve">: </w:t>
+      </w:r>
+      <w:hyperlink r:id="rId15" w:history="1">
+        <w:r>
+          <w:rPr>
+            <w:rStyle w:val="Hipercze"/>
+            <w:rFonts w:asciiTheme="minorHAnsi" w:hAnsiTheme="minorHAnsi" w:cstheme="minorHAnsi"/>
+            <w:b/>
+            <w:sz w:val="22"/>
+            <w:szCs w:val="28"/>
+          </w:rPr>
+          <w:t>https://pythonhosted.org/scikit-fuzzy/auto_examples/plot_cmeans.html</w:t>
+        </w:r>
+      </w:hyperlink>
     </w:p>
     <w:p>
       <w:pPr>
@@ -2509,29 +3471,14 @@
           <w:rFonts w:asciiTheme="minorHAnsi" w:hAnsiTheme="minorHAnsi" w:cstheme="minorHAnsi"/>
         </w:rPr>
       </w:pPr>
-      <w:bookmarkStart w:id="7" w:name="__RefHeading___Toc6751_630044125"/>
-      <w:bookmarkStart w:id="8" w:name="_Toc462868754"/>
-      <w:bookmarkStart w:id="9" w:name="_Toc465776527"/>
-      <w:bookmarkEnd w:id="7"/>
-      <w:r>
-        <w:rPr>
-          <w:rFonts w:asciiTheme="minorHAnsi" w:hAnsiTheme="minorHAnsi" w:cstheme="minorHAnsi"/>
-        </w:rPr>
-        <w:t xml:space="preserve">Functional </w:t>
-      </w:r>
-      <w:bookmarkEnd w:id="8"/>
-      <w:r>
-        <w:rPr>
-          <w:rFonts w:asciiTheme="minorHAnsi" w:hAnsiTheme="minorHAnsi" w:cstheme="minorHAnsi"/>
-        </w:rPr>
-        <w:t>requirements</w:t>
-      </w:r>
-      <w:bookmarkEnd w:id="9"/>
-      <w:r>
-        <w:rPr>
-          <w:rFonts w:asciiTheme="minorHAnsi" w:hAnsiTheme="minorHAnsi" w:cstheme="minorHAnsi"/>
-        </w:rPr>
-        <w:t xml:space="preserve"> </w:t>
+      <w:bookmarkStart w:id="6" w:name="__RefHeading___Toc6751_630044125"/>
+      <w:bookmarkEnd w:id="5"/>
+      <w:bookmarkEnd w:id="6"/>
+      <w:r>
+        <w:rPr>
+          <w:rFonts w:asciiTheme="minorHAnsi" w:hAnsiTheme="minorHAnsi" w:cstheme="minorHAnsi"/>
+        </w:rPr>
+        <w:t>TODO</w:t>
       </w:r>
     </w:p>
     <w:p>
@@ -2545,23 +3492,23 @@
           <w:rFonts w:asciiTheme="minorHAnsi" w:hAnsiTheme="minorHAnsi" w:cstheme="minorHAnsi"/>
         </w:rPr>
       </w:pPr>
-      <w:bookmarkStart w:id="10" w:name="__RefHeading___Toc6753_630044125"/>
-      <w:bookmarkStart w:id="11" w:name="_Toc462868755"/>
-      <w:bookmarkStart w:id="12" w:name="_Toc465776528"/>
-      <w:bookmarkEnd w:id="10"/>
-      <w:bookmarkEnd w:id="11"/>
-      <w:r>
-        <w:rPr>
-          <w:rFonts w:asciiTheme="minorHAnsi" w:hAnsiTheme="minorHAnsi" w:cstheme="minorHAnsi"/>
-        </w:rPr>
-        <w:t>Non-functional requirements</w:t>
-      </w:r>
-      <w:bookmarkStart w:id="13" w:name="__RefHeading___Toc6755_630044125"/>
-      <w:bookmarkStart w:id="14" w:name="_Toc465776529"/>
-      <w:bookmarkStart w:id="15" w:name="_Toc462868756"/>
-      <w:bookmarkEnd w:id="12"/>
-      <w:bookmarkEnd w:id="13"/>
+      <w:bookmarkStart w:id="7" w:name="__RefHeading___Toc6753_630044125"/>
+      <w:bookmarkStart w:id="8" w:name="_Toc462868755"/>
+      <w:bookmarkStart w:id="9" w:name="__RefHeading___Toc6755_630044125"/>
+      <w:bookmarkStart w:id="10" w:name="_Toc465776529"/>
+      <w:bookmarkStart w:id="11" w:name="_Toc462868756"/>
+      <w:bookmarkEnd w:id="7"/>
+      <w:bookmarkEnd w:id="8"/>
+      <w:bookmarkEnd w:id="9"/>
+      <w:r>
+        <w:rPr>
+          <w:rFonts w:asciiTheme="minorHAnsi" w:hAnsiTheme="minorHAnsi" w:cstheme="minorHAnsi"/>
+        </w:rPr>
+        <w:t>TODO</w:t>
+      </w:r>
     </w:p>
+    <w:bookmarkEnd w:id="10"/>
+    <w:bookmarkEnd w:id="11"/>
     <w:p>
       <w:pPr>
         <w:pStyle w:val="Nagwek1"/>
@@ -2577,25 +3524,26 @@
         <w:rPr>
           <w:rFonts w:asciiTheme="minorHAnsi" w:hAnsiTheme="minorHAnsi" w:cstheme="minorHAnsi"/>
         </w:rPr>
-        <w:t>Project schedule</w:t>
-      </w:r>
-      <w:bookmarkEnd w:id="14"/>
-      <w:r>
-        <w:rPr>
-          <w:rFonts w:asciiTheme="minorHAnsi" w:hAnsiTheme="minorHAnsi" w:cstheme="minorHAnsi"/>
-        </w:rPr>
-        <w:t xml:space="preserve"> </w:t>
-      </w:r>
-      <w:bookmarkEnd w:id="15"/>
+        <w:t>Data reports</w:t>
+      </w:r>
     </w:p>
     <w:p>
       <w:pPr>
-        <w:pStyle w:val="Legenda"/>
-        <w:jc w:val="center"/>
-        <w:rPr>
-          <w:rFonts w:asciiTheme="minorHAnsi" w:hAnsiTheme="minorHAnsi" w:cstheme="minorHAnsi"/>
-        </w:rPr>
-      </w:pPr>
+        <w:pStyle w:val="Nagwek2"/>
+        <w:numPr>
+          <w:ilvl w:val="1"/>
+          <w:numId w:val="2"/>
+        </w:numPr>
+        <w:rPr>
+          <w:rFonts w:asciiTheme="minorHAnsi" w:hAnsiTheme="minorHAnsi" w:cstheme="minorHAnsi"/>
+        </w:rPr>
+      </w:pPr>
+      <w:r>
+        <w:rPr>
+          <w:rFonts w:asciiTheme="minorHAnsi" w:hAnsiTheme="minorHAnsi" w:cstheme="minorHAnsi"/>
+        </w:rPr>
+        <w:t>Initial data preparation</w:t>
+      </w:r>
     </w:p>
     <w:p>
       <w:pPr>
@@ -2612,7 +3560,143 @@
           <w:sz w:val="22"/>
           <w:szCs w:val="22"/>
         </w:rPr>
-        <w:t>Use case</w:t>
+        <w:t>Data preprocessing</w:t>
+      </w:r>
+      <w:r>
+        <w:rPr>
+          <w:rFonts w:asciiTheme="minorHAnsi" w:hAnsiTheme="minorHAnsi" w:cstheme="minorHAnsi"/>
+          <w:sz w:val="22"/>
+          <w:szCs w:val="22"/>
+        </w:rPr>
+        <w:t xml:space="preserve"> -&gt; FOLLOW CRISP – DM (table above)</w:t>
+      </w:r>
+    </w:p>
+    <w:p>
+      <w:pPr>
+        <w:pStyle w:val="Legenda"/>
+        <w:rPr>
+          <w:rFonts w:asciiTheme="minorHAnsi" w:hAnsiTheme="minorHAnsi" w:cstheme="minorHAnsi"/>
+          <w:b w:val="0"/>
+          <w:bCs w:val="0"/>
+          <w:sz w:val="22"/>
+          <w:szCs w:val="22"/>
+        </w:rPr>
+      </w:pPr>
+      <w:r>
+        <w:rPr>
+          <w:rFonts w:asciiTheme="minorHAnsi" w:hAnsiTheme="minorHAnsi" w:cstheme="minorHAnsi"/>
+          <w:b w:val="0"/>
+          <w:bCs w:val="0"/>
+          <w:sz w:val="22"/>
+          <w:szCs w:val="22"/>
+        </w:rPr>
+        <w:t>Filtering out data for Europe only</w:t>
+      </w:r>
+      <w:r>
+        <w:rPr>
+          <w:rFonts w:asciiTheme="minorHAnsi" w:hAnsiTheme="minorHAnsi" w:cstheme="minorHAnsi"/>
+          <w:b w:val="0"/>
+          <w:bCs w:val="0"/>
+          <w:sz w:val="22"/>
+          <w:szCs w:val="22"/>
+        </w:rPr>
+        <w:t xml:space="preserve"> – alpha2, alpha3 (add description)</w:t>
+      </w:r>
+    </w:p>
+    <w:p>
+      <w:pPr>
+        <w:pStyle w:val="Legenda"/>
+        <w:rPr>
+          <w:rFonts w:asciiTheme="minorHAnsi" w:hAnsiTheme="minorHAnsi" w:cstheme="minorHAnsi"/>
+          <w:b w:val="0"/>
+          <w:bCs w:val="0"/>
+          <w:sz w:val="22"/>
+          <w:szCs w:val="22"/>
+        </w:rPr>
+      </w:pPr>
+      <w:r>
+        <w:rPr>
+          <w:rFonts w:asciiTheme="minorHAnsi" w:hAnsiTheme="minorHAnsi" w:cstheme="minorHAnsi"/>
+          <w:b w:val="0"/>
+          <w:bCs w:val="0"/>
+          <w:sz w:val="22"/>
+          <w:szCs w:val="22"/>
+        </w:rPr>
+        <w:t>HDI  - spaces</w:t>
+      </w:r>
+    </w:p>
+    <w:p>
+      <w:pPr>
+        <w:pStyle w:val="Legenda"/>
+        <w:rPr>
+          <w:rFonts w:asciiTheme="minorHAnsi" w:hAnsiTheme="minorHAnsi" w:cstheme="minorHAnsi"/>
+          <w:b w:val="0"/>
+          <w:bCs w:val="0"/>
+          <w:sz w:val="22"/>
+          <w:szCs w:val="22"/>
+        </w:rPr>
+      </w:pPr>
+      <w:r>
+        <w:rPr>
+          <w:rFonts w:asciiTheme="minorHAnsi" w:hAnsiTheme="minorHAnsi" w:cstheme="minorHAnsi"/>
+          <w:b w:val="0"/>
+          <w:bCs w:val="0"/>
+          <w:sz w:val="22"/>
+          <w:szCs w:val="22"/>
+        </w:rPr>
+        <w:t xml:space="preserve">Skipping rows, replacing </w:t>
+      </w:r>
+      <w:proofErr w:type="spellStart"/>
+      <w:r>
+        <w:rPr>
+          <w:rFonts w:asciiTheme="minorHAnsi" w:hAnsiTheme="minorHAnsi" w:cstheme="minorHAnsi"/>
+          <w:b w:val="0"/>
+          <w:bCs w:val="0"/>
+          <w:sz w:val="22"/>
+          <w:szCs w:val="22"/>
+        </w:rPr>
+        <w:t>missings</w:t>
+      </w:r>
+      <w:proofErr w:type="spellEnd"/>
+    </w:p>
+    <w:p>
+      <w:pPr>
+        <w:pStyle w:val="Legenda"/>
+        <w:rPr>
+          <w:rFonts w:asciiTheme="minorHAnsi" w:hAnsiTheme="minorHAnsi" w:cstheme="minorHAnsi"/>
+          <w:b w:val="0"/>
+          <w:bCs w:val="0"/>
+          <w:sz w:val="22"/>
+          <w:szCs w:val="22"/>
+        </w:rPr>
+      </w:pPr>
+      <w:r>
+        <w:rPr>
+          <w:rFonts w:asciiTheme="minorHAnsi" w:hAnsiTheme="minorHAnsi" w:cstheme="minorHAnsi"/>
+          <w:b w:val="0"/>
+          <w:bCs w:val="0"/>
+          <w:sz w:val="22"/>
+          <w:szCs w:val="22"/>
+        </w:rPr>
+        <w:t>…</w:t>
+      </w:r>
+    </w:p>
+    <w:p>
+      <w:pPr>
+        <w:pStyle w:val="Legenda"/>
+        <w:rPr>
+          <w:rFonts w:asciiTheme="minorHAnsi" w:hAnsiTheme="minorHAnsi" w:cstheme="minorHAnsi"/>
+          <w:sz w:val="22"/>
+          <w:szCs w:val="22"/>
+        </w:rPr>
+      </w:pPr>
+      <w:r>
+        <w:rPr>
+          <w:rFonts w:asciiTheme="minorHAnsi" w:hAnsiTheme="minorHAnsi" w:cstheme="minorHAnsi"/>
+          <w:sz w:val="22"/>
+          <w:szCs w:val="22"/>
+        </w:rPr>
+        <w:t>TODO</w:t>
       </w:r>
     </w:p>
     <w:p>
@@ -2634,6 +3718,7 @@
           <w:i/>
           <w:iCs/>
         </w:rPr>
+        <w:lastRenderedPageBreak/>
         <w:t xml:space="preserve">Figure </w:t>
       </w:r>
       <w:r>
@@ -2644,7 +3729,7 @@
           <w:i/>
           <w:iCs/>
         </w:rPr>
-        <w:t>2.</w:t>
+        <w:t>1</w:t>
       </w:r>
       <w:r>
         <w:rPr>
@@ -2654,8 +3739,30 @@
           <w:i/>
           <w:iCs/>
         </w:rPr>
-        <w:t xml:space="preserve"> Project schedule.</w:t>
-      </w:r>
+        <w:t>.</w:t>
+      </w:r>
+      <w:r>
+        <w:rPr>
+          <w:rFonts w:asciiTheme="minorHAnsi" w:hAnsiTheme="minorHAnsi" w:cstheme="minorHAnsi"/>
+          <w:b w:val="0"/>
+          <w:bCs w:val="0"/>
+          <w:i/>
+          <w:iCs/>
+        </w:rPr>
+        <w:t xml:space="preserve"> </w:t>
+      </w:r>
+      <w:proofErr w:type="spellStart"/>
+      <w:r>
+        <w:rPr>
+          <w:rFonts w:asciiTheme="minorHAnsi" w:hAnsiTheme="minorHAnsi" w:cstheme="minorHAnsi"/>
+          <w:b w:val="0"/>
+          <w:bCs w:val="0"/>
+          <w:i/>
+          <w:iCs/>
+        </w:rPr>
+        <w:t>ToDo</w:t>
+      </w:r>
+      <w:proofErr w:type="spellEnd"/>
     </w:p>
     <w:p>
       <w:pPr>
@@ -2672,7 +3779,7 @@
         <w:rPr>
           <w:rFonts w:asciiTheme="minorHAnsi" w:hAnsiTheme="minorHAnsi" w:cstheme="minorHAnsi"/>
         </w:rPr>
-        <w:t xml:space="preserve">Risk Analysis </w:t>
+        <w:t>GUI Design</w:t>
       </w:r>
     </w:p>
     <w:p>
@@ -2687,280 +3794,555 @@
           <w:rFonts w:asciiTheme="minorHAnsi" w:hAnsiTheme="minorHAnsi" w:cstheme="minorHAnsi"/>
         </w:rPr>
       </w:pPr>
-      <w:bookmarkStart w:id="16" w:name="result_box"/>
-      <w:bookmarkEnd w:id="16"/>
+      <w:bookmarkStart w:id="12" w:name="result_box"/>
+      <w:bookmarkEnd w:id="12"/>
+      <w:r>
+        <w:rPr>
+          <w:rFonts w:asciiTheme="minorHAnsi" w:hAnsiTheme="minorHAnsi" w:cstheme="minorHAnsi"/>
+        </w:rPr>
+        <w:br/>
+        <w:t>Django app</w:t>
+      </w:r>
     </w:p>
-    <w:tbl>
-      <w:tblPr>
-        <w:tblW w:w="9072" w:type="dxa"/>
-        <w:tblInd w:w="55" w:type="dxa"/>
-        <w:tblLayout w:type="fixed"/>
-        <w:tblCellMar>
-          <w:top w:w="55" w:type="dxa"/>
-          <w:left w:w="51" w:type="dxa"/>
-          <w:bottom w:w="55" w:type="dxa"/>
-          <w:right w:w="55" w:type="dxa"/>
-        </w:tblCellMar>
-        <w:tblLook w:val="04A0" w:firstRow="1" w:lastRow="0" w:firstColumn="1" w:lastColumn="0" w:noHBand="0" w:noVBand="1"/>
-      </w:tblPr>
-      <w:tblGrid>
-        <w:gridCol w:w="2406"/>
-        <w:gridCol w:w="3260"/>
-        <w:gridCol w:w="3406"/>
-      </w:tblGrid>
-      <w:tr>
-        <w:tc>
-          <w:tcPr>
-            <w:tcW w:w="2406" w:type="dxa"/>
-            <w:tcBorders>
-              <w:top w:val="single" w:sz="2" w:space="0" w:color="000001"/>
-              <w:left w:val="single" w:sz="2" w:space="0" w:color="000001"/>
-              <w:bottom w:val="single" w:sz="2" w:space="0" w:color="000001"/>
-            </w:tcBorders>
-            <w:shd w:val="clear" w:color="auto" w:fill="auto"/>
-          </w:tcPr>
-          <w:p>
-            <w:pPr>
-              <w:pStyle w:val="TableContents"/>
-              <w:widowControl w:val="0"/>
-              <w:numPr>
-                <w:ilvl w:val="0"/>
-                <w:numId w:val="4"/>
-              </w:numPr>
-              <w:rPr>
-                <w:rFonts w:asciiTheme="minorHAnsi" w:hAnsiTheme="minorHAnsi" w:cstheme="minorHAnsi"/>
-              </w:rPr>
-            </w:pPr>
-            <w:r>
-              <w:rPr>
-                <w:rFonts w:asciiTheme="minorHAnsi" w:hAnsiTheme="minorHAnsi" w:cstheme="minorHAnsi"/>
-                <w:b/>
-                <w:bCs/>
-              </w:rPr>
-              <w:t>SWOT</w:t>
-            </w:r>
-          </w:p>
-        </w:tc>
-        <w:tc>
-          <w:tcPr>
-            <w:tcW w:w="3260" w:type="dxa"/>
-            <w:tcBorders>
-              <w:top w:val="single" w:sz="2" w:space="0" w:color="000001"/>
-              <w:left w:val="single" w:sz="2" w:space="0" w:color="000001"/>
-              <w:bottom w:val="single" w:sz="2" w:space="0" w:color="000001"/>
-            </w:tcBorders>
-            <w:shd w:val="clear" w:color="auto" w:fill="auto"/>
-          </w:tcPr>
-          <w:p>
-            <w:pPr>
-              <w:pStyle w:val="TableContents"/>
-              <w:widowControl w:val="0"/>
-              <w:numPr>
-                <w:ilvl w:val="0"/>
-                <w:numId w:val="4"/>
-              </w:numPr>
-              <w:rPr>
-                <w:rFonts w:asciiTheme="minorHAnsi" w:hAnsiTheme="minorHAnsi" w:cstheme="minorHAnsi"/>
-              </w:rPr>
-            </w:pPr>
-            <w:r>
-              <w:rPr>
-                <w:rFonts w:asciiTheme="minorHAnsi" w:hAnsiTheme="minorHAnsi" w:cstheme="minorHAnsi"/>
-              </w:rPr>
-              <w:t>Helpful</w:t>
-            </w:r>
-          </w:p>
-        </w:tc>
-        <w:tc>
-          <w:tcPr>
-            <w:tcW w:w="3406" w:type="dxa"/>
-            <w:tcBorders>
-              <w:top w:val="single" w:sz="2" w:space="0" w:color="000001"/>
-              <w:left w:val="single" w:sz="2" w:space="0" w:color="000001"/>
-              <w:bottom w:val="single" w:sz="2" w:space="0" w:color="000001"/>
-              <w:right w:val="single" w:sz="2" w:space="0" w:color="000001"/>
-            </w:tcBorders>
-            <w:shd w:val="clear" w:color="auto" w:fill="auto"/>
-          </w:tcPr>
-          <w:p>
-            <w:pPr>
-              <w:pStyle w:val="TableContents"/>
-              <w:widowControl w:val="0"/>
-              <w:numPr>
-                <w:ilvl w:val="0"/>
-                <w:numId w:val="4"/>
-              </w:numPr>
-              <w:rPr>
-                <w:rFonts w:asciiTheme="minorHAnsi" w:hAnsiTheme="minorHAnsi" w:cstheme="minorHAnsi"/>
-              </w:rPr>
-            </w:pPr>
-            <w:r>
-              <w:rPr>
-                <w:rFonts w:asciiTheme="minorHAnsi" w:hAnsiTheme="minorHAnsi" w:cstheme="minorHAnsi"/>
-              </w:rPr>
-              <w:t>Harmful</w:t>
-            </w:r>
-          </w:p>
-        </w:tc>
-      </w:tr>
-      <w:tr>
-        <w:tc>
-          <w:tcPr>
-            <w:tcW w:w="2406" w:type="dxa"/>
-            <w:tcBorders>
-              <w:top w:val="single" w:sz="2" w:space="0" w:color="000001"/>
-              <w:left w:val="single" w:sz="2" w:space="0" w:color="000001"/>
-              <w:bottom w:val="single" w:sz="2" w:space="0" w:color="000001"/>
-            </w:tcBorders>
-            <w:shd w:val="clear" w:color="auto" w:fill="auto"/>
-          </w:tcPr>
-          <w:p>
-            <w:pPr>
-              <w:pStyle w:val="TableContents"/>
-              <w:widowControl w:val="0"/>
-              <w:numPr>
-                <w:ilvl w:val="0"/>
-                <w:numId w:val="4"/>
-              </w:numPr>
-              <w:rPr>
-                <w:rFonts w:asciiTheme="minorHAnsi" w:hAnsiTheme="minorHAnsi" w:cstheme="minorHAnsi"/>
-              </w:rPr>
-            </w:pPr>
-          </w:p>
-        </w:tc>
-        <w:tc>
-          <w:tcPr>
-            <w:tcW w:w="3260" w:type="dxa"/>
-            <w:tcBorders>
-              <w:top w:val="single" w:sz="2" w:space="0" w:color="000001"/>
-              <w:left w:val="single" w:sz="2" w:space="0" w:color="000001"/>
-              <w:bottom w:val="single" w:sz="2" w:space="0" w:color="000001"/>
-            </w:tcBorders>
-            <w:shd w:val="clear" w:color="auto" w:fill="auto"/>
-          </w:tcPr>
-          <w:p>
-            <w:pPr>
-              <w:pStyle w:val="TableContents"/>
-              <w:widowControl w:val="0"/>
-              <w:rPr>
-                <w:rFonts w:asciiTheme="minorHAnsi" w:hAnsiTheme="minorHAnsi" w:cstheme="minorHAnsi"/>
-                <w:i/>
-                <w:iCs/>
-              </w:rPr>
-            </w:pPr>
-          </w:p>
-        </w:tc>
-        <w:tc>
-          <w:tcPr>
-            <w:tcW w:w="3406" w:type="dxa"/>
-            <w:tcBorders>
-              <w:top w:val="single" w:sz="2" w:space="0" w:color="000001"/>
-              <w:left w:val="single" w:sz="2" w:space="0" w:color="000001"/>
-              <w:bottom w:val="single" w:sz="2" w:space="0" w:color="000001"/>
-              <w:right w:val="single" w:sz="2" w:space="0" w:color="000001"/>
-            </w:tcBorders>
-            <w:shd w:val="clear" w:color="auto" w:fill="auto"/>
-          </w:tcPr>
-          <w:p>
-            <w:pPr>
-              <w:pStyle w:val="TableContents"/>
-              <w:widowControl w:val="0"/>
-              <w:rPr>
-                <w:rFonts w:asciiTheme="minorHAnsi" w:hAnsiTheme="minorHAnsi" w:cstheme="minorHAnsi"/>
-              </w:rPr>
-            </w:pPr>
-          </w:p>
-        </w:tc>
-      </w:tr>
-      <w:tr>
-        <w:tc>
-          <w:tcPr>
-            <w:tcW w:w="2406" w:type="dxa"/>
-            <w:tcBorders>
-              <w:top w:val="single" w:sz="2" w:space="0" w:color="000001"/>
-              <w:left w:val="single" w:sz="2" w:space="0" w:color="000001"/>
-              <w:bottom w:val="single" w:sz="2" w:space="0" w:color="000001"/>
-            </w:tcBorders>
-            <w:shd w:val="clear" w:color="auto" w:fill="auto"/>
-          </w:tcPr>
-          <w:p>
-            <w:pPr>
-              <w:pStyle w:val="TableContents"/>
-              <w:widowControl w:val="0"/>
-              <w:numPr>
-                <w:ilvl w:val="0"/>
-                <w:numId w:val="4"/>
-              </w:numPr>
-              <w:rPr>
-                <w:rFonts w:asciiTheme="minorHAnsi" w:hAnsiTheme="minorHAnsi" w:cstheme="minorHAnsi"/>
-              </w:rPr>
-            </w:pPr>
-          </w:p>
-        </w:tc>
-        <w:tc>
-          <w:tcPr>
-            <w:tcW w:w="3260" w:type="dxa"/>
-            <w:tcBorders>
-              <w:top w:val="single" w:sz="2" w:space="0" w:color="000001"/>
-              <w:left w:val="single" w:sz="2" w:space="0" w:color="000001"/>
-              <w:bottom w:val="single" w:sz="2" w:space="0" w:color="000001"/>
-            </w:tcBorders>
-            <w:shd w:val="clear" w:color="auto" w:fill="auto"/>
-          </w:tcPr>
-          <w:p>
-            <w:pPr>
-              <w:pStyle w:val="TableContents"/>
-              <w:widowControl w:val="0"/>
-              <w:rPr>
-                <w:rFonts w:asciiTheme="minorHAnsi" w:hAnsiTheme="minorHAnsi" w:cstheme="minorHAnsi"/>
-              </w:rPr>
-            </w:pPr>
-          </w:p>
-        </w:tc>
-        <w:tc>
-          <w:tcPr>
-            <w:tcW w:w="3406" w:type="dxa"/>
-            <w:tcBorders>
-              <w:top w:val="single" w:sz="2" w:space="0" w:color="000001"/>
-              <w:left w:val="single" w:sz="2" w:space="0" w:color="000001"/>
-              <w:bottom w:val="single" w:sz="2" w:space="0" w:color="000001"/>
-              <w:right w:val="single" w:sz="2" w:space="0" w:color="000001"/>
-            </w:tcBorders>
-            <w:shd w:val="clear" w:color="auto" w:fill="auto"/>
-          </w:tcPr>
-          <w:p>
-            <w:pPr>
-              <w:pStyle w:val="TableContents"/>
-              <w:widowControl w:val="0"/>
-              <w:rPr>
-                <w:rFonts w:asciiTheme="minorHAnsi" w:hAnsiTheme="minorHAnsi" w:cstheme="minorHAnsi"/>
-              </w:rPr>
-            </w:pPr>
-          </w:p>
-          <w:p>
-            <w:pPr>
-              <w:pStyle w:val="TableContents"/>
-              <w:widowControl w:val="0"/>
-              <w:rPr>
-                <w:rFonts w:asciiTheme="minorHAnsi" w:hAnsiTheme="minorHAnsi" w:cstheme="minorHAnsi"/>
-              </w:rPr>
-            </w:pPr>
-          </w:p>
-        </w:tc>
-      </w:tr>
-    </w:tbl>
     <w:p>
       <w:pPr>
-        <w:pStyle w:val="Nagwek1"/>
+        <w:pStyle w:val="Tekstpodstawowy"/>
         <w:numPr>
           <w:ilvl w:val="0"/>
-          <w:numId w:val="0"/>
+          <w:numId w:val="4"/>
         </w:numPr>
-        <w:rPr>
-          <w:rFonts w:asciiTheme="minorHAnsi" w:hAnsiTheme="minorHAnsi" w:cstheme="minorHAnsi"/>
-        </w:rPr>
-      </w:pPr>
+        <w:ind w:left="0" w:firstLine="0"/>
+        <w:rPr>
+          <w:rFonts w:asciiTheme="minorHAnsi" w:hAnsiTheme="minorHAnsi" w:cstheme="minorHAnsi"/>
+        </w:rPr>
+      </w:pPr>
+      <w:r>
+        <w:rPr>
+          <w:rFonts w:asciiTheme="minorHAnsi" w:hAnsiTheme="minorHAnsi" w:cstheme="minorHAnsi"/>
+        </w:rPr>
+        <w:t>Webpages:</w:t>
+      </w:r>
     </w:p>
+    <w:p>
+      <w:pPr>
+        <w:pStyle w:val="Akapitzlist"/>
+        <w:numPr>
+          <w:ilvl w:val="0"/>
+          <w:numId w:val="30"/>
+        </w:numPr>
+        <w:ind w:right="-113"/>
+        <w:jc w:val="both"/>
+        <w:rPr>
+          <w:rFonts w:asciiTheme="minorHAnsi" w:eastAsia="SimSun" w:hAnsiTheme="minorHAnsi" w:cstheme="minorHAnsi"/>
+          <w:b/>
+          <w:sz w:val="22"/>
+          <w:szCs w:val="28"/>
+        </w:rPr>
+      </w:pPr>
+      <w:r>
+        <w:rPr>
+          <w:rFonts w:asciiTheme="minorHAnsi" w:eastAsia="SimSun" w:hAnsiTheme="minorHAnsi" w:cstheme="minorHAnsi"/>
+          <w:b/>
+          <w:sz w:val="22"/>
+          <w:szCs w:val="28"/>
+        </w:rPr>
+        <w:t>Homepage</w:t>
+      </w:r>
+    </w:p>
+    <w:p>
+      <w:pPr>
+        <w:pStyle w:val="Akapitzlist"/>
+        <w:ind w:right="-113"/>
+        <w:jc w:val="both"/>
+        <w:rPr>
+          <w:rFonts w:asciiTheme="minorHAnsi" w:eastAsia="SimSun" w:hAnsiTheme="minorHAnsi" w:cstheme="minorHAnsi"/>
+          <w:bCs/>
+          <w:sz w:val="22"/>
+          <w:szCs w:val="28"/>
+        </w:rPr>
+      </w:pPr>
+      <w:r>
+        <w:rPr>
+          <w:rFonts w:asciiTheme="minorHAnsi" w:eastAsia="SimSun" w:hAnsiTheme="minorHAnsi" w:cstheme="minorHAnsi"/>
+          <w:bCs/>
+          <w:sz w:val="22"/>
+          <w:szCs w:val="28"/>
+        </w:rPr>
+        <w:t xml:space="preserve">Webpage </w:t>
+      </w:r>
+      <w:r>
+        <w:rPr>
+          <w:rFonts w:asciiTheme="minorHAnsi" w:eastAsia="SimSun" w:hAnsiTheme="minorHAnsi" w:cstheme="minorHAnsi"/>
+          <w:bCs/>
+          <w:sz w:val="22"/>
+          <w:szCs w:val="28"/>
+        </w:rPr>
+        <w:t>containing:</w:t>
+      </w:r>
+    </w:p>
+    <w:p>
+      <w:pPr>
+        <w:pStyle w:val="Akapitzlist"/>
+        <w:numPr>
+          <w:ilvl w:val="1"/>
+          <w:numId w:val="30"/>
+        </w:numPr>
+        <w:ind w:right="-113"/>
+        <w:jc w:val="both"/>
+        <w:rPr>
+          <w:rFonts w:asciiTheme="minorHAnsi" w:eastAsia="SimSun" w:hAnsiTheme="minorHAnsi" w:cstheme="minorHAnsi"/>
+          <w:bCs/>
+          <w:sz w:val="22"/>
+          <w:szCs w:val="28"/>
+        </w:rPr>
+      </w:pPr>
+      <w:r>
+        <w:rPr>
+          <w:rFonts w:asciiTheme="minorHAnsi" w:eastAsia="SimSun" w:hAnsiTheme="minorHAnsi" w:cstheme="minorHAnsi"/>
+          <w:bCs/>
+          <w:sz w:val="22"/>
+          <w:szCs w:val="28"/>
+        </w:rPr>
+        <w:t>section with filters enabling user to choose variables, machine learning algorithm and its parameters in order to perform clustering.</w:t>
+      </w:r>
+    </w:p>
+    <w:p>
+      <w:pPr>
+        <w:pStyle w:val="Akapitzlist"/>
+        <w:numPr>
+          <w:ilvl w:val="1"/>
+          <w:numId w:val="30"/>
+        </w:numPr>
+        <w:ind w:right="-113"/>
+        <w:jc w:val="both"/>
+        <w:rPr>
+          <w:rFonts w:asciiTheme="minorHAnsi" w:eastAsia="SimSun" w:hAnsiTheme="minorHAnsi" w:cstheme="minorHAnsi"/>
+          <w:bCs/>
+          <w:sz w:val="22"/>
+          <w:szCs w:val="28"/>
+        </w:rPr>
+      </w:pPr>
+      <w:r>
+        <w:rPr>
+          <w:rFonts w:asciiTheme="minorHAnsi" w:eastAsia="SimSun" w:hAnsiTheme="minorHAnsi" w:cstheme="minorHAnsi"/>
+          <w:bCs/>
+          <w:sz w:val="22"/>
+          <w:szCs w:val="28"/>
+        </w:rPr>
+        <w:t>section where report will be displayed, with clustering results and multiple charts with which user can interact to get more insight.</w:t>
+      </w:r>
+    </w:p>
+    <w:p>
+      <w:pPr>
+        <w:pStyle w:val="Akapitzlist"/>
+        <w:numPr>
+          <w:ilvl w:val="0"/>
+          <w:numId w:val="30"/>
+        </w:numPr>
+        <w:ind w:right="-113"/>
+        <w:jc w:val="both"/>
+        <w:rPr>
+          <w:rFonts w:asciiTheme="minorHAnsi" w:eastAsia="SimSun" w:hAnsiTheme="minorHAnsi" w:cstheme="minorHAnsi"/>
+          <w:b/>
+          <w:sz w:val="22"/>
+          <w:szCs w:val="28"/>
+        </w:rPr>
+      </w:pPr>
+      <w:r>
+        <w:rPr>
+          <w:rFonts w:asciiTheme="minorHAnsi" w:eastAsia="SimSun" w:hAnsiTheme="minorHAnsi" w:cstheme="minorHAnsi"/>
+          <w:b/>
+          <w:sz w:val="22"/>
+          <w:szCs w:val="28"/>
+        </w:rPr>
+        <w:t>‘Read about the project’ page</w:t>
+      </w:r>
+      <w:r>
+        <w:rPr>
+          <w:rFonts w:asciiTheme="minorHAnsi" w:eastAsia="SimSun" w:hAnsiTheme="minorHAnsi" w:cstheme="minorHAnsi"/>
+          <w:b/>
+          <w:sz w:val="22"/>
+          <w:szCs w:val="28"/>
+        </w:rPr>
+        <w:t xml:space="preserve"> </w:t>
+      </w:r>
+    </w:p>
+    <w:p>
+      <w:pPr>
+        <w:pStyle w:val="Akapitzlist"/>
+        <w:ind w:right="-113"/>
+        <w:jc w:val="both"/>
+        <w:rPr>
+          <w:rFonts w:asciiTheme="minorHAnsi" w:eastAsia="SimSun" w:hAnsiTheme="minorHAnsi" w:cstheme="minorHAnsi"/>
+          <w:bCs/>
+          <w:sz w:val="22"/>
+          <w:szCs w:val="28"/>
+        </w:rPr>
+      </w:pPr>
+      <w:r>
+        <w:rPr>
+          <w:rFonts w:asciiTheme="minorHAnsi" w:eastAsia="SimSun" w:hAnsiTheme="minorHAnsi" w:cstheme="minorHAnsi"/>
+          <w:bCs/>
+          <w:sz w:val="22"/>
+          <w:szCs w:val="28"/>
+        </w:rPr>
+        <w:t>W</w:t>
+      </w:r>
+      <w:r>
+        <w:rPr>
+          <w:rFonts w:asciiTheme="minorHAnsi" w:eastAsia="SimSun" w:hAnsiTheme="minorHAnsi" w:cstheme="minorHAnsi"/>
+          <w:bCs/>
+          <w:sz w:val="22"/>
+          <w:szCs w:val="28"/>
+        </w:rPr>
+        <w:t xml:space="preserve">ebpage </w:t>
+      </w:r>
+      <w:r>
+        <w:rPr>
+          <w:rFonts w:asciiTheme="minorHAnsi" w:eastAsia="SimSun" w:hAnsiTheme="minorHAnsi" w:cstheme="minorHAnsi"/>
+          <w:bCs/>
+          <w:sz w:val="22"/>
+          <w:szCs w:val="28"/>
+        </w:rPr>
+        <w:t>divided into two sections:</w:t>
+      </w:r>
+    </w:p>
+    <w:p>
+      <w:pPr>
+        <w:pStyle w:val="Akapitzlist"/>
+        <w:numPr>
+          <w:ilvl w:val="1"/>
+          <w:numId w:val="30"/>
+        </w:numPr>
+        <w:ind w:right="-113"/>
+        <w:jc w:val="both"/>
+        <w:rPr>
+          <w:rFonts w:asciiTheme="minorHAnsi" w:eastAsia="SimSun" w:hAnsiTheme="minorHAnsi" w:cstheme="minorHAnsi"/>
+          <w:b/>
+          <w:sz w:val="22"/>
+          <w:szCs w:val="28"/>
+        </w:rPr>
+      </w:pPr>
+      <w:r>
+        <w:rPr>
+          <w:rFonts w:asciiTheme="minorHAnsi" w:eastAsia="SimSun" w:hAnsiTheme="minorHAnsi" w:cstheme="minorHAnsi"/>
+          <w:bCs/>
+          <w:sz w:val="22"/>
+          <w:szCs w:val="28"/>
+        </w:rPr>
+        <w:t xml:space="preserve">introductory section </w:t>
+      </w:r>
+      <w:r>
+        <w:rPr>
+          <w:rFonts w:asciiTheme="minorHAnsi" w:eastAsia="SimSun" w:hAnsiTheme="minorHAnsi" w:cstheme="minorHAnsi"/>
+          <w:bCs/>
+          <w:sz w:val="22"/>
+          <w:szCs w:val="28"/>
+        </w:rPr>
+        <w:t>containing information about the diploma thesis, such as topic, authors, supervisor and abstract</w:t>
+      </w:r>
+      <w:r>
+        <w:rPr>
+          <w:rFonts w:asciiTheme="minorHAnsi" w:eastAsia="SimSun" w:hAnsiTheme="minorHAnsi" w:cstheme="minorHAnsi"/>
+          <w:bCs/>
+          <w:sz w:val="22"/>
+          <w:szCs w:val="28"/>
+        </w:rPr>
+        <w:t>.</w:t>
+      </w:r>
+    </w:p>
+    <w:p>
+      <w:pPr>
+        <w:pStyle w:val="Akapitzlist"/>
+        <w:numPr>
+          <w:ilvl w:val="1"/>
+          <w:numId w:val="30"/>
+        </w:numPr>
+        <w:ind w:right="-113"/>
+        <w:jc w:val="both"/>
+        <w:rPr>
+          <w:rFonts w:asciiTheme="minorHAnsi" w:eastAsia="SimSun" w:hAnsiTheme="minorHAnsi" w:cstheme="minorHAnsi"/>
+          <w:b/>
+          <w:sz w:val="22"/>
+          <w:szCs w:val="28"/>
+        </w:rPr>
+      </w:pPr>
+      <w:r>
+        <w:rPr>
+          <w:rFonts w:asciiTheme="minorHAnsi" w:eastAsia="SimSun" w:hAnsiTheme="minorHAnsi" w:cstheme="minorHAnsi"/>
+          <w:bCs/>
+          <w:sz w:val="22"/>
+          <w:szCs w:val="28"/>
+        </w:rPr>
+        <w:t>e</w:t>
+      </w:r>
+      <w:r>
+        <w:rPr>
+          <w:rFonts w:asciiTheme="minorHAnsi" w:eastAsia="SimSun" w:hAnsiTheme="minorHAnsi" w:cstheme="minorHAnsi"/>
+          <w:bCs/>
+          <w:sz w:val="22"/>
+          <w:szCs w:val="28"/>
+        </w:rPr>
+        <w:t>xplanatory section</w:t>
+      </w:r>
+      <w:r>
+        <w:rPr>
+          <w:rFonts w:asciiTheme="minorHAnsi" w:eastAsia="SimSun" w:hAnsiTheme="minorHAnsi" w:cstheme="minorHAnsi"/>
+          <w:bCs/>
+          <w:sz w:val="22"/>
+          <w:szCs w:val="28"/>
+        </w:rPr>
+        <w:t xml:space="preserve"> containing</w:t>
+      </w:r>
+      <w:r>
+        <w:rPr>
+          <w:rFonts w:asciiTheme="minorHAnsi" w:eastAsia="SimSun" w:hAnsiTheme="minorHAnsi" w:cstheme="minorHAnsi"/>
+          <w:bCs/>
+          <w:sz w:val="22"/>
+          <w:szCs w:val="28"/>
+        </w:rPr>
+        <w:t xml:space="preserve"> </w:t>
+      </w:r>
+      <w:r>
+        <w:rPr>
+          <w:rFonts w:asciiTheme="minorHAnsi" w:eastAsia="SimSun" w:hAnsiTheme="minorHAnsi" w:cstheme="minorHAnsi" w:hint="eastAsia"/>
+          <w:bCs/>
+          <w:sz w:val="22"/>
+          <w:szCs w:val="28"/>
+        </w:rPr>
+        <w:t>list of economic indicators</w:t>
+      </w:r>
+      <w:r>
+        <w:rPr>
+          <w:rFonts w:asciiTheme="minorHAnsi" w:eastAsia="SimSun" w:hAnsiTheme="minorHAnsi" w:cstheme="minorHAnsi"/>
+          <w:bCs/>
+          <w:sz w:val="22"/>
+          <w:szCs w:val="28"/>
+        </w:rPr>
+        <w:t xml:space="preserve"> available with description,</w:t>
+      </w:r>
+      <w:r>
+        <w:rPr>
+          <w:rFonts w:asciiTheme="minorHAnsi" w:eastAsia="SimSun" w:hAnsiTheme="minorHAnsi" w:cstheme="minorHAnsi" w:hint="eastAsia"/>
+          <w:bCs/>
+          <w:sz w:val="22"/>
+          <w:szCs w:val="28"/>
+        </w:rPr>
+        <w:t xml:space="preserve"> </w:t>
+      </w:r>
+      <w:r>
+        <w:rPr>
+          <w:rFonts w:asciiTheme="minorHAnsi" w:eastAsia="SimSun" w:hAnsiTheme="minorHAnsi" w:cstheme="minorHAnsi"/>
+          <w:bCs/>
+          <w:sz w:val="22"/>
+          <w:szCs w:val="28"/>
+        </w:rPr>
+        <w:t xml:space="preserve">as well as </w:t>
+      </w:r>
+      <w:r>
+        <w:rPr>
+          <w:rFonts w:asciiTheme="minorHAnsi" w:eastAsia="SimSun" w:hAnsiTheme="minorHAnsi" w:cstheme="minorHAnsi" w:hint="eastAsia"/>
+          <w:bCs/>
+          <w:sz w:val="22"/>
+          <w:szCs w:val="28"/>
+        </w:rPr>
+        <w:t>list of available clustering algorithms and</w:t>
+      </w:r>
+      <w:r>
+        <w:rPr>
+          <w:rFonts w:asciiTheme="minorHAnsi" w:eastAsia="SimSun" w:hAnsiTheme="minorHAnsi" w:cstheme="minorHAnsi"/>
+          <w:bCs/>
+          <w:sz w:val="22"/>
+          <w:szCs w:val="28"/>
+        </w:rPr>
+        <w:t xml:space="preserve"> their</w:t>
+      </w:r>
+      <w:r>
+        <w:rPr>
+          <w:rFonts w:asciiTheme="minorHAnsi" w:eastAsia="SimSun" w:hAnsiTheme="minorHAnsi" w:cstheme="minorHAnsi" w:hint="eastAsia"/>
+          <w:bCs/>
+          <w:sz w:val="22"/>
+          <w:szCs w:val="28"/>
+        </w:rPr>
+        <w:t xml:space="preserve"> parameters with description</w:t>
+      </w:r>
+      <w:r>
+        <w:rPr>
+          <w:rFonts w:asciiTheme="minorHAnsi" w:eastAsia="SimSun" w:hAnsiTheme="minorHAnsi" w:cstheme="minorHAnsi"/>
+          <w:bCs/>
+          <w:sz w:val="22"/>
+          <w:szCs w:val="28"/>
+        </w:rPr>
+        <w:t xml:space="preserve">; user can scroll through the lists or use a search box </w:t>
+      </w:r>
+      <w:r>
+        <w:rPr>
+          <w:rFonts w:asciiTheme="minorHAnsi" w:eastAsia="SimSun" w:hAnsiTheme="minorHAnsi" w:cstheme="minorHAnsi"/>
+          <w:bCs/>
+          <w:sz w:val="22"/>
+          <w:szCs w:val="28"/>
+        </w:rPr>
+        <w:t>to get needed information</w:t>
+      </w:r>
+      <w:r>
+        <w:rPr>
+          <w:rFonts w:asciiTheme="minorHAnsi" w:eastAsia="SimSun" w:hAnsiTheme="minorHAnsi" w:cstheme="minorHAnsi"/>
+          <w:bCs/>
+          <w:sz w:val="22"/>
+          <w:szCs w:val="28"/>
+        </w:rPr>
+        <w:t>.</w:t>
+      </w:r>
+    </w:p>
+    <w:p>
+      <w:pPr>
+        <w:ind w:right="-113"/>
+        <w:jc w:val="both"/>
+        <w:rPr>
+          <w:rFonts w:asciiTheme="minorHAnsi" w:hAnsiTheme="minorHAnsi" w:cstheme="minorHAnsi"/>
+          <w:b/>
+          <w:szCs w:val="28"/>
+        </w:rPr>
+      </w:pPr>
+    </w:p>
+    <w:p>
+      <w:pPr>
+        <w:ind w:right="-113"/>
+        <w:jc w:val="both"/>
+        <w:rPr>
+          <w:rFonts w:asciiTheme="minorHAnsi" w:hAnsiTheme="minorHAnsi" w:cstheme="minorHAnsi"/>
+          <w:b/>
+          <w:szCs w:val="28"/>
+        </w:rPr>
+      </w:pPr>
+    </w:p>
+    <w:bookmarkStart w:id="13" w:name="__RefHeading___Toc6793_630044125" w:displacedByCustomXml="next"/>
+    <w:bookmarkEnd w:id="13" w:displacedByCustomXml="next"/>
+    <w:bookmarkStart w:id="14" w:name="_Toc465776547" w:displacedByCustomXml="next"/>
+    <w:sdt>
+      <w:sdtPr>
+        <w:rPr>
+          <w:lang w:val="pl-PL"/>
+        </w:rPr>
+        <w:id w:val="-1189832081"/>
+        <w:docPartObj>
+          <w:docPartGallery w:val="Bibliographies"/>
+          <w:docPartUnique/>
+        </w:docPartObj>
+      </w:sdtPr>
+      <w:sdtEndPr>
+        <w:rPr>
+          <w:rFonts w:ascii="FreeSerif" w:eastAsia="SimSun" w:hAnsi="FreeSerif" w:cs="Calibri"/>
+          <w:b w:val="0"/>
+          <w:bCs w:val="0"/>
+          <w:color w:val="auto"/>
+          <w:sz w:val="22"/>
+          <w:szCs w:val="22"/>
+          <w:lang w:val="en-US"/>
+        </w:rPr>
+      </w:sdtEndPr>
+      <w:sdtContent>
+        <w:p>
+          <w:pPr>
+            <w:pStyle w:val="Nagwek1"/>
+            <w:rPr>
+              <w:rFonts w:asciiTheme="minorHAnsi" w:hAnsiTheme="minorHAnsi" w:cstheme="minorHAnsi"/>
+            </w:rPr>
+          </w:pPr>
+          <w:proofErr w:type="spellStart"/>
+          <w:r>
+            <w:rPr>
+              <w:rFonts w:asciiTheme="minorHAnsi" w:hAnsiTheme="minorHAnsi" w:cstheme="minorHAnsi"/>
+              <w:lang w:val="pl-PL"/>
+            </w:rPr>
+            <w:t>References</w:t>
+          </w:r>
+          <w:proofErr w:type="spellEnd"/>
+        </w:p>
+        <w:sdt>
+          <w:sdtPr>
+            <w:rPr>
+              <w:rFonts w:asciiTheme="minorHAnsi" w:hAnsiTheme="minorHAnsi" w:cstheme="minorHAnsi"/>
+            </w:rPr>
+            <w:id w:val="-573587230"/>
+            <w:bibliography/>
+          </w:sdtPr>
+          <w:sdtEndPr>
+            <w:rPr>
+              <w:rFonts w:ascii="FreeSerif" w:hAnsi="FreeSerif" w:cs="Calibri"/>
+            </w:rPr>
+          </w:sdtEndPr>
+          <w:sdtContent>
+            <w:p>
+              <w:pPr>
+                <w:pStyle w:val="Bibliografia"/>
+                <w:ind w:left="720" w:hanging="720"/>
+                <w:rPr>
+                  <w:noProof/>
+                  <w:sz w:val="24"/>
+                  <w:szCs w:val="24"/>
+                </w:rPr>
+              </w:pPr>
+              <w:r>
+                <w:rPr>
+                  <w:rFonts w:asciiTheme="minorHAnsi" w:hAnsiTheme="minorHAnsi" w:cstheme="minorHAnsi"/>
+                </w:rPr>
+                <w:fldChar w:fldCharType="begin"/>
+              </w:r>
+              <w:r>
+                <w:rPr>
+                  <w:rFonts w:asciiTheme="minorHAnsi" w:hAnsiTheme="minorHAnsi" w:cstheme="minorHAnsi"/>
+                </w:rPr>
+                <w:instrText>BIBLIOGRAPHY</w:instrText>
+              </w:r>
+              <w:r>
+                <w:rPr>
+                  <w:rFonts w:asciiTheme="minorHAnsi" w:hAnsiTheme="minorHAnsi" w:cstheme="minorHAnsi"/>
+                </w:rPr>
+                <w:fldChar w:fldCharType="separate"/>
+              </w:r>
+              <w:r>
+                <w:rPr>
+                  <w:noProof/>
+                </w:rPr>
+                <w:t xml:space="preserve">Robert C. Feenstra, Robert Inklaar, Marcel P. Timmer. </w:t>
+              </w:r>
+              <w:r>
+                <w:rPr>
+                  <w:noProof/>
+                  <w:lang w:val="pl-PL"/>
+                </w:rPr>
+                <w:t xml:space="preserve">(2021). </w:t>
+              </w:r>
+              <w:r>
+                <w:rPr>
+                  <w:i/>
+                  <w:iCs/>
+                  <w:noProof/>
+                </w:rPr>
+                <w:t>Penn World Table</w:t>
+              </w:r>
+              <w:r>
+                <w:rPr>
+                  <w:noProof/>
+                </w:rPr>
+                <w:t>.  https://www.rug.nl/ggdc/productivity/pwt/</w:t>
+              </w:r>
+            </w:p>
+            <w:p>
+              <w:r>
+                <w:rPr>
+                  <w:rFonts w:asciiTheme="minorHAnsi" w:hAnsiTheme="minorHAnsi" w:cstheme="minorHAnsi"/>
+                  <w:b/>
+                  <w:bCs/>
+                </w:rPr>
+                <w:fldChar w:fldCharType="end"/>
+              </w:r>
+            </w:p>
+          </w:sdtContent>
+        </w:sdt>
+      </w:sdtContent>
+    </w:sdt>
     <w:p>
       <w:pPr>
         <w:pStyle w:val="Nagwek1"/>
@@ -2972,16 +4354,23 @@
           <w:rFonts w:asciiTheme="minorHAnsi" w:hAnsiTheme="minorHAnsi" w:cstheme="minorHAnsi"/>
         </w:rPr>
       </w:pPr>
-      <w:bookmarkStart w:id="17" w:name="__RefHeading___Toc6793_630044125"/>
-      <w:bookmarkStart w:id="18" w:name="_Toc465776547"/>
-      <w:bookmarkEnd w:id="17"/>
-      <w:r>
-        <w:rPr>
-          <w:rFonts w:asciiTheme="minorHAnsi" w:hAnsiTheme="minorHAnsi" w:cstheme="minorHAnsi"/>
-        </w:rPr>
-        <w:t>Bibliography</w:t>
-      </w:r>
-      <w:bookmarkEnd w:id="18"/>
+      <w:r>
+        <w:rPr>
+          <w:rFonts w:asciiTheme="minorHAnsi" w:hAnsiTheme="minorHAnsi" w:cstheme="minorHAnsi"/>
+        </w:rPr>
+        <w:t>References</w:t>
+      </w:r>
+    </w:p>
+    <w:p>
+      <w:pPr>
+        <w:pStyle w:val="Akapitzlist"/>
+        <w:ind w:left="340"/>
+        <w:rPr>
+          <w:rFonts w:asciiTheme="minorHAnsi" w:eastAsia="SimSun" w:hAnsiTheme="minorHAnsi" w:cstheme="minorHAnsi"/>
+          <w:sz w:val="22"/>
+          <w:szCs w:val="22"/>
+        </w:rPr>
+      </w:pPr>
     </w:p>
     <w:p>
       <w:pPr>
@@ -3053,6 +4442,25 @@
     </w:p>
     <w:p>
       <w:pPr>
+        <w:pStyle w:val="Nagwek1"/>
+        <w:numPr>
+          <w:ilvl w:val="0"/>
+          <w:numId w:val="2"/>
+        </w:numPr>
+        <w:rPr>
+          <w:rFonts w:asciiTheme="minorHAnsi" w:hAnsiTheme="minorHAnsi" w:cstheme="minorHAnsi"/>
+        </w:rPr>
+      </w:pPr>
+      <w:r>
+        <w:rPr>
+          <w:rFonts w:asciiTheme="minorHAnsi" w:hAnsiTheme="minorHAnsi" w:cstheme="minorHAnsi"/>
+        </w:rPr>
+        <w:t>Bibliography</w:t>
+      </w:r>
+      <w:bookmarkEnd w:id="14"/>
+    </w:p>
+    <w:p>
+      <w:pPr>
         <w:pStyle w:val="Akapitzlist"/>
         <w:ind w:left="340"/>
         <w:rPr>
@@ -3075,8 +4483,6 @@
           <w:szCs w:val="22"/>
         </w:rPr>
       </w:pPr>
-      <w:bookmarkStart w:id="19" w:name="_Ref399253358"/>
-      <w:bookmarkEnd w:id="19"/>
       <w:proofErr w:type="spellStart"/>
       <w:r>
         <w:rPr>
@@ -3084,7 +4490,7 @@
           <w:sz w:val="22"/>
           <w:szCs w:val="22"/>
         </w:rPr>
-        <w:t>Gräbner</w:t>
+        <w:t>Aghabozorgi</w:t>
       </w:r>
       <w:proofErr w:type="spellEnd"/>
       <w:r>
@@ -3093,7 +4499,7 @@
           <w:sz w:val="22"/>
           <w:szCs w:val="22"/>
         </w:rPr>
-        <w:t xml:space="preserve">, C., </w:t>
+        <w:t xml:space="preserve">, Saeed, </w:t>
       </w:r>
       <w:proofErr w:type="spellStart"/>
       <w:r>
@@ -3102,7 +4508,7 @@
           <w:sz w:val="22"/>
           <w:szCs w:val="22"/>
         </w:rPr>
-        <w:t>Heimberger</w:t>
+        <w:t>Shirkhorshidi</w:t>
       </w:r>
       <w:proofErr w:type="spellEnd"/>
       <w:r>
@@ -3111,7 +4517,7 @@
           <w:sz w:val="22"/>
           <w:szCs w:val="22"/>
         </w:rPr>
-        <w:t xml:space="preserve">, P., </w:t>
+        <w:t xml:space="preserve">, Ali S., and Wah, </w:t>
       </w:r>
       <w:proofErr w:type="spellStart"/>
       <w:r>
@@ -3120,7 +4526,7 @@
           <w:sz w:val="22"/>
           <w:szCs w:val="22"/>
         </w:rPr>
-        <w:t>Kapeller</w:t>
+        <w:t>Teh</w:t>
       </w:r>
       <w:proofErr w:type="spellEnd"/>
       <w:r>
@@ -3129,25 +4535,7 @@
           <w:sz w:val="22"/>
           <w:szCs w:val="22"/>
         </w:rPr>
-        <w:t xml:space="preserve">, J., and </w:t>
-      </w:r>
-      <w:proofErr w:type="spellStart"/>
-      <w:r>
-        <w:rPr>
-          <w:rFonts w:asciiTheme="minorHAnsi" w:eastAsia="SimSun" w:hAnsiTheme="minorHAnsi" w:cstheme="minorHAnsi"/>
-          <w:sz w:val="22"/>
-          <w:szCs w:val="22"/>
-        </w:rPr>
-        <w:t>Schütz</w:t>
-      </w:r>
-      <w:proofErr w:type="spellEnd"/>
-      <w:r>
-        <w:rPr>
-          <w:rFonts w:asciiTheme="minorHAnsi" w:eastAsia="SimSun" w:hAnsiTheme="minorHAnsi" w:cstheme="minorHAnsi"/>
-          <w:sz w:val="22"/>
-          <w:szCs w:val="22"/>
-        </w:rPr>
-        <w:t xml:space="preserve"> B. Structural change in times of increasing openness: assessing path dependency in European economic integration. Journal of Evolutionary Economics 30, 1467–1495, 2020.</w:t>
+        <w:t xml:space="preserve"> Y. Time-series clustering – A decade review. Information Systems 53 16-38, 2015.</w:t>
       </w:r>
     </w:p>
     <w:p>
@@ -3174,15 +4562,8 @@
           <w:szCs w:val="22"/>
         </w:rPr>
       </w:pPr>
-      <w:bookmarkStart w:id="20" w:name="_Ref386879009"/>
-      <w:r>
-        <w:rPr>
-          <w:rFonts w:asciiTheme="minorHAnsi" w:eastAsia="SimSun" w:hAnsiTheme="minorHAnsi" w:cstheme="minorHAnsi"/>
-          <w:sz w:val="22"/>
-          <w:szCs w:val="22"/>
-        </w:rPr>
-        <w:t xml:space="preserve">Bartlett, W. and </w:t>
-      </w:r>
+      <w:bookmarkStart w:id="15" w:name="_Ref399253358"/>
+      <w:bookmarkEnd w:id="15"/>
       <w:proofErr w:type="spellStart"/>
       <w:r>
         <w:rPr>
@@ -3190,7 +4571,7 @@
           <w:sz w:val="22"/>
           <w:szCs w:val="22"/>
         </w:rPr>
-        <w:t>Prica</w:t>
+        <w:t>Gräbner</w:t>
       </w:r>
       <w:proofErr w:type="spellEnd"/>
       <w:r>
@@ -3199,7 +4580,7 @@
           <w:sz w:val="22"/>
           <w:szCs w:val="22"/>
         </w:rPr>
-        <w:t xml:space="preserve">, I. Interdependence between Core and Peripheries of the European Economy: Secular Stagnation and Growth in the Western Balkans. </w:t>
+        <w:t xml:space="preserve">, C., </w:t>
       </w:r>
       <w:proofErr w:type="spellStart"/>
       <w:r>
@@ -3208,7 +4589,7 @@
           <w:sz w:val="22"/>
           <w:szCs w:val="22"/>
         </w:rPr>
-        <w:t>LSE‘Europe</w:t>
+        <w:t>Heimberger</w:t>
       </w:r>
       <w:proofErr w:type="spellEnd"/>
       <w:r>
@@ -3217,23 +4598,43 @@
           <w:sz w:val="22"/>
           <w:szCs w:val="22"/>
         </w:rPr>
-        <w:t xml:space="preserve"> in Questio</w:t>
-      </w:r>
-      <w:r>
-        <w:rPr>
-          <w:rFonts w:asciiTheme="minorHAnsi" w:eastAsia="SimSun" w:hAnsiTheme="minorHAnsi" w:cstheme="minorHAnsi"/>
-          <w:sz w:val="22"/>
-          <w:szCs w:val="22"/>
-        </w:rPr>
-        <w:t xml:space="preserve">n’ </w:t>
-      </w:r>
-      <w:r>
-        <w:rPr>
-          <w:rFonts w:asciiTheme="minorHAnsi" w:eastAsia="SimSun" w:hAnsiTheme="minorHAnsi" w:cstheme="minorHAnsi"/>
-          <w:sz w:val="22"/>
-          <w:szCs w:val="22"/>
-        </w:rPr>
-        <w:t>Discussion Paper Series, LEQS Paper No. 104/2016, 2016.</w:t>
+        <w:t xml:space="preserve">, P., </w:t>
+      </w:r>
+      <w:proofErr w:type="spellStart"/>
+      <w:r>
+        <w:rPr>
+          <w:rFonts w:asciiTheme="minorHAnsi" w:eastAsia="SimSun" w:hAnsiTheme="minorHAnsi" w:cstheme="minorHAnsi"/>
+          <w:sz w:val="22"/>
+          <w:szCs w:val="22"/>
+        </w:rPr>
+        <w:t>Kapeller</w:t>
+      </w:r>
+      <w:proofErr w:type="spellEnd"/>
+      <w:r>
+        <w:rPr>
+          <w:rFonts w:asciiTheme="minorHAnsi" w:eastAsia="SimSun" w:hAnsiTheme="minorHAnsi" w:cstheme="minorHAnsi"/>
+          <w:sz w:val="22"/>
+          <w:szCs w:val="22"/>
+        </w:rPr>
+        <w:t xml:space="preserve">, J., and </w:t>
+      </w:r>
+      <w:proofErr w:type="spellStart"/>
+      <w:r>
+        <w:rPr>
+          <w:rFonts w:asciiTheme="minorHAnsi" w:eastAsia="SimSun" w:hAnsiTheme="minorHAnsi" w:cstheme="minorHAnsi"/>
+          <w:sz w:val="22"/>
+          <w:szCs w:val="22"/>
+        </w:rPr>
+        <w:t>Schütz</w:t>
+      </w:r>
+      <w:proofErr w:type="spellEnd"/>
+      <w:r>
+        <w:rPr>
+          <w:rFonts w:asciiTheme="minorHAnsi" w:eastAsia="SimSun" w:hAnsiTheme="minorHAnsi" w:cstheme="minorHAnsi"/>
+          <w:sz w:val="22"/>
+          <w:szCs w:val="22"/>
+        </w:rPr>
+        <w:t xml:space="preserve"> B. Structural change in times of increasing openness: assessing path dependency in European economic integration. Journal of Evolutionary Economics 30, 1467–1495, 2020.</w:t>
       </w:r>
     </w:p>
     <w:p>
@@ -3260,13 +4661,67 @@
           <w:szCs w:val="22"/>
         </w:rPr>
       </w:pPr>
-      <w:r>
-        <w:rPr>
-          <w:rFonts w:asciiTheme="minorHAnsi" w:eastAsia="SimSun" w:hAnsiTheme="minorHAnsi" w:cstheme="minorHAnsi"/>
-          <w:sz w:val="22"/>
-          <w:szCs w:val="22"/>
-        </w:rPr>
-        <w:t>Hamilton, James Douglas Time Series Analysis. Princeton University Press, 1994.</w:t>
+      <w:bookmarkStart w:id="16" w:name="_Ref386879009"/>
+      <w:r>
+        <w:rPr>
+          <w:rFonts w:asciiTheme="minorHAnsi" w:eastAsia="SimSun" w:hAnsiTheme="minorHAnsi" w:cstheme="minorHAnsi"/>
+          <w:sz w:val="22"/>
+          <w:szCs w:val="22"/>
+        </w:rPr>
+        <w:lastRenderedPageBreak/>
+        <w:t xml:space="preserve">Bartlett, W. and </w:t>
+      </w:r>
+      <w:proofErr w:type="spellStart"/>
+      <w:r>
+        <w:rPr>
+          <w:rFonts w:asciiTheme="minorHAnsi" w:eastAsia="SimSun" w:hAnsiTheme="minorHAnsi" w:cstheme="minorHAnsi"/>
+          <w:sz w:val="22"/>
+          <w:szCs w:val="22"/>
+        </w:rPr>
+        <w:t>Prica</w:t>
+      </w:r>
+      <w:proofErr w:type="spellEnd"/>
+      <w:r>
+        <w:rPr>
+          <w:rFonts w:asciiTheme="minorHAnsi" w:eastAsia="SimSun" w:hAnsiTheme="minorHAnsi" w:cstheme="minorHAnsi"/>
+          <w:sz w:val="22"/>
+          <w:szCs w:val="22"/>
+        </w:rPr>
+        <w:t xml:space="preserve">, I. Interdependence between Core and Peripheries of the European Economy: Secular Stagnation and Growth in the Western Balkans. </w:t>
+      </w:r>
+      <w:proofErr w:type="spellStart"/>
+      <w:r>
+        <w:rPr>
+          <w:rFonts w:asciiTheme="minorHAnsi" w:eastAsia="SimSun" w:hAnsiTheme="minorHAnsi" w:cstheme="minorHAnsi"/>
+          <w:sz w:val="22"/>
+          <w:szCs w:val="22"/>
+        </w:rPr>
+        <w:t>LSE‘Europe</w:t>
+      </w:r>
+      <w:proofErr w:type="spellEnd"/>
+      <w:r>
+        <w:rPr>
+          <w:rFonts w:asciiTheme="minorHAnsi" w:eastAsia="SimSun" w:hAnsiTheme="minorHAnsi" w:cstheme="minorHAnsi"/>
+          <w:sz w:val="22"/>
+          <w:szCs w:val="22"/>
+        </w:rPr>
+        <w:t xml:space="preserve"> in Questio</w:t>
+      </w:r>
+      <w:r>
+        <w:rPr>
+          <w:rFonts w:asciiTheme="minorHAnsi" w:eastAsia="SimSun" w:hAnsiTheme="minorHAnsi" w:cstheme="minorHAnsi"/>
+          <w:sz w:val="22"/>
+          <w:szCs w:val="22"/>
+        </w:rPr>
+        <w:t xml:space="preserve">n’ </w:t>
+      </w:r>
+      <w:r>
+        <w:rPr>
+          <w:rFonts w:asciiTheme="minorHAnsi" w:eastAsia="SimSun" w:hAnsiTheme="minorHAnsi" w:cstheme="minorHAnsi"/>
+          <w:sz w:val="22"/>
+          <w:szCs w:val="22"/>
+        </w:rPr>
+        <w:t>Discussion Paper Series, LEQS Paper No. 104/2016, 2016.</w:t>
       </w:r>
     </w:p>
     <w:p>
@@ -3299,42 +4754,7 @@
           <w:sz w:val="22"/>
           <w:szCs w:val="22"/>
         </w:rPr>
-        <w:lastRenderedPageBreak/>
-        <w:t xml:space="preserve">Pal, Avishek, Prakash, PKS. Practical Time Series Analysis. Master Time Series Data Processing Visualization and </w:t>
-      </w:r>
-      <w:r>
-        <w:rPr>
-          <w:rFonts w:asciiTheme="minorHAnsi" w:eastAsia="SimSun" w:hAnsiTheme="minorHAnsi" w:cstheme="minorHAnsi"/>
-          <w:sz w:val="22"/>
-          <w:szCs w:val="22"/>
-        </w:rPr>
-        <w:t>Modelling</w:t>
-      </w:r>
-      <w:r>
-        <w:rPr>
-          <w:rFonts w:asciiTheme="minorHAnsi" w:eastAsia="SimSun" w:hAnsiTheme="minorHAnsi" w:cstheme="minorHAnsi"/>
-          <w:sz w:val="22"/>
-          <w:szCs w:val="22"/>
-        </w:rPr>
-        <w:t xml:space="preserve"> Using Python. </w:t>
-      </w:r>
-      <w:proofErr w:type="spellStart"/>
-      <w:r>
-        <w:rPr>
-          <w:rFonts w:asciiTheme="minorHAnsi" w:eastAsia="SimSun" w:hAnsiTheme="minorHAnsi" w:cstheme="minorHAnsi"/>
-          <w:sz w:val="22"/>
-          <w:szCs w:val="22"/>
-        </w:rPr>
-        <w:t>Packt</w:t>
-      </w:r>
-      <w:proofErr w:type="spellEnd"/>
-      <w:r>
-        <w:rPr>
-          <w:rFonts w:asciiTheme="minorHAnsi" w:eastAsia="SimSun" w:hAnsiTheme="minorHAnsi" w:cstheme="minorHAnsi"/>
-          <w:sz w:val="22"/>
-          <w:szCs w:val="22"/>
-        </w:rPr>
-        <w:t>, 2017</w:t>
+        <w:t>Hamilton, James Douglas Time Series Analysis. Princeton University Press, 1994.</w:t>
       </w:r>
     </w:p>
     <w:p>
@@ -3345,15 +4765,82 @@
           <w:rFonts w:asciiTheme="minorHAnsi" w:eastAsia="SimSun" w:hAnsiTheme="minorHAnsi" w:cstheme="minorHAnsi"/>
           <w:sz w:val="22"/>
           <w:szCs w:val="22"/>
-          <w:lang w:val="es-ES"/>
-        </w:rPr>
-      </w:pPr>
-      <w:bookmarkStart w:id="21" w:name="_Ref361670048"/>
-      <w:bookmarkEnd w:id="20"/>
-      <w:bookmarkEnd w:id="21"/>
+        </w:rPr>
+      </w:pPr>
     </w:p>
     <w:p>
       <w:pPr>
+        <w:pStyle w:val="Akapitzlist"/>
+        <w:numPr>
+          <w:ilvl w:val="0"/>
+          <w:numId w:val="3"/>
+        </w:numPr>
+        <w:rPr>
+          <w:rFonts w:asciiTheme="minorHAnsi" w:eastAsia="SimSun" w:hAnsiTheme="minorHAnsi" w:cstheme="minorHAnsi"/>
+          <w:sz w:val="22"/>
+          <w:szCs w:val="22"/>
+        </w:rPr>
+      </w:pPr>
+      <w:r>
+        <w:rPr>
+          <w:rFonts w:asciiTheme="minorHAnsi" w:eastAsia="SimSun" w:hAnsiTheme="minorHAnsi" w:cstheme="minorHAnsi"/>
+          <w:sz w:val="22"/>
+          <w:szCs w:val="22"/>
+        </w:rPr>
+        <w:t xml:space="preserve">Pal, Avishek, Prakash, PKS. Practical Time Series Analysis. Master Time Series Data Processing Visualization and </w:t>
+      </w:r>
+      <w:r>
+        <w:rPr>
+          <w:rFonts w:asciiTheme="minorHAnsi" w:eastAsia="SimSun" w:hAnsiTheme="minorHAnsi" w:cstheme="minorHAnsi"/>
+          <w:sz w:val="22"/>
+          <w:szCs w:val="22"/>
+        </w:rPr>
+        <w:t>Modelling</w:t>
+      </w:r>
+      <w:r>
+        <w:rPr>
+          <w:rFonts w:asciiTheme="minorHAnsi" w:eastAsia="SimSun" w:hAnsiTheme="minorHAnsi" w:cstheme="minorHAnsi"/>
+          <w:sz w:val="22"/>
+          <w:szCs w:val="22"/>
+        </w:rPr>
+        <w:t xml:space="preserve"> Using Python. </w:t>
+      </w:r>
+      <w:proofErr w:type="spellStart"/>
+      <w:r>
+        <w:rPr>
+          <w:rFonts w:asciiTheme="minorHAnsi" w:eastAsia="SimSun" w:hAnsiTheme="minorHAnsi" w:cstheme="minorHAnsi"/>
+          <w:sz w:val="22"/>
+          <w:szCs w:val="22"/>
+        </w:rPr>
+        <w:t>Packt</w:t>
+      </w:r>
+      <w:proofErr w:type="spellEnd"/>
+      <w:r>
+        <w:rPr>
+          <w:rFonts w:asciiTheme="minorHAnsi" w:eastAsia="SimSun" w:hAnsiTheme="minorHAnsi" w:cstheme="minorHAnsi"/>
+          <w:sz w:val="22"/>
+          <w:szCs w:val="22"/>
+        </w:rPr>
+        <w:t>, 2017</w:t>
+      </w:r>
+    </w:p>
+    <w:p>
+      <w:pPr>
+        <w:pStyle w:val="Akapitzlist"/>
+        <w:ind w:left="340"/>
+        <w:rPr>
+          <w:rFonts w:asciiTheme="minorHAnsi" w:eastAsia="SimSun" w:hAnsiTheme="minorHAnsi" w:cstheme="minorHAnsi"/>
+          <w:sz w:val="22"/>
+          <w:szCs w:val="22"/>
+          <w:lang w:val="es-ES"/>
+        </w:rPr>
+      </w:pPr>
+      <w:bookmarkStart w:id="17" w:name="_Ref361670048"/>
+      <w:bookmarkEnd w:id="16"/>
+      <w:bookmarkEnd w:id="17"/>
+    </w:p>
+    <w:p>
+      <w:pPr>
         <w:pStyle w:val="Default"/>
         <w:rPr>
           <w:rFonts w:asciiTheme="minorHAnsi" w:hAnsiTheme="minorHAnsi" w:cstheme="minorHAnsi"/>
@@ -3361,7 +4848,7 @@
       </w:pPr>
     </w:p>
     <w:sectPr>
-      <w:footerReference w:type="default" r:id="rId10"/>
+      <w:footerReference w:type="default" r:id="rId16"/>
       <w:pgSz w:w="11906" w:h="16838"/>
       <w:pgMar w:top="1417" w:right="1417" w:bottom="1417" w:left="1417" w:header="0" w:footer="708" w:gutter="0"/>
       <w:cols w:space="720"/>
@@ -3474,6 +4961,124 @@
 <file path=word/numbering.xml><?xml version="1.0" encoding="utf-8"?>
 <w:numbering xmlns:wpc="http://schemas.microsoft.com/office/word/2010/wordprocessingCanvas" xmlns:cx="http://schemas.microsoft.com/office/drawing/2014/chartex" xmlns:cx1="http://schemas.microsoft.com/office/drawing/2015/9/8/chartex" xmlns:cx2="http://schemas.microsoft.com/office/drawing/2015/10/21/chartex" xmlns:cx3="http://schemas.microsoft.com/office/drawing/2016/5/9/chartex" xmlns:cx4="http://schemas.microsoft.com/office/drawing/2016/5/10/chartex" xmlns:cx5="http://schemas.microsoft.com/office/drawing/2016/5/11/chartex" xmlns:cx6="http://schemas.microsoft.com/office/drawing/2016/5/12/chartex" xmlns:cx7="http://schemas.microsoft.com/office/drawing/2016/5/13/chartex" xmlns:cx8="http://schemas.microsoft.com/office/drawing/2016/5/14/chartex" xmlns:mc="http://schemas.openxmlformats.org/markup-compatibility/2006" xmlns:aink="http://schemas.microsoft.com/office/drawing/2016/ink" xmlns:am3d="http://schemas.microsoft.com/office/drawing/2017/model3d" xmlns:o="urn:schemas-microsoft-com:office:office" xmlns:r="http://schemas.openxmlformats.org/officeDocument/2006/relationships" xmlns:m="http://schemas.openxmlformats.org/officeDocument/2006/math" xmlns:v="urn:schemas-microsoft-com:vml" xmlns:wp14="http://schemas.microsoft.com/office/word/2010/wordprocessingDrawing" xmlns:wp="http://schemas.openxmlformats.org/drawingml/2006/wordprocessingDrawing" xmlns:w10="urn:schemas-microsoft-com:office:word" xmlns:w="http://schemas.openxmlformats.org/wordprocessingml/2006/main" xmlns:w14="http://schemas.microsoft.com/office/word/2010/wordml" xmlns:w15="http://schemas.microsoft.com/office/word/2012/wordml" xmlns:w16cex="http://schemas.microsoft.com/office/word/2018/wordml/cex" xmlns:w16cid="http://schemas.microsoft.com/office/word/2016/wordml/cid" xmlns:w16="http://schemas.microsoft.com/office/word/2018/wordml" xmlns:w16sdtdh="http://schemas.microsoft.com/office/word/2020/wordml/sdtdatahash" xmlns:w16se="http://schemas.microsoft.com/office/word/2015/wordml/symex" xmlns:wpg="http://schemas.microsoft.com/office/word/2010/wordprocessingGroup" xmlns:wpi="http://schemas.microsoft.com/office/word/2010/wordprocessingInk" xmlns:wne="http://schemas.microsoft.com/office/word/2006/wordml" xmlns:wps="http://schemas.microsoft.com/office/word/2010/wordprocessingShape" mc:Ignorable="w14 w15 w16se w16cid w16 w16cex w16sdtdh wp14">
   <w:abstractNum w:abstractNumId="0" w15:restartNumberingAfterBreak="0">
+    <w:nsid w:val="05FF3462"/>
+    <w:multiLevelType w:val="multilevel"/>
+    <w:tmpl w:val="E33287A4"/>
+    <w:lvl w:ilvl="0">
+      <w:start w:val="1"/>
+      <w:numFmt w:val="decimal"/>
+      <w:lvlText w:val="%1."/>
+      <w:lvlJc w:val="left"/>
+      <w:pPr>
+        <w:tabs>
+          <w:tab w:val="num" w:pos="0"/>
+        </w:tabs>
+        <w:ind w:left="432" w:hanging="432"/>
+      </w:pPr>
+      <w:rPr>
+        <w:rFonts w:hint="default"/>
+        <w:b w:val="0"/>
+        <w:bCs/>
+      </w:rPr>
+    </w:lvl>
+    <w:lvl w:ilvl="1">
+      <w:start w:val="1"/>
+      <w:numFmt w:val="decimal"/>
+      <w:lvlText w:val="%1.%2"/>
+      <w:lvlJc w:val="left"/>
+      <w:pPr>
+        <w:tabs>
+          <w:tab w:val="num" w:pos="0"/>
+        </w:tabs>
+        <w:ind w:left="576" w:hanging="576"/>
+      </w:pPr>
+    </w:lvl>
+    <w:lvl w:ilvl="2">
+      <w:start w:val="1"/>
+      <w:numFmt w:val="decimal"/>
+      <w:lvlText w:val="%1.%2.%3"/>
+      <w:lvlJc w:val="left"/>
+      <w:pPr>
+        <w:tabs>
+          <w:tab w:val="num" w:pos="0"/>
+        </w:tabs>
+        <w:ind w:left="720" w:hanging="720"/>
+      </w:pPr>
+    </w:lvl>
+    <w:lvl w:ilvl="3">
+      <w:start w:val="1"/>
+      <w:numFmt w:val="decimal"/>
+      <w:lvlText w:val="%1.%2.%3.%4"/>
+      <w:lvlJc w:val="left"/>
+      <w:pPr>
+        <w:tabs>
+          <w:tab w:val="num" w:pos="0"/>
+        </w:tabs>
+        <w:ind w:left="864" w:hanging="864"/>
+      </w:pPr>
+    </w:lvl>
+    <w:lvl w:ilvl="4">
+      <w:start w:val="1"/>
+      <w:numFmt w:val="decimal"/>
+      <w:lvlText w:val="%1.%2.%3.%4.%5"/>
+      <w:lvlJc w:val="left"/>
+      <w:pPr>
+        <w:tabs>
+          <w:tab w:val="num" w:pos="0"/>
+        </w:tabs>
+        <w:ind w:left="1008" w:hanging="1008"/>
+      </w:pPr>
+    </w:lvl>
+    <w:lvl w:ilvl="5">
+      <w:start w:val="1"/>
+      <w:numFmt w:val="decimal"/>
+      <w:lvlText w:val="%1.%2.%3.%4.%5.%6"/>
+      <w:lvlJc w:val="left"/>
+      <w:pPr>
+        <w:tabs>
+          <w:tab w:val="num" w:pos="0"/>
+        </w:tabs>
+        <w:ind w:left="1152" w:hanging="1152"/>
+      </w:pPr>
+    </w:lvl>
+    <w:lvl w:ilvl="6">
+      <w:start w:val="1"/>
+      <w:numFmt w:val="decimal"/>
+      <w:lvlText w:val="%1.%2.%3.%4.%5.%6.%7"/>
+      <w:lvlJc w:val="left"/>
+      <w:pPr>
+        <w:tabs>
+          <w:tab w:val="num" w:pos="0"/>
+        </w:tabs>
+        <w:ind w:left="1296" w:hanging="1296"/>
+      </w:pPr>
+    </w:lvl>
+    <w:lvl w:ilvl="7">
+      <w:start w:val="1"/>
+      <w:numFmt w:val="decimal"/>
+      <w:lvlText w:val="%1.%2.%3.%4.%5.%6.%7.%8"/>
+      <w:lvlJc w:val="left"/>
+      <w:pPr>
+        <w:tabs>
+          <w:tab w:val="num" w:pos="0"/>
+        </w:tabs>
+        <w:ind w:left="1440" w:hanging="1440"/>
+      </w:pPr>
+    </w:lvl>
+    <w:lvl w:ilvl="8">
+      <w:start w:val="1"/>
+      <w:numFmt w:val="decimal"/>
+      <w:lvlText w:val="%1.%2.%3.%4.%5.%6.%7.%8.%9"/>
+      <w:lvlJc w:val="left"/>
+      <w:pPr>
+        <w:tabs>
+          <w:tab w:val="num" w:pos="0"/>
+        </w:tabs>
+        <w:ind w:left="1584" w:hanging="1584"/>
+      </w:pPr>
+    </w:lvl>
+  </w:abstractNum>
+  <w:abstractNum w:abstractNumId="1" w15:restartNumberingAfterBreak="0">
     <w:nsid w:val="06371AF5"/>
     <w:multiLevelType w:val="hybridMultilevel"/>
     <w:tmpl w:val="00088550"/>
@@ -3562,7 +5167,233 @@
       </w:pPr>
     </w:lvl>
   </w:abstractNum>
-  <w:abstractNum w:abstractNumId="1" w15:restartNumberingAfterBreak="0">
+  <w:abstractNum w:abstractNumId="2" w15:restartNumberingAfterBreak="0">
+    <w:nsid w:val="119E0985"/>
+    <w:multiLevelType w:val="hybridMultilevel"/>
+    <w:tmpl w:val="592C668E"/>
+    <w:lvl w:ilvl="0" w:tplc="04150001">
+      <w:start w:val="1"/>
+      <w:numFmt w:val="bullet"/>
+      <w:lvlText w:val=""/>
+      <w:lvlJc w:val="left"/>
+      <w:pPr>
+        <w:ind w:left="720" w:hanging="360"/>
+      </w:pPr>
+      <w:rPr>
+        <w:rFonts w:ascii="Symbol" w:hAnsi="Symbol" w:hint="default"/>
+      </w:rPr>
+    </w:lvl>
+    <w:lvl w:ilvl="1" w:tplc="04150003">
+      <w:start w:val="1"/>
+      <w:numFmt w:val="bullet"/>
+      <w:lvlText w:val="o"/>
+      <w:lvlJc w:val="left"/>
+      <w:pPr>
+        <w:ind w:left="1440" w:hanging="360"/>
+      </w:pPr>
+      <w:rPr>
+        <w:rFonts w:ascii="Courier New" w:hAnsi="Courier New" w:cs="Courier New" w:hint="default"/>
+      </w:rPr>
+    </w:lvl>
+    <w:lvl w:ilvl="2" w:tplc="04150005" w:tentative="1">
+      <w:start w:val="1"/>
+      <w:numFmt w:val="bullet"/>
+      <w:lvlText w:val=""/>
+      <w:lvlJc w:val="left"/>
+      <w:pPr>
+        <w:ind w:left="2160" w:hanging="360"/>
+      </w:pPr>
+      <w:rPr>
+        <w:rFonts w:ascii="Wingdings" w:hAnsi="Wingdings" w:hint="default"/>
+      </w:rPr>
+    </w:lvl>
+    <w:lvl w:ilvl="3" w:tplc="04150001" w:tentative="1">
+      <w:start w:val="1"/>
+      <w:numFmt w:val="bullet"/>
+      <w:lvlText w:val=""/>
+      <w:lvlJc w:val="left"/>
+      <w:pPr>
+        <w:ind w:left="2880" w:hanging="360"/>
+      </w:pPr>
+      <w:rPr>
+        <w:rFonts w:ascii="Symbol" w:hAnsi="Symbol" w:hint="default"/>
+      </w:rPr>
+    </w:lvl>
+    <w:lvl w:ilvl="4" w:tplc="04150003" w:tentative="1">
+      <w:start w:val="1"/>
+      <w:numFmt w:val="bullet"/>
+      <w:lvlText w:val="o"/>
+      <w:lvlJc w:val="left"/>
+      <w:pPr>
+        <w:ind w:left="3600" w:hanging="360"/>
+      </w:pPr>
+      <w:rPr>
+        <w:rFonts w:ascii="Courier New" w:hAnsi="Courier New" w:cs="Courier New" w:hint="default"/>
+      </w:rPr>
+    </w:lvl>
+    <w:lvl w:ilvl="5" w:tplc="04150005" w:tentative="1">
+      <w:start w:val="1"/>
+      <w:numFmt w:val="bullet"/>
+      <w:lvlText w:val=""/>
+      <w:lvlJc w:val="left"/>
+      <w:pPr>
+        <w:ind w:left="4320" w:hanging="360"/>
+      </w:pPr>
+      <w:rPr>
+        <w:rFonts w:ascii="Wingdings" w:hAnsi="Wingdings" w:hint="default"/>
+      </w:rPr>
+    </w:lvl>
+    <w:lvl w:ilvl="6" w:tplc="04150001" w:tentative="1">
+      <w:start w:val="1"/>
+      <w:numFmt w:val="bullet"/>
+      <w:lvlText w:val=""/>
+      <w:lvlJc w:val="left"/>
+      <w:pPr>
+        <w:ind w:left="5040" w:hanging="360"/>
+      </w:pPr>
+      <w:rPr>
+        <w:rFonts w:ascii="Symbol" w:hAnsi="Symbol" w:hint="default"/>
+      </w:rPr>
+    </w:lvl>
+    <w:lvl w:ilvl="7" w:tplc="04150003" w:tentative="1">
+      <w:start w:val="1"/>
+      <w:numFmt w:val="bullet"/>
+      <w:lvlText w:val="o"/>
+      <w:lvlJc w:val="left"/>
+      <w:pPr>
+        <w:ind w:left="5760" w:hanging="360"/>
+      </w:pPr>
+      <w:rPr>
+        <w:rFonts w:ascii="Courier New" w:hAnsi="Courier New" w:cs="Courier New" w:hint="default"/>
+      </w:rPr>
+    </w:lvl>
+    <w:lvl w:ilvl="8" w:tplc="04150005" w:tentative="1">
+      <w:start w:val="1"/>
+      <w:numFmt w:val="bullet"/>
+      <w:lvlText w:val=""/>
+      <w:lvlJc w:val="left"/>
+      <w:pPr>
+        <w:ind w:left="6480" w:hanging="360"/>
+      </w:pPr>
+      <w:rPr>
+        <w:rFonts w:ascii="Wingdings" w:hAnsi="Wingdings" w:hint="default"/>
+      </w:rPr>
+    </w:lvl>
+  </w:abstractNum>
+  <w:abstractNum w:abstractNumId="3" w15:restartNumberingAfterBreak="0">
+    <w:nsid w:val="1D8E0590"/>
+    <w:multiLevelType w:val="multilevel"/>
+    <w:tmpl w:val="8DCE8A5C"/>
+    <w:lvl w:ilvl="0">
+      <w:start w:val="1"/>
+      <w:numFmt w:val="decimal"/>
+      <w:lvlText w:val="%1"/>
+      <w:lvlJc w:val="left"/>
+      <w:pPr>
+        <w:tabs>
+          <w:tab w:val="num" w:pos="0"/>
+        </w:tabs>
+        <w:ind w:left="432" w:hanging="432"/>
+      </w:pPr>
+    </w:lvl>
+    <w:lvl w:ilvl="1">
+      <w:start w:val="1"/>
+      <w:numFmt w:val="decimal"/>
+      <w:lvlText w:val="%1.%2"/>
+      <w:lvlJc w:val="left"/>
+      <w:pPr>
+        <w:tabs>
+          <w:tab w:val="num" w:pos="0"/>
+        </w:tabs>
+        <w:ind w:left="576" w:hanging="576"/>
+      </w:pPr>
+    </w:lvl>
+    <w:lvl w:ilvl="2">
+      <w:start w:val="1"/>
+      <w:numFmt w:val="decimal"/>
+      <w:lvlText w:val="%1.%2.%3"/>
+      <w:lvlJc w:val="left"/>
+      <w:pPr>
+        <w:tabs>
+          <w:tab w:val="num" w:pos="0"/>
+        </w:tabs>
+        <w:ind w:left="720" w:hanging="720"/>
+      </w:pPr>
+    </w:lvl>
+    <w:lvl w:ilvl="3">
+      <w:start w:val="1"/>
+      <w:numFmt w:val="decimal"/>
+      <w:lvlText w:val="%1.%2.%3.%4"/>
+      <w:lvlJc w:val="left"/>
+      <w:pPr>
+        <w:tabs>
+          <w:tab w:val="num" w:pos="0"/>
+        </w:tabs>
+        <w:ind w:left="864" w:hanging="864"/>
+      </w:pPr>
+    </w:lvl>
+    <w:lvl w:ilvl="4">
+      <w:start w:val="1"/>
+      <w:numFmt w:val="decimal"/>
+      <w:lvlText w:val="%1.%2.%3.%4.%5"/>
+      <w:lvlJc w:val="left"/>
+      <w:pPr>
+        <w:tabs>
+          <w:tab w:val="num" w:pos="0"/>
+        </w:tabs>
+        <w:ind w:left="1008" w:hanging="1008"/>
+      </w:pPr>
+    </w:lvl>
+    <w:lvl w:ilvl="5">
+      <w:start w:val="1"/>
+      <w:numFmt w:val="decimal"/>
+      <w:lvlText w:val="%1.%2.%3.%4.%5.%6"/>
+      <w:lvlJc w:val="left"/>
+      <w:pPr>
+        <w:tabs>
+          <w:tab w:val="num" w:pos="0"/>
+        </w:tabs>
+        <w:ind w:left="1152" w:hanging="1152"/>
+      </w:pPr>
+    </w:lvl>
+    <w:lvl w:ilvl="6">
+      <w:start w:val="1"/>
+      <w:numFmt w:val="decimal"/>
+      <w:lvlText w:val="%1.%2.%3.%4.%5.%6.%7"/>
+      <w:lvlJc w:val="left"/>
+      <w:pPr>
+        <w:tabs>
+          <w:tab w:val="num" w:pos="0"/>
+        </w:tabs>
+        <w:ind w:left="1296" w:hanging="1296"/>
+      </w:pPr>
+    </w:lvl>
+    <w:lvl w:ilvl="7">
+      <w:start w:val="1"/>
+      <w:numFmt w:val="decimal"/>
+      <w:lvlText w:val="%1.%2.%3.%4.%5.%6.%7.%8"/>
+      <w:lvlJc w:val="left"/>
+      <w:pPr>
+        <w:tabs>
+          <w:tab w:val="num" w:pos="0"/>
+        </w:tabs>
+        <w:ind w:left="1440" w:hanging="1440"/>
+      </w:pPr>
+    </w:lvl>
+    <w:lvl w:ilvl="8">
+      <w:start w:val="1"/>
+      <w:numFmt w:val="decimal"/>
+      <w:lvlText w:val="%1.%2.%3.%4.%5.%6.%7.%8.%9"/>
+      <w:lvlJc w:val="left"/>
+      <w:pPr>
+        <w:tabs>
+          <w:tab w:val="num" w:pos="0"/>
+        </w:tabs>
+        <w:ind w:left="1584" w:hanging="1584"/>
+      </w:pPr>
+    </w:lvl>
+  </w:abstractNum>
+  <w:abstractNum w:abstractNumId="4" w15:restartNumberingAfterBreak="0">
     <w:nsid w:val="20064455"/>
     <w:multiLevelType w:val="hybridMultilevel"/>
     <w:tmpl w:val="7B14311C"/>
@@ -3651,7 +5482,7 @@
       </w:pPr>
     </w:lvl>
   </w:abstractNum>
-  <w:abstractNum w:abstractNumId="2" w15:restartNumberingAfterBreak="0">
+  <w:abstractNum w:abstractNumId="5" w15:restartNumberingAfterBreak="0">
     <w:nsid w:val="2C9B69A3"/>
     <w:multiLevelType w:val="hybridMultilevel"/>
     <w:tmpl w:val="DE4A4672"/>
@@ -3764,7 +5595,7 @@
       </w:rPr>
     </w:lvl>
   </w:abstractNum>
-  <w:abstractNum w:abstractNumId="3" w15:restartNumberingAfterBreak="0">
+  <w:abstractNum w:abstractNumId="6" w15:restartNumberingAfterBreak="0">
     <w:nsid w:val="2DF013AC"/>
     <w:multiLevelType w:val="multilevel"/>
     <w:tmpl w:val="B18CBF86"/>
@@ -3877,7 +5708,7 @@
       </w:pPr>
     </w:lvl>
   </w:abstractNum>
-  <w:abstractNum w:abstractNumId="4" w15:restartNumberingAfterBreak="0">
+  <w:abstractNum w:abstractNumId="7" w15:restartNumberingAfterBreak="0">
     <w:nsid w:val="35F411C6"/>
     <w:multiLevelType w:val="multilevel"/>
     <w:tmpl w:val="20F6067A"/>
@@ -3990,7 +5821,7 @@
       </w:pPr>
     </w:lvl>
   </w:abstractNum>
-  <w:abstractNum w:abstractNumId="5" w15:restartNumberingAfterBreak="0">
+  <w:abstractNum w:abstractNumId="8" w15:restartNumberingAfterBreak="0">
     <w:nsid w:val="369A7A1E"/>
     <w:multiLevelType w:val="hybridMultilevel"/>
     <w:tmpl w:val="65562912"/>
@@ -4079,7 +5910,7 @@
       </w:pPr>
     </w:lvl>
   </w:abstractNum>
-  <w:abstractNum w:abstractNumId="6" w15:restartNumberingAfterBreak="0">
+  <w:abstractNum w:abstractNumId="9" w15:restartNumberingAfterBreak="0">
     <w:nsid w:val="3FEC79AD"/>
     <w:multiLevelType w:val="hybridMultilevel"/>
     <w:tmpl w:val="5292FAE6"/>
@@ -4165,7 +5996,7 @@
       </w:pPr>
     </w:lvl>
   </w:abstractNum>
-  <w:abstractNum w:abstractNumId="7" w15:restartNumberingAfterBreak="0">
+  <w:abstractNum w:abstractNumId="10" w15:restartNumberingAfterBreak="0">
     <w:nsid w:val="421C60BF"/>
     <w:multiLevelType w:val="hybridMultilevel"/>
     <w:tmpl w:val="C172EDC8"/>
@@ -4254,7 +6085,120 @@
       </w:pPr>
     </w:lvl>
   </w:abstractNum>
-  <w:abstractNum w:abstractNumId="8" w15:restartNumberingAfterBreak="0">
+  <w:abstractNum w:abstractNumId="11" w15:restartNumberingAfterBreak="0">
+    <w:nsid w:val="43195280"/>
+    <w:multiLevelType w:val="hybridMultilevel"/>
+    <w:tmpl w:val="9DE628D8"/>
+    <w:lvl w:ilvl="0" w:tplc="04150001">
+      <w:start w:val="1"/>
+      <w:numFmt w:val="bullet"/>
+      <w:lvlText w:val=""/>
+      <w:lvlJc w:val="left"/>
+      <w:pPr>
+        <w:ind w:left="720" w:hanging="360"/>
+      </w:pPr>
+      <w:rPr>
+        <w:rFonts w:ascii="Symbol" w:hAnsi="Symbol" w:hint="default"/>
+      </w:rPr>
+    </w:lvl>
+    <w:lvl w:ilvl="1" w:tplc="04150003" w:tentative="1">
+      <w:start w:val="1"/>
+      <w:numFmt w:val="bullet"/>
+      <w:lvlText w:val="o"/>
+      <w:lvlJc w:val="left"/>
+      <w:pPr>
+        <w:ind w:left="1440" w:hanging="360"/>
+      </w:pPr>
+      <w:rPr>
+        <w:rFonts w:ascii="Courier New" w:hAnsi="Courier New" w:cs="Courier New" w:hint="default"/>
+      </w:rPr>
+    </w:lvl>
+    <w:lvl w:ilvl="2" w:tplc="04150005" w:tentative="1">
+      <w:start w:val="1"/>
+      <w:numFmt w:val="bullet"/>
+      <w:lvlText w:val=""/>
+      <w:lvlJc w:val="left"/>
+      <w:pPr>
+        <w:ind w:left="2160" w:hanging="360"/>
+      </w:pPr>
+      <w:rPr>
+        <w:rFonts w:ascii="Wingdings" w:hAnsi="Wingdings" w:hint="default"/>
+      </w:rPr>
+    </w:lvl>
+    <w:lvl w:ilvl="3" w:tplc="04150001" w:tentative="1">
+      <w:start w:val="1"/>
+      <w:numFmt w:val="bullet"/>
+      <w:lvlText w:val=""/>
+      <w:lvlJc w:val="left"/>
+      <w:pPr>
+        <w:ind w:left="2880" w:hanging="360"/>
+      </w:pPr>
+      <w:rPr>
+        <w:rFonts w:ascii="Symbol" w:hAnsi="Symbol" w:hint="default"/>
+      </w:rPr>
+    </w:lvl>
+    <w:lvl w:ilvl="4" w:tplc="04150003" w:tentative="1">
+      <w:start w:val="1"/>
+      <w:numFmt w:val="bullet"/>
+      <w:lvlText w:val="o"/>
+      <w:lvlJc w:val="left"/>
+      <w:pPr>
+        <w:ind w:left="3600" w:hanging="360"/>
+      </w:pPr>
+      <w:rPr>
+        <w:rFonts w:ascii="Courier New" w:hAnsi="Courier New" w:cs="Courier New" w:hint="default"/>
+      </w:rPr>
+    </w:lvl>
+    <w:lvl w:ilvl="5" w:tplc="04150005" w:tentative="1">
+      <w:start w:val="1"/>
+      <w:numFmt w:val="bullet"/>
+      <w:lvlText w:val=""/>
+      <w:lvlJc w:val="left"/>
+      <w:pPr>
+        <w:ind w:left="4320" w:hanging="360"/>
+      </w:pPr>
+      <w:rPr>
+        <w:rFonts w:ascii="Wingdings" w:hAnsi="Wingdings" w:hint="default"/>
+      </w:rPr>
+    </w:lvl>
+    <w:lvl w:ilvl="6" w:tplc="04150001" w:tentative="1">
+      <w:start w:val="1"/>
+      <w:numFmt w:val="bullet"/>
+      <w:lvlText w:val=""/>
+      <w:lvlJc w:val="left"/>
+      <w:pPr>
+        <w:ind w:left="5040" w:hanging="360"/>
+      </w:pPr>
+      <w:rPr>
+        <w:rFonts w:ascii="Symbol" w:hAnsi="Symbol" w:hint="default"/>
+      </w:rPr>
+    </w:lvl>
+    <w:lvl w:ilvl="7" w:tplc="04150003" w:tentative="1">
+      <w:start w:val="1"/>
+      <w:numFmt w:val="bullet"/>
+      <w:lvlText w:val="o"/>
+      <w:lvlJc w:val="left"/>
+      <w:pPr>
+        <w:ind w:left="5760" w:hanging="360"/>
+      </w:pPr>
+      <w:rPr>
+        <w:rFonts w:ascii="Courier New" w:hAnsi="Courier New" w:cs="Courier New" w:hint="default"/>
+      </w:rPr>
+    </w:lvl>
+    <w:lvl w:ilvl="8" w:tplc="04150005" w:tentative="1">
+      <w:start w:val="1"/>
+      <w:numFmt w:val="bullet"/>
+      <w:lvlText w:val=""/>
+      <w:lvlJc w:val="left"/>
+      <w:pPr>
+        <w:ind w:left="6480" w:hanging="360"/>
+      </w:pPr>
+      <w:rPr>
+        <w:rFonts w:ascii="Wingdings" w:hAnsi="Wingdings" w:hint="default"/>
+      </w:rPr>
+    </w:lvl>
+  </w:abstractNum>
+  <w:abstractNum w:abstractNumId="12" w15:restartNumberingAfterBreak="0">
     <w:nsid w:val="515978B2"/>
     <w:multiLevelType w:val="multilevel"/>
     <w:tmpl w:val="2452AA0A"/>
@@ -4376,7 +6320,7 @@
       </w:pPr>
     </w:lvl>
   </w:abstractNum>
-  <w:abstractNum w:abstractNumId="9" w15:restartNumberingAfterBreak="0">
+  <w:abstractNum w:abstractNumId="13" w15:restartNumberingAfterBreak="0">
     <w:nsid w:val="54C25068"/>
     <w:multiLevelType w:val="hybridMultilevel"/>
     <w:tmpl w:val="59E4F34A"/>
@@ -4465,7 +6409,123 @@
       </w:pPr>
     </w:lvl>
   </w:abstractNum>
-  <w:abstractNum w:abstractNumId="10" w15:restartNumberingAfterBreak="0">
+  <w:abstractNum w:abstractNumId="14" w15:restartNumberingAfterBreak="0">
+    <w:nsid w:val="56B05476"/>
+    <w:multiLevelType w:val="multilevel"/>
+    <w:tmpl w:val="E81E8AAC"/>
+    <w:lvl w:ilvl="0">
+      <w:start w:val="1"/>
+      <w:numFmt w:val="bullet"/>
+      <w:lvlText w:val=""/>
+      <w:lvlJc w:val="left"/>
+      <w:pPr>
+        <w:tabs>
+          <w:tab w:val="num" w:pos="0"/>
+        </w:tabs>
+        <w:ind w:left="432" w:hanging="432"/>
+      </w:pPr>
+      <w:rPr>
+        <w:rFonts w:ascii="Symbol" w:hAnsi="Symbol" w:hint="default"/>
+      </w:rPr>
+    </w:lvl>
+    <w:lvl w:ilvl="1">
+      <w:start w:val="1"/>
+      <w:numFmt w:val="decimal"/>
+      <w:lvlText w:val="%1.%2"/>
+      <w:lvlJc w:val="left"/>
+      <w:pPr>
+        <w:tabs>
+          <w:tab w:val="num" w:pos="0"/>
+        </w:tabs>
+        <w:ind w:left="576" w:hanging="576"/>
+      </w:pPr>
+    </w:lvl>
+    <w:lvl w:ilvl="2">
+      <w:start w:val="1"/>
+      <w:numFmt w:val="decimal"/>
+      <w:lvlText w:val="%1.%2.%3"/>
+      <w:lvlJc w:val="left"/>
+      <w:pPr>
+        <w:tabs>
+          <w:tab w:val="num" w:pos="0"/>
+        </w:tabs>
+        <w:ind w:left="720" w:hanging="720"/>
+      </w:pPr>
+    </w:lvl>
+    <w:lvl w:ilvl="3">
+      <w:start w:val="1"/>
+      <w:numFmt w:val="decimal"/>
+      <w:lvlText w:val="%1.%2.%3.%4"/>
+      <w:lvlJc w:val="left"/>
+      <w:pPr>
+        <w:tabs>
+          <w:tab w:val="num" w:pos="0"/>
+        </w:tabs>
+        <w:ind w:left="864" w:hanging="864"/>
+      </w:pPr>
+    </w:lvl>
+    <w:lvl w:ilvl="4">
+      <w:start w:val="1"/>
+      <w:numFmt w:val="decimal"/>
+      <w:lvlText w:val="%1.%2.%3.%4.%5"/>
+      <w:lvlJc w:val="left"/>
+      <w:pPr>
+        <w:tabs>
+          <w:tab w:val="num" w:pos="0"/>
+        </w:tabs>
+        <w:ind w:left="1008" w:hanging="1008"/>
+      </w:pPr>
+    </w:lvl>
+    <w:lvl w:ilvl="5">
+      <w:start w:val="1"/>
+      <w:numFmt w:val="decimal"/>
+      <w:lvlText w:val="%1.%2.%3.%4.%5.%6"/>
+      <w:lvlJc w:val="left"/>
+      <w:pPr>
+        <w:tabs>
+          <w:tab w:val="num" w:pos="0"/>
+        </w:tabs>
+        <w:ind w:left="1152" w:hanging="1152"/>
+      </w:pPr>
+    </w:lvl>
+    <w:lvl w:ilvl="6">
+      <w:start w:val="1"/>
+      <w:numFmt w:val="decimal"/>
+      <w:lvlText w:val="%1.%2.%3.%4.%5.%6.%7"/>
+      <w:lvlJc w:val="left"/>
+      <w:pPr>
+        <w:tabs>
+          <w:tab w:val="num" w:pos="0"/>
+        </w:tabs>
+        <w:ind w:left="1296" w:hanging="1296"/>
+      </w:pPr>
+    </w:lvl>
+    <w:lvl w:ilvl="7">
+      <w:start w:val="1"/>
+      <w:numFmt w:val="decimal"/>
+      <w:lvlText w:val="%1.%2.%3.%4.%5.%6.%7.%8"/>
+      <w:lvlJc w:val="left"/>
+      <w:pPr>
+        <w:tabs>
+          <w:tab w:val="num" w:pos="0"/>
+        </w:tabs>
+        <w:ind w:left="1440" w:hanging="1440"/>
+      </w:pPr>
+    </w:lvl>
+    <w:lvl w:ilvl="8">
+      <w:start w:val="1"/>
+      <w:numFmt w:val="decimal"/>
+      <w:lvlText w:val="%1.%2.%3.%4.%5.%6.%7.%8.%9"/>
+      <w:lvlJc w:val="left"/>
+      <w:pPr>
+        <w:tabs>
+          <w:tab w:val="num" w:pos="0"/>
+        </w:tabs>
+        <w:ind w:left="1584" w:hanging="1584"/>
+      </w:pPr>
+    </w:lvl>
+  </w:abstractNum>
+  <w:abstractNum w:abstractNumId="15" w15:restartNumberingAfterBreak="0">
     <w:nsid w:val="62BC1C62"/>
     <w:multiLevelType w:val="hybridMultilevel"/>
     <w:tmpl w:val="2AC2A85A"/>
@@ -4551,7 +6611,7 @@
       </w:pPr>
     </w:lvl>
   </w:abstractNum>
-  <w:abstractNum w:abstractNumId="11" w15:restartNumberingAfterBreak="0">
+  <w:abstractNum w:abstractNumId="16" w15:restartNumberingAfterBreak="0">
     <w:nsid w:val="676C6AE8"/>
     <w:multiLevelType w:val="multilevel"/>
     <w:tmpl w:val="1FEAD2C4"/>
@@ -4692,7 +6752,7 @@
       </w:rPr>
     </w:lvl>
   </w:abstractNum>
-  <w:abstractNum w:abstractNumId="12" w15:restartNumberingAfterBreak="0">
+  <w:abstractNum w:abstractNumId="17" w15:restartNumberingAfterBreak="0">
     <w:nsid w:val="689B3D46"/>
     <w:multiLevelType w:val="hybridMultilevel"/>
     <w:tmpl w:val="DF344980"/>
@@ -4778,7 +6838,7 @@
       </w:pPr>
     </w:lvl>
   </w:abstractNum>
-  <w:abstractNum w:abstractNumId="13" w15:restartNumberingAfterBreak="0">
+  <w:abstractNum w:abstractNumId="18" w15:restartNumberingAfterBreak="0">
     <w:nsid w:val="6E8406CE"/>
     <w:multiLevelType w:val="multilevel"/>
     <w:tmpl w:val="95880270"/>
@@ -4896,7 +6956,7 @@
       </w:pPr>
     </w:lvl>
   </w:abstractNum>
-  <w:abstractNum w:abstractNumId="14" w15:restartNumberingAfterBreak="0">
+  <w:abstractNum w:abstractNumId="19" w15:restartNumberingAfterBreak="0">
     <w:nsid w:val="71774416"/>
     <w:multiLevelType w:val="hybridMultilevel"/>
     <w:tmpl w:val="A51A4DC0"/>
@@ -5009,7 +7069,7 @@
       </w:rPr>
     </w:lvl>
   </w:abstractNum>
-  <w:abstractNum w:abstractNumId="15" w15:restartNumberingAfterBreak="0">
+  <w:abstractNum w:abstractNumId="20" w15:restartNumberingAfterBreak="0">
     <w:nsid w:val="71DE1341"/>
     <w:multiLevelType w:val="hybridMultilevel"/>
     <w:tmpl w:val="C1EE6A2C"/>
@@ -5122,7 +7182,7 @@
       </w:rPr>
     </w:lvl>
   </w:abstractNum>
-  <w:abstractNum w:abstractNumId="16" w15:restartNumberingAfterBreak="0">
+  <w:abstractNum w:abstractNumId="21" w15:restartNumberingAfterBreak="0">
     <w:nsid w:val="74DD245D"/>
     <w:multiLevelType w:val="multilevel"/>
     <w:tmpl w:val="8DCE8A5C"/>
@@ -5235,7 +7295,7 @@
       </w:pPr>
     </w:lvl>
   </w:abstractNum>
-  <w:abstractNum w:abstractNumId="17" w15:restartNumberingAfterBreak="0">
+  <w:abstractNum w:abstractNumId="22" w15:restartNumberingAfterBreak="0">
     <w:nsid w:val="75BF7FC8"/>
     <w:multiLevelType w:val="hybridMultilevel"/>
     <w:tmpl w:val="3014C7F6"/>
@@ -5324,7 +7384,7 @@
       </w:pPr>
     </w:lvl>
   </w:abstractNum>
-  <w:abstractNum w:abstractNumId="18" w15:restartNumberingAfterBreak="0">
+  <w:abstractNum w:abstractNumId="23" w15:restartNumberingAfterBreak="0">
     <w:nsid w:val="765D0D83"/>
     <w:multiLevelType w:val="hybridMultilevel"/>
     <w:tmpl w:val="B1F6BDC2"/>
@@ -5413,7 +7473,7 @@
       </w:pPr>
     </w:lvl>
   </w:abstractNum>
-  <w:abstractNum w:abstractNumId="19" w15:restartNumberingAfterBreak="0">
+  <w:abstractNum w:abstractNumId="24" w15:restartNumberingAfterBreak="0">
     <w:nsid w:val="76810E10"/>
     <w:multiLevelType w:val="hybridMultilevel"/>
     <w:tmpl w:val="4E9E7F50"/>
@@ -5502,7 +7562,7 @@
       </w:pPr>
     </w:lvl>
   </w:abstractNum>
-  <w:abstractNum w:abstractNumId="20" w15:restartNumberingAfterBreak="0">
+  <w:abstractNum w:abstractNumId="25" w15:restartNumberingAfterBreak="0">
     <w:nsid w:val="7A777F32"/>
     <w:multiLevelType w:val="hybridMultilevel"/>
     <w:tmpl w:val="FD96FEF6"/>
@@ -5588,7 +7648,7 @@
       </w:pPr>
     </w:lvl>
   </w:abstractNum>
-  <w:abstractNum w:abstractNumId="21" w15:restartNumberingAfterBreak="0">
+  <w:abstractNum w:abstractNumId="26" w15:restartNumberingAfterBreak="0">
     <w:nsid w:val="7BD2095D"/>
     <w:multiLevelType w:val="hybridMultilevel"/>
     <w:tmpl w:val="CA164C96"/>
@@ -5701,7 +7761,120 @@
       </w:rPr>
     </w:lvl>
   </w:abstractNum>
-  <w:abstractNum w:abstractNumId="22" w15:restartNumberingAfterBreak="0">
+  <w:abstractNum w:abstractNumId="27" w15:restartNumberingAfterBreak="0">
+    <w:nsid w:val="7C0468AF"/>
+    <w:multiLevelType w:val="hybridMultilevel"/>
+    <w:tmpl w:val="A7283A04"/>
+    <w:lvl w:ilvl="0" w:tplc="04150001">
+      <w:start w:val="1"/>
+      <w:numFmt w:val="bullet"/>
+      <w:lvlText w:val=""/>
+      <w:lvlJc w:val="left"/>
+      <w:pPr>
+        <w:ind w:left="720" w:hanging="360"/>
+      </w:pPr>
+      <w:rPr>
+        <w:rFonts w:ascii="Symbol" w:hAnsi="Symbol" w:hint="default"/>
+      </w:rPr>
+    </w:lvl>
+    <w:lvl w:ilvl="1" w:tplc="04150003" w:tentative="1">
+      <w:start w:val="1"/>
+      <w:numFmt w:val="bullet"/>
+      <w:lvlText w:val="o"/>
+      <w:lvlJc w:val="left"/>
+      <w:pPr>
+        <w:ind w:left="1440" w:hanging="360"/>
+      </w:pPr>
+      <w:rPr>
+        <w:rFonts w:ascii="Courier New" w:hAnsi="Courier New" w:cs="Courier New" w:hint="default"/>
+      </w:rPr>
+    </w:lvl>
+    <w:lvl w:ilvl="2" w:tplc="04150005" w:tentative="1">
+      <w:start w:val="1"/>
+      <w:numFmt w:val="bullet"/>
+      <w:lvlText w:val=""/>
+      <w:lvlJc w:val="left"/>
+      <w:pPr>
+        <w:ind w:left="2160" w:hanging="360"/>
+      </w:pPr>
+      <w:rPr>
+        <w:rFonts w:ascii="Wingdings" w:hAnsi="Wingdings" w:hint="default"/>
+      </w:rPr>
+    </w:lvl>
+    <w:lvl w:ilvl="3" w:tplc="04150001" w:tentative="1">
+      <w:start w:val="1"/>
+      <w:numFmt w:val="bullet"/>
+      <w:lvlText w:val=""/>
+      <w:lvlJc w:val="left"/>
+      <w:pPr>
+        <w:ind w:left="2880" w:hanging="360"/>
+      </w:pPr>
+      <w:rPr>
+        <w:rFonts w:ascii="Symbol" w:hAnsi="Symbol" w:hint="default"/>
+      </w:rPr>
+    </w:lvl>
+    <w:lvl w:ilvl="4" w:tplc="04150003" w:tentative="1">
+      <w:start w:val="1"/>
+      <w:numFmt w:val="bullet"/>
+      <w:lvlText w:val="o"/>
+      <w:lvlJc w:val="left"/>
+      <w:pPr>
+        <w:ind w:left="3600" w:hanging="360"/>
+      </w:pPr>
+      <w:rPr>
+        <w:rFonts w:ascii="Courier New" w:hAnsi="Courier New" w:cs="Courier New" w:hint="default"/>
+      </w:rPr>
+    </w:lvl>
+    <w:lvl w:ilvl="5" w:tplc="04150005" w:tentative="1">
+      <w:start w:val="1"/>
+      <w:numFmt w:val="bullet"/>
+      <w:lvlText w:val=""/>
+      <w:lvlJc w:val="left"/>
+      <w:pPr>
+        <w:ind w:left="4320" w:hanging="360"/>
+      </w:pPr>
+      <w:rPr>
+        <w:rFonts w:ascii="Wingdings" w:hAnsi="Wingdings" w:hint="default"/>
+      </w:rPr>
+    </w:lvl>
+    <w:lvl w:ilvl="6" w:tplc="04150001" w:tentative="1">
+      <w:start w:val="1"/>
+      <w:numFmt w:val="bullet"/>
+      <w:lvlText w:val=""/>
+      <w:lvlJc w:val="left"/>
+      <w:pPr>
+        <w:ind w:left="5040" w:hanging="360"/>
+      </w:pPr>
+      <w:rPr>
+        <w:rFonts w:ascii="Symbol" w:hAnsi="Symbol" w:hint="default"/>
+      </w:rPr>
+    </w:lvl>
+    <w:lvl w:ilvl="7" w:tplc="04150003" w:tentative="1">
+      <w:start w:val="1"/>
+      <w:numFmt w:val="bullet"/>
+      <w:lvlText w:val="o"/>
+      <w:lvlJc w:val="left"/>
+      <w:pPr>
+        <w:ind w:left="5760" w:hanging="360"/>
+      </w:pPr>
+      <w:rPr>
+        <w:rFonts w:ascii="Courier New" w:hAnsi="Courier New" w:cs="Courier New" w:hint="default"/>
+      </w:rPr>
+    </w:lvl>
+    <w:lvl w:ilvl="8" w:tplc="04150005" w:tentative="1">
+      <w:start w:val="1"/>
+      <w:numFmt w:val="bullet"/>
+      <w:lvlText w:val=""/>
+      <w:lvlJc w:val="left"/>
+      <w:pPr>
+        <w:ind w:left="6480" w:hanging="360"/>
+      </w:pPr>
+      <w:rPr>
+        <w:rFonts w:ascii="Wingdings" w:hAnsi="Wingdings" w:hint="default"/>
+      </w:rPr>
+    </w:lvl>
+  </w:abstractNum>
+  <w:abstractNum w:abstractNumId="28" w15:restartNumberingAfterBreak="0">
     <w:nsid w:val="7C807D2F"/>
     <w:multiLevelType w:val="hybridMultilevel"/>
     <w:tmpl w:val="2494A546"/>
@@ -5791,49 +7964,49 @@
     </w:lvl>
   </w:abstractNum>
   <w:num w:numId="1">
+    <w:abstractNumId w:val="12"/>
+  </w:num>
+  <w:num w:numId="2">
+    <w:abstractNumId w:val="21"/>
+  </w:num>
+  <w:num w:numId="3">
+    <w:abstractNumId w:val="7"/>
+  </w:num>
+  <w:num w:numId="4">
+    <w:abstractNumId w:val="18"/>
+  </w:num>
+  <w:num w:numId="5">
+    <w:abstractNumId w:val="16"/>
+  </w:num>
+  <w:num w:numId="6">
+    <w:abstractNumId w:val="6"/>
+  </w:num>
+  <w:num w:numId="7">
+    <w:abstractNumId w:val="9"/>
+  </w:num>
+  <w:num w:numId="8">
+    <w:abstractNumId w:val="5"/>
+  </w:num>
+  <w:num w:numId="9">
+    <w:abstractNumId w:val="4"/>
+  </w:num>
+  <w:num w:numId="10">
+    <w:abstractNumId w:val="1"/>
+  </w:num>
+  <w:num w:numId="11">
+    <w:abstractNumId w:val="10"/>
+  </w:num>
+  <w:num w:numId="12">
+    <w:abstractNumId w:val="13"/>
+  </w:num>
+  <w:num w:numId="13">
     <w:abstractNumId w:val="8"/>
   </w:num>
-  <w:num w:numId="2">
-    <w:abstractNumId w:val="16"/>
-  </w:num>
-  <w:num w:numId="3">
-    <w:abstractNumId w:val="4"/>
-  </w:num>
-  <w:num w:numId="4">
-    <w:abstractNumId w:val="13"/>
-  </w:num>
-  <w:num w:numId="5">
-    <w:abstractNumId w:val="11"/>
-  </w:num>
-  <w:num w:numId="6">
-    <w:abstractNumId w:val="3"/>
-  </w:num>
-  <w:num w:numId="7">
-    <w:abstractNumId w:val="6"/>
-  </w:num>
-  <w:num w:numId="8">
-    <w:abstractNumId w:val="2"/>
-  </w:num>
-  <w:num w:numId="9">
-    <w:abstractNumId w:val="1"/>
-  </w:num>
-  <w:num w:numId="10">
-    <w:abstractNumId w:val="0"/>
-  </w:num>
-  <w:num w:numId="11">
-    <w:abstractNumId w:val="7"/>
-  </w:num>
-  <w:num w:numId="12">
-    <w:abstractNumId w:val="9"/>
-  </w:num>
-  <w:num w:numId="13">
-    <w:abstractNumId w:val="5"/>
-  </w:num>
   <w:num w:numId="14">
-    <w:abstractNumId w:val="18"/>
+    <w:abstractNumId w:val="23"/>
   </w:num>
   <w:num w:numId="15">
-    <w:abstractNumId w:val="12"/>
+    <w:abstractNumId w:val="17"/>
     <w:lvlOverride w:ilvl="0">
       <w:startOverride w:val="1"/>
     </w:lvlOverride>
@@ -5863,31 +8036,49 @@
     </w:lvlOverride>
   </w:num>
   <w:num w:numId="16">
+    <w:abstractNumId w:val="20"/>
+  </w:num>
+  <w:num w:numId="17">
+    <w:abstractNumId w:val="28"/>
+  </w:num>
+  <w:num w:numId="18">
     <w:abstractNumId w:val="15"/>
   </w:num>
-  <w:num w:numId="17">
+  <w:num w:numId="19">
     <w:abstractNumId w:val="22"/>
   </w:num>
-  <w:num w:numId="18">
-    <w:abstractNumId w:val="10"/>
+  <w:num w:numId="20">
+    <w:abstractNumId w:val="25"/>
   </w:num>
-  <w:num w:numId="19">
+  <w:num w:numId="21">
+    <w:abstractNumId w:val="24"/>
+  </w:num>
+  <w:num w:numId="22">
     <w:abstractNumId w:val="17"/>
   </w:num>
-  <w:num w:numId="20">
-    <w:abstractNumId w:val="20"/>
-  </w:num>
-  <w:num w:numId="21">
+  <w:num w:numId="23">
     <w:abstractNumId w:val="19"/>
   </w:num>
-  <w:num w:numId="22">
-    <w:abstractNumId w:val="12"/>
+  <w:num w:numId="24">
+    <w:abstractNumId w:val="26"/>
   </w:num>
-  <w:num w:numId="23">
+  <w:num w:numId="25">
+    <w:abstractNumId w:val="3"/>
+  </w:num>
+  <w:num w:numId="26">
     <w:abstractNumId w:val="14"/>
   </w:num>
-  <w:num w:numId="24">
-    <w:abstractNumId w:val="21"/>
+  <w:num w:numId="27">
+    <w:abstractNumId w:val="0"/>
+  </w:num>
+  <w:num w:numId="28">
+    <w:abstractNumId w:val="27"/>
+  </w:num>
+  <w:num w:numId="29">
+    <w:abstractNumId w:val="11"/>
+  </w:num>
+  <w:num w:numId="30">
+    <w:abstractNumId w:val="2"/>
   </w:num>
 </w:numbering>
 </file>
@@ -7729,6 +9920,26 @@
       </w:tblBorders>
     </w:tblPr>
   </w:style>
+  <w:style w:type="paragraph" w:styleId="Bibliografia">
+    <w:name w:val="Bibliography"/>
+    <w:basedOn w:val="Normalny"/>
+    <w:next w:val="Normalny"/>
+    <w:uiPriority w:val="37"/>
+    <w:unhideWhenUsed/>
+    <w:rsid w:val="00F45367"/>
+  </w:style>
+  <w:style w:type="character" w:styleId="Nierozpoznanawzmianka">
+    <w:name w:val="Unresolved Mention"/>
+    <w:basedOn w:val="Domylnaczcionkaakapitu"/>
+    <w:uiPriority w:val="99"/>
+    <w:semiHidden/>
+    <w:unhideWhenUsed/>
+    <w:rsid w:val="004472CA"/>
+    <w:rPr>
+      <w:color w:val="605E5C"/>
+      <w:shd w:val="clear" w:color="auto" w:fill="E1DFDD"/>
+    </w:rPr>
+  </w:style>
 </w:styles>
 </file>
 
@@ -8018,11 +10229,26 @@
 </file>
 
 <file path=customXml/item1.xml><?xml version="1.0" encoding="utf-8"?>
-<b:Sources xmlns:b="http://schemas.openxmlformats.org/officeDocument/2006/bibliography" xmlns="http://schemas.openxmlformats.org/officeDocument/2006/bibliography" SelectedStyle="\APA.XSL" StyleName="APA"/>
+<b:Sources xmlns:b="http://schemas.openxmlformats.org/officeDocument/2006/bibliography" xmlns="http://schemas.openxmlformats.org/officeDocument/2006/bibliography" SelectedStyle="\APASixthEditionOfficeOnline.xsl" StyleName="APA" Version="6">
+  <b:Source>
+    <b:Tag>Pen</b:Tag>
+    <b:SourceType>InternetSite</b:SourceType>
+    <b:Guid>{2460E469-1A2A-4C81-9E31-9F1721478053}</b:Guid>
+    <b:Title>Penn World Table</b:Title>
+    <b:URL>https://www.rug.nl/ggdc/productivity/pwt/</b:URL>
+    <b:Author>
+      <b:Author>
+        <b:Corporate>Robert C. Feenstra, Robert Inklaar, Marcel P. Timmer</b:Corporate>
+      </b:Author>
+    </b:Author>
+    <b:Year>2021</b:Year>
+    <b:RefOrder>1</b:RefOrder>
+  </b:Source>
+</b:Sources>
 </file>
 
 <file path=customXml/itemProps1.xml><?xml version="1.0" encoding="utf-8"?>
-<ds:datastoreItem xmlns:ds="http://schemas.openxmlformats.org/officeDocument/2006/customXml" ds:itemID="{A198FF50-CFDD-482F-9396-864ADD57FF08}">
+<ds:datastoreItem xmlns:ds="http://schemas.openxmlformats.org/officeDocument/2006/customXml" ds:itemID="{30688527-69B5-4C69-85B2-22C23D173158}">
   <ds:schemaRefs>
     <ds:schemaRef ds:uri="http://schemas.openxmlformats.org/officeDocument/2006/bibliography"/>
   </ds:schemaRefs>

</xml_diff>

<commit_message>
GUI desgin chapter finished
</commit_message>
<xml_diff>
--- a/documentation/Documentation_2.docx
+++ b/documentation/Documentation_2.docx
@@ -991,7 +991,16 @@
           <w:sz w:val="22"/>
           <w:szCs w:val="22"/>
         </w:rPr>
-        <w:t>TODO</w:t>
+        <w:t>GUI design - u</w:t>
+      </w:r>
+      <w:r>
+        <w:rPr>
+          <w:rFonts w:asciiTheme="minorHAnsi" w:eastAsia="SimSun" w:hAnsiTheme="minorHAnsi" w:cstheme="minorHAnsi" w:hint="eastAsia"/>
+          <w:bCs/>
+          <w:sz w:val="22"/>
+          <w:szCs w:val="22"/>
+        </w:rPr>
+        <w:t>ser interface vision</w:t>
       </w:r>
     </w:p>
     <w:p>
@@ -1944,6 +1953,12 @@
                 <w:rFonts w:asciiTheme="minorHAnsi" w:hAnsiTheme="minorHAnsi" w:cstheme="minorHAnsi"/>
               </w:rPr>
             </w:pPr>
+            <w:r>
+              <w:rPr>
+                <w:rFonts w:asciiTheme="minorHAnsi" w:hAnsiTheme="minorHAnsi" w:cstheme="minorHAnsi"/>
+              </w:rPr>
+              <w:t>3.11.2021</w:t>
+            </w:r>
           </w:p>
         </w:tc>
         <w:tc>
@@ -1967,6 +1982,37 @@
                 <w:rFonts w:asciiTheme="minorHAnsi" w:hAnsiTheme="minorHAnsi" w:cstheme="minorHAnsi"/>
               </w:rPr>
             </w:pPr>
+            <w:r>
+              <w:rPr>
+                <w:rFonts w:asciiTheme="minorHAnsi" w:hAnsiTheme="minorHAnsi" w:cstheme="minorHAnsi"/>
+              </w:rPr>
+              <w:t>Agata Makarewicz,</w:t>
+            </w:r>
+          </w:p>
+          <w:p>
+            <w:pPr>
+              <w:pStyle w:val="Tekstpodstawowy"/>
+              <w:widowControl w:val="0"/>
+              <w:spacing w:before="115" w:after="115"/>
+              <w:jc w:val="left"/>
+              <w:rPr>
+                <w:rFonts w:asciiTheme="minorHAnsi" w:hAnsiTheme="minorHAnsi" w:cstheme="minorHAnsi"/>
+              </w:rPr>
+            </w:pPr>
+            <w:r>
+              <w:rPr>
+                <w:rFonts w:asciiTheme="minorHAnsi" w:hAnsiTheme="minorHAnsi" w:cstheme="minorHAnsi"/>
+              </w:rPr>
+              <w:t xml:space="preserve">Jacek </w:t>
+            </w:r>
+            <w:proofErr w:type="spellStart"/>
+            <w:r>
+              <w:rPr>
+                <w:rFonts w:asciiTheme="minorHAnsi" w:hAnsiTheme="minorHAnsi" w:cstheme="minorHAnsi"/>
+              </w:rPr>
+              <w:t>Wiśniewski</w:t>
+            </w:r>
+            <w:proofErr w:type="spellEnd"/>
           </w:p>
         </w:tc>
         <w:tc>
@@ -1990,6 +2036,22 @@
                 <w:rFonts w:asciiTheme="minorHAnsi" w:hAnsiTheme="minorHAnsi" w:cstheme="minorHAnsi"/>
               </w:rPr>
             </w:pPr>
+            <w:commentRangeStart w:id="2"/>
+            <w:r>
+              <w:rPr>
+                <w:rFonts w:asciiTheme="minorHAnsi" w:hAnsiTheme="minorHAnsi" w:cstheme="minorHAnsi"/>
+              </w:rPr>
+              <w:t xml:space="preserve">GUI design finished, </w:t>
+            </w:r>
+            <w:commentRangeEnd w:id="2"/>
+            <w:r>
+              <w:rPr>
+                <w:rStyle w:val="Odwoaniedokomentarza"/>
+                <w:rFonts w:ascii="Arial" w:eastAsia="Times New Roman" w:hAnsi="Arial" w:cs="Arial"/>
+                <w:lang w:eastAsia="pl-PL"/>
+              </w:rPr>
+              <w:commentReference w:id="2"/>
+            </w:r>
           </w:p>
         </w:tc>
         <w:tc>
@@ -2150,6 +2212,7 @@
           <w:rFonts w:asciiTheme="minorHAnsi" w:hAnsiTheme="minorHAnsi" w:cstheme="minorHAnsi"/>
         </w:rPr>
       </w:pPr>
+      <w:commentRangeStart w:id="3"/>
       <w:r>
         <w:rPr>
           <w:rFonts w:asciiTheme="minorHAnsi" w:hAnsiTheme="minorHAnsi" w:cstheme="minorHAnsi"/>
@@ -2157,6 +2220,18 @@
         <w:lastRenderedPageBreak/>
         <w:t>Vocabulary</w:t>
       </w:r>
+      <w:commentRangeEnd w:id="3"/>
+      <w:r>
+        <w:rPr>
+          <w:rStyle w:val="Odwoaniedokomentarza"/>
+          <w:rFonts w:eastAsia="Times New Roman" w:cs="Arial"/>
+          <w:b w:val="0"/>
+          <w:bCs w:val="0"/>
+          <w:color w:val="auto"/>
+          <w:lang w:eastAsia="pl-PL"/>
+        </w:rPr>
+        <w:commentReference w:id="3"/>
+      </w:r>
     </w:p>
     <w:p>
       <w:pPr>
@@ -2365,6 +2440,12 @@
         </w:rPr>
         <w:t>is the task of grouping a set of objects in such a way that objects in the same group (called a cluster) are more similar to each other than to those in other groups (clusters).</w:t>
       </w:r>
+      <w:r>
+        <w:rPr>
+          <w:rFonts w:asciiTheme="minorHAnsi" w:hAnsiTheme="minorHAnsi" w:cstheme="minorHAnsi"/>
+        </w:rPr>
+        <w:tab/>
+      </w:r>
     </w:p>
     <w:p>
       <w:pPr>
@@ -2465,7 +2546,7 @@
         </w:rPr>
         <w:t xml:space="preserve"> method of </w:t>
       </w:r>
-      <w:hyperlink r:id="rId12" w:anchor="Analysis" w:tooltip="Time series" w:history="1">
+      <w:hyperlink r:id="rId16" w:anchor="Analysis" w:tooltip="Time series" w:history="1">
         <w:r>
           <w:rPr>
             <w:rStyle w:val="Hipercze"/>
@@ -2613,11 +2694,11 @@
           <w:szCs w:val="28"/>
         </w:rPr>
       </w:pPr>
-      <w:bookmarkStart w:id="2" w:name="__RefHeading___Toc6747_630044125"/>
-      <w:bookmarkStart w:id="3" w:name="_Toc462868752"/>
-      <w:bookmarkStart w:id="4" w:name="_Toc465776525"/>
-      <w:bookmarkEnd w:id="2"/>
-      <w:bookmarkEnd w:id="3"/>
+      <w:bookmarkStart w:id="4" w:name="__RefHeading___Toc6747_630044125"/>
+      <w:bookmarkStart w:id="5" w:name="_Toc462868752"/>
+      <w:bookmarkStart w:id="6" w:name="_Toc465776525"/>
+      <w:bookmarkEnd w:id="4"/>
+      <w:bookmarkEnd w:id="5"/>
       <w:r>
         <w:rPr>
           <w:rFonts w:asciiTheme="minorHAnsi" w:hAnsiTheme="minorHAnsi" w:cstheme="minorHAnsi"/>
@@ -2625,7 +2706,7 @@
         <w:br w:type="page"/>
       </w:r>
     </w:p>
-    <w:bookmarkEnd w:id="4"/>
+    <w:bookmarkEnd w:id="6"/>
     <w:p>
       <w:pPr>
         <w:pStyle w:val="Nagwek1"/>
@@ -2678,7 +2759,7 @@
           <w:szCs w:val="22"/>
         </w:rPr>
       </w:pPr>
-      <w:bookmarkStart w:id="5" w:name="_Hlk86697614"/>
+      <w:bookmarkStart w:id="7" w:name="_Hlk86697614"/>
       <w:r>
         <w:rPr>
           <w:rFonts w:asciiTheme="minorHAnsi" w:hAnsiTheme="minorHAnsi" w:cstheme="minorHAnsi"/>
@@ -2729,7 +2810,70 @@
           <w:sz w:val="22"/>
           <w:szCs w:val="22"/>
         </w:rPr>
-        <w:t>database with information on relative levels of income, output, input and productivity, covering 183 countries between 1950 and 2019</w:t>
+        <w:t xml:space="preserve">database with </w:t>
+      </w:r>
+      <w:r>
+        <w:rPr>
+          <w:rFonts w:asciiTheme="minorHAnsi" w:eastAsia="SimSun" w:hAnsiTheme="minorHAnsi" w:cstheme="minorHAnsi"/>
+          <w:bCs/>
+          <w:sz w:val="22"/>
+          <w:szCs w:val="22"/>
+        </w:rPr>
+        <w:t>indicators</w:t>
+      </w:r>
+      <w:r>
+        <w:rPr>
+          <w:rFonts w:asciiTheme="minorHAnsi" w:eastAsia="SimSun" w:hAnsiTheme="minorHAnsi" w:cstheme="minorHAnsi" w:hint="eastAsia"/>
+          <w:bCs/>
+          <w:sz w:val="22"/>
+          <w:szCs w:val="22"/>
+        </w:rPr>
+        <w:t xml:space="preserve"> on relative levels of income, </w:t>
+      </w:r>
+      <w:r>
+        <w:rPr>
+          <w:rFonts w:asciiTheme="minorHAnsi" w:eastAsia="SimSun" w:hAnsiTheme="minorHAnsi" w:cstheme="minorHAnsi" w:hint="eastAsia"/>
+          <w:bCs/>
+          <w:sz w:val="22"/>
+          <w:szCs w:val="22"/>
+        </w:rPr>
+        <w:t>capital, employment</w:t>
+      </w:r>
+      <w:r>
+        <w:rPr>
+          <w:rFonts w:asciiTheme="minorHAnsi" w:eastAsia="SimSun" w:hAnsiTheme="minorHAnsi" w:cstheme="minorHAnsi"/>
+          <w:bCs/>
+          <w:sz w:val="22"/>
+          <w:szCs w:val="22"/>
+        </w:rPr>
+        <w:t>, national accounts,</w:t>
+      </w:r>
+      <w:r>
+        <w:rPr>
+          <w:rFonts w:asciiTheme="minorHAnsi" w:eastAsia="SimSun" w:hAnsiTheme="minorHAnsi" w:cstheme="minorHAnsi" w:hint="eastAsia"/>
+          <w:bCs/>
+          <w:sz w:val="22"/>
+          <w:szCs w:val="22"/>
+        </w:rPr>
+        <w:t xml:space="preserve"> population</w:t>
+      </w:r>
+      <w:r>
+        <w:rPr>
+          <w:rFonts w:asciiTheme="minorHAnsi" w:eastAsia="SimSun" w:hAnsiTheme="minorHAnsi" w:cstheme="minorHAnsi" w:hint="eastAsia"/>
+          <w:bCs/>
+          <w:sz w:val="22"/>
+          <w:szCs w:val="22"/>
+        </w:rPr>
+        <w:t xml:space="preserve"> </w:t>
+      </w:r>
+      <w:r>
+        <w:rPr>
+          <w:rFonts w:asciiTheme="minorHAnsi" w:eastAsia="SimSun" w:hAnsiTheme="minorHAnsi" w:cstheme="minorHAnsi" w:hint="eastAsia"/>
+          <w:bCs/>
+          <w:sz w:val="22"/>
+          <w:szCs w:val="22"/>
+        </w:rPr>
+        <w:t>and productivity, covering 183 countries between 1950 and 2019</w:t>
       </w:r>
       <w:r>
         <w:rPr>
@@ -2740,75 +2884,6 @@
         </w:rPr>
         <w:t xml:space="preserve"> (version 10.0)</w:t>
       </w:r>
-      <w:sdt>
-        <w:sdtPr>
-          <w:rPr>
-            <w:rFonts w:asciiTheme="minorHAnsi" w:eastAsia="SimSun" w:hAnsiTheme="minorHAnsi" w:cstheme="minorHAnsi"/>
-            <w:bCs/>
-            <w:sz w:val="22"/>
-            <w:szCs w:val="22"/>
-          </w:rPr>
-          <w:id w:val="-1694288572"/>
-          <w:citation/>
-        </w:sdtPr>
-        <w:sdtContent>
-          <w:r>
-            <w:rPr>
-              <w:rFonts w:asciiTheme="minorHAnsi" w:eastAsia="SimSun" w:hAnsiTheme="minorHAnsi" w:cstheme="minorHAnsi"/>
-              <w:bCs/>
-              <w:sz w:val="22"/>
-              <w:szCs w:val="22"/>
-            </w:rPr>
-            <w:fldChar w:fldCharType="begin"/>
-          </w:r>
-          <w:r>
-            <w:rPr>
-              <w:rFonts w:asciiTheme="minorHAnsi" w:eastAsia="SimSun" w:hAnsiTheme="minorHAnsi" w:cstheme="minorHAnsi"/>
-              <w:bCs/>
-              <w:sz w:val="22"/>
-              <w:szCs w:val="22"/>
-            </w:rPr>
-            <w:instrText xml:space="preserve">CITATION Pen \l 1045 </w:instrText>
-          </w:r>
-          <w:r>
-            <w:rPr>
-              <w:rFonts w:asciiTheme="minorHAnsi" w:eastAsia="SimSun" w:hAnsiTheme="minorHAnsi" w:cstheme="minorHAnsi"/>
-              <w:bCs/>
-              <w:sz w:val="22"/>
-              <w:szCs w:val="22"/>
-            </w:rPr>
-            <w:fldChar w:fldCharType="separate"/>
-          </w:r>
-          <w:r>
-            <w:rPr>
-              <w:rFonts w:asciiTheme="minorHAnsi" w:eastAsia="SimSun" w:hAnsiTheme="minorHAnsi" w:cstheme="minorHAnsi"/>
-              <w:bCs/>
-              <w:noProof/>
-              <w:sz w:val="22"/>
-              <w:szCs w:val="22"/>
-            </w:rPr>
-            <w:t xml:space="preserve"> </w:t>
-          </w:r>
-          <w:r>
-            <w:rPr>
-              <w:rFonts w:asciiTheme="minorHAnsi" w:eastAsia="SimSun" w:hAnsiTheme="minorHAnsi" w:cstheme="minorHAnsi"/>
-              <w:noProof/>
-              <w:sz w:val="22"/>
-              <w:szCs w:val="22"/>
-            </w:rPr>
-            <w:t>(Robert C. Feenstra, Robert Inklaar, Marcel P. Timmer, 2021)</w:t>
-          </w:r>
-          <w:r>
-            <w:rPr>
-              <w:rFonts w:asciiTheme="minorHAnsi" w:eastAsia="SimSun" w:hAnsiTheme="minorHAnsi" w:cstheme="minorHAnsi"/>
-              <w:bCs/>
-              <w:sz w:val="22"/>
-              <w:szCs w:val="22"/>
-            </w:rPr>
-            <w:fldChar w:fldCharType="end"/>
-          </w:r>
-        </w:sdtContent>
-      </w:sdt>
       <w:r>
         <w:rPr>
           <w:rFonts w:asciiTheme="minorHAnsi" w:eastAsia="SimSun" w:hAnsiTheme="minorHAnsi" w:cstheme="minorHAnsi"/>
@@ -3341,7 +3416,7 @@
         </w:rPr>
         <w:t xml:space="preserve"> : </w:t>
       </w:r>
-      <w:hyperlink r:id="rId13" w:anchor="k-means" w:history="1">
+      <w:hyperlink r:id="rId17" w:anchor="k-means" w:history="1">
         <w:r>
           <w:rPr>
             <w:rStyle w:val="Hipercze"/>
@@ -3394,7 +3469,7 @@
         </w:rPr>
         <w:t xml:space="preserve">: </w:t>
       </w:r>
-      <w:hyperlink r:id="rId14" w:history="1">
+      <w:hyperlink r:id="rId18" w:anchor="hierarchical-clustering" w:history="1">
         <w:r>
           <w:rPr>
             <w:rStyle w:val="Hipercze"/>
@@ -3447,7 +3522,7 @@
         </w:rPr>
         <w:t xml:space="preserve">: </w:t>
       </w:r>
-      <w:hyperlink r:id="rId15" w:history="1">
+      <w:hyperlink r:id="rId19" w:history="1">
         <w:r>
           <w:rPr>
             <w:rStyle w:val="Hipercze"/>
@@ -3471,9 +3546,9 @@
           <w:rFonts w:asciiTheme="minorHAnsi" w:hAnsiTheme="minorHAnsi" w:cstheme="minorHAnsi"/>
         </w:rPr>
       </w:pPr>
-      <w:bookmarkStart w:id="6" w:name="__RefHeading___Toc6751_630044125"/>
-      <w:bookmarkEnd w:id="5"/>
-      <w:bookmarkEnd w:id="6"/>
+      <w:bookmarkStart w:id="8" w:name="__RefHeading___Toc6751_630044125"/>
+      <w:bookmarkEnd w:id="7"/>
+      <w:bookmarkEnd w:id="8"/>
       <w:r>
         <w:rPr>
           <w:rFonts w:asciiTheme="minorHAnsi" w:hAnsiTheme="minorHAnsi" w:cstheme="minorHAnsi"/>
@@ -3492,14 +3567,14 @@
           <w:rFonts w:asciiTheme="minorHAnsi" w:hAnsiTheme="minorHAnsi" w:cstheme="minorHAnsi"/>
         </w:rPr>
       </w:pPr>
-      <w:bookmarkStart w:id="7" w:name="__RefHeading___Toc6753_630044125"/>
-      <w:bookmarkStart w:id="8" w:name="_Toc462868755"/>
-      <w:bookmarkStart w:id="9" w:name="__RefHeading___Toc6755_630044125"/>
-      <w:bookmarkStart w:id="10" w:name="_Toc465776529"/>
-      <w:bookmarkStart w:id="11" w:name="_Toc462868756"/>
-      <w:bookmarkEnd w:id="7"/>
-      <w:bookmarkEnd w:id="8"/>
+      <w:bookmarkStart w:id="9" w:name="__RefHeading___Toc6753_630044125"/>
+      <w:bookmarkStart w:id="10" w:name="_Toc462868755"/>
+      <w:bookmarkStart w:id="11" w:name="__RefHeading___Toc6755_630044125"/>
+      <w:bookmarkStart w:id="12" w:name="_Toc465776529"/>
+      <w:bookmarkStart w:id="13" w:name="_Toc462868756"/>
       <w:bookmarkEnd w:id="9"/>
+      <w:bookmarkEnd w:id="10"/>
+      <w:bookmarkEnd w:id="11"/>
       <w:r>
         <w:rPr>
           <w:rFonts w:asciiTheme="minorHAnsi" w:hAnsiTheme="minorHAnsi" w:cstheme="minorHAnsi"/>
@@ -3507,8 +3582,8 @@
         <w:t>TODO</w:t>
       </w:r>
     </w:p>
-    <w:bookmarkEnd w:id="10"/>
-    <w:bookmarkEnd w:id="11"/>
+    <w:bookmarkEnd w:id="12"/>
+    <w:bookmarkEnd w:id="13"/>
     <w:p>
       <w:pPr>
         <w:pStyle w:val="Nagwek1"/>
@@ -3544,6 +3619,12 @@
         </w:rPr>
         <w:t>Initial data preparation</w:t>
       </w:r>
+      <w:r>
+        <w:rPr>
+          <w:rFonts w:asciiTheme="minorHAnsi" w:hAnsiTheme="minorHAnsi" w:cstheme="minorHAnsi"/>
+        </w:rPr>
+        <w:t xml:space="preserve"> -?</w:t>
+      </w:r>
     </w:p>
     <w:p>
       <w:pPr>
@@ -3670,7 +3751,10 @@
           <w:szCs w:val="22"/>
         </w:rPr>
       </w:pPr>
-      <w:r>
+    </w:p>
+    <w:p>
+      <w:pPr>
+        <w:pStyle w:val="Legenda"/>
         <w:rPr>
           <w:rFonts w:asciiTheme="minorHAnsi" w:hAnsiTheme="minorHAnsi" w:cstheme="minorHAnsi"/>
           <w:b w:val="0"/>
@@ -3678,6 +3762,15 @@
           <w:sz w:val="22"/>
           <w:szCs w:val="22"/>
         </w:rPr>
+      </w:pPr>
+      <w:r>
+        <w:rPr>
+          <w:rFonts w:asciiTheme="minorHAnsi" w:hAnsiTheme="minorHAnsi" w:cstheme="minorHAnsi"/>
+          <w:b w:val="0"/>
+          <w:bCs w:val="0"/>
+          <w:sz w:val="22"/>
+          <w:szCs w:val="22"/>
+        </w:rPr>
         <w:t>…</w:t>
       </w:r>
     </w:p>
@@ -3696,73 +3789,9 @@
           <w:sz w:val="22"/>
           <w:szCs w:val="22"/>
         </w:rPr>
+        <w:lastRenderedPageBreak/>
         <w:t>TODO</w:t>
       </w:r>
-    </w:p>
-    <w:p>
-      <w:pPr>
-        <w:pStyle w:val="Legenda"/>
-        <w:rPr>
-          <w:rFonts w:asciiTheme="minorHAnsi" w:hAnsiTheme="minorHAnsi" w:cstheme="minorHAnsi"/>
-          <w:b w:val="0"/>
-          <w:bCs w:val="0"/>
-          <w:i/>
-          <w:iCs/>
-        </w:rPr>
-      </w:pPr>
-      <w:r>
-        <w:rPr>
-          <w:rFonts w:asciiTheme="minorHAnsi" w:hAnsiTheme="minorHAnsi" w:cstheme="minorHAnsi"/>
-          <w:b w:val="0"/>
-          <w:bCs w:val="0"/>
-          <w:i/>
-          <w:iCs/>
-        </w:rPr>
-        <w:lastRenderedPageBreak/>
-        <w:t xml:space="preserve">Figure </w:t>
-      </w:r>
-      <w:r>
-        <w:rPr>
-          <w:rFonts w:asciiTheme="minorHAnsi" w:hAnsiTheme="minorHAnsi" w:cstheme="minorHAnsi"/>
-          <w:b w:val="0"/>
-          <w:bCs w:val="0"/>
-          <w:i/>
-          <w:iCs/>
-        </w:rPr>
-        <w:t>1</w:t>
-      </w:r>
-      <w:r>
-        <w:rPr>
-          <w:rFonts w:asciiTheme="minorHAnsi" w:hAnsiTheme="minorHAnsi" w:cstheme="minorHAnsi"/>
-          <w:b w:val="0"/>
-          <w:bCs w:val="0"/>
-          <w:i/>
-          <w:iCs/>
-        </w:rPr>
-        <w:t>.</w:t>
-      </w:r>
-      <w:r>
-        <w:rPr>
-          <w:rFonts w:asciiTheme="minorHAnsi" w:hAnsiTheme="minorHAnsi" w:cstheme="minorHAnsi"/>
-          <w:b w:val="0"/>
-          <w:bCs w:val="0"/>
-          <w:i/>
-          <w:iCs/>
-        </w:rPr>
-        <w:t xml:space="preserve"> </w:t>
-      </w:r>
-      <w:proofErr w:type="spellStart"/>
-      <w:r>
-        <w:rPr>
-          <w:rFonts w:asciiTheme="minorHAnsi" w:hAnsiTheme="minorHAnsi" w:cstheme="minorHAnsi"/>
-          <w:b w:val="0"/>
-          <w:bCs w:val="0"/>
-          <w:i/>
-          <w:iCs/>
-        </w:rPr>
-        <w:t>ToDo</w:t>
-      </w:r>
-      <w:proofErr w:type="spellEnd"/>
     </w:p>
     <w:p>
       <w:pPr>
@@ -3794,33 +3823,43 @@
           <w:rFonts w:asciiTheme="minorHAnsi" w:hAnsiTheme="minorHAnsi" w:cstheme="minorHAnsi"/>
         </w:rPr>
       </w:pPr>
-      <w:bookmarkStart w:id="12" w:name="result_box"/>
-      <w:bookmarkEnd w:id="12"/>
+      <w:bookmarkStart w:id="14" w:name="result_box"/>
+      <w:bookmarkEnd w:id="14"/>
       <w:r>
         <w:rPr>
           <w:rFonts w:asciiTheme="minorHAnsi" w:hAnsiTheme="minorHAnsi" w:cstheme="minorHAnsi"/>
         </w:rPr>
         <w:br/>
-        <w:t>Django app</w:t>
-      </w:r>
-    </w:p>
-    <w:p>
-      <w:pPr>
-        <w:pStyle w:val="Tekstpodstawowy"/>
-        <w:numPr>
-          <w:ilvl w:val="0"/>
-          <w:numId w:val="4"/>
-        </w:numPr>
-        <w:ind w:left="0" w:firstLine="0"/>
-        <w:rPr>
-          <w:rFonts w:asciiTheme="minorHAnsi" w:hAnsiTheme="minorHAnsi" w:cstheme="minorHAnsi"/>
-        </w:rPr>
-      </w:pPr>
-      <w:r>
-        <w:rPr>
-          <w:rFonts w:asciiTheme="minorHAnsi" w:hAnsiTheme="minorHAnsi" w:cstheme="minorHAnsi"/>
-        </w:rPr>
-        <w:t>Webpages:</w:t>
+      </w:r>
+      <w:r>
+        <w:rPr>
+          <w:rFonts w:asciiTheme="minorHAnsi" w:hAnsiTheme="minorHAnsi" w:cstheme="minorHAnsi" w:hint="eastAsia"/>
+        </w:rPr>
+        <w:t xml:space="preserve">The results of the work will be presented in the form of an application with a graphical user interface written in Django, </w:t>
+      </w:r>
+      <w:r>
+        <w:rPr>
+          <w:rFonts w:asciiTheme="minorHAnsi" w:hAnsiTheme="minorHAnsi" w:cstheme="minorHAnsi" w:hint="eastAsia"/>
+        </w:rPr>
+        <w:t>which allows the user to compare the indicators and clustering results for different countries and algorithms.</w:t>
+      </w:r>
+      <w:r>
+        <w:rPr>
+          <w:rFonts w:asciiTheme="minorHAnsi" w:hAnsiTheme="minorHAnsi" w:cstheme="minorHAnsi"/>
+        </w:rPr>
+        <w:t xml:space="preserve"> Application will include two</w:t>
+      </w:r>
+      <w:r>
+        <w:rPr>
+          <w:rFonts w:asciiTheme="minorHAnsi" w:hAnsiTheme="minorHAnsi" w:cstheme="minorHAnsi"/>
+        </w:rPr>
+        <w:t xml:space="preserve"> w</w:t>
+      </w:r>
+      <w:r>
+        <w:rPr>
+          <w:rFonts w:asciiTheme="minorHAnsi" w:hAnsiTheme="minorHAnsi" w:cstheme="minorHAnsi"/>
+        </w:rPr>
+        <w:t>ebpages:</w:t>
       </w:r>
     </w:p>
     <w:p>
@@ -4173,25 +4212,7 @@
           <w:sz w:val="22"/>
           <w:szCs w:val="28"/>
         </w:rPr>
-        <w:t xml:space="preserve">; user can scroll through the lists or use a search box </w:t>
-      </w:r>
-      <w:r>
-        <w:rPr>
-          <w:rFonts w:asciiTheme="minorHAnsi" w:eastAsia="SimSun" w:hAnsiTheme="minorHAnsi" w:cstheme="minorHAnsi"/>
-          <w:bCs/>
-          <w:sz w:val="22"/>
-          <w:szCs w:val="28"/>
-        </w:rPr>
-        <w:t>to get needed information</w:t>
-      </w:r>
-      <w:r>
-        <w:rPr>
-          <w:rFonts w:asciiTheme="minorHAnsi" w:eastAsia="SimSun" w:hAnsiTheme="minorHAnsi" w:cstheme="minorHAnsi"/>
-          <w:bCs/>
-          <w:sz w:val="22"/>
-          <w:szCs w:val="28"/>
-        </w:rPr>
-        <w:t>.</w:t>
+        <w:t>; user can scroll through the lists or use a search box to get needed information.</w:t>
       </w:r>
     </w:p>
     <w:p>
@@ -4207,8 +4228,133 @@
     </w:p>
     <w:p>
       <w:pPr>
+        <w:pStyle w:val="Legenda"/>
+        <w:jc w:val="center"/>
+        <w:rPr>
+          <w:rFonts w:asciiTheme="minorHAnsi" w:hAnsiTheme="minorHAnsi" w:cstheme="minorHAnsi"/>
+          <w:b w:val="0"/>
+          <w:bCs w:val="0"/>
+          <w:i/>
+          <w:iCs/>
+        </w:rPr>
+      </w:pPr>
+      <w:r>
+        <w:rPr>
+          <w:rFonts w:asciiTheme="minorHAnsi" w:hAnsiTheme="minorHAnsi" w:cstheme="minorHAnsi"/>
+          <w:noProof/>
+        </w:rPr>
+        <w:drawing>
+          <wp:inline distT="0" distB="0" distL="0" distR="0" wp14:anchorId="1C1F4146" wp14:editId="52F2B2C7">
+            <wp:extent cx="5759450" cy="2774950"/>
+            <wp:effectExtent l="0" t="0" r="0" b="6350"/>
+            <wp:docPr id="9" name="Obraz 9"/>
+            <wp:cNvGraphicFramePr>
+              <a:graphicFrameLocks xmlns:a="http://schemas.openxmlformats.org/drawingml/2006/main" noChangeAspect="1"/>
+            </wp:cNvGraphicFramePr>
+            <a:graphic xmlns:a="http://schemas.openxmlformats.org/drawingml/2006/main">
+              <a:graphicData uri="http://schemas.openxmlformats.org/drawingml/2006/picture">
+                <pic:pic xmlns:pic="http://schemas.openxmlformats.org/drawingml/2006/picture">
+                  <pic:nvPicPr>
+                    <pic:cNvPr id="0" name="Picture 5"/>
+                    <pic:cNvPicPr>
+                      <a:picLocks noChangeAspect="1" noChangeArrowheads="1"/>
+                    </pic:cNvPicPr>
+                  </pic:nvPicPr>
+                  <pic:blipFill>
+                    <a:blip r:embed="rId20">
+                      <a:extLst>
+                        <a:ext uri="{28A0092B-C50C-407E-A947-70E740481C1C}">
+                          <a14:useLocalDpi xmlns:a14="http://schemas.microsoft.com/office/drawing/2010/main" val="0"/>
+                        </a:ext>
+                      </a:extLst>
+                    </a:blip>
+                    <a:srcRect/>
+                    <a:stretch>
+                      <a:fillRect/>
+                    </a:stretch>
+                  </pic:blipFill>
+                  <pic:spPr bwMode="auto">
+                    <a:xfrm>
+                      <a:off x="0" y="0"/>
+                      <a:ext cx="5759450" cy="2774950"/>
+                    </a:xfrm>
+                    <a:prstGeom prst="rect">
+                      <a:avLst/>
+                    </a:prstGeom>
+                    <a:noFill/>
+                    <a:ln>
+                      <a:noFill/>
+                    </a:ln>
+                  </pic:spPr>
+                </pic:pic>
+              </a:graphicData>
+            </a:graphic>
+          </wp:inline>
+        </w:drawing>
+      </w:r>
+      <w:r>
+        <w:rPr>
+          <w:rFonts w:asciiTheme="minorHAnsi" w:hAnsiTheme="minorHAnsi" w:cstheme="minorHAnsi"/>
+          <w:b w:val="0"/>
+          <w:szCs w:val="28"/>
+        </w:rPr>
+        <w:br/>
+      </w:r>
+      <w:r>
+        <w:rPr>
+          <w:rFonts w:asciiTheme="minorHAnsi" w:hAnsiTheme="minorHAnsi" w:cstheme="minorHAnsi"/>
+          <w:b w:val="0"/>
+          <w:bCs w:val="0"/>
+          <w:i/>
+          <w:iCs/>
+        </w:rPr>
+        <w:t xml:space="preserve">Figure </w:t>
+      </w:r>
+      <w:r>
+        <w:rPr>
+          <w:rFonts w:asciiTheme="minorHAnsi" w:hAnsiTheme="minorHAnsi" w:cstheme="minorHAnsi"/>
+          <w:b w:val="0"/>
+          <w:bCs w:val="0"/>
+          <w:i/>
+          <w:iCs/>
+        </w:rPr>
+        <w:t>x</w:t>
+      </w:r>
+      <w:r>
+        <w:rPr>
+          <w:rFonts w:asciiTheme="minorHAnsi" w:hAnsiTheme="minorHAnsi" w:cstheme="minorHAnsi"/>
+          <w:b w:val="0"/>
+          <w:bCs w:val="0"/>
+          <w:i/>
+          <w:iCs/>
+        </w:rPr>
+        <w:t>.</w:t>
+      </w:r>
+      <w:r>
+        <w:rPr>
+          <w:rFonts w:asciiTheme="minorHAnsi" w:hAnsiTheme="minorHAnsi" w:cstheme="minorHAnsi"/>
+          <w:b w:val="0"/>
+          <w:bCs w:val="0"/>
+          <w:i/>
+          <w:iCs/>
+        </w:rPr>
+        <w:t xml:space="preserve"> </w:t>
+      </w:r>
+      <w:r>
+        <w:rPr>
+          <w:rFonts w:asciiTheme="minorHAnsi" w:hAnsiTheme="minorHAnsi" w:cstheme="minorHAnsi"/>
+          <w:b w:val="0"/>
+          <w:bCs w:val="0"/>
+          <w:i/>
+          <w:iCs/>
+        </w:rPr>
+        <w:t>Homepage vision</w:t>
+      </w:r>
+    </w:p>
+    <w:p>
+      <w:pPr>
         <w:ind w:right="-113"/>
-        <w:jc w:val="both"/>
+        <w:jc w:val="center"/>
         <w:rPr>
           <w:rFonts w:asciiTheme="minorHAnsi" w:hAnsiTheme="minorHAnsi" w:cstheme="minorHAnsi"/>
           <w:b/>
@@ -4216,12 +4362,142 @@
         </w:rPr>
       </w:pPr>
     </w:p>
-    <w:bookmarkStart w:id="13" w:name="__RefHeading___Toc6793_630044125" w:displacedByCustomXml="next"/>
-    <w:bookmarkEnd w:id="13" w:displacedByCustomXml="next"/>
-    <w:bookmarkStart w:id="14" w:name="_Toc465776547" w:displacedByCustomXml="next"/>
+    <w:p>
+      <w:pPr>
+        <w:ind w:right="-113"/>
+        <w:jc w:val="center"/>
+        <w:rPr>
+          <w:rFonts w:asciiTheme="minorHAnsi" w:hAnsiTheme="minorHAnsi" w:cstheme="minorHAnsi"/>
+          <w:b/>
+          <w:szCs w:val="28"/>
+        </w:rPr>
+      </w:pPr>
+      <w:r>
+        <w:rPr>
+          <w:rFonts w:asciiTheme="minorHAnsi" w:hAnsiTheme="minorHAnsi" w:cstheme="minorHAnsi"/>
+          <w:b/>
+          <w:noProof/>
+          <w:szCs w:val="28"/>
+        </w:rPr>
+        <w:lastRenderedPageBreak/>
+        <w:drawing>
+          <wp:inline distT="0" distB="0" distL="0" distR="0" wp14:anchorId="41609A0C" wp14:editId="2A5ED3BF">
+            <wp:extent cx="5759450" cy="2774950"/>
+            <wp:effectExtent l="0" t="0" r="0" b="6350"/>
+            <wp:docPr id="7" name="Obraz 7"/>
+            <wp:cNvGraphicFramePr>
+              <a:graphicFrameLocks xmlns:a="http://schemas.openxmlformats.org/drawingml/2006/main" noChangeAspect="1"/>
+            </wp:cNvGraphicFramePr>
+            <a:graphic xmlns:a="http://schemas.openxmlformats.org/drawingml/2006/main">
+              <a:graphicData uri="http://schemas.openxmlformats.org/drawingml/2006/picture">
+                <pic:pic xmlns:pic="http://schemas.openxmlformats.org/drawingml/2006/picture">
+                  <pic:nvPicPr>
+                    <pic:cNvPr id="0" name="Picture 3"/>
+                    <pic:cNvPicPr>
+                      <a:picLocks noChangeAspect="1" noChangeArrowheads="1"/>
+                    </pic:cNvPicPr>
+                  </pic:nvPicPr>
+                  <pic:blipFill>
+                    <a:blip r:embed="rId21">
+                      <a:extLst>
+                        <a:ext uri="{28A0092B-C50C-407E-A947-70E740481C1C}">
+                          <a14:useLocalDpi xmlns:a14="http://schemas.microsoft.com/office/drawing/2010/main" val="0"/>
+                        </a:ext>
+                      </a:extLst>
+                    </a:blip>
+                    <a:srcRect/>
+                    <a:stretch>
+                      <a:fillRect/>
+                    </a:stretch>
+                  </pic:blipFill>
+                  <pic:spPr bwMode="auto">
+                    <a:xfrm>
+                      <a:off x="0" y="0"/>
+                      <a:ext cx="5759450" cy="2774950"/>
+                    </a:xfrm>
+                    <a:prstGeom prst="rect">
+                      <a:avLst/>
+                    </a:prstGeom>
+                    <a:noFill/>
+                    <a:ln>
+                      <a:noFill/>
+                    </a:ln>
+                  </pic:spPr>
+                </pic:pic>
+              </a:graphicData>
+            </a:graphic>
+          </wp:inline>
+        </w:drawing>
+      </w:r>
+      <w:r>
+        <w:rPr>
+          <w:rFonts w:asciiTheme="minorHAnsi" w:hAnsiTheme="minorHAnsi" w:cstheme="minorHAnsi"/>
+          <w:b/>
+          <w:szCs w:val="28"/>
+        </w:rPr>
+        <w:br/>
+      </w:r>
+      <w:r>
+        <w:rPr>
+          <w:rFonts w:asciiTheme="minorHAnsi" w:hAnsiTheme="minorHAnsi" w:cstheme="minorHAnsi"/>
+          <w:i/>
+          <w:iCs/>
+        </w:rPr>
+        <w:t xml:space="preserve">Figure </w:t>
+      </w:r>
+      <w:r>
+        <w:rPr>
+          <w:rFonts w:asciiTheme="minorHAnsi" w:hAnsiTheme="minorHAnsi" w:cstheme="minorHAnsi"/>
+          <w:i/>
+          <w:iCs/>
+        </w:rPr>
+        <w:t>x</w:t>
+      </w:r>
+      <w:r>
+        <w:rPr>
+          <w:rFonts w:asciiTheme="minorHAnsi" w:hAnsiTheme="minorHAnsi" w:cstheme="minorHAnsi"/>
+          <w:i/>
+          <w:iCs/>
+        </w:rPr>
+        <w:t xml:space="preserve">. </w:t>
+      </w:r>
+      <w:r>
+        <w:rPr>
+          <w:rFonts w:asciiTheme="minorHAnsi" w:hAnsiTheme="minorHAnsi" w:cstheme="minorHAnsi"/>
+          <w:i/>
+          <w:iCs/>
+        </w:rPr>
+        <w:t>‘Read about the project’ webpage</w:t>
+      </w:r>
+      <w:r>
+        <w:rPr>
+          <w:rFonts w:asciiTheme="minorHAnsi" w:hAnsiTheme="minorHAnsi" w:cstheme="minorHAnsi"/>
+          <w:i/>
+          <w:iCs/>
+        </w:rPr>
+        <w:t xml:space="preserve"> </w:t>
+      </w:r>
+      <w:r>
+        <w:rPr>
+          <w:rFonts w:asciiTheme="minorHAnsi" w:hAnsiTheme="minorHAnsi" w:cstheme="minorHAnsi"/>
+          <w:i/>
+          <w:iCs/>
+        </w:rPr>
+        <w:t>vision</w:t>
+      </w:r>
+    </w:p>
+    <w:bookmarkStart w:id="15" w:name="__RefHeading___Toc6793_630044125" w:displacedByCustomXml="next"/>
+    <w:bookmarkEnd w:id="15" w:displacedByCustomXml="next"/>
+    <w:bookmarkStart w:id="16" w:name="_Toc465776547" w:displacedByCustomXml="next"/>
     <w:sdt>
       <w:sdtPr>
         <w:rPr>
+          <w:rFonts w:ascii="FreeSerif" w:eastAsia="SimSun" w:hAnsi="FreeSerif" w:cs="Calibri"/>
+          <w:b w:val="0"/>
+          <w:bCs w:val="0"/>
+          <w:color w:val="auto"/>
+          <w:sz w:val="22"/>
+          <w:szCs w:val="22"/>
           <w:lang w:val="pl-PL"/>
         </w:rPr>
         <w:id w:val="-1189832081"/>
@@ -4232,12 +4508,6 @@
       </w:sdtPr>
       <w:sdtEndPr>
         <w:rPr>
-          <w:rFonts w:ascii="FreeSerif" w:eastAsia="SimSun" w:hAnsi="FreeSerif" w:cs="Calibri"/>
-          <w:b w:val="0"/>
-          <w:bCs w:val="0"/>
-          <w:color w:val="auto"/>
-          <w:sz w:val="22"/>
-          <w:szCs w:val="22"/>
           <w:lang w:val="en-US"/>
         </w:rPr>
       </w:sdtEndPr>
@@ -4278,6 +4548,7 @@
                 <w:pStyle w:val="Bibliografia"/>
                 <w:ind w:left="720" w:hanging="720"/>
                 <w:rPr>
+                  <w:rFonts w:hint="eastAsia"/>
                   <w:noProof/>
                   <w:sz w:val="24"/>
                   <w:szCs w:val="24"/>
@@ -4310,7 +4581,6 @@
               <w:r>
                 <w:rPr>
                   <w:noProof/>
-                  <w:lang w:val="pl-PL"/>
                 </w:rPr>
                 <w:t xml:space="preserve">(2021). </w:t>
               </w:r>
@@ -4330,6 +4600,11 @@
               </w:r>
             </w:p>
             <w:p>
+              <w:pPr>
+                <w:rPr>
+                  <w:rFonts w:hint="eastAsia"/>
+                </w:rPr>
+              </w:pPr>
               <w:r>
                 <w:rPr>
                   <w:rFonts w:asciiTheme="minorHAnsi" w:hAnsiTheme="minorHAnsi" w:cstheme="minorHAnsi"/>
@@ -4457,7 +4732,7 @@
         </w:rPr>
         <w:t>Bibliography</w:t>
       </w:r>
-      <w:bookmarkEnd w:id="14"/>
+      <w:bookmarkEnd w:id="16"/>
     </w:p>
     <w:p>
       <w:pPr>
@@ -4562,8 +4837,8 @@
           <w:szCs w:val="22"/>
         </w:rPr>
       </w:pPr>
-      <w:bookmarkStart w:id="15" w:name="_Ref399253358"/>
-      <w:bookmarkEnd w:id="15"/>
+      <w:bookmarkStart w:id="17" w:name="_Ref399253358"/>
+      <w:bookmarkEnd w:id="17"/>
       <w:proofErr w:type="spellStart"/>
       <w:r>
         <w:rPr>
@@ -4661,14 +4936,13 @@
           <w:szCs w:val="22"/>
         </w:rPr>
       </w:pPr>
-      <w:bookmarkStart w:id="16" w:name="_Ref386879009"/>
-      <w:r>
-        <w:rPr>
-          <w:rFonts w:asciiTheme="minorHAnsi" w:eastAsia="SimSun" w:hAnsiTheme="minorHAnsi" w:cstheme="minorHAnsi"/>
-          <w:sz w:val="22"/>
-          <w:szCs w:val="22"/>
-        </w:rPr>
-        <w:lastRenderedPageBreak/>
+      <w:bookmarkStart w:id="18" w:name="_Ref386879009"/>
+      <w:r>
+        <w:rPr>
+          <w:rFonts w:asciiTheme="minorHAnsi" w:eastAsia="SimSun" w:hAnsiTheme="minorHAnsi" w:cstheme="minorHAnsi"/>
+          <w:sz w:val="22"/>
+          <w:szCs w:val="22"/>
+        </w:rPr>
         <w:t xml:space="preserve">Bartlett, W. and </w:t>
       </w:r>
       <w:proofErr w:type="spellStart"/>
@@ -4835,9 +5109,9 @@
           <w:lang w:val="es-ES"/>
         </w:rPr>
       </w:pPr>
-      <w:bookmarkStart w:id="17" w:name="_Ref361670048"/>
-      <w:bookmarkEnd w:id="16"/>
-      <w:bookmarkEnd w:id="17"/>
+      <w:bookmarkStart w:id="19" w:name="_Ref361670048"/>
+      <w:bookmarkEnd w:id="18"/>
+      <w:bookmarkEnd w:id="19"/>
     </w:p>
     <w:p>
       <w:pPr>
@@ -4848,7 +5122,7 @@
       </w:pPr>
     </w:p>
     <w:sectPr>
-      <w:footerReference w:type="default" r:id="rId16"/>
+      <w:footerReference w:type="default" r:id="rId22"/>
       <w:pgSz w:w="11906" w:h="16838"/>
       <w:pgMar w:top="1417" w:right="1417" w:bottom="1417" w:left="1417" w:header="0" w:footer="708" w:gutter="0"/>
       <w:cols w:space="720"/>
@@ -4857,6 +5131,99 @@
     </w:sectPr>
   </w:body>
 </w:document>
+</file>
+
+<file path=word/comments.xml><?xml version="1.0" encoding="utf-8"?>
+<w:comments xmlns:wpc="http://schemas.microsoft.com/office/word/2010/wordprocessingCanvas" xmlns:cx="http://schemas.microsoft.com/office/drawing/2014/chartex" xmlns:cx1="http://schemas.microsoft.com/office/drawing/2015/9/8/chartex" xmlns:cx2="http://schemas.microsoft.com/office/drawing/2015/10/21/chartex" xmlns:cx3="http://schemas.microsoft.com/office/drawing/2016/5/9/chartex" xmlns:cx4="http://schemas.microsoft.com/office/drawing/2016/5/10/chartex" xmlns:cx5="http://schemas.microsoft.com/office/drawing/2016/5/11/chartex" xmlns:cx6="http://schemas.microsoft.com/office/drawing/2016/5/12/chartex" xmlns:cx7="http://schemas.microsoft.com/office/drawing/2016/5/13/chartex" xmlns:cx8="http://schemas.microsoft.com/office/drawing/2016/5/14/chartex" xmlns:mc="http://schemas.openxmlformats.org/markup-compatibility/2006" xmlns:aink="http://schemas.microsoft.com/office/drawing/2016/ink" xmlns:am3d="http://schemas.microsoft.com/office/drawing/2017/model3d" xmlns:o="urn:schemas-microsoft-com:office:office" xmlns:r="http://schemas.openxmlformats.org/officeDocument/2006/relationships" xmlns:m="http://schemas.openxmlformats.org/officeDocument/2006/math" xmlns:v="urn:schemas-microsoft-com:vml" xmlns:wp14="http://schemas.microsoft.com/office/word/2010/wordprocessingDrawing" xmlns:wp="http://schemas.openxmlformats.org/drawingml/2006/wordprocessingDrawing" xmlns:w10="urn:schemas-microsoft-com:office:word" xmlns:w="http://schemas.openxmlformats.org/wordprocessingml/2006/main" xmlns:w14="http://schemas.microsoft.com/office/word/2010/wordml" xmlns:w15="http://schemas.microsoft.com/office/word/2012/wordml" xmlns:w16cex="http://schemas.microsoft.com/office/word/2018/wordml/cex" xmlns:w16cid="http://schemas.microsoft.com/office/word/2016/wordml/cid" xmlns:w16="http://schemas.microsoft.com/office/word/2018/wordml" xmlns:w16sdtdh="http://schemas.microsoft.com/office/word/2020/wordml/sdtdatahash" xmlns:w16se="http://schemas.microsoft.com/office/word/2015/wordml/symex" xmlns:wpg="http://schemas.microsoft.com/office/word/2010/wordprocessingGroup" xmlns:wpi="http://schemas.microsoft.com/office/word/2010/wordprocessingInk" xmlns:wne="http://schemas.microsoft.com/office/word/2006/wordml" xmlns:wps="http://schemas.microsoft.com/office/word/2010/wordprocessingShape" mc:Ignorable="w14 w15 w16se w16cid w16 w16cex w16sdtdh wp14">
+  <w:comment w:id="2" w:author="Agata Makarewicz" w:date="2021-11-03T11:50:00Z" w:initials="AM">
+    <w:p>
+      <w:pPr>
+        <w:pStyle w:val="Tekstkomentarza"/>
+      </w:pPr>
+      <w:r>
+        <w:rPr>
+          <w:rStyle w:val="Odwoaniedokomentarza"/>
+        </w:rPr>
+        <w:annotationRef/>
+      </w:r>
+      <w:proofErr w:type="spellStart"/>
+      <w:r>
+        <w:t>Uzupełnić</w:t>
+      </w:r>
+      <w:proofErr w:type="spellEnd"/>
+      <w:r>
+        <w:t xml:space="preserve"> </w:t>
+      </w:r>
+      <w:proofErr w:type="spellStart"/>
+      <w:r>
+        <w:t>wieczorem</w:t>
+      </w:r>
+      <w:proofErr w:type="spellEnd"/>
+    </w:p>
+    <w:p>
+      <w:pPr>
+        <w:pStyle w:val="Tekstkomentarza"/>
+      </w:pPr>
+    </w:p>
+  </w:comment>
+  <w:comment w:id="3" w:author="Agata Makarewicz" w:date="2021-11-03T11:41:00Z" w:initials="AM">
+    <w:p>
+      <w:pPr>
+        <w:pStyle w:val="Tekstkomentarza"/>
+        <w:rPr>
+          <w:lang w:val="pl-PL"/>
+        </w:rPr>
+      </w:pPr>
+      <w:r>
+        <w:rPr>
+          <w:rStyle w:val="Odwoaniedokomentarza"/>
+        </w:rPr>
+        <w:annotationRef/>
+      </w:r>
+      <w:r>
+        <w:rPr>
+          <w:lang w:val="pl-PL"/>
+        </w:rPr>
+        <w:t xml:space="preserve">Do zmiany definicje z neta </w:t>
+      </w:r>
+      <w:r>
+        <w:rPr>
+          <w:lang w:val="pl-PL"/>
+        </w:rPr>
+        <w:t>– własnymi słowami! + odwołania</w:t>
+      </w:r>
+    </w:p>
+    <w:p>
+      <w:pPr>
+        <w:pStyle w:val="Tekstkomentarza"/>
+        <w:rPr>
+          <w:lang w:val="pl-PL"/>
+        </w:rPr>
+      </w:pPr>
+    </w:p>
+  </w:comment>
+</w:comments>
+</file>
+
+<file path=word/commentsExtended.xml><?xml version="1.0" encoding="utf-8"?>
+<w15:commentsEx xmlns:wpc="http://schemas.microsoft.com/office/word/2010/wordprocessingCanvas" xmlns:cx="http://schemas.microsoft.com/office/drawing/2014/chartex" xmlns:cx1="http://schemas.microsoft.com/office/drawing/2015/9/8/chartex" xmlns:cx2="http://schemas.microsoft.com/office/drawing/2015/10/21/chartex" xmlns:cx3="http://schemas.microsoft.com/office/drawing/2016/5/9/chartex" xmlns:cx4="http://schemas.microsoft.com/office/drawing/2016/5/10/chartex" xmlns:cx5="http://schemas.microsoft.com/office/drawing/2016/5/11/chartex" xmlns:cx6="http://schemas.microsoft.com/office/drawing/2016/5/12/chartex" xmlns:cx7="http://schemas.microsoft.com/office/drawing/2016/5/13/chartex" xmlns:cx8="http://schemas.microsoft.com/office/drawing/2016/5/14/chartex" xmlns:mc="http://schemas.openxmlformats.org/markup-compatibility/2006" xmlns:aink="http://schemas.microsoft.com/office/drawing/2016/ink" xmlns:am3d="http://schemas.microsoft.com/office/drawing/2017/model3d" xmlns:o="urn:schemas-microsoft-com:office:office" xmlns:r="http://schemas.openxmlformats.org/officeDocument/2006/relationships" xmlns:m="http://schemas.openxmlformats.org/officeDocument/2006/math" xmlns:v="urn:schemas-microsoft-com:vml" xmlns:wp14="http://schemas.microsoft.com/office/word/2010/wordprocessingDrawing" xmlns:wp="http://schemas.openxmlformats.org/drawingml/2006/wordprocessingDrawing" xmlns:w10="urn:schemas-microsoft-com:office:word" xmlns:w="http://schemas.openxmlformats.org/wordprocessingml/2006/main" xmlns:w14="http://schemas.microsoft.com/office/word/2010/wordml" xmlns:w15="http://schemas.microsoft.com/office/word/2012/wordml" xmlns:w16cex="http://schemas.microsoft.com/office/word/2018/wordml/cex" xmlns:w16cid="http://schemas.microsoft.com/office/word/2016/wordml/cid" xmlns:w16="http://schemas.microsoft.com/office/word/2018/wordml" xmlns:w16sdtdh="http://schemas.microsoft.com/office/word/2020/wordml/sdtdatahash" xmlns:w16se="http://schemas.microsoft.com/office/word/2015/wordml/symex" xmlns:wpg="http://schemas.microsoft.com/office/word/2010/wordprocessingGroup" xmlns:wpi="http://schemas.microsoft.com/office/word/2010/wordprocessingInk" xmlns:wne="http://schemas.microsoft.com/office/word/2006/wordml" xmlns:wps="http://schemas.microsoft.com/office/word/2010/wordprocessingShape" mc:Ignorable="w14 w15 w16se w16cid w16 w16cex w16sdtdh wp14">
+  <w15:commentEx w15:paraId="2B0B2700" w15:done="0"/>
+  <w15:commentEx w15:paraId="3BBE5824" w15:done="0"/>
+</w15:commentsEx>
+</file>
+
+<file path=word/commentsExtensible.xml><?xml version="1.0" encoding="utf-8"?>
+<w16cex:commentsExtensible xmlns:wpc="http://schemas.microsoft.com/office/word/2010/wordprocessingCanvas" xmlns:cx="http://schemas.microsoft.com/office/drawing/2014/chartex" xmlns:cx1="http://schemas.microsoft.com/office/drawing/2015/9/8/chartex" xmlns:cx2="http://schemas.microsoft.com/office/drawing/2015/10/21/chartex" xmlns:cx3="http://schemas.microsoft.com/office/drawing/2016/5/9/chartex" xmlns:cx4="http://schemas.microsoft.com/office/drawing/2016/5/10/chartex" xmlns:cx5="http://schemas.microsoft.com/office/drawing/2016/5/11/chartex" xmlns:cx6="http://schemas.microsoft.com/office/drawing/2016/5/12/chartex" xmlns:cx7="http://schemas.microsoft.com/office/drawing/2016/5/13/chartex" xmlns:cx8="http://schemas.microsoft.com/office/drawing/2016/5/14/chartex" xmlns:mc="http://schemas.openxmlformats.org/markup-compatibility/2006" xmlns:aink="http://schemas.microsoft.com/office/drawing/2016/ink" xmlns:am3d="http://schemas.microsoft.com/office/drawing/2017/model3d" xmlns:o="urn:schemas-microsoft-com:office:office" xmlns:r="http://schemas.openxmlformats.org/officeDocument/2006/relationships" xmlns:m="http://schemas.openxmlformats.org/officeDocument/2006/math" xmlns:v="urn:schemas-microsoft-com:vml" xmlns:wp14="http://schemas.microsoft.com/office/word/2010/wordprocessingDrawing" xmlns:wp="http://schemas.openxmlformats.org/drawingml/2006/wordprocessingDrawing" xmlns:w10="urn:schemas-microsoft-com:office:word" xmlns:w="http://schemas.openxmlformats.org/wordprocessingml/2006/main" xmlns:w14="http://schemas.microsoft.com/office/word/2010/wordml" xmlns:w15="http://schemas.microsoft.com/office/word/2012/wordml" xmlns:w16cex="http://schemas.microsoft.com/office/word/2018/wordml/cex" xmlns:w16cid="http://schemas.microsoft.com/office/word/2016/wordml/cid" xmlns:w16="http://schemas.microsoft.com/office/word/2018/wordml" xmlns:w16sdtdh="http://schemas.microsoft.com/office/word/2020/wordml/sdtdatahash" xmlns:w16se="http://schemas.microsoft.com/office/word/2015/wordml/symex" xmlns:wpg="http://schemas.microsoft.com/office/word/2010/wordprocessingGroup" xmlns:wpi="http://schemas.microsoft.com/office/word/2010/wordprocessingInk" xmlns:wne="http://schemas.microsoft.com/office/word/2006/wordml" xmlns:wps="http://schemas.microsoft.com/office/word/2010/wordprocessingShape" mc:Ignorable="w14 w15 w16se w16cid w16 w16cex w16sdtdh wp14">
+  <w16cex:commentExtensible w16cex:durableId="252CF603" w16cex:dateUtc="2021-11-03T10:50:00Z"/>
+  <w16cex:commentExtensible w16cex:durableId="252CF404" w16cex:dateUtc="2021-11-03T10:41:00Z"/>
+</w16cex:commentsExtensible>
+</file>
+
+<file path=word/commentsIds.xml><?xml version="1.0" encoding="utf-8"?>
+<w16cid:commentsIds xmlns:wpc="http://schemas.microsoft.com/office/word/2010/wordprocessingCanvas" xmlns:cx="http://schemas.microsoft.com/office/drawing/2014/chartex" xmlns:cx1="http://schemas.microsoft.com/office/drawing/2015/9/8/chartex" xmlns:cx2="http://schemas.microsoft.com/office/drawing/2015/10/21/chartex" xmlns:cx3="http://schemas.microsoft.com/office/drawing/2016/5/9/chartex" xmlns:cx4="http://schemas.microsoft.com/office/drawing/2016/5/10/chartex" xmlns:cx5="http://schemas.microsoft.com/office/drawing/2016/5/11/chartex" xmlns:cx6="http://schemas.microsoft.com/office/drawing/2016/5/12/chartex" xmlns:cx7="http://schemas.microsoft.com/office/drawing/2016/5/13/chartex" xmlns:cx8="http://schemas.microsoft.com/office/drawing/2016/5/14/chartex" xmlns:mc="http://schemas.openxmlformats.org/markup-compatibility/2006" xmlns:aink="http://schemas.microsoft.com/office/drawing/2016/ink" xmlns:am3d="http://schemas.microsoft.com/office/drawing/2017/model3d" xmlns:o="urn:schemas-microsoft-com:office:office" xmlns:r="http://schemas.openxmlformats.org/officeDocument/2006/relationships" xmlns:m="http://schemas.openxmlformats.org/officeDocument/2006/math" xmlns:v="urn:schemas-microsoft-com:vml" xmlns:wp14="http://schemas.microsoft.com/office/word/2010/wordprocessingDrawing" xmlns:wp="http://schemas.openxmlformats.org/drawingml/2006/wordprocessingDrawing" xmlns:w10="urn:schemas-microsoft-com:office:word" xmlns:w="http://schemas.openxmlformats.org/wordprocessingml/2006/main" xmlns:w14="http://schemas.microsoft.com/office/word/2010/wordml" xmlns:w15="http://schemas.microsoft.com/office/word/2012/wordml" xmlns:w16cex="http://schemas.microsoft.com/office/word/2018/wordml/cex" xmlns:w16cid="http://schemas.microsoft.com/office/word/2016/wordml/cid" xmlns:w16="http://schemas.microsoft.com/office/word/2018/wordml" xmlns:w16sdtdh="http://schemas.microsoft.com/office/word/2020/wordml/sdtdatahash" xmlns:w16se="http://schemas.microsoft.com/office/word/2015/wordml/symex" xmlns:wpg="http://schemas.microsoft.com/office/word/2010/wordprocessingGroup" xmlns:wpi="http://schemas.microsoft.com/office/word/2010/wordprocessingInk" xmlns:wne="http://schemas.microsoft.com/office/word/2006/wordml" xmlns:wps="http://schemas.microsoft.com/office/word/2010/wordprocessingShape" mc:Ignorable="w14 w15 w16se w16cid w16 w16cex w16sdtdh wp14">
+  <w16cid:commentId w16cid:paraId="2B0B2700" w16cid:durableId="252CF603"/>
+  <w16cid:commentId w16cid:paraId="3BBE5824" w16cid:durableId="252CF404"/>
+</w16cid:commentsIds>
 </file>
 
 <file path=word/endnotes.xml><?xml version="1.0" encoding="utf-8"?>
@@ -8081,6 +8448,14 @@
     <w:abstractNumId w:val="2"/>
   </w:num>
 </w:numbering>
+</file>
+
+<file path=word/people.xml><?xml version="1.0" encoding="utf-8"?>
+<w15:people xmlns:wpc="http://schemas.microsoft.com/office/word/2010/wordprocessingCanvas" xmlns:cx="http://schemas.microsoft.com/office/drawing/2014/chartex" xmlns:cx1="http://schemas.microsoft.com/office/drawing/2015/9/8/chartex" xmlns:cx2="http://schemas.microsoft.com/office/drawing/2015/10/21/chartex" xmlns:cx3="http://schemas.microsoft.com/office/drawing/2016/5/9/chartex" xmlns:cx4="http://schemas.microsoft.com/office/drawing/2016/5/10/chartex" xmlns:cx5="http://schemas.microsoft.com/office/drawing/2016/5/11/chartex" xmlns:cx6="http://schemas.microsoft.com/office/drawing/2016/5/12/chartex" xmlns:cx7="http://schemas.microsoft.com/office/drawing/2016/5/13/chartex" xmlns:cx8="http://schemas.microsoft.com/office/drawing/2016/5/14/chartex" xmlns:mc="http://schemas.openxmlformats.org/markup-compatibility/2006" xmlns:aink="http://schemas.microsoft.com/office/drawing/2016/ink" xmlns:am3d="http://schemas.microsoft.com/office/drawing/2017/model3d" xmlns:o="urn:schemas-microsoft-com:office:office" xmlns:r="http://schemas.openxmlformats.org/officeDocument/2006/relationships" xmlns:m="http://schemas.openxmlformats.org/officeDocument/2006/math" xmlns:v="urn:schemas-microsoft-com:vml" xmlns:wp14="http://schemas.microsoft.com/office/word/2010/wordprocessingDrawing" xmlns:wp="http://schemas.openxmlformats.org/drawingml/2006/wordprocessingDrawing" xmlns:w10="urn:schemas-microsoft-com:office:word" xmlns:w="http://schemas.openxmlformats.org/wordprocessingml/2006/main" xmlns:w14="http://schemas.microsoft.com/office/word/2010/wordml" xmlns:w15="http://schemas.microsoft.com/office/word/2012/wordml" xmlns:w16cex="http://schemas.microsoft.com/office/word/2018/wordml/cex" xmlns:w16cid="http://schemas.microsoft.com/office/word/2016/wordml/cid" xmlns:w16="http://schemas.microsoft.com/office/word/2018/wordml" xmlns:w16sdtdh="http://schemas.microsoft.com/office/word/2020/wordml/sdtdatahash" xmlns:w16se="http://schemas.microsoft.com/office/word/2015/wordml/symex" xmlns:wpg="http://schemas.microsoft.com/office/word/2010/wordprocessingGroup" xmlns:wpi="http://schemas.microsoft.com/office/word/2010/wordprocessingInk" xmlns:wne="http://schemas.microsoft.com/office/word/2006/wordml" xmlns:wps="http://schemas.microsoft.com/office/word/2010/wordprocessingShape" mc:Ignorable="w14 w15 w16se w16cid w16 w16cex w16sdtdh wp14">
+  <w15:person w15:author="Agata Makarewicz">
+    <w15:presenceInfo w15:providerId="Windows Live" w15:userId="3d78f10bd9619986"/>
+  </w15:person>
+</w15:people>
 </file>
 
 <file path=word/styles.xml><?xml version="1.0" encoding="utf-8"?>

</xml_diff>

<commit_message>
GUI design finished 2
</commit_message>
<xml_diff>
--- a/documentation/Documentation_2.docx
+++ b/documentation/Documentation_2.docx
@@ -152,9 +152,8 @@
           <w:sz w:val="32"/>
           <w:szCs w:val="32"/>
         </w:rPr>
-        <w:t xml:space="preserve"> Agata Makarewicz, Jacek </w:t>
-      </w:r>
-      <w:proofErr w:type="spellStart"/>
+        <w:t xml:space="preserve"> Agata Makarewicz, Jacek Wiśniewski</w:t>
+      </w:r>
       <w:r>
         <w:rPr>
           <w:rFonts w:asciiTheme="minorHAnsi" w:hAnsiTheme="minorHAnsi" w:cstheme="minorHAnsi"/>
@@ -163,95 +162,103 @@
           <w:sz w:val="32"/>
           <w:szCs w:val="32"/>
         </w:rPr>
-        <w:t>Wiśniewski</w:t>
-      </w:r>
-      <w:proofErr w:type="spellEnd"/>
-      <w:r>
-        <w:rPr>
-          <w:rFonts w:asciiTheme="minorHAnsi" w:hAnsiTheme="minorHAnsi" w:cstheme="minorHAnsi"/>
+        <w:br/>
+      </w:r>
+    </w:p>
+    <w:p>
+      <w:pPr>
+        <w:pStyle w:val="Default"/>
+        <w:jc w:val="center"/>
+        <w:rPr>
+          <w:rFonts w:asciiTheme="minorHAnsi" w:hAnsiTheme="minorHAnsi" w:cstheme="minorHAnsi"/>
+          <w:sz w:val="32"/>
+          <w:szCs w:val="32"/>
+        </w:rPr>
+      </w:pPr>
+      <w:r>
+        <w:rPr>
+          <w:rFonts w:asciiTheme="minorHAnsi" w:hAnsiTheme="minorHAnsi" w:cstheme="minorHAnsi"/>
+          <w:sz w:val="32"/>
+          <w:szCs w:val="32"/>
+        </w:rPr>
+        <w:t>T</w:t>
+      </w:r>
+      <w:r>
+        <w:rPr>
+          <w:rFonts w:asciiTheme="minorHAnsi" w:hAnsiTheme="minorHAnsi" w:cstheme="minorHAnsi"/>
+          <w:sz w:val="32"/>
+          <w:szCs w:val="32"/>
+        </w:rPr>
+        <w:t>hesis t</w:t>
+      </w:r>
+      <w:r>
+        <w:rPr>
+          <w:rFonts w:asciiTheme="minorHAnsi" w:hAnsiTheme="minorHAnsi" w:cstheme="minorHAnsi"/>
+          <w:sz w:val="32"/>
+          <w:szCs w:val="32"/>
+        </w:rPr>
+        <w:t>itle:</w:t>
+      </w:r>
+      <w:r>
+        <w:rPr>
+          <w:rFonts w:asciiTheme="minorHAnsi" w:hAnsiTheme="minorHAnsi" w:cstheme="minorHAnsi"/>
+          <w:bCs/>
+          <w:sz w:val="32"/>
+          <w:szCs w:val="32"/>
+        </w:rPr>
+        <w:t xml:space="preserve"> </w:t>
+      </w:r>
+      <w:r>
+        <w:rPr>
+          <w:rFonts w:asciiTheme="minorHAnsi" w:hAnsiTheme="minorHAnsi" w:cstheme="minorHAnsi" w:hint="eastAsia"/>
+          <w:bCs/>
           <w:i/>
           <w:iCs/>
           <w:sz w:val="32"/>
           <w:szCs w:val="32"/>
         </w:rPr>
-        <w:br/>
-      </w:r>
-    </w:p>
-    <w:p>
-      <w:pPr>
-        <w:pStyle w:val="Default"/>
-        <w:jc w:val="center"/>
-        <w:rPr>
-          <w:rFonts w:asciiTheme="minorHAnsi" w:hAnsiTheme="minorHAnsi" w:cstheme="minorHAnsi"/>
-          <w:sz w:val="32"/>
-          <w:szCs w:val="32"/>
-        </w:rPr>
-      </w:pPr>
-      <w:r>
-        <w:rPr>
-          <w:rFonts w:asciiTheme="minorHAnsi" w:hAnsiTheme="minorHAnsi" w:cstheme="minorHAnsi"/>
-          <w:sz w:val="32"/>
-          <w:szCs w:val="32"/>
-        </w:rPr>
-        <w:t>T</w:t>
-      </w:r>
-      <w:r>
-        <w:rPr>
-          <w:rFonts w:asciiTheme="minorHAnsi" w:hAnsiTheme="minorHAnsi" w:cstheme="minorHAnsi"/>
-          <w:sz w:val="32"/>
-          <w:szCs w:val="32"/>
-        </w:rPr>
-        <w:t>hesis t</w:t>
-      </w:r>
-      <w:r>
-        <w:rPr>
-          <w:rFonts w:asciiTheme="minorHAnsi" w:hAnsiTheme="minorHAnsi" w:cstheme="minorHAnsi"/>
-          <w:sz w:val="32"/>
-          <w:szCs w:val="32"/>
-        </w:rPr>
-        <w:t>itle:</w:t>
-      </w:r>
-      <w:r>
-        <w:rPr>
-          <w:rFonts w:asciiTheme="minorHAnsi" w:hAnsiTheme="minorHAnsi" w:cstheme="minorHAnsi"/>
-          <w:bCs/>
-          <w:sz w:val="32"/>
-          <w:szCs w:val="32"/>
-        </w:rPr>
-        <w:t xml:space="preserve"> </w:t>
-      </w:r>
-      <w:r>
-        <w:rPr>
-          <w:rFonts w:asciiTheme="minorHAnsi" w:hAnsiTheme="minorHAnsi" w:cstheme="minorHAnsi" w:hint="eastAsia"/>
+        <w:t xml:space="preserve">Application for Analysis of the Economic Growth </w:t>
+      </w:r>
+      <w:r>
+        <w:rPr>
+          <w:rFonts w:asciiTheme="minorHAnsi" w:hAnsiTheme="minorHAnsi" w:cstheme="minorHAnsi"/>
           <w:bCs/>
           <w:i/>
           <w:iCs/>
           <w:sz w:val="32"/>
           <w:szCs w:val="32"/>
         </w:rPr>
-        <w:t xml:space="preserve">Application for Analysis of the Economic Growth </w:t>
-      </w:r>
-      <w:r>
-        <w:rPr>
-          <w:rFonts w:asciiTheme="minorHAnsi" w:hAnsiTheme="minorHAnsi" w:cstheme="minorHAnsi"/>
+        <w:br/>
+      </w:r>
+      <w:r>
+        <w:rPr>
+          <w:rFonts w:asciiTheme="minorHAnsi" w:hAnsiTheme="minorHAnsi" w:cstheme="minorHAnsi" w:hint="eastAsia"/>
           <w:bCs/>
           <w:i/>
           <w:iCs/>
           <w:sz w:val="32"/>
           <w:szCs w:val="32"/>
         </w:rPr>
-        <w:br/>
-      </w:r>
-      <w:r>
-        <w:rPr>
-          <w:rFonts w:asciiTheme="minorHAnsi" w:hAnsiTheme="minorHAnsi" w:cstheme="minorHAnsi" w:hint="eastAsia"/>
-          <w:bCs/>
+        <w:t>Indexes for European Countries</w:t>
+      </w:r>
+      <w:r>
+        <w:rPr>
+          <w:rFonts w:asciiTheme="minorHAnsi" w:hAnsiTheme="minorHAnsi" w:cstheme="minorHAnsi"/>
           <w:i/>
           <w:iCs/>
           <w:sz w:val="32"/>
           <w:szCs w:val="32"/>
         </w:rPr>
-        <w:t>Indexes for European Countries</w:t>
+        <w:br/>
+      </w:r>
+      <w:r>
+        <w:rPr>
+          <w:rFonts w:asciiTheme="minorHAnsi" w:hAnsiTheme="minorHAnsi" w:cstheme="minorHAnsi"/>
+          <w:sz w:val="32"/>
+          <w:szCs w:val="32"/>
+        </w:rPr>
+        <w:br/>
+        <w:t xml:space="preserve">Supervisor: </w:t>
       </w:r>
       <w:r>
         <w:rPr>
@@ -261,37 +268,7 @@
           <w:sz w:val="32"/>
           <w:szCs w:val="32"/>
         </w:rPr>
-        <w:br/>
-      </w:r>
-      <w:r>
-        <w:rPr>
-          <w:rFonts w:asciiTheme="minorHAnsi" w:hAnsiTheme="minorHAnsi" w:cstheme="minorHAnsi"/>
-          <w:sz w:val="32"/>
-          <w:szCs w:val="32"/>
-        </w:rPr>
-        <w:br/>
-        <w:t xml:space="preserve">Supervisor: </w:t>
-      </w:r>
-      <w:r>
-        <w:rPr>
-          <w:rFonts w:asciiTheme="minorHAnsi" w:hAnsiTheme="minorHAnsi" w:cstheme="minorHAnsi"/>
-          <w:i/>
-          <w:iCs/>
-          <w:sz w:val="32"/>
-          <w:szCs w:val="32"/>
-        </w:rPr>
-        <w:t xml:space="preserve">Agnieszka </w:t>
-      </w:r>
-      <w:proofErr w:type="spellStart"/>
-      <w:r>
-        <w:rPr>
-          <w:rFonts w:asciiTheme="minorHAnsi" w:hAnsiTheme="minorHAnsi" w:cstheme="minorHAnsi"/>
-          <w:i/>
-          <w:iCs/>
-          <w:sz w:val="32"/>
-          <w:szCs w:val="32"/>
-        </w:rPr>
-        <w:t>Jastrz</w:t>
+        <w:t>Agnieszka Jastrz</w:t>
       </w:r>
       <w:r>
         <w:rPr>
@@ -311,18 +288,7 @@
           <w:sz w:val="32"/>
           <w:szCs w:val="32"/>
         </w:rPr>
-        <w:t>bska</w:t>
-      </w:r>
-      <w:proofErr w:type="spellEnd"/>
-      <w:r>
-        <w:rPr>
-          <w:rFonts w:asciiTheme="minorHAnsi" w:hAnsiTheme="minorHAnsi" w:cstheme="minorHAnsi"/>
-          <w:i/>
-          <w:iCs/>
-          <w:sz w:val="32"/>
-          <w:szCs w:val="32"/>
-        </w:rPr>
-        <w:t>, Ph.D. Eng.</w:t>
+        <w:t>bska, Ph.D. Eng.</w:t>
       </w:r>
     </w:p>
     <w:p>
@@ -2003,16 +1969,8 @@
               <w:rPr>
                 <w:rFonts w:asciiTheme="minorHAnsi" w:hAnsiTheme="minorHAnsi" w:cstheme="minorHAnsi"/>
               </w:rPr>
-              <w:t xml:space="preserve">Jacek </w:t>
+              <w:t>Jacek Wiśniewski</w:t>
             </w:r>
-            <w:proofErr w:type="spellStart"/>
-            <w:r>
-              <w:rPr>
-                <w:rFonts w:asciiTheme="minorHAnsi" w:hAnsiTheme="minorHAnsi" w:cstheme="minorHAnsi"/>
-              </w:rPr>
-              <w:t>Wiśniewski</w:t>
-            </w:r>
-            <w:proofErr w:type="spellEnd"/>
           </w:p>
         </w:tc>
         <w:tc>
@@ -2855,16 +2813,7 @@
           <w:sz w:val="22"/>
           <w:szCs w:val="22"/>
         </w:rPr>
-        <w:t xml:space="preserve"> population</w:t>
-      </w:r>
-      <w:r>
-        <w:rPr>
-          <w:rFonts w:asciiTheme="minorHAnsi" w:eastAsia="SimSun" w:hAnsiTheme="minorHAnsi" w:cstheme="minorHAnsi" w:hint="eastAsia"/>
-          <w:bCs/>
-          <w:sz w:val="22"/>
-          <w:szCs w:val="22"/>
-        </w:rPr>
-        <w:t xml:space="preserve"> </w:t>
+        <w:t xml:space="preserve"> population </w:t>
       </w:r>
       <w:r>
         <w:rPr>
@@ -3165,27 +3114,7 @@
           <w:sz w:val="22"/>
           <w:szCs w:val="22"/>
         </w:rPr>
-        <w:t xml:space="preserve"> published by the Human Development Report Office of the United Nations Development </w:t>
-      </w:r>
-      <w:proofErr w:type="spellStart"/>
-      <w:r>
-        <w:rPr>
-          <w:rFonts w:asciiTheme="minorHAnsi" w:eastAsia="SimSun" w:hAnsiTheme="minorHAnsi" w:cstheme="minorHAnsi" w:hint="eastAsia"/>
-          <w:bCs/>
-          <w:sz w:val="22"/>
-          <w:szCs w:val="22"/>
-        </w:rPr>
-        <w:t>Programme</w:t>
-      </w:r>
-      <w:proofErr w:type="spellEnd"/>
-      <w:r>
-        <w:rPr>
-          <w:rFonts w:asciiTheme="minorHAnsi" w:eastAsia="SimSun" w:hAnsiTheme="minorHAnsi" w:cstheme="minorHAnsi" w:hint="eastAsia"/>
-          <w:bCs/>
-          <w:sz w:val="22"/>
-          <w:szCs w:val="22"/>
-        </w:rPr>
-        <w:t xml:space="preserve"> (UNDP)</w:t>
+        <w:t xml:space="preserve"> published by the Human Development Report Office of the United Nations Development Programme (UNDP)</w:t>
       </w:r>
       <w:r>
         <w:rPr>
@@ -3266,33 +3195,33 @@
           <w:b/>
           <w:lang w:val="pl-PL"/>
         </w:rPr>
-        <w:t xml:space="preserve">Korelacja – Pearson (domyślna w </w:t>
-      </w:r>
-      <w:proofErr w:type="spellStart"/>
+        <w:t>Korelacja – Pearson (domyślna w c</w:t>
+      </w:r>
       <w:r>
         <w:rPr>
           <w:rFonts w:asciiTheme="minorHAnsi" w:hAnsiTheme="minorHAnsi" w:cstheme="minorHAnsi"/>
           <w:b/>
           <w:lang w:val="pl-PL"/>
         </w:rPr>
-        <w:t>c</w:t>
-      </w:r>
-      <w:r>
+        <w:t>orr() ) – wzór, opis</w:t>
+      </w:r>
+    </w:p>
+    <w:p>
+      <w:pPr>
+        <w:ind w:right="-113"/>
         <w:rPr>
           <w:rFonts w:asciiTheme="minorHAnsi" w:hAnsiTheme="minorHAnsi" w:cstheme="minorHAnsi"/>
           <w:b/>
           <w:lang w:val="pl-PL"/>
         </w:rPr>
-        <w:t>orr</w:t>
-      </w:r>
-      <w:proofErr w:type="spellEnd"/>
+      </w:pPr>
       <w:r>
         <w:rPr>
           <w:rFonts w:asciiTheme="minorHAnsi" w:hAnsiTheme="minorHAnsi" w:cstheme="minorHAnsi"/>
           <w:b/>
           <w:lang w:val="pl-PL"/>
         </w:rPr>
-        <w:t>() ) – wzór, opis</w:t>
+        <w:t>Imputacja – opisy metod</w:t>
       </w:r>
     </w:p>
     <w:p>
@@ -3310,77 +3239,23 @@
           <w:b/>
           <w:lang w:val="pl-PL"/>
         </w:rPr>
-        <w:t>Imputacja – opisy metod</w:t>
-      </w:r>
-    </w:p>
-    <w:p>
-      <w:pPr>
-        <w:ind w:right="-113"/>
+        <w:t>Model</w:t>
+      </w:r>
+      <w:r>
         <w:rPr>
           <w:rFonts w:asciiTheme="minorHAnsi" w:hAnsiTheme="minorHAnsi" w:cstheme="minorHAnsi"/>
           <w:b/>
           <w:lang w:val="pl-PL"/>
         </w:rPr>
-      </w:pPr>
+        <w:t>ing</w:t>
+      </w:r>
       <w:r>
         <w:rPr>
           <w:rFonts w:asciiTheme="minorHAnsi" w:hAnsiTheme="minorHAnsi" w:cstheme="minorHAnsi"/>
           <w:b/>
           <w:lang w:val="pl-PL"/>
         </w:rPr>
-        <w:t>Model</w:t>
-      </w:r>
-      <w:r>
-        <w:rPr>
-          <w:rFonts w:asciiTheme="minorHAnsi" w:hAnsiTheme="minorHAnsi" w:cstheme="minorHAnsi"/>
-          <w:b/>
-          <w:lang w:val="pl-PL"/>
-        </w:rPr>
-        <w:t>ing</w:t>
-      </w:r>
-      <w:r>
-        <w:rPr>
-          <w:rFonts w:asciiTheme="minorHAnsi" w:hAnsiTheme="minorHAnsi" w:cstheme="minorHAnsi"/>
-          <w:b/>
-          <w:lang w:val="pl-PL"/>
-        </w:rPr>
-        <w:t xml:space="preserve"> – // </w:t>
-      </w:r>
-      <w:proofErr w:type="spellStart"/>
-      <w:r>
-        <w:rPr>
-          <w:rFonts w:asciiTheme="minorHAnsi" w:hAnsiTheme="minorHAnsi" w:cstheme="minorHAnsi"/>
-          <w:b/>
-          <w:lang w:val="pl-PL"/>
-        </w:rPr>
-        <w:t>next</w:t>
-      </w:r>
-      <w:proofErr w:type="spellEnd"/>
-      <w:r>
-        <w:rPr>
-          <w:rFonts w:asciiTheme="minorHAnsi" w:hAnsiTheme="minorHAnsi" w:cstheme="minorHAnsi"/>
-          <w:b/>
-          <w:lang w:val="pl-PL"/>
-        </w:rPr>
-        <w:t xml:space="preserve"> </w:t>
-      </w:r>
-      <w:proofErr w:type="spellStart"/>
-      <w:r>
-        <w:rPr>
-          <w:rFonts w:asciiTheme="minorHAnsi" w:hAnsiTheme="minorHAnsi" w:cstheme="minorHAnsi"/>
-          <w:b/>
-          <w:lang w:val="pl-PL"/>
-        </w:rPr>
-        <w:t>document</w:t>
-      </w:r>
-      <w:proofErr w:type="spellEnd"/>
-      <w:r>
-        <w:rPr>
-          <w:rFonts w:asciiTheme="minorHAnsi" w:hAnsiTheme="minorHAnsi" w:cstheme="minorHAnsi"/>
-          <w:b/>
-          <w:lang w:val="pl-PL"/>
-        </w:rPr>
-        <w:t>?</w:t>
+        <w:t xml:space="preserve"> – // next document?</w:t>
       </w:r>
     </w:p>
     <w:p>
@@ -3396,7 +3271,6 @@
           <w:b/>
         </w:rPr>
       </w:pPr>
-      <w:proofErr w:type="spellStart"/>
       <w:r>
         <w:rPr>
           <w:rFonts w:asciiTheme="minorHAnsi" w:hAnsiTheme="minorHAnsi" w:cstheme="minorHAnsi"/>
@@ -3406,7 +3280,6 @@
         </w:rPr>
         <w:t>KMeans</w:t>
       </w:r>
-      <w:proofErr w:type="spellEnd"/>
       <w:r>
         <w:rPr>
           <w:rFonts w:asciiTheme="minorHAnsi" w:hAnsiTheme="minorHAnsi" w:cstheme="minorHAnsi"/>
@@ -3725,10 +3598,12 @@
           <w:sz w:val="22"/>
           <w:szCs w:val="22"/>
         </w:rPr>
-        <w:t xml:space="preserve">Skipping rows, replacing </w:t>
-      </w:r>
-      <w:proofErr w:type="spellStart"/>
-      <w:r>
+        <w:t>Skipping rows, replacing missings</w:t>
+      </w:r>
+    </w:p>
+    <w:p>
+      <w:pPr>
+        <w:pStyle w:val="Legenda"/>
         <w:rPr>
           <w:rFonts w:asciiTheme="minorHAnsi" w:hAnsiTheme="minorHAnsi" w:cstheme="minorHAnsi"/>
           <w:b w:val="0"/>
@@ -3736,9 +3611,7 @@
           <w:sz w:val="22"/>
           <w:szCs w:val="22"/>
         </w:rPr>
-        <w:t>missings</w:t>
-      </w:r>
-      <w:proofErr w:type="spellEnd"/>
+      </w:pPr>
     </w:p>
     <w:p>
       <w:pPr>
@@ -3751,10 +3624,7 @@
           <w:szCs w:val="22"/>
         </w:rPr>
       </w:pPr>
-    </w:p>
-    <w:p>
-      <w:pPr>
-        <w:pStyle w:val="Legenda"/>
+      <w:r>
         <w:rPr>
           <w:rFonts w:asciiTheme="minorHAnsi" w:hAnsiTheme="minorHAnsi" w:cstheme="minorHAnsi"/>
           <w:b w:val="0"/>
@@ -3762,35 +3632,7 @@
           <w:sz w:val="22"/>
           <w:szCs w:val="22"/>
         </w:rPr>
-      </w:pPr>
-      <w:r>
-        <w:rPr>
-          <w:rFonts w:asciiTheme="minorHAnsi" w:hAnsiTheme="minorHAnsi" w:cstheme="minorHAnsi"/>
-          <w:b w:val="0"/>
-          <w:bCs w:val="0"/>
-          <w:sz w:val="22"/>
-          <w:szCs w:val="22"/>
-        </w:rPr>
         <w:t>…</w:t>
-      </w:r>
-    </w:p>
-    <w:p>
-      <w:pPr>
-        <w:pStyle w:val="Legenda"/>
-        <w:rPr>
-          <w:rFonts w:asciiTheme="minorHAnsi" w:hAnsiTheme="minorHAnsi" w:cstheme="minorHAnsi"/>
-          <w:sz w:val="22"/>
-          <w:szCs w:val="22"/>
-        </w:rPr>
-      </w:pPr>
-      <w:r>
-        <w:rPr>
-          <w:rFonts w:asciiTheme="minorHAnsi" w:hAnsiTheme="minorHAnsi" w:cstheme="minorHAnsi"/>
-          <w:sz w:val="22"/>
-          <w:szCs w:val="22"/>
-        </w:rPr>
-        <w:lastRenderedPageBreak/>
-        <w:t>TODO</w:t>
       </w:r>
     </w:p>
     <w:p>
@@ -3808,6 +3650,7 @@
         <w:rPr>
           <w:rFonts w:asciiTheme="minorHAnsi" w:hAnsiTheme="minorHAnsi" w:cstheme="minorHAnsi"/>
         </w:rPr>
+        <w:lastRenderedPageBreak/>
         <w:t>GUI Design</w:t>
       </w:r>
     </w:p>
@@ -4318,17 +4161,7 @@
           <w:i/>
           <w:iCs/>
         </w:rPr>
-        <w:t>x</w:t>
-      </w:r>
-      <w:r>
-        <w:rPr>
-          <w:rFonts w:asciiTheme="minorHAnsi" w:hAnsiTheme="minorHAnsi" w:cstheme="minorHAnsi"/>
-          <w:b w:val="0"/>
-          <w:bCs w:val="0"/>
-          <w:i/>
-          <w:iCs/>
-        </w:rPr>
-        <w:t>.</w:t>
+        <w:t>x.</w:t>
       </w:r>
       <w:r>
         <w:rPr>
@@ -4519,7 +4352,6 @@
               <w:rFonts w:asciiTheme="minorHAnsi" w:hAnsiTheme="minorHAnsi" w:cstheme="minorHAnsi"/>
             </w:rPr>
           </w:pPr>
-          <w:proofErr w:type="spellStart"/>
           <w:r>
             <w:rPr>
               <w:rFonts w:asciiTheme="minorHAnsi" w:hAnsiTheme="minorHAnsi" w:cstheme="minorHAnsi"/>
@@ -4527,7 +4359,6 @@
             </w:rPr>
             <w:t>References</w:t>
           </w:r>
-          <w:proofErr w:type="spellEnd"/>
         </w:p>
         <w:sdt>
           <w:sdtPr>
@@ -4660,59 +4491,13 @@
           <w:szCs w:val="22"/>
         </w:rPr>
       </w:pPr>
-      <w:proofErr w:type="spellStart"/>
       <w:r>
         <w:rPr>
           <w:rFonts w:asciiTheme="minorHAnsi" w:eastAsia="SimSun" w:hAnsiTheme="minorHAnsi" w:cstheme="minorHAnsi"/>
           <w:sz w:val="22"/>
           <w:szCs w:val="22"/>
         </w:rPr>
-        <w:t>Aghabozorgi</w:t>
-      </w:r>
-      <w:proofErr w:type="spellEnd"/>
-      <w:r>
-        <w:rPr>
-          <w:rFonts w:asciiTheme="minorHAnsi" w:eastAsia="SimSun" w:hAnsiTheme="minorHAnsi" w:cstheme="minorHAnsi"/>
-          <w:sz w:val="22"/>
-          <w:szCs w:val="22"/>
-        </w:rPr>
-        <w:t xml:space="preserve">, Saeed, </w:t>
-      </w:r>
-      <w:proofErr w:type="spellStart"/>
-      <w:r>
-        <w:rPr>
-          <w:rFonts w:asciiTheme="minorHAnsi" w:eastAsia="SimSun" w:hAnsiTheme="minorHAnsi" w:cstheme="minorHAnsi"/>
-          <w:sz w:val="22"/>
-          <w:szCs w:val="22"/>
-        </w:rPr>
-        <w:t>Shirkhorshidi</w:t>
-      </w:r>
-      <w:proofErr w:type="spellEnd"/>
-      <w:r>
-        <w:rPr>
-          <w:rFonts w:asciiTheme="minorHAnsi" w:eastAsia="SimSun" w:hAnsiTheme="minorHAnsi" w:cstheme="minorHAnsi"/>
-          <w:sz w:val="22"/>
-          <w:szCs w:val="22"/>
-        </w:rPr>
-        <w:t xml:space="preserve">, Ali S., and Wah, </w:t>
-      </w:r>
-      <w:proofErr w:type="spellStart"/>
-      <w:r>
-        <w:rPr>
-          <w:rFonts w:asciiTheme="minorHAnsi" w:eastAsia="SimSun" w:hAnsiTheme="minorHAnsi" w:cstheme="minorHAnsi"/>
-          <w:sz w:val="22"/>
-          <w:szCs w:val="22"/>
-        </w:rPr>
-        <w:t>Teh</w:t>
-      </w:r>
-      <w:proofErr w:type="spellEnd"/>
-      <w:r>
-        <w:rPr>
-          <w:rFonts w:asciiTheme="minorHAnsi" w:eastAsia="SimSun" w:hAnsiTheme="minorHAnsi" w:cstheme="minorHAnsi"/>
-          <w:sz w:val="22"/>
-          <w:szCs w:val="22"/>
-        </w:rPr>
-        <w:t xml:space="preserve"> Y. Time-series clustering – A decade review. Information Systems 53 16-38, 2015.</w:t>
+        <w:t>Aghabozorgi, Saeed, Shirkhorshidi, Ali S., and Wah, Teh Y. Time-series clustering – A decade review. Information Systems 53 16-38, 2015.</w:t>
       </w:r>
     </w:p>
     <w:p>
@@ -4758,59 +4543,13 @@
           <w:szCs w:val="22"/>
         </w:rPr>
       </w:pPr>
-      <w:proofErr w:type="spellStart"/>
       <w:r>
         <w:rPr>
           <w:rFonts w:asciiTheme="minorHAnsi" w:eastAsia="SimSun" w:hAnsiTheme="minorHAnsi" w:cstheme="minorHAnsi"/>
           <w:sz w:val="22"/>
           <w:szCs w:val="22"/>
         </w:rPr>
-        <w:t>Aghabozorgi</w:t>
-      </w:r>
-      <w:proofErr w:type="spellEnd"/>
-      <w:r>
-        <w:rPr>
-          <w:rFonts w:asciiTheme="minorHAnsi" w:eastAsia="SimSun" w:hAnsiTheme="minorHAnsi" w:cstheme="minorHAnsi"/>
-          <w:sz w:val="22"/>
-          <w:szCs w:val="22"/>
-        </w:rPr>
-        <w:t xml:space="preserve">, Saeed, </w:t>
-      </w:r>
-      <w:proofErr w:type="spellStart"/>
-      <w:r>
-        <w:rPr>
-          <w:rFonts w:asciiTheme="minorHAnsi" w:eastAsia="SimSun" w:hAnsiTheme="minorHAnsi" w:cstheme="minorHAnsi"/>
-          <w:sz w:val="22"/>
-          <w:szCs w:val="22"/>
-        </w:rPr>
-        <w:t>Shirkhorshidi</w:t>
-      </w:r>
-      <w:proofErr w:type="spellEnd"/>
-      <w:r>
-        <w:rPr>
-          <w:rFonts w:asciiTheme="minorHAnsi" w:eastAsia="SimSun" w:hAnsiTheme="minorHAnsi" w:cstheme="minorHAnsi"/>
-          <w:sz w:val="22"/>
-          <w:szCs w:val="22"/>
-        </w:rPr>
-        <w:t xml:space="preserve">, Ali S., and Wah, </w:t>
-      </w:r>
-      <w:proofErr w:type="spellStart"/>
-      <w:r>
-        <w:rPr>
-          <w:rFonts w:asciiTheme="minorHAnsi" w:eastAsia="SimSun" w:hAnsiTheme="minorHAnsi" w:cstheme="minorHAnsi"/>
-          <w:sz w:val="22"/>
-          <w:szCs w:val="22"/>
-        </w:rPr>
-        <w:t>Teh</w:t>
-      </w:r>
-      <w:proofErr w:type="spellEnd"/>
-      <w:r>
-        <w:rPr>
-          <w:rFonts w:asciiTheme="minorHAnsi" w:eastAsia="SimSun" w:hAnsiTheme="minorHAnsi" w:cstheme="minorHAnsi"/>
-          <w:sz w:val="22"/>
-          <w:szCs w:val="22"/>
-        </w:rPr>
-        <w:t xml:space="preserve"> Y. Time-series clustering – A decade review. Information Systems 53 16-38, 2015.</w:t>
+        <w:t>Aghabozorgi, Saeed, Shirkhorshidi, Ali S., and Wah, Teh Y. Time-series clustering – A decade review. Information Systems 53 16-38, 2015.</w:t>
       </w:r>
     </w:p>
     <w:p>
@@ -4839,77 +4578,13 @@
       </w:pPr>
       <w:bookmarkStart w:id="17" w:name="_Ref399253358"/>
       <w:bookmarkEnd w:id="17"/>
-      <w:proofErr w:type="spellStart"/>
       <w:r>
         <w:rPr>
           <w:rFonts w:asciiTheme="minorHAnsi" w:eastAsia="SimSun" w:hAnsiTheme="minorHAnsi" w:cstheme="minorHAnsi"/>
           <w:sz w:val="22"/>
           <w:szCs w:val="22"/>
         </w:rPr>
-        <w:t>Gräbner</w:t>
-      </w:r>
-      <w:proofErr w:type="spellEnd"/>
-      <w:r>
-        <w:rPr>
-          <w:rFonts w:asciiTheme="minorHAnsi" w:eastAsia="SimSun" w:hAnsiTheme="minorHAnsi" w:cstheme="minorHAnsi"/>
-          <w:sz w:val="22"/>
-          <w:szCs w:val="22"/>
-        </w:rPr>
-        <w:t xml:space="preserve">, C., </w:t>
-      </w:r>
-      <w:proofErr w:type="spellStart"/>
-      <w:r>
-        <w:rPr>
-          <w:rFonts w:asciiTheme="minorHAnsi" w:eastAsia="SimSun" w:hAnsiTheme="minorHAnsi" w:cstheme="minorHAnsi"/>
-          <w:sz w:val="22"/>
-          <w:szCs w:val="22"/>
-        </w:rPr>
-        <w:t>Heimberger</w:t>
-      </w:r>
-      <w:proofErr w:type="spellEnd"/>
-      <w:r>
-        <w:rPr>
-          <w:rFonts w:asciiTheme="minorHAnsi" w:eastAsia="SimSun" w:hAnsiTheme="minorHAnsi" w:cstheme="minorHAnsi"/>
-          <w:sz w:val="22"/>
-          <w:szCs w:val="22"/>
-        </w:rPr>
-        <w:t xml:space="preserve">, P., </w:t>
-      </w:r>
-      <w:proofErr w:type="spellStart"/>
-      <w:r>
-        <w:rPr>
-          <w:rFonts w:asciiTheme="minorHAnsi" w:eastAsia="SimSun" w:hAnsiTheme="minorHAnsi" w:cstheme="minorHAnsi"/>
-          <w:sz w:val="22"/>
-          <w:szCs w:val="22"/>
-        </w:rPr>
-        <w:t>Kapeller</w:t>
-      </w:r>
-      <w:proofErr w:type="spellEnd"/>
-      <w:r>
-        <w:rPr>
-          <w:rFonts w:asciiTheme="minorHAnsi" w:eastAsia="SimSun" w:hAnsiTheme="minorHAnsi" w:cstheme="minorHAnsi"/>
-          <w:sz w:val="22"/>
-          <w:szCs w:val="22"/>
-        </w:rPr>
-        <w:t xml:space="preserve">, J., and </w:t>
-      </w:r>
-      <w:proofErr w:type="spellStart"/>
-      <w:r>
-        <w:rPr>
-          <w:rFonts w:asciiTheme="minorHAnsi" w:eastAsia="SimSun" w:hAnsiTheme="minorHAnsi" w:cstheme="minorHAnsi"/>
-          <w:sz w:val="22"/>
-          <w:szCs w:val="22"/>
-        </w:rPr>
-        <w:t>Schütz</w:t>
-      </w:r>
-      <w:proofErr w:type="spellEnd"/>
-      <w:r>
-        <w:rPr>
-          <w:rFonts w:asciiTheme="minorHAnsi" w:eastAsia="SimSun" w:hAnsiTheme="minorHAnsi" w:cstheme="minorHAnsi"/>
-          <w:sz w:val="22"/>
-          <w:szCs w:val="22"/>
-        </w:rPr>
-        <w:t xml:space="preserve"> B. Structural change in times of increasing openness: assessing path dependency in European economic integration. Journal of Evolutionary Economics 30, 1467–1495, 2020.</w:t>
+        <w:t>Gräbner, C., Heimberger, P., Kapeller, J., and Schütz B. Structural change in times of increasing openness: assessing path dependency in European economic integration. Journal of Evolutionary Economics 30, 1467–1495, 2020.</w:t>
       </w:r>
     </w:p>
     <w:p>
@@ -4943,43 +4618,7 @@
           <w:sz w:val="22"/>
           <w:szCs w:val="22"/>
         </w:rPr>
-        <w:t xml:space="preserve">Bartlett, W. and </w:t>
-      </w:r>
-      <w:proofErr w:type="spellStart"/>
-      <w:r>
-        <w:rPr>
-          <w:rFonts w:asciiTheme="minorHAnsi" w:eastAsia="SimSun" w:hAnsiTheme="minorHAnsi" w:cstheme="minorHAnsi"/>
-          <w:sz w:val="22"/>
-          <w:szCs w:val="22"/>
-        </w:rPr>
-        <w:t>Prica</w:t>
-      </w:r>
-      <w:proofErr w:type="spellEnd"/>
-      <w:r>
-        <w:rPr>
-          <w:rFonts w:asciiTheme="minorHAnsi" w:eastAsia="SimSun" w:hAnsiTheme="minorHAnsi" w:cstheme="minorHAnsi"/>
-          <w:sz w:val="22"/>
-          <w:szCs w:val="22"/>
-        </w:rPr>
-        <w:t xml:space="preserve">, I. Interdependence between Core and Peripheries of the European Economy: Secular Stagnation and Growth in the Western Balkans. </w:t>
-      </w:r>
-      <w:proofErr w:type="spellStart"/>
-      <w:r>
-        <w:rPr>
-          <w:rFonts w:asciiTheme="minorHAnsi" w:eastAsia="SimSun" w:hAnsiTheme="minorHAnsi" w:cstheme="minorHAnsi"/>
-          <w:sz w:val="22"/>
-          <w:szCs w:val="22"/>
-        </w:rPr>
-        <w:t>LSE‘Europe</w:t>
-      </w:r>
-      <w:proofErr w:type="spellEnd"/>
-      <w:r>
-        <w:rPr>
-          <w:rFonts w:asciiTheme="minorHAnsi" w:eastAsia="SimSun" w:hAnsiTheme="minorHAnsi" w:cstheme="minorHAnsi"/>
-          <w:sz w:val="22"/>
-          <w:szCs w:val="22"/>
-        </w:rPr>
-        <w:t xml:space="preserve"> in Questio</w:t>
+        <w:t>Bartlett, W. and Prica, I. Interdependence between Core and Peripheries of the European Economy: Secular Stagnation and Growth in the Western Balkans. LSE‘Europe in Questio</w:t>
       </w:r>
       <w:r>
         <w:rPr>
@@ -5077,25 +4716,7 @@
           <w:sz w:val="22"/>
           <w:szCs w:val="22"/>
         </w:rPr>
-        <w:t xml:space="preserve"> Using Python. </w:t>
-      </w:r>
-      <w:proofErr w:type="spellStart"/>
-      <w:r>
-        <w:rPr>
-          <w:rFonts w:asciiTheme="minorHAnsi" w:eastAsia="SimSun" w:hAnsiTheme="minorHAnsi" w:cstheme="minorHAnsi"/>
-          <w:sz w:val="22"/>
-          <w:szCs w:val="22"/>
-        </w:rPr>
-        <w:t>Packt</w:t>
-      </w:r>
-      <w:proofErr w:type="spellEnd"/>
-      <w:r>
-        <w:rPr>
-          <w:rFonts w:asciiTheme="minorHAnsi" w:eastAsia="SimSun" w:hAnsiTheme="minorHAnsi" w:cstheme="minorHAnsi"/>
-          <w:sz w:val="22"/>
-          <w:szCs w:val="22"/>
-        </w:rPr>
-        <w:t>, 2017</w:t>
+        <w:t xml:space="preserve"> Using Python. Packt, 2017</w:t>
       </w:r>
     </w:p>
     <w:p>
@@ -5139,6 +4760,9 @@
     <w:p>
       <w:pPr>
         <w:pStyle w:val="Tekstkomentarza"/>
+        <w:rPr>
+          <w:lang w:val="pl-PL"/>
+        </w:rPr>
       </w:pPr>
       <w:r>
         <w:rPr>
@@ -5146,23 +4770,19 @@
         </w:rPr>
         <w:annotationRef/>
       </w:r>
-      <w:proofErr w:type="spellStart"/>
-      <w:r>
-        <w:t>Uzupełnić</w:t>
-      </w:r>
-      <w:proofErr w:type="spellEnd"/>
-      <w:r>
-        <w:t xml:space="preserve"> </w:t>
-      </w:r>
-      <w:proofErr w:type="spellStart"/>
-      <w:r>
-        <w:t>wieczorem</w:t>
-      </w:r>
-      <w:proofErr w:type="spellEnd"/>
+      <w:r>
+        <w:rPr>
+          <w:lang w:val="pl-PL"/>
+        </w:rPr>
+        <w:t>Uzupełnić wieczorem</w:t>
+      </w:r>
     </w:p>
     <w:p>
       <w:pPr>
         <w:pStyle w:val="Tekstkomentarza"/>
+        <w:rPr>
+          <w:lang w:val="pl-PL"/>
+        </w:rPr>
       </w:pPr>
     </w:p>
   </w:comment>

</xml_diff>

<commit_message>
Plan for documentation part 2 + duplicates check
</commit_message>
<xml_diff>
--- a/documentation/Documentation_2.docx
+++ b/documentation/Documentation_2.docx
@@ -152,8 +152,9 @@
           <w:sz w:val="32"/>
           <w:szCs w:val="32"/>
         </w:rPr>
-        <w:t xml:space="preserve"> Agata Makarewicz, Jacek Wiśniewski</w:t>
-      </w:r>
+        <w:t xml:space="preserve"> Agata Makarewicz, Jacek </w:t>
+      </w:r>
+      <w:proofErr w:type="spellStart"/>
       <w:r>
         <w:rPr>
           <w:rFonts w:asciiTheme="minorHAnsi" w:hAnsiTheme="minorHAnsi" w:cstheme="minorHAnsi"/>
@@ -162,103 +163,95 @@
           <w:sz w:val="32"/>
           <w:szCs w:val="32"/>
         </w:rPr>
-        <w:br/>
-      </w:r>
-    </w:p>
-    <w:p>
-      <w:pPr>
-        <w:pStyle w:val="Default"/>
-        <w:jc w:val="center"/>
-        <w:rPr>
-          <w:rFonts w:asciiTheme="minorHAnsi" w:hAnsiTheme="minorHAnsi" w:cstheme="minorHAnsi"/>
-          <w:sz w:val="32"/>
-          <w:szCs w:val="32"/>
-        </w:rPr>
-      </w:pPr>
-      <w:r>
-        <w:rPr>
-          <w:rFonts w:asciiTheme="minorHAnsi" w:hAnsiTheme="minorHAnsi" w:cstheme="minorHAnsi"/>
-          <w:sz w:val="32"/>
-          <w:szCs w:val="32"/>
-        </w:rPr>
-        <w:t>T</w:t>
-      </w:r>
-      <w:r>
-        <w:rPr>
-          <w:rFonts w:asciiTheme="minorHAnsi" w:hAnsiTheme="minorHAnsi" w:cstheme="minorHAnsi"/>
-          <w:sz w:val="32"/>
-          <w:szCs w:val="32"/>
-        </w:rPr>
-        <w:t>hesis t</w:t>
-      </w:r>
-      <w:r>
-        <w:rPr>
-          <w:rFonts w:asciiTheme="minorHAnsi" w:hAnsiTheme="minorHAnsi" w:cstheme="minorHAnsi"/>
-          <w:sz w:val="32"/>
-          <w:szCs w:val="32"/>
-        </w:rPr>
-        <w:t>itle:</w:t>
-      </w:r>
-      <w:r>
-        <w:rPr>
-          <w:rFonts w:asciiTheme="minorHAnsi" w:hAnsiTheme="minorHAnsi" w:cstheme="minorHAnsi"/>
-          <w:bCs/>
-          <w:sz w:val="32"/>
-          <w:szCs w:val="32"/>
-        </w:rPr>
-        <w:t xml:space="preserve"> </w:t>
-      </w:r>
-      <w:r>
-        <w:rPr>
-          <w:rFonts w:asciiTheme="minorHAnsi" w:hAnsiTheme="minorHAnsi" w:cstheme="minorHAnsi" w:hint="eastAsia"/>
-          <w:bCs/>
+        <w:t>Wiśniewski</w:t>
+      </w:r>
+      <w:proofErr w:type="spellEnd"/>
+      <w:r>
+        <w:rPr>
+          <w:rFonts w:asciiTheme="minorHAnsi" w:hAnsiTheme="minorHAnsi" w:cstheme="minorHAnsi"/>
           <w:i/>
           <w:iCs/>
           <w:sz w:val="32"/>
           <w:szCs w:val="32"/>
         </w:rPr>
-        <w:t xml:space="preserve">Application for Analysis of the Economic Growth </w:t>
-      </w:r>
-      <w:r>
-        <w:rPr>
-          <w:rFonts w:asciiTheme="minorHAnsi" w:hAnsiTheme="minorHAnsi" w:cstheme="minorHAnsi"/>
+        <w:br/>
+      </w:r>
+    </w:p>
+    <w:p>
+      <w:pPr>
+        <w:pStyle w:val="Default"/>
+        <w:jc w:val="center"/>
+        <w:rPr>
+          <w:rFonts w:asciiTheme="minorHAnsi" w:hAnsiTheme="minorHAnsi" w:cstheme="minorHAnsi"/>
+          <w:sz w:val="32"/>
+          <w:szCs w:val="32"/>
+        </w:rPr>
+      </w:pPr>
+      <w:r>
+        <w:rPr>
+          <w:rFonts w:asciiTheme="minorHAnsi" w:hAnsiTheme="minorHAnsi" w:cstheme="minorHAnsi"/>
+          <w:sz w:val="32"/>
+          <w:szCs w:val="32"/>
+        </w:rPr>
+        <w:t>T</w:t>
+      </w:r>
+      <w:r>
+        <w:rPr>
+          <w:rFonts w:asciiTheme="minorHAnsi" w:hAnsiTheme="minorHAnsi" w:cstheme="minorHAnsi"/>
+          <w:sz w:val="32"/>
+          <w:szCs w:val="32"/>
+        </w:rPr>
+        <w:t>hesis t</w:t>
+      </w:r>
+      <w:r>
+        <w:rPr>
+          <w:rFonts w:asciiTheme="minorHAnsi" w:hAnsiTheme="minorHAnsi" w:cstheme="minorHAnsi"/>
+          <w:sz w:val="32"/>
+          <w:szCs w:val="32"/>
+        </w:rPr>
+        <w:t>itle:</w:t>
+      </w:r>
+      <w:r>
+        <w:rPr>
+          <w:rFonts w:asciiTheme="minorHAnsi" w:hAnsiTheme="minorHAnsi" w:cstheme="minorHAnsi"/>
+          <w:bCs/>
+          <w:sz w:val="32"/>
+          <w:szCs w:val="32"/>
+        </w:rPr>
+        <w:t xml:space="preserve"> </w:t>
+      </w:r>
+      <w:r>
+        <w:rPr>
+          <w:rFonts w:asciiTheme="minorHAnsi" w:hAnsiTheme="minorHAnsi" w:cstheme="minorHAnsi" w:hint="eastAsia"/>
           <w:bCs/>
           <w:i/>
           <w:iCs/>
           <w:sz w:val="32"/>
           <w:szCs w:val="32"/>
         </w:rPr>
-        <w:br/>
-      </w:r>
-      <w:r>
-        <w:rPr>
-          <w:rFonts w:asciiTheme="minorHAnsi" w:hAnsiTheme="minorHAnsi" w:cstheme="minorHAnsi" w:hint="eastAsia"/>
+        <w:t xml:space="preserve">Application for Analysis of the Economic Growth </w:t>
+      </w:r>
+      <w:r>
+        <w:rPr>
+          <w:rFonts w:asciiTheme="minorHAnsi" w:hAnsiTheme="minorHAnsi" w:cstheme="minorHAnsi"/>
           <w:bCs/>
           <w:i/>
           <w:iCs/>
           <w:sz w:val="32"/>
           <w:szCs w:val="32"/>
         </w:rPr>
-        <w:t>Indexes for European Countries</w:t>
-      </w:r>
-      <w:r>
-        <w:rPr>
-          <w:rFonts w:asciiTheme="minorHAnsi" w:hAnsiTheme="minorHAnsi" w:cstheme="minorHAnsi"/>
+        <w:br/>
+      </w:r>
+      <w:r>
+        <w:rPr>
+          <w:rFonts w:asciiTheme="minorHAnsi" w:hAnsiTheme="minorHAnsi" w:cstheme="minorHAnsi" w:hint="eastAsia"/>
+          <w:bCs/>
           <w:i/>
           <w:iCs/>
           <w:sz w:val="32"/>
           <w:szCs w:val="32"/>
         </w:rPr>
-        <w:br/>
-      </w:r>
-      <w:r>
-        <w:rPr>
-          <w:rFonts w:asciiTheme="minorHAnsi" w:hAnsiTheme="minorHAnsi" w:cstheme="minorHAnsi"/>
-          <w:sz w:val="32"/>
-          <w:szCs w:val="32"/>
-        </w:rPr>
-        <w:br/>
-        <w:t xml:space="preserve">Supervisor: </w:t>
+        <w:t>Indexes for European Countries</w:t>
       </w:r>
       <w:r>
         <w:rPr>
@@ -268,7 +261,37 @@
           <w:sz w:val="32"/>
           <w:szCs w:val="32"/>
         </w:rPr>
-        <w:t>Agnieszka Jastrz</w:t>
+        <w:br/>
+      </w:r>
+      <w:r>
+        <w:rPr>
+          <w:rFonts w:asciiTheme="minorHAnsi" w:hAnsiTheme="minorHAnsi" w:cstheme="minorHAnsi"/>
+          <w:sz w:val="32"/>
+          <w:szCs w:val="32"/>
+        </w:rPr>
+        <w:br/>
+        <w:t xml:space="preserve">Supervisor: </w:t>
+      </w:r>
+      <w:r>
+        <w:rPr>
+          <w:rFonts w:asciiTheme="minorHAnsi" w:hAnsiTheme="minorHAnsi" w:cstheme="minorHAnsi"/>
+          <w:i/>
+          <w:iCs/>
+          <w:sz w:val="32"/>
+          <w:szCs w:val="32"/>
+        </w:rPr>
+        <w:t xml:space="preserve">Agnieszka </w:t>
+      </w:r>
+      <w:proofErr w:type="spellStart"/>
+      <w:r>
+        <w:rPr>
+          <w:rFonts w:asciiTheme="minorHAnsi" w:hAnsiTheme="minorHAnsi" w:cstheme="minorHAnsi"/>
+          <w:i/>
+          <w:iCs/>
+          <w:sz w:val="32"/>
+          <w:szCs w:val="32"/>
+        </w:rPr>
+        <w:t>Jastrz</w:t>
       </w:r>
       <w:r>
         <w:rPr>
@@ -288,7 +311,18 @@
           <w:sz w:val="32"/>
           <w:szCs w:val="32"/>
         </w:rPr>
-        <w:t>bska, Ph.D. Eng.</w:t>
+        <w:t>bska</w:t>
+      </w:r>
+      <w:proofErr w:type="spellEnd"/>
+      <w:r>
+        <w:rPr>
+          <w:rFonts w:asciiTheme="minorHAnsi" w:hAnsiTheme="minorHAnsi" w:cstheme="minorHAnsi"/>
+          <w:i/>
+          <w:iCs/>
+          <w:sz w:val="32"/>
+          <w:szCs w:val="32"/>
+        </w:rPr>
+        <w:t>, Ph.D. Eng.</w:t>
       </w:r>
     </w:p>
     <w:p>
@@ -1405,12 +1439,6 @@
             </a:graphic>
           </wp:inline>
         </w:drawing>
-      </w:r>
-      <w:r>
-        <w:rPr>
-          <w:rFonts w:asciiTheme="minorHAnsi" w:hAnsiTheme="minorHAnsi" w:cstheme="minorHAnsi"/>
-        </w:rPr>
-        <w:t>’</w:t>
       </w:r>
     </w:p>
     <w:p>
@@ -1969,8 +1997,16 @@
               <w:rPr>
                 <w:rFonts w:asciiTheme="minorHAnsi" w:hAnsiTheme="minorHAnsi" w:cstheme="minorHAnsi"/>
               </w:rPr>
-              <w:t>Jacek Wiśniewski</w:t>
+              <w:t xml:space="preserve">Jacek </w:t>
             </w:r>
+            <w:proofErr w:type="spellStart"/>
+            <w:r>
+              <w:rPr>
+                <w:rFonts w:asciiTheme="minorHAnsi" w:hAnsiTheme="minorHAnsi" w:cstheme="minorHAnsi"/>
+              </w:rPr>
+              <w:t>Wiśniewski</w:t>
+            </w:r>
+            <w:proofErr w:type="spellEnd"/>
           </w:p>
         </w:tc>
         <w:tc>
@@ -3114,7 +3150,27 @@
           <w:sz w:val="22"/>
           <w:szCs w:val="22"/>
         </w:rPr>
-        <w:t xml:space="preserve"> published by the Human Development Report Office of the United Nations Development Programme (UNDP)</w:t>
+        <w:t xml:space="preserve"> published by the Human Development Report Office of the United Nations Development </w:t>
+      </w:r>
+      <w:proofErr w:type="spellStart"/>
+      <w:r>
+        <w:rPr>
+          <w:rFonts w:asciiTheme="minorHAnsi" w:eastAsia="SimSun" w:hAnsiTheme="minorHAnsi" w:cstheme="minorHAnsi" w:hint="eastAsia"/>
+          <w:bCs/>
+          <w:sz w:val="22"/>
+          <w:szCs w:val="22"/>
+        </w:rPr>
+        <w:t>Programme</w:t>
+      </w:r>
+      <w:proofErr w:type="spellEnd"/>
+      <w:r>
+        <w:rPr>
+          <w:rFonts w:asciiTheme="minorHAnsi" w:eastAsia="SimSun" w:hAnsiTheme="minorHAnsi" w:cstheme="minorHAnsi" w:hint="eastAsia"/>
+          <w:bCs/>
+          <w:sz w:val="22"/>
+          <w:szCs w:val="22"/>
+        </w:rPr>
+        <w:t xml:space="preserve"> (UNDP)</w:t>
       </w:r>
       <w:r>
         <w:rPr>
@@ -3185,6 +3241,15 @@
         <w:ind w:right="-113"/>
         <w:rPr>
           <w:rFonts w:asciiTheme="minorHAnsi" w:hAnsiTheme="minorHAnsi" w:cstheme="minorHAnsi"/>
+          <w:bCs/>
+        </w:rPr>
+      </w:pPr>
+    </w:p>
+    <w:p>
+      <w:pPr>
+        <w:ind w:right="-113"/>
+        <w:rPr>
+          <w:rFonts w:asciiTheme="minorHAnsi" w:hAnsiTheme="minorHAnsi" w:cstheme="minorHAnsi"/>
           <w:b/>
           <w:lang w:val="pl-PL"/>
         </w:rPr>
@@ -3195,15 +3260,33 @@
           <w:b/>
           <w:lang w:val="pl-PL"/>
         </w:rPr>
-        <w:t>Korelacja – Pearson (domyślna w c</w:t>
-      </w:r>
+        <w:t xml:space="preserve">Korelacja – Pearson (domyślna w </w:t>
+      </w:r>
+      <w:proofErr w:type="spellStart"/>
       <w:r>
         <w:rPr>
           <w:rFonts w:asciiTheme="minorHAnsi" w:hAnsiTheme="minorHAnsi" w:cstheme="minorHAnsi"/>
           <w:b/>
           <w:lang w:val="pl-PL"/>
         </w:rPr>
-        <w:t>orr() ) – wzór, opis</w:t>
+        <w:t>c</w:t>
+      </w:r>
+      <w:r>
+        <w:rPr>
+          <w:rFonts w:asciiTheme="minorHAnsi" w:hAnsiTheme="minorHAnsi" w:cstheme="minorHAnsi"/>
+          <w:b/>
+          <w:lang w:val="pl-PL"/>
+        </w:rPr>
+        <w:t>orr</w:t>
+      </w:r>
+      <w:proofErr w:type="spellEnd"/>
+      <w:r>
+        <w:rPr>
+          <w:rFonts w:asciiTheme="minorHAnsi" w:hAnsiTheme="minorHAnsi" w:cstheme="minorHAnsi"/>
+          <w:b/>
+          <w:lang w:val="pl-PL"/>
+        </w:rPr>
+        <w:t>() ) – wzór, opis</w:t>
       </w:r>
     </w:p>
     <w:p>
@@ -3255,7 +3338,43 @@
           <w:b/>
           <w:lang w:val="pl-PL"/>
         </w:rPr>
-        <w:t xml:space="preserve"> – // next document?</w:t>
+        <w:t xml:space="preserve"> – // </w:t>
+      </w:r>
+      <w:proofErr w:type="spellStart"/>
+      <w:r>
+        <w:rPr>
+          <w:rFonts w:asciiTheme="minorHAnsi" w:hAnsiTheme="minorHAnsi" w:cstheme="minorHAnsi"/>
+          <w:b/>
+          <w:lang w:val="pl-PL"/>
+        </w:rPr>
+        <w:t>next</w:t>
+      </w:r>
+      <w:proofErr w:type="spellEnd"/>
+      <w:r>
+        <w:rPr>
+          <w:rFonts w:asciiTheme="minorHAnsi" w:hAnsiTheme="minorHAnsi" w:cstheme="minorHAnsi"/>
+          <w:b/>
+          <w:lang w:val="pl-PL"/>
+        </w:rPr>
+        <w:t xml:space="preserve"> </w:t>
+      </w:r>
+      <w:proofErr w:type="spellStart"/>
+      <w:r>
+        <w:rPr>
+          <w:rFonts w:asciiTheme="minorHAnsi" w:hAnsiTheme="minorHAnsi" w:cstheme="minorHAnsi"/>
+          <w:b/>
+          <w:lang w:val="pl-PL"/>
+        </w:rPr>
+        <w:t>document</w:t>
+      </w:r>
+      <w:proofErr w:type="spellEnd"/>
+      <w:r>
+        <w:rPr>
+          <w:rFonts w:asciiTheme="minorHAnsi" w:hAnsiTheme="minorHAnsi" w:cstheme="minorHAnsi"/>
+          <w:b/>
+          <w:lang w:val="pl-PL"/>
+        </w:rPr>
+        <w:t>?</w:t>
       </w:r>
     </w:p>
     <w:p>
@@ -3271,6 +3390,7 @@
           <w:b/>
         </w:rPr>
       </w:pPr>
+      <w:proofErr w:type="spellStart"/>
       <w:r>
         <w:rPr>
           <w:rFonts w:asciiTheme="minorHAnsi" w:hAnsiTheme="minorHAnsi" w:cstheme="minorHAnsi"/>
@@ -3280,6 +3400,7 @@
         </w:rPr>
         <w:t>KMeans</w:t>
       </w:r>
+      <w:proofErr w:type="spellEnd"/>
       <w:r>
         <w:rPr>
           <w:rFonts w:asciiTheme="minorHAnsi" w:hAnsiTheme="minorHAnsi" w:cstheme="minorHAnsi"/>
@@ -3598,24 +3719,101 @@
           <w:sz w:val="22"/>
           <w:szCs w:val="22"/>
         </w:rPr>
-        <w:t>Skipping rows, replacing missings</w:t>
-      </w:r>
+        <w:t xml:space="preserve">Skipping rows, replacing </w:t>
+      </w:r>
+      <w:proofErr w:type="spellStart"/>
+      <w:r>
+        <w:rPr>
+          <w:rFonts w:asciiTheme="minorHAnsi" w:hAnsiTheme="minorHAnsi" w:cstheme="minorHAnsi"/>
+          <w:b w:val="0"/>
+          <w:bCs w:val="0"/>
+          <w:sz w:val="22"/>
+          <w:szCs w:val="22"/>
+        </w:rPr>
+        <w:t>missings</w:t>
+      </w:r>
+      <w:proofErr w:type="spellEnd"/>
     </w:p>
     <w:p>
       <w:pPr>
         <w:pStyle w:val="Legenda"/>
         <w:rPr>
           <w:rFonts w:asciiTheme="minorHAnsi" w:hAnsiTheme="minorHAnsi" w:cstheme="minorHAnsi"/>
+          <w:sz w:val="22"/>
+          <w:szCs w:val="22"/>
+        </w:rPr>
+      </w:pPr>
+    </w:p>
+    <w:p>
+      <w:pPr>
+        <w:pStyle w:val="Legenda"/>
+        <w:rPr>
+          <w:rFonts w:asciiTheme="minorHAnsi" w:hAnsiTheme="minorHAnsi" w:cstheme="minorHAnsi"/>
+          <w:sz w:val="22"/>
+          <w:szCs w:val="22"/>
+        </w:rPr>
+      </w:pPr>
+      <w:r>
+        <w:rPr>
+          <w:rFonts w:asciiTheme="minorHAnsi" w:hAnsiTheme="minorHAnsi" w:cstheme="minorHAnsi"/>
+          <w:sz w:val="22"/>
+          <w:szCs w:val="22"/>
+        </w:rPr>
+        <w:lastRenderedPageBreak/>
+        <w:t>Data Qualit</w:t>
+      </w:r>
+      <w:r>
+        <w:rPr>
+          <w:rFonts w:asciiTheme="minorHAnsi" w:hAnsiTheme="minorHAnsi" w:cstheme="minorHAnsi"/>
+          <w:sz w:val="22"/>
+          <w:szCs w:val="22"/>
+        </w:rPr>
+        <w:t>y</w:t>
+      </w:r>
+    </w:p>
+    <w:p>
+      <w:pPr>
+        <w:pStyle w:val="Legenda"/>
+        <w:numPr>
+          <w:ilvl w:val="0"/>
+          <w:numId w:val="31"/>
+        </w:numPr>
+        <w:rPr>
+          <w:rFonts w:asciiTheme="minorHAnsi" w:hAnsiTheme="minorHAnsi" w:cstheme="minorHAnsi"/>
           <w:b w:val="0"/>
           <w:bCs w:val="0"/>
           <w:sz w:val="22"/>
           <w:szCs w:val="22"/>
         </w:rPr>
       </w:pPr>
+      <w:r>
+        <w:rPr>
+          <w:rFonts w:asciiTheme="minorHAnsi" w:hAnsiTheme="minorHAnsi" w:cstheme="minorHAnsi" w:hint="eastAsia"/>
+          <w:b w:val="0"/>
+          <w:bCs w:val="0"/>
+          <w:sz w:val="22"/>
+          <w:szCs w:val="22"/>
+        </w:rPr>
+        <w:t>Different measurement units</w:t>
+      </w:r>
+      <w:r>
+        <w:rPr>
+          <w:rFonts w:asciiTheme="minorHAnsi" w:hAnsiTheme="minorHAnsi" w:cstheme="minorHAnsi"/>
+          <w:b w:val="0"/>
+          <w:bCs w:val="0"/>
+          <w:sz w:val="22"/>
+          <w:szCs w:val="22"/>
+        </w:rPr>
+        <w:br/>
+      </w:r>
     </w:p>
     <w:p>
       <w:pPr>
         <w:pStyle w:val="Legenda"/>
+        <w:numPr>
+          <w:ilvl w:val="0"/>
+          <w:numId w:val="31"/>
+        </w:numPr>
         <w:rPr>
           <w:rFonts w:asciiTheme="minorHAnsi" w:hAnsiTheme="minorHAnsi" w:cstheme="minorHAnsi"/>
           <w:b w:val="0"/>
@@ -3632,8 +3830,76 @@
           <w:sz w:val="22"/>
           <w:szCs w:val="22"/>
         </w:rPr>
-        <w:t>…</w:t>
-      </w:r>
+        <w:t>Missing values</w:t>
+      </w:r>
+      <w:r>
+        <w:rPr>
+          <w:rFonts w:asciiTheme="minorHAnsi" w:hAnsiTheme="minorHAnsi" w:cstheme="minorHAnsi"/>
+          <w:b w:val="0"/>
+          <w:bCs w:val="0"/>
+          <w:sz w:val="22"/>
+          <w:szCs w:val="22"/>
+        </w:rPr>
+        <w:t xml:space="preserve"> </w:t>
+      </w:r>
+      <w:r>
+        <w:rPr>
+          <w:rFonts w:asciiTheme="minorHAnsi" w:hAnsiTheme="minorHAnsi" w:cstheme="minorHAnsi"/>
+          <w:b w:val="0"/>
+          <w:bCs w:val="0"/>
+          <w:sz w:val="22"/>
+          <w:szCs w:val="22"/>
+        </w:rPr>
+        <w:br/>
+        <w:t>Variables with high percentage of missing values are droppe</w:t>
+      </w:r>
+      <w:r>
+        <w:rPr>
+          <w:rFonts w:asciiTheme="minorHAnsi" w:hAnsiTheme="minorHAnsi" w:cstheme="minorHAnsi"/>
+          <w:b w:val="0"/>
+          <w:bCs w:val="0"/>
+          <w:sz w:val="22"/>
+          <w:szCs w:val="22"/>
+        </w:rPr>
+        <w:t xml:space="preserve">d. </w:t>
+      </w:r>
+      <w:r>
+        <w:rPr>
+          <w:rFonts w:asciiTheme="minorHAnsi" w:hAnsiTheme="minorHAnsi" w:cstheme="minorHAnsi"/>
+          <w:b w:val="0"/>
+          <w:bCs w:val="0"/>
+          <w:sz w:val="22"/>
+          <w:szCs w:val="22"/>
+        </w:rPr>
+        <w:br/>
+        <w:t xml:space="preserve">Variables, which have low percentage of missing values, but doesn’t contain any data for </w:t>
+      </w:r>
+    </w:p>
+    <w:p>
+      <w:pPr>
+        <w:pStyle w:val="Legenda"/>
+        <w:numPr>
+          <w:ilvl w:val="0"/>
+          <w:numId w:val="31"/>
+        </w:numPr>
+        <w:rPr>
+          <w:rFonts w:asciiTheme="minorHAnsi" w:hAnsiTheme="minorHAnsi" w:cstheme="minorHAnsi"/>
+          <w:b w:val="0"/>
+          <w:bCs w:val="0"/>
+          <w:sz w:val="22"/>
+          <w:szCs w:val="22"/>
+        </w:rPr>
+      </w:pPr>
+    </w:p>
+    <w:p>
+      <w:pPr>
+        <w:pStyle w:val="Legenda"/>
+        <w:rPr>
+          <w:rFonts w:asciiTheme="minorHAnsi" w:hAnsiTheme="minorHAnsi" w:cstheme="minorHAnsi"/>
+          <w:sz w:val="22"/>
+          <w:szCs w:val="22"/>
+        </w:rPr>
+      </w:pPr>
     </w:p>
     <w:p>
       <w:pPr>
@@ -3650,7 +3916,6 @@
         <w:rPr>
           <w:rFonts w:asciiTheme="minorHAnsi" w:hAnsiTheme="minorHAnsi" w:cstheme="minorHAnsi"/>
         </w:rPr>
-        <w:lastRenderedPageBreak/>
         <w:t>GUI Design</w:t>
       </w:r>
     </w:p>
@@ -4352,6 +4617,7 @@
               <w:rFonts w:asciiTheme="minorHAnsi" w:hAnsiTheme="minorHAnsi" w:cstheme="minorHAnsi"/>
             </w:rPr>
           </w:pPr>
+          <w:proofErr w:type="spellStart"/>
           <w:r>
             <w:rPr>
               <w:rFonts w:asciiTheme="minorHAnsi" w:hAnsiTheme="minorHAnsi" w:cstheme="minorHAnsi"/>
@@ -4359,6 +4625,7 @@
             </w:rPr>
             <w:t>References</w:t>
           </w:r>
+          <w:proofErr w:type="spellEnd"/>
         </w:p>
         <w:sdt>
           <w:sdtPr>
@@ -4491,13 +4758,59 @@
           <w:szCs w:val="22"/>
         </w:rPr>
       </w:pPr>
-      <w:r>
-        <w:rPr>
-          <w:rFonts w:asciiTheme="minorHAnsi" w:eastAsia="SimSun" w:hAnsiTheme="minorHAnsi" w:cstheme="minorHAnsi"/>
-          <w:sz w:val="22"/>
-          <w:szCs w:val="22"/>
-        </w:rPr>
-        <w:t>Aghabozorgi, Saeed, Shirkhorshidi, Ali S., and Wah, Teh Y. Time-series clustering – A decade review. Information Systems 53 16-38, 2015.</w:t>
+      <w:proofErr w:type="spellStart"/>
+      <w:r>
+        <w:rPr>
+          <w:rFonts w:asciiTheme="minorHAnsi" w:eastAsia="SimSun" w:hAnsiTheme="minorHAnsi" w:cstheme="minorHAnsi"/>
+          <w:sz w:val="22"/>
+          <w:szCs w:val="22"/>
+        </w:rPr>
+        <w:t>Aghabozorgi</w:t>
+      </w:r>
+      <w:proofErr w:type="spellEnd"/>
+      <w:r>
+        <w:rPr>
+          <w:rFonts w:asciiTheme="minorHAnsi" w:eastAsia="SimSun" w:hAnsiTheme="minorHAnsi" w:cstheme="minorHAnsi"/>
+          <w:sz w:val="22"/>
+          <w:szCs w:val="22"/>
+        </w:rPr>
+        <w:t xml:space="preserve">, Saeed, </w:t>
+      </w:r>
+      <w:proofErr w:type="spellStart"/>
+      <w:r>
+        <w:rPr>
+          <w:rFonts w:asciiTheme="minorHAnsi" w:eastAsia="SimSun" w:hAnsiTheme="minorHAnsi" w:cstheme="minorHAnsi"/>
+          <w:sz w:val="22"/>
+          <w:szCs w:val="22"/>
+        </w:rPr>
+        <w:t>Shirkhorshidi</w:t>
+      </w:r>
+      <w:proofErr w:type="spellEnd"/>
+      <w:r>
+        <w:rPr>
+          <w:rFonts w:asciiTheme="minorHAnsi" w:eastAsia="SimSun" w:hAnsiTheme="minorHAnsi" w:cstheme="minorHAnsi"/>
+          <w:sz w:val="22"/>
+          <w:szCs w:val="22"/>
+        </w:rPr>
+        <w:t xml:space="preserve">, Ali S., and Wah, </w:t>
+      </w:r>
+      <w:proofErr w:type="spellStart"/>
+      <w:r>
+        <w:rPr>
+          <w:rFonts w:asciiTheme="minorHAnsi" w:eastAsia="SimSun" w:hAnsiTheme="minorHAnsi" w:cstheme="minorHAnsi"/>
+          <w:sz w:val="22"/>
+          <w:szCs w:val="22"/>
+        </w:rPr>
+        <w:t>Teh</w:t>
+      </w:r>
+      <w:proofErr w:type="spellEnd"/>
+      <w:r>
+        <w:rPr>
+          <w:rFonts w:asciiTheme="minorHAnsi" w:eastAsia="SimSun" w:hAnsiTheme="minorHAnsi" w:cstheme="minorHAnsi"/>
+          <w:sz w:val="22"/>
+          <w:szCs w:val="22"/>
+        </w:rPr>
+        <w:t xml:space="preserve"> Y. Time-series clustering – A decade review. Information Systems 53 16-38, 2015.</w:t>
       </w:r>
     </w:p>
     <w:p>
@@ -4543,13 +4856,59 @@
           <w:szCs w:val="22"/>
         </w:rPr>
       </w:pPr>
-      <w:r>
-        <w:rPr>
-          <w:rFonts w:asciiTheme="minorHAnsi" w:eastAsia="SimSun" w:hAnsiTheme="minorHAnsi" w:cstheme="minorHAnsi"/>
-          <w:sz w:val="22"/>
-          <w:szCs w:val="22"/>
-        </w:rPr>
-        <w:t>Aghabozorgi, Saeed, Shirkhorshidi, Ali S., and Wah, Teh Y. Time-series clustering – A decade review. Information Systems 53 16-38, 2015.</w:t>
+      <w:proofErr w:type="spellStart"/>
+      <w:r>
+        <w:rPr>
+          <w:rFonts w:asciiTheme="minorHAnsi" w:eastAsia="SimSun" w:hAnsiTheme="minorHAnsi" w:cstheme="minorHAnsi"/>
+          <w:sz w:val="22"/>
+          <w:szCs w:val="22"/>
+        </w:rPr>
+        <w:t>Aghabozorgi</w:t>
+      </w:r>
+      <w:proofErr w:type="spellEnd"/>
+      <w:r>
+        <w:rPr>
+          <w:rFonts w:asciiTheme="minorHAnsi" w:eastAsia="SimSun" w:hAnsiTheme="minorHAnsi" w:cstheme="minorHAnsi"/>
+          <w:sz w:val="22"/>
+          <w:szCs w:val="22"/>
+        </w:rPr>
+        <w:t xml:space="preserve">, Saeed, </w:t>
+      </w:r>
+      <w:proofErr w:type="spellStart"/>
+      <w:r>
+        <w:rPr>
+          <w:rFonts w:asciiTheme="minorHAnsi" w:eastAsia="SimSun" w:hAnsiTheme="minorHAnsi" w:cstheme="minorHAnsi"/>
+          <w:sz w:val="22"/>
+          <w:szCs w:val="22"/>
+        </w:rPr>
+        <w:t>Shirkhorshidi</w:t>
+      </w:r>
+      <w:proofErr w:type="spellEnd"/>
+      <w:r>
+        <w:rPr>
+          <w:rFonts w:asciiTheme="minorHAnsi" w:eastAsia="SimSun" w:hAnsiTheme="minorHAnsi" w:cstheme="minorHAnsi"/>
+          <w:sz w:val="22"/>
+          <w:szCs w:val="22"/>
+        </w:rPr>
+        <w:t xml:space="preserve">, Ali S., and Wah, </w:t>
+      </w:r>
+      <w:proofErr w:type="spellStart"/>
+      <w:r>
+        <w:rPr>
+          <w:rFonts w:asciiTheme="minorHAnsi" w:eastAsia="SimSun" w:hAnsiTheme="minorHAnsi" w:cstheme="minorHAnsi"/>
+          <w:sz w:val="22"/>
+          <w:szCs w:val="22"/>
+        </w:rPr>
+        <w:t>Teh</w:t>
+      </w:r>
+      <w:proofErr w:type="spellEnd"/>
+      <w:r>
+        <w:rPr>
+          <w:rFonts w:asciiTheme="minorHAnsi" w:eastAsia="SimSun" w:hAnsiTheme="minorHAnsi" w:cstheme="minorHAnsi"/>
+          <w:sz w:val="22"/>
+          <w:szCs w:val="22"/>
+        </w:rPr>
+        <w:t xml:space="preserve"> Y. Time-series clustering – A decade review. Information Systems 53 16-38, 2015.</w:t>
       </w:r>
     </w:p>
     <w:p>
@@ -4578,13 +4937,77 @@
       </w:pPr>
       <w:bookmarkStart w:id="17" w:name="_Ref399253358"/>
       <w:bookmarkEnd w:id="17"/>
-      <w:r>
-        <w:rPr>
-          <w:rFonts w:asciiTheme="minorHAnsi" w:eastAsia="SimSun" w:hAnsiTheme="minorHAnsi" w:cstheme="minorHAnsi"/>
-          <w:sz w:val="22"/>
-          <w:szCs w:val="22"/>
-        </w:rPr>
-        <w:t>Gräbner, C., Heimberger, P., Kapeller, J., and Schütz B. Structural change in times of increasing openness: assessing path dependency in European economic integration. Journal of Evolutionary Economics 30, 1467–1495, 2020.</w:t>
+      <w:proofErr w:type="spellStart"/>
+      <w:r>
+        <w:rPr>
+          <w:rFonts w:asciiTheme="minorHAnsi" w:eastAsia="SimSun" w:hAnsiTheme="minorHAnsi" w:cstheme="minorHAnsi"/>
+          <w:sz w:val="22"/>
+          <w:szCs w:val="22"/>
+        </w:rPr>
+        <w:t>Gräbner</w:t>
+      </w:r>
+      <w:proofErr w:type="spellEnd"/>
+      <w:r>
+        <w:rPr>
+          <w:rFonts w:asciiTheme="minorHAnsi" w:eastAsia="SimSun" w:hAnsiTheme="minorHAnsi" w:cstheme="minorHAnsi"/>
+          <w:sz w:val="22"/>
+          <w:szCs w:val="22"/>
+        </w:rPr>
+        <w:t xml:space="preserve">, C., </w:t>
+      </w:r>
+      <w:proofErr w:type="spellStart"/>
+      <w:r>
+        <w:rPr>
+          <w:rFonts w:asciiTheme="minorHAnsi" w:eastAsia="SimSun" w:hAnsiTheme="minorHAnsi" w:cstheme="minorHAnsi"/>
+          <w:sz w:val="22"/>
+          <w:szCs w:val="22"/>
+        </w:rPr>
+        <w:t>Heimberger</w:t>
+      </w:r>
+      <w:proofErr w:type="spellEnd"/>
+      <w:r>
+        <w:rPr>
+          <w:rFonts w:asciiTheme="minorHAnsi" w:eastAsia="SimSun" w:hAnsiTheme="minorHAnsi" w:cstheme="minorHAnsi"/>
+          <w:sz w:val="22"/>
+          <w:szCs w:val="22"/>
+        </w:rPr>
+        <w:t xml:space="preserve">, P., </w:t>
+      </w:r>
+      <w:proofErr w:type="spellStart"/>
+      <w:r>
+        <w:rPr>
+          <w:rFonts w:asciiTheme="minorHAnsi" w:eastAsia="SimSun" w:hAnsiTheme="minorHAnsi" w:cstheme="minorHAnsi"/>
+          <w:sz w:val="22"/>
+          <w:szCs w:val="22"/>
+        </w:rPr>
+        <w:t>Kapeller</w:t>
+      </w:r>
+      <w:proofErr w:type="spellEnd"/>
+      <w:r>
+        <w:rPr>
+          <w:rFonts w:asciiTheme="minorHAnsi" w:eastAsia="SimSun" w:hAnsiTheme="minorHAnsi" w:cstheme="minorHAnsi"/>
+          <w:sz w:val="22"/>
+          <w:szCs w:val="22"/>
+        </w:rPr>
+        <w:t xml:space="preserve">, J., and </w:t>
+      </w:r>
+      <w:proofErr w:type="spellStart"/>
+      <w:r>
+        <w:rPr>
+          <w:rFonts w:asciiTheme="minorHAnsi" w:eastAsia="SimSun" w:hAnsiTheme="minorHAnsi" w:cstheme="minorHAnsi"/>
+          <w:sz w:val="22"/>
+          <w:szCs w:val="22"/>
+        </w:rPr>
+        <w:t>Schütz</w:t>
+      </w:r>
+      <w:proofErr w:type="spellEnd"/>
+      <w:r>
+        <w:rPr>
+          <w:rFonts w:asciiTheme="minorHAnsi" w:eastAsia="SimSun" w:hAnsiTheme="minorHAnsi" w:cstheme="minorHAnsi"/>
+          <w:sz w:val="22"/>
+          <w:szCs w:val="22"/>
+        </w:rPr>
+        <w:t xml:space="preserve"> B. Structural change in times of increasing openness: assessing path dependency in European economic integration. Journal of Evolutionary Economics 30, 1467–1495, 2020.</w:t>
       </w:r>
     </w:p>
     <w:p>
@@ -4618,7 +5041,43 @@
           <w:sz w:val="22"/>
           <w:szCs w:val="22"/>
         </w:rPr>
-        <w:t>Bartlett, W. and Prica, I. Interdependence between Core and Peripheries of the European Economy: Secular Stagnation and Growth in the Western Balkans. LSE‘Europe in Questio</w:t>
+        <w:t xml:space="preserve">Bartlett, W. and </w:t>
+      </w:r>
+      <w:proofErr w:type="spellStart"/>
+      <w:r>
+        <w:rPr>
+          <w:rFonts w:asciiTheme="minorHAnsi" w:eastAsia="SimSun" w:hAnsiTheme="minorHAnsi" w:cstheme="minorHAnsi"/>
+          <w:sz w:val="22"/>
+          <w:szCs w:val="22"/>
+        </w:rPr>
+        <w:t>Prica</w:t>
+      </w:r>
+      <w:proofErr w:type="spellEnd"/>
+      <w:r>
+        <w:rPr>
+          <w:rFonts w:asciiTheme="minorHAnsi" w:eastAsia="SimSun" w:hAnsiTheme="minorHAnsi" w:cstheme="minorHAnsi"/>
+          <w:sz w:val="22"/>
+          <w:szCs w:val="22"/>
+        </w:rPr>
+        <w:t xml:space="preserve">, I. Interdependence between Core and Peripheries of the European Economy: Secular Stagnation and Growth in the Western Balkans. </w:t>
+      </w:r>
+      <w:proofErr w:type="spellStart"/>
+      <w:r>
+        <w:rPr>
+          <w:rFonts w:asciiTheme="minorHAnsi" w:eastAsia="SimSun" w:hAnsiTheme="minorHAnsi" w:cstheme="minorHAnsi"/>
+          <w:sz w:val="22"/>
+          <w:szCs w:val="22"/>
+        </w:rPr>
+        <w:t>LSE‘Europe</w:t>
+      </w:r>
+      <w:proofErr w:type="spellEnd"/>
+      <w:r>
+        <w:rPr>
+          <w:rFonts w:asciiTheme="minorHAnsi" w:eastAsia="SimSun" w:hAnsiTheme="minorHAnsi" w:cstheme="minorHAnsi"/>
+          <w:sz w:val="22"/>
+          <w:szCs w:val="22"/>
+        </w:rPr>
+        <w:t xml:space="preserve"> in Questio</w:t>
       </w:r>
       <w:r>
         <w:rPr>
@@ -4716,7 +5175,25 @@
           <w:sz w:val="22"/>
           <w:szCs w:val="22"/>
         </w:rPr>
-        <w:t xml:space="preserve"> Using Python. Packt, 2017</w:t>
+        <w:t xml:space="preserve"> Using Python. </w:t>
+      </w:r>
+      <w:proofErr w:type="spellStart"/>
+      <w:r>
+        <w:rPr>
+          <w:rFonts w:asciiTheme="minorHAnsi" w:eastAsia="SimSun" w:hAnsiTheme="minorHAnsi" w:cstheme="minorHAnsi"/>
+          <w:sz w:val="22"/>
+          <w:szCs w:val="22"/>
+        </w:rPr>
+        <w:t>Packt</w:t>
+      </w:r>
+      <w:proofErr w:type="spellEnd"/>
+      <w:r>
+        <w:rPr>
+          <w:rFonts w:asciiTheme="minorHAnsi" w:eastAsia="SimSun" w:hAnsiTheme="minorHAnsi" w:cstheme="minorHAnsi"/>
+          <w:sz w:val="22"/>
+          <w:szCs w:val="22"/>
+        </w:rPr>
+        <w:t>, 2017</w:t>
       </w:r>
     </w:p>
     <w:p>
@@ -5381,6 +5858,118 @@
     </w:lvl>
   </w:abstractNum>
   <w:abstractNum w:abstractNumId="4" w15:restartNumberingAfterBreak="0">
+    <w:nsid w:val="1FBA6619"/>
+    <w:multiLevelType w:val="hybridMultilevel"/>
+    <w:tmpl w:val="4740E836"/>
+    <w:lvl w:ilvl="0" w:tplc="8E1677B8">
+      <w:numFmt w:val="bullet"/>
+      <w:lvlText w:val=""/>
+      <w:lvlJc w:val="left"/>
+      <w:pPr>
+        <w:ind w:left="720" w:hanging="360"/>
+      </w:pPr>
+      <w:rPr>
+        <w:rFonts w:ascii="Wingdings" w:eastAsia="Times New Roman" w:hAnsi="Wingdings" w:cstheme="minorHAnsi" w:hint="default"/>
+      </w:rPr>
+    </w:lvl>
+    <w:lvl w:ilvl="1" w:tplc="04150003" w:tentative="1">
+      <w:start w:val="1"/>
+      <w:numFmt w:val="bullet"/>
+      <w:lvlText w:val="o"/>
+      <w:lvlJc w:val="left"/>
+      <w:pPr>
+        <w:ind w:left="1440" w:hanging="360"/>
+      </w:pPr>
+      <w:rPr>
+        <w:rFonts w:ascii="Courier New" w:hAnsi="Courier New" w:cs="Courier New" w:hint="default"/>
+      </w:rPr>
+    </w:lvl>
+    <w:lvl w:ilvl="2" w:tplc="04150005" w:tentative="1">
+      <w:start w:val="1"/>
+      <w:numFmt w:val="bullet"/>
+      <w:lvlText w:val=""/>
+      <w:lvlJc w:val="left"/>
+      <w:pPr>
+        <w:ind w:left="2160" w:hanging="360"/>
+      </w:pPr>
+      <w:rPr>
+        <w:rFonts w:ascii="Wingdings" w:hAnsi="Wingdings" w:hint="default"/>
+      </w:rPr>
+    </w:lvl>
+    <w:lvl w:ilvl="3" w:tplc="04150001" w:tentative="1">
+      <w:start w:val="1"/>
+      <w:numFmt w:val="bullet"/>
+      <w:lvlText w:val=""/>
+      <w:lvlJc w:val="left"/>
+      <w:pPr>
+        <w:ind w:left="2880" w:hanging="360"/>
+      </w:pPr>
+      <w:rPr>
+        <w:rFonts w:ascii="Symbol" w:hAnsi="Symbol" w:hint="default"/>
+      </w:rPr>
+    </w:lvl>
+    <w:lvl w:ilvl="4" w:tplc="04150003" w:tentative="1">
+      <w:start w:val="1"/>
+      <w:numFmt w:val="bullet"/>
+      <w:lvlText w:val="o"/>
+      <w:lvlJc w:val="left"/>
+      <w:pPr>
+        <w:ind w:left="3600" w:hanging="360"/>
+      </w:pPr>
+      <w:rPr>
+        <w:rFonts w:ascii="Courier New" w:hAnsi="Courier New" w:cs="Courier New" w:hint="default"/>
+      </w:rPr>
+    </w:lvl>
+    <w:lvl w:ilvl="5" w:tplc="04150005" w:tentative="1">
+      <w:start w:val="1"/>
+      <w:numFmt w:val="bullet"/>
+      <w:lvlText w:val=""/>
+      <w:lvlJc w:val="left"/>
+      <w:pPr>
+        <w:ind w:left="4320" w:hanging="360"/>
+      </w:pPr>
+      <w:rPr>
+        <w:rFonts w:ascii="Wingdings" w:hAnsi="Wingdings" w:hint="default"/>
+      </w:rPr>
+    </w:lvl>
+    <w:lvl w:ilvl="6" w:tplc="04150001" w:tentative="1">
+      <w:start w:val="1"/>
+      <w:numFmt w:val="bullet"/>
+      <w:lvlText w:val=""/>
+      <w:lvlJc w:val="left"/>
+      <w:pPr>
+        <w:ind w:left="5040" w:hanging="360"/>
+      </w:pPr>
+      <w:rPr>
+        <w:rFonts w:ascii="Symbol" w:hAnsi="Symbol" w:hint="default"/>
+      </w:rPr>
+    </w:lvl>
+    <w:lvl w:ilvl="7" w:tplc="04150003" w:tentative="1">
+      <w:start w:val="1"/>
+      <w:numFmt w:val="bullet"/>
+      <w:lvlText w:val="o"/>
+      <w:lvlJc w:val="left"/>
+      <w:pPr>
+        <w:ind w:left="5760" w:hanging="360"/>
+      </w:pPr>
+      <w:rPr>
+        <w:rFonts w:ascii="Courier New" w:hAnsi="Courier New" w:cs="Courier New" w:hint="default"/>
+      </w:rPr>
+    </w:lvl>
+    <w:lvl w:ilvl="8" w:tplc="04150005" w:tentative="1">
+      <w:start w:val="1"/>
+      <w:numFmt w:val="bullet"/>
+      <w:lvlText w:val=""/>
+      <w:lvlJc w:val="left"/>
+      <w:pPr>
+        <w:ind w:left="6480" w:hanging="360"/>
+      </w:pPr>
+      <w:rPr>
+        <w:rFonts w:ascii="Wingdings" w:hAnsi="Wingdings" w:hint="default"/>
+      </w:rPr>
+    </w:lvl>
+  </w:abstractNum>
+  <w:abstractNum w:abstractNumId="5" w15:restartNumberingAfterBreak="0">
     <w:nsid w:val="20064455"/>
     <w:multiLevelType w:val="hybridMultilevel"/>
     <w:tmpl w:val="7B14311C"/>
@@ -5469,7 +6058,7 @@
       </w:pPr>
     </w:lvl>
   </w:abstractNum>
-  <w:abstractNum w:abstractNumId="5" w15:restartNumberingAfterBreak="0">
+  <w:abstractNum w:abstractNumId="6" w15:restartNumberingAfterBreak="0">
     <w:nsid w:val="2C9B69A3"/>
     <w:multiLevelType w:val="hybridMultilevel"/>
     <w:tmpl w:val="DE4A4672"/>
@@ -5582,7 +6171,7 @@
       </w:rPr>
     </w:lvl>
   </w:abstractNum>
-  <w:abstractNum w:abstractNumId="6" w15:restartNumberingAfterBreak="0">
+  <w:abstractNum w:abstractNumId="7" w15:restartNumberingAfterBreak="0">
     <w:nsid w:val="2DF013AC"/>
     <w:multiLevelType w:val="multilevel"/>
     <w:tmpl w:val="B18CBF86"/>
@@ -5695,7 +6284,7 @@
       </w:pPr>
     </w:lvl>
   </w:abstractNum>
-  <w:abstractNum w:abstractNumId="7" w15:restartNumberingAfterBreak="0">
+  <w:abstractNum w:abstractNumId="8" w15:restartNumberingAfterBreak="0">
     <w:nsid w:val="35F411C6"/>
     <w:multiLevelType w:val="multilevel"/>
     <w:tmpl w:val="20F6067A"/>
@@ -5808,7 +6397,7 @@
       </w:pPr>
     </w:lvl>
   </w:abstractNum>
-  <w:abstractNum w:abstractNumId="8" w15:restartNumberingAfterBreak="0">
+  <w:abstractNum w:abstractNumId="9" w15:restartNumberingAfterBreak="0">
     <w:nsid w:val="369A7A1E"/>
     <w:multiLevelType w:val="hybridMultilevel"/>
     <w:tmpl w:val="65562912"/>
@@ -5897,7 +6486,7 @@
       </w:pPr>
     </w:lvl>
   </w:abstractNum>
-  <w:abstractNum w:abstractNumId="9" w15:restartNumberingAfterBreak="0">
+  <w:abstractNum w:abstractNumId="10" w15:restartNumberingAfterBreak="0">
     <w:nsid w:val="3FEC79AD"/>
     <w:multiLevelType w:val="hybridMultilevel"/>
     <w:tmpl w:val="5292FAE6"/>
@@ -5983,7 +6572,7 @@
       </w:pPr>
     </w:lvl>
   </w:abstractNum>
-  <w:abstractNum w:abstractNumId="10" w15:restartNumberingAfterBreak="0">
+  <w:abstractNum w:abstractNumId="11" w15:restartNumberingAfterBreak="0">
     <w:nsid w:val="421C60BF"/>
     <w:multiLevelType w:val="hybridMultilevel"/>
     <w:tmpl w:val="C172EDC8"/>
@@ -6072,7 +6661,7 @@
       </w:pPr>
     </w:lvl>
   </w:abstractNum>
-  <w:abstractNum w:abstractNumId="11" w15:restartNumberingAfterBreak="0">
+  <w:abstractNum w:abstractNumId="12" w15:restartNumberingAfterBreak="0">
     <w:nsid w:val="43195280"/>
     <w:multiLevelType w:val="hybridMultilevel"/>
     <w:tmpl w:val="9DE628D8"/>
@@ -6185,7 +6774,7 @@
       </w:rPr>
     </w:lvl>
   </w:abstractNum>
-  <w:abstractNum w:abstractNumId="12" w15:restartNumberingAfterBreak="0">
+  <w:abstractNum w:abstractNumId="13" w15:restartNumberingAfterBreak="0">
     <w:nsid w:val="515978B2"/>
     <w:multiLevelType w:val="multilevel"/>
     <w:tmpl w:val="2452AA0A"/>
@@ -6307,7 +6896,7 @@
       </w:pPr>
     </w:lvl>
   </w:abstractNum>
-  <w:abstractNum w:abstractNumId="13" w15:restartNumberingAfterBreak="0">
+  <w:abstractNum w:abstractNumId="14" w15:restartNumberingAfterBreak="0">
     <w:nsid w:val="54C25068"/>
     <w:multiLevelType w:val="hybridMultilevel"/>
     <w:tmpl w:val="59E4F34A"/>
@@ -6396,7 +6985,7 @@
       </w:pPr>
     </w:lvl>
   </w:abstractNum>
-  <w:abstractNum w:abstractNumId="14" w15:restartNumberingAfterBreak="0">
+  <w:abstractNum w:abstractNumId="15" w15:restartNumberingAfterBreak="0">
     <w:nsid w:val="56B05476"/>
     <w:multiLevelType w:val="multilevel"/>
     <w:tmpl w:val="E81E8AAC"/>
@@ -6512,7 +7101,7 @@
       </w:pPr>
     </w:lvl>
   </w:abstractNum>
-  <w:abstractNum w:abstractNumId="15" w15:restartNumberingAfterBreak="0">
+  <w:abstractNum w:abstractNumId="16" w15:restartNumberingAfterBreak="0">
     <w:nsid w:val="62BC1C62"/>
     <w:multiLevelType w:val="hybridMultilevel"/>
     <w:tmpl w:val="2AC2A85A"/>
@@ -6598,7 +7187,7 @@
       </w:pPr>
     </w:lvl>
   </w:abstractNum>
-  <w:abstractNum w:abstractNumId="16" w15:restartNumberingAfterBreak="0">
+  <w:abstractNum w:abstractNumId="17" w15:restartNumberingAfterBreak="0">
     <w:nsid w:val="676C6AE8"/>
     <w:multiLevelType w:val="multilevel"/>
     <w:tmpl w:val="1FEAD2C4"/>
@@ -6739,7 +7328,7 @@
       </w:rPr>
     </w:lvl>
   </w:abstractNum>
-  <w:abstractNum w:abstractNumId="17" w15:restartNumberingAfterBreak="0">
+  <w:abstractNum w:abstractNumId="18" w15:restartNumberingAfterBreak="0">
     <w:nsid w:val="689B3D46"/>
     <w:multiLevelType w:val="hybridMultilevel"/>
     <w:tmpl w:val="DF344980"/>
@@ -6825,7 +7414,7 @@
       </w:pPr>
     </w:lvl>
   </w:abstractNum>
-  <w:abstractNum w:abstractNumId="18" w15:restartNumberingAfterBreak="0">
+  <w:abstractNum w:abstractNumId="19" w15:restartNumberingAfterBreak="0">
     <w:nsid w:val="6E8406CE"/>
     <w:multiLevelType w:val="multilevel"/>
     <w:tmpl w:val="95880270"/>
@@ -6943,7 +7532,7 @@
       </w:pPr>
     </w:lvl>
   </w:abstractNum>
-  <w:abstractNum w:abstractNumId="19" w15:restartNumberingAfterBreak="0">
+  <w:abstractNum w:abstractNumId="20" w15:restartNumberingAfterBreak="0">
     <w:nsid w:val="71774416"/>
     <w:multiLevelType w:val="hybridMultilevel"/>
     <w:tmpl w:val="A51A4DC0"/>
@@ -7056,7 +7645,7 @@
       </w:rPr>
     </w:lvl>
   </w:abstractNum>
-  <w:abstractNum w:abstractNumId="20" w15:restartNumberingAfterBreak="0">
+  <w:abstractNum w:abstractNumId="21" w15:restartNumberingAfterBreak="0">
     <w:nsid w:val="71DE1341"/>
     <w:multiLevelType w:val="hybridMultilevel"/>
     <w:tmpl w:val="C1EE6A2C"/>
@@ -7169,7 +7758,7 @@
       </w:rPr>
     </w:lvl>
   </w:abstractNum>
-  <w:abstractNum w:abstractNumId="21" w15:restartNumberingAfterBreak="0">
+  <w:abstractNum w:abstractNumId="22" w15:restartNumberingAfterBreak="0">
     <w:nsid w:val="74DD245D"/>
     <w:multiLevelType w:val="multilevel"/>
     <w:tmpl w:val="8DCE8A5C"/>
@@ -7282,7 +7871,7 @@
       </w:pPr>
     </w:lvl>
   </w:abstractNum>
-  <w:abstractNum w:abstractNumId="22" w15:restartNumberingAfterBreak="0">
+  <w:abstractNum w:abstractNumId="23" w15:restartNumberingAfterBreak="0">
     <w:nsid w:val="75BF7FC8"/>
     <w:multiLevelType w:val="hybridMultilevel"/>
     <w:tmpl w:val="3014C7F6"/>
@@ -7371,7 +7960,7 @@
       </w:pPr>
     </w:lvl>
   </w:abstractNum>
-  <w:abstractNum w:abstractNumId="23" w15:restartNumberingAfterBreak="0">
+  <w:abstractNum w:abstractNumId="24" w15:restartNumberingAfterBreak="0">
     <w:nsid w:val="765D0D83"/>
     <w:multiLevelType w:val="hybridMultilevel"/>
     <w:tmpl w:val="B1F6BDC2"/>
@@ -7460,7 +8049,7 @@
       </w:pPr>
     </w:lvl>
   </w:abstractNum>
-  <w:abstractNum w:abstractNumId="24" w15:restartNumberingAfterBreak="0">
+  <w:abstractNum w:abstractNumId="25" w15:restartNumberingAfterBreak="0">
     <w:nsid w:val="76810E10"/>
     <w:multiLevelType w:val="hybridMultilevel"/>
     <w:tmpl w:val="4E9E7F50"/>
@@ -7549,7 +8138,7 @@
       </w:pPr>
     </w:lvl>
   </w:abstractNum>
-  <w:abstractNum w:abstractNumId="25" w15:restartNumberingAfterBreak="0">
+  <w:abstractNum w:abstractNumId="26" w15:restartNumberingAfterBreak="0">
     <w:nsid w:val="7A777F32"/>
     <w:multiLevelType w:val="hybridMultilevel"/>
     <w:tmpl w:val="FD96FEF6"/>
@@ -7635,7 +8224,7 @@
       </w:pPr>
     </w:lvl>
   </w:abstractNum>
-  <w:abstractNum w:abstractNumId="26" w15:restartNumberingAfterBreak="0">
+  <w:abstractNum w:abstractNumId="27" w15:restartNumberingAfterBreak="0">
     <w:nsid w:val="7BD2095D"/>
     <w:multiLevelType w:val="hybridMultilevel"/>
     <w:tmpl w:val="CA164C96"/>
@@ -7748,7 +8337,7 @@
       </w:rPr>
     </w:lvl>
   </w:abstractNum>
-  <w:abstractNum w:abstractNumId="27" w15:restartNumberingAfterBreak="0">
+  <w:abstractNum w:abstractNumId="28" w15:restartNumberingAfterBreak="0">
     <w:nsid w:val="7C0468AF"/>
     <w:multiLevelType w:val="hybridMultilevel"/>
     <w:tmpl w:val="A7283A04"/>
@@ -7861,7 +8450,7 @@
       </w:rPr>
     </w:lvl>
   </w:abstractNum>
-  <w:abstractNum w:abstractNumId="28" w15:restartNumberingAfterBreak="0">
+  <w:abstractNum w:abstractNumId="29" w15:restartNumberingAfterBreak="0">
     <w:nsid w:val="7C807D2F"/>
     <w:multiLevelType w:val="hybridMultilevel"/>
     <w:tmpl w:val="2494A546"/>
@@ -7951,49 +8540,49 @@
     </w:lvl>
   </w:abstractNum>
   <w:num w:numId="1">
-    <w:abstractNumId w:val="12"/>
+    <w:abstractNumId w:val="13"/>
   </w:num>
   <w:num w:numId="2">
-    <w:abstractNumId w:val="21"/>
+    <w:abstractNumId w:val="22"/>
   </w:num>
   <w:num w:numId="3">
+    <w:abstractNumId w:val="8"/>
+  </w:num>
+  <w:num w:numId="4">
+    <w:abstractNumId w:val="19"/>
+  </w:num>
+  <w:num w:numId="5">
+    <w:abstractNumId w:val="17"/>
+  </w:num>
+  <w:num w:numId="6">
     <w:abstractNumId w:val="7"/>
   </w:num>
-  <w:num w:numId="4">
-    <w:abstractNumId w:val="18"/>
+  <w:num w:numId="7">
+    <w:abstractNumId w:val="10"/>
   </w:num>
-  <w:num w:numId="5">
-    <w:abstractNumId w:val="16"/>
-  </w:num>
-  <w:num w:numId="6">
+  <w:num w:numId="8">
     <w:abstractNumId w:val="6"/>
   </w:num>
-  <w:num w:numId="7">
-    <w:abstractNumId w:val="9"/>
-  </w:num>
-  <w:num w:numId="8">
+  <w:num w:numId="9">
     <w:abstractNumId w:val="5"/>
-  </w:num>
-  <w:num w:numId="9">
-    <w:abstractNumId w:val="4"/>
   </w:num>
   <w:num w:numId="10">
     <w:abstractNumId w:val="1"/>
   </w:num>
   <w:num w:numId="11">
-    <w:abstractNumId w:val="10"/>
+    <w:abstractNumId w:val="11"/>
   </w:num>
   <w:num w:numId="12">
-    <w:abstractNumId w:val="13"/>
+    <w:abstractNumId w:val="14"/>
   </w:num>
   <w:num w:numId="13">
-    <w:abstractNumId w:val="8"/>
+    <w:abstractNumId w:val="9"/>
   </w:num>
   <w:num w:numId="14">
-    <w:abstractNumId w:val="23"/>
+    <w:abstractNumId w:val="24"/>
   </w:num>
   <w:num w:numId="15">
-    <w:abstractNumId w:val="17"/>
+    <w:abstractNumId w:val="18"/>
     <w:lvlOverride w:ilvl="0">
       <w:startOverride w:val="1"/>
     </w:lvlOverride>
@@ -8023,49 +8612,52 @@
     </w:lvlOverride>
   </w:num>
   <w:num w:numId="16">
+    <w:abstractNumId w:val="21"/>
+  </w:num>
+  <w:num w:numId="17">
+    <w:abstractNumId w:val="29"/>
+  </w:num>
+  <w:num w:numId="18">
+    <w:abstractNumId w:val="16"/>
+  </w:num>
+  <w:num w:numId="19">
+    <w:abstractNumId w:val="23"/>
+  </w:num>
+  <w:num w:numId="20">
+    <w:abstractNumId w:val="26"/>
+  </w:num>
+  <w:num w:numId="21">
+    <w:abstractNumId w:val="25"/>
+  </w:num>
+  <w:num w:numId="22">
+    <w:abstractNumId w:val="18"/>
+  </w:num>
+  <w:num w:numId="23">
     <w:abstractNumId w:val="20"/>
   </w:num>
-  <w:num w:numId="17">
-    <w:abstractNumId w:val="28"/>
-  </w:num>
-  <w:num w:numId="18">
-    <w:abstractNumId w:val="15"/>
-  </w:num>
-  <w:num w:numId="19">
-    <w:abstractNumId w:val="22"/>
-  </w:num>
-  <w:num w:numId="20">
-    <w:abstractNumId w:val="25"/>
-  </w:num>
-  <w:num w:numId="21">
-    <w:abstractNumId w:val="24"/>
-  </w:num>
-  <w:num w:numId="22">
-    <w:abstractNumId w:val="17"/>
-  </w:num>
-  <w:num w:numId="23">
-    <w:abstractNumId w:val="19"/>
-  </w:num>
   <w:num w:numId="24">
-    <w:abstractNumId w:val="26"/>
+    <w:abstractNumId w:val="27"/>
   </w:num>
   <w:num w:numId="25">
     <w:abstractNumId w:val="3"/>
   </w:num>
   <w:num w:numId="26">
-    <w:abstractNumId w:val="14"/>
+    <w:abstractNumId w:val="15"/>
   </w:num>
   <w:num w:numId="27">
     <w:abstractNumId w:val="0"/>
   </w:num>
   <w:num w:numId="28">
-    <w:abstractNumId w:val="27"/>
+    <w:abstractNumId w:val="28"/>
   </w:num>
   <w:num w:numId="29">
-    <w:abstractNumId w:val="11"/>
+    <w:abstractNumId w:val="12"/>
   </w:num>
   <w:num w:numId="30">
     <w:abstractNumId w:val="2"/>
+  </w:num>
+  <w:num w:numId="31">
+    <w:abstractNumId w:val="4"/>
   </w:num>
 </w:numbering>
 </file>

</xml_diff>

<commit_message>
collect data and data quality added (doc part 2)
</commit_message>
<xml_diff>
--- a/documentation/Documentation_2.docx
+++ b/documentation/Documentation_2.docx
@@ -152,8 +152,9 @@
           <w:sz w:val="32"/>
           <w:szCs w:val="32"/>
         </w:rPr>
-        <w:t xml:space="preserve"> Agata Makarewicz, Jacek Wiśniewski</w:t>
-      </w:r>
+        <w:t xml:space="preserve"> Agata Makarewicz, Jacek </w:t>
+      </w:r>
+      <w:proofErr w:type="spellStart"/>
       <w:r>
         <w:rPr>
           <w:rFonts w:asciiTheme="minorHAnsi" w:hAnsiTheme="minorHAnsi" w:cstheme="minorHAnsi"/>
@@ -162,103 +163,95 @@
           <w:sz w:val="32"/>
           <w:szCs w:val="32"/>
         </w:rPr>
-        <w:br/>
-      </w:r>
-    </w:p>
-    <w:p>
-      <w:pPr>
-        <w:pStyle w:val="Default"/>
-        <w:jc w:val="center"/>
-        <w:rPr>
-          <w:rFonts w:asciiTheme="minorHAnsi" w:hAnsiTheme="minorHAnsi" w:cstheme="minorHAnsi"/>
-          <w:sz w:val="32"/>
-          <w:szCs w:val="32"/>
-        </w:rPr>
-      </w:pPr>
-      <w:r>
-        <w:rPr>
-          <w:rFonts w:asciiTheme="minorHAnsi" w:hAnsiTheme="minorHAnsi" w:cstheme="minorHAnsi"/>
-          <w:sz w:val="32"/>
-          <w:szCs w:val="32"/>
-        </w:rPr>
-        <w:t>T</w:t>
-      </w:r>
-      <w:r>
-        <w:rPr>
-          <w:rFonts w:asciiTheme="minorHAnsi" w:hAnsiTheme="minorHAnsi" w:cstheme="minorHAnsi"/>
-          <w:sz w:val="32"/>
-          <w:szCs w:val="32"/>
-        </w:rPr>
-        <w:t>hesis t</w:t>
-      </w:r>
-      <w:r>
-        <w:rPr>
-          <w:rFonts w:asciiTheme="minorHAnsi" w:hAnsiTheme="minorHAnsi" w:cstheme="minorHAnsi"/>
-          <w:sz w:val="32"/>
-          <w:szCs w:val="32"/>
-        </w:rPr>
-        <w:t>itle:</w:t>
-      </w:r>
-      <w:r>
-        <w:rPr>
-          <w:rFonts w:asciiTheme="minorHAnsi" w:hAnsiTheme="minorHAnsi" w:cstheme="minorHAnsi"/>
-          <w:bCs/>
-          <w:sz w:val="32"/>
-          <w:szCs w:val="32"/>
-        </w:rPr>
-        <w:t xml:space="preserve"> </w:t>
-      </w:r>
-      <w:r>
-        <w:rPr>
-          <w:rFonts w:asciiTheme="minorHAnsi" w:hAnsiTheme="minorHAnsi" w:cstheme="minorHAnsi" w:hint="eastAsia"/>
-          <w:bCs/>
+        <w:t>Wiśniewski</w:t>
+      </w:r>
+      <w:proofErr w:type="spellEnd"/>
+      <w:r>
+        <w:rPr>
+          <w:rFonts w:asciiTheme="minorHAnsi" w:hAnsiTheme="minorHAnsi" w:cstheme="minorHAnsi"/>
           <w:i/>
           <w:iCs/>
           <w:sz w:val="32"/>
           <w:szCs w:val="32"/>
         </w:rPr>
-        <w:t xml:space="preserve">Application for Analysis of the Economic Growth </w:t>
-      </w:r>
-      <w:r>
-        <w:rPr>
-          <w:rFonts w:asciiTheme="minorHAnsi" w:hAnsiTheme="minorHAnsi" w:cstheme="minorHAnsi"/>
+        <w:br/>
+      </w:r>
+    </w:p>
+    <w:p>
+      <w:pPr>
+        <w:pStyle w:val="Default"/>
+        <w:jc w:val="center"/>
+        <w:rPr>
+          <w:rFonts w:asciiTheme="minorHAnsi" w:hAnsiTheme="minorHAnsi" w:cstheme="minorHAnsi"/>
+          <w:sz w:val="32"/>
+          <w:szCs w:val="32"/>
+        </w:rPr>
+      </w:pPr>
+      <w:r>
+        <w:rPr>
+          <w:rFonts w:asciiTheme="minorHAnsi" w:hAnsiTheme="minorHAnsi" w:cstheme="minorHAnsi"/>
+          <w:sz w:val="32"/>
+          <w:szCs w:val="32"/>
+        </w:rPr>
+        <w:t>T</w:t>
+      </w:r>
+      <w:r>
+        <w:rPr>
+          <w:rFonts w:asciiTheme="minorHAnsi" w:hAnsiTheme="minorHAnsi" w:cstheme="minorHAnsi"/>
+          <w:sz w:val="32"/>
+          <w:szCs w:val="32"/>
+        </w:rPr>
+        <w:t>hesis t</w:t>
+      </w:r>
+      <w:r>
+        <w:rPr>
+          <w:rFonts w:asciiTheme="minorHAnsi" w:hAnsiTheme="minorHAnsi" w:cstheme="minorHAnsi"/>
+          <w:sz w:val="32"/>
+          <w:szCs w:val="32"/>
+        </w:rPr>
+        <w:t>itle:</w:t>
+      </w:r>
+      <w:r>
+        <w:rPr>
+          <w:rFonts w:asciiTheme="minorHAnsi" w:hAnsiTheme="minorHAnsi" w:cstheme="minorHAnsi"/>
+          <w:bCs/>
+          <w:sz w:val="32"/>
+          <w:szCs w:val="32"/>
+        </w:rPr>
+        <w:t xml:space="preserve"> </w:t>
+      </w:r>
+      <w:r>
+        <w:rPr>
+          <w:rFonts w:asciiTheme="minorHAnsi" w:hAnsiTheme="minorHAnsi" w:cstheme="minorHAnsi" w:hint="eastAsia"/>
           <w:bCs/>
           <w:i/>
           <w:iCs/>
           <w:sz w:val="32"/>
           <w:szCs w:val="32"/>
         </w:rPr>
-        <w:br/>
-      </w:r>
-      <w:r>
-        <w:rPr>
-          <w:rFonts w:asciiTheme="minorHAnsi" w:hAnsiTheme="minorHAnsi" w:cstheme="minorHAnsi" w:hint="eastAsia"/>
+        <w:t xml:space="preserve">Application for Analysis of the Economic Growth </w:t>
+      </w:r>
+      <w:r>
+        <w:rPr>
+          <w:rFonts w:asciiTheme="minorHAnsi" w:hAnsiTheme="minorHAnsi" w:cstheme="minorHAnsi"/>
           <w:bCs/>
           <w:i/>
           <w:iCs/>
           <w:sz w:val="32"/>
           <w:szCs w:val="32"/>
         </w:rPr>
-        <w:t>Indexes for European Countries</w:t>
-      </w:r>
-      <w:r>
-        <w:rPr>
-          <w:rFonts w:asciiTheme="minorHAnsi" w:hAnsiTheme="minorHAnsi" w:cstheme="minorHAnsi"/>
+        <w:br/>
+      </w:r>
+      <w:r>
+        <w:rPr>
+          <w:rFonts w:asciiTheme="minorHAnsi" w:hAnsiTheme="minorHAnsi" w:cstheme="minorHAnsi" w:hint="eastAsia"/>
+          <w:bCs/>
           <w:i/>
           <w:iCs/>
           <w:sz w:val="32"/>
           <w:szCs w:val="32"/>
         </w:rPr>
-        <w:br/>
-      </w:r>
-      <w:r>
-        <w:rPr>
-          <w:rFonts w:asciiTheme="minorHAnsi" w:hAnsiTheme="minorHAnsi" w:cstheme="minorHAnsi"/>
-          <w:sz w:val="32"/>
-          <w:szCs w:val="32"/>
-        </w:rPr>
-        <w:br/>
-        <w:t xml:space="preserve">Supervisor: </w:t>
+        <w:t>Indexes for European Countries</w:t>
       </w:r>
       <w:r>
         <w:rPr>
@@ -268,7 +261,37 @@
           <w:sz w:val="32"/>
           <w:szCs w:val="32"/>
         </w:rPr>
-        <w:t>Agnieszka Jastrz</w:t>
+        <w:br/>
+      </w:r>
+      <w:r>
+        <w:rPr>
+          <w:rFonts w:asciiTheme="minorHAnsi" w:hAnsiTheme="minorHAnsi" w:cstheme="minorHAnsi"/>
+          <w:sz w:val="32"/>
+          <w:szCs w:val="32"/>
+        </w:rPr>
+        <w:br/>
+        <w:t xml:space="preserve">Supervisor: </w:t>
+      </w:r>
+      <w:r>
+        <w:rPr>
+          <w:rFonts w:asciiTheme="minorHAnsi" w:hAnsiTheme="minorHAnsi" w:cstheme="minorHAnsi"/>
+          <w:i/>
+          <w:iCs/>
+          <w:sz w:val="32"/>
+          <w:szCs w:val="32"/>
+        </w:rPr>
+        <w:t xml:space="preserve">Agnieszka </w:t>
+      </w:r>
+      <w:proofErr w:type="spellStart"/>
+      <w:r>
+        <w:rPr>
+          <w:rFonts w:asciiTheme="minorHAnsi" w:hAnsiTheme="minorHAnsi" w:cstheme="minorHAnsi"/>
+          <w:i/>
+          <w:iCs/>
+          <w:sz w:val="32"/>
+          <w:szCs w:val="32"/>
+        </w:rPr>
+        <w:t>Jastrz</w:t>
       </w:r>
       <w:r>
         <w:rPr>
@@ -288,7 +311,18 @@
           <w:sz w:val="32"/>
           <w:szCs w:val="32"/>
         </w:rPr>
-        <w:t>bska, Ph.D. Eng.</w:t>
+        <w:t>bska</w:t>
+      </w:r>
+      <w:proofErr w:type="spellEnd"/>
+      <w:r>
+        <w:rPr>
+          <w:rFonts w:asciiTheme="minorHAnsi" w:hAnsiTheme="minorHAnsi" w:cstheme="minorHAnsi"/>
+          <w:i/>
+          <w:iCs/>
+          <w:sz w:val="32"/>
+          <w:szCs w:val="32"/>
+        </w:rPr>
+        <w:t>, Ph.D. Eng.</w:t>
       </w:r>
     </w:p>
     <w:p>
@@ -1963,8 +1997,16 @@
               <w:rPr>
                 <w:rFonts w:asciiTheme="minorHAnsi" w:hAnsiTheme="minorHAnsi" w:cstheme="minorHAnsi"/>
               </w:rPr>
-              <w:t>Jacek Wiśniewski</w:t>
+              <w:t xml:space="preserve">Jacek </w:t>
             </w:r>
+            <w:proofErr w:type="spellStart"/>
+            <w:r>
+              <w:rPr>
+                <w:rFonts w:asciiTheme="minorHAnsi" w:hAnsiTheme="minorHAnsi" w:cstheme="minorHAnsi"/>
+              </w:rPr>
+              <w:t>Wiśniewski</w:t>
+            </w:r>
+            <w:proofErr w:type="spellEnd"/>
           </w:p>
         </w:tc>
         <w:tc>
@@ -1988,21 +2030,23 @@
                 <w:rFonts w:asciiTheme="minorHAnsi" w:hAnsiTheme="minorHAnsi" w:cstheme="minorHAnsi"/>
               </w:rPr>
             </w:pPr>
-            <w:commentRangeStart w:id="2"/>
             <w:r>
               <w:rPr>
                 <w:rFonts w:asciiTheme="minorHAnsi" w:hAnsiTheme="minorHAnsi" w:cstheme="minorHAnsi"/>
               </w:rPr>
-              <w:t xml:space="preserve">GUI design finished, </w:t>
+              <w:t>GUI design</w:t>
             </w:r>
-            <w:commentRangeEnd w:id="2"/>
             <w:r>
               <w:rPr>
-                <w:rStyle w:val="Odwoaniedokomentarza"/>
-                <w:rFonts w:ascii="Arial" w:eastAsia="Times New Roman" w:hAnsi="Arial" w:cs="Arial"/>
-                <w:lang w:eastAsia="pl-PL"/>
+                <w:rFonts w:asciiTheme="minorHAnsi" w:hAnsiTheme="minorHAnsi" w:cstheme="minorHAnsi"/>
               </w:rPr>
-              <w:commentReference w:id="2"/>
+              <w:t xml:space="preserve"> chapter finished, collect data and data quality chapters added</w:t>
+            </w:r>
+            <w:r>
+              <w:rPr>
+                <w:rFonts w:asciiTheme="minorHAnsi" w:hAnsiTheme="minorHAnsi" w:cstheme="minorHAnsi"/>
+              </w:rPr>
+              <w:t xml:space="preserve"> </w:t>
             </w:r>
           </w:p>
         </w:tc>
@@ -2164,7 +2208,7 @@
           <w:rFonts w:asciiTheme="minorHAnsi" w:hAnsiTheme="minorHAnsi" w:cstheme="minorHAnsi"/>
         </w:rPr>
       </w:pPr>
-      <w:commentRangeStart w:id="3"/>
+      <w:commentRangeStart w:id="2"/>
       <w:r>
         <w:rPr>
           <w:rFonts w:asciiTheme="minorHAnsi" w:hAnsiTheme="minorHAnsi" w:cstheme="minorHAnsi"/>
@@ -2172,7 +2216,7 @@
         <w:lastRenderedPageBreak/>
         <w:t>Vocabulary</w:t>
       </w:r>
-      <w:commentRangeEnd w:id="3"/>
+      <w:commentRangeEnd w:id="2"/>
       <w:r>
         <w:rPr>
           <w:rStyle w:val="Odwoaniedokomentarza"/>
@@ -2182,7 +2226,7 @@
           <w:color w:val="auto"/>
           <w:lang w:eastAsia="pl-PL"/>
         </w:rPr>
-        <w:commentReference w:id="3"/>
+        <w:commentReference w:id="2"/>
       </w:r>
     </w:p>
     <w:p>
@@ -2646,11 +2690,11 @@
           <w:szCs w:val="28"/>
         </w:rPr>
       </w:pPr>
-      <w:bookmarkStart w:id="4" w:name="__RefHeading___Toc6747_630044125"/>
-      <w:bookmarkStart w:id="5" w:name="_Toc462868752"/>
-      <w:bookmarkStart w:id="6" w:name="_Toc465776525"/>
+      <w:bookmarkStart w:id="3" w:name="__RefHeading___Toc6747_630044125"/>
+      <w:bookmarkStart w:id="4" w:name="_Toc462868752"/>
+      <w:bookmarkStart w:id="5" w:name="_Toc465776525"/>
+      <w:bookmarkEnd w:id="3"/>
       <w:bookmarkEnd w:id="4"/>
-      <w:bookmarkEnd w:id="5"/>
       <w:r>
         <w:rPr>
           <w:rFonts w:asciiTheme="minorHAnsi" w:hAnsiTheme="minorHAnsi" w:cstheme="minorHAnsi"/>
@@ -2658,7 +2702,7 @@
         <w:br w:type="page"/>
       </w:r>
     </w:p>
-    <w:bookmarkEnd w:id="6"/>
+    <w:bookmarkEnd w:id="5"/>
     <w:p>
       <w:pPr>
         <w:pStyle w:val="Nagwek1"/>
@@ -2711,7 +2755,7 @@
           <w:szCs w:val="22"/>
         </w:rPr>
       </w:pPr>
-      <w:bookmarkStart w:id="7" w:name="_Hlk86697614"/>
+      <w:bookmarkStart w:id="6" w:name="_Hlk86697614"/>
       <w:r>
         <w:rPr>
           <w:rFonts w:asciiTheme="minorHAnsi" w:hAnsiTheme="minorHAnsi" w:cstheme="minorHAnsi"/>
@@ -2790,7 +2834,27 @@
           <w:sz w:val="22"/>
           <w:szCs w:val="22"/>
         </w:rPr>
-        <w:t>Missing information like inflation and unemployment was taken from World Bank Open Data. The human development index had to be taken from a separate webpage dedicated to this report. OECD did not offer more information than World Bank Open Data, therefor it was omitted in the following steps. This analysis leads to three chosen data sources:</w:t>
+        <w:t>Missing information like inflation and unemployment was taken from World Bank Open Data. The human development index had to be taken from a separate webpage dedicated to this report. OECD did not offer more information than World Bank Open Data, therefor</w:t>
+      </w:r>
+      <w:r>
+        <w:rPr>
+          <w:rFonts w:asciiTheme="minorHAnsi" w:hAnsiTheme="minorHAnsi" w:cstheme="minorHAnsi"/>
+          <w:b w:val="0"/>
+          <w:bCs w:val="0"/>
+          <w:sz w:val="22"/>
+          <w:szCs w:val="22"/>
+        </w:rPr>
+        <w:t>e</w:t>
+      </w:r>
+      <w:r>
+        <w:rPr>
+          <w:rFonts w:asciiTheme="minorHAnsi" w:hAnsiTheme="minorHAnsi" w:cstheme="minorHAnsi"/>
+          <w:b w:val="0"/>
+          <w:bCs w:val="0"/>
+          <w:sz w:val="22"/>
+          <w:szCs w:val="22"/>
+        </w:rPr>
+        <w:t xml:space="preserve"> it was omitted in the following steps. This analysis leads to three chosen data sources:</w:t>
       </w:r>
     </w:p>
     <w:p>
@@ -3180,7 +3244,27 @@
           <w:sz w:val="22"/>
           <w:szCs w:val="22"/>
         </w:rPr>
-        <w:t xml:space="preserve"> published by the Human Development Report Office of the United Nations Development Programme (UNDP)</w:t>
+        <w:t xml:space="preserve"> published by the Human Development Report Office of the United Nations Development </w:t>
+      </w:r>
+      <w:proofErr w:type="spellStart"/>
+      <w:r>
+        <w:rPr>
+          <w:rFonts w:asciiTheme="minorHAnsi" w:eastAsia="SimSun" w:hAnsiTheme="minorHAnsi" w:cstheme="minorHAnsi" w:hint="eastAsia"/>
+          <w:bCs/>
+          <w:sz w:val="22"/>
+          <w:szCs w:val="22"/>
+        </w:rPr>
+        <w:t>Programme</w:t>
+      </w:r>
+      <w:proofErr w:type="spellEnd"/>
+      <w:r>
+        <w:rPr>
+          <w:rFonts w:asciiTheme="minorHAnsi" w:eastAsia="SimSun" w:hAnsiTheme="minorHAnsi" w:cstheme="minorHAnsi" w:hint="eastAsia"/>
+          <w:bCs/>
+          <w:sz w:val="22"/>
+          <w:szCs w:val="22"/>
+        </w:rPr>
+        <w:t xml:space="preserve"> (UNDP)</w:t>
       </w:r>
       <w:r>
         <w:rPr>
@@ -3480,16 +3564,34 @@
         <w:rPr>
           <w:rFonts w:asciiTheme="minorHAnsi" w:hAnsiTheme="minorHAnsi" w:cstheme="minorHAnsi"/>
           <w:b/>
-          <w:lang w:val="en-GB"/>
+          <w:lang w:val="pl-PL"/>
         </w:rPr>
       </w:pPr>
       <w:r>
         <w:rPr>
           <w:rFonts w:asciiTheme="minorHAnsi" w:hAnsiTheme="minorHAnsi" w:cstheme="minorHAnsi"/>
           <w:b/>
-          <w:lang w:val="en-GB"/>
-        </w:rPr>
-        <w:t>Korelacja – Pearson (domyślna w corr() ) – wzór, opis</w:t>
+          <w:lang w:val="pl-PL"/>
+        </w:rPr>
+        <w:t xml:space="preserve">Korelacja – Pearson (domyślna w </w:t>
+      </w:r>
+      <w:proofErr w:type="spellStart"/>
+      <w:r>
+        <w:rPr>
+          <w:rFonts w:asciiTheme="minorHAnsi" w:hAnsiTheme="minorHAnsi" w:cstheme="minorHAnsi"/>
+          <w:b/>
+          <w:lang w:val="pl-PL"/>
+        </w:rPr>
+        <w:t>corr</w:t>
+      </w:r>
+      <w:proofErr w:type="spellEnd"/>
+      <w:r>
+        <w:rPr>
+          <w:rFonts w:asciiTheme="minorHAnsi" w:hAnsiTheme="minorHAnsi" w:cstheme="minorHAnsi"/>
+          <w:b/>
+          <w:lang w:val="pl-PL"/>
+        </w:rPr>
+        <w:t>() ) – wzór, opis</w:t>
       </w:r>
     </w:p>
     <w:p>
@@ -3541,7 +3643,43 @@
           <w:b/>
           <w:lang w:val="pl-PL"/>
         </w:rPr>
-        <w:t xml:space="preserve"> – // next document?</w:t>
+        <w:t xml:space="preserve"> – // </w:t>
+      </w:r>
+      <w:proofErr w:type="spellStart"/>
+      <w:r>
+        <w:rPr>
+          <w:rFonts w:asciiTheme="minorHAnsi" w:hAnsiTheme="minorHAnsi" w:cstheme="minorHAnsi"/>
+          <w:b/>
+          <w:lang w:val="pl-PL"/>
+        </w:rPr>
+        <w:t>next</w:t>
+      </w:r>
+      <w:proofErr w:type="spellEnd"/>
+      <w:r>
+        <w:rPr>
+          <w:rFonts w:asciiTheme="minorHAnsi" w:hAnsiTheme="minorHAnsi" w:cstheme="minorHAnsi"/>
+          <w:b/>
+          <w:lang w:val="pl-PL"/>
+        </w:rPr>
+        <w:t xml:space="preserve"> </w:t>
+      </w:r>
+      <w:proofErr w:type="spellStart"/>
+      <w:r>
+        <w:rPr>
+          <w:rFonts w:asciiTheme="minorHAnsi" w:hAnsiTheme="minorHAnsi" w:cstheme="minorHAnsi"/>
+          <w:b/>
+          <w:lang w:val="pl-PL"/>
+        </w:rPr>
+        <w:t>document</w:t>
+      </w:r>
+      <w:proofErr w:type="spellEnd"/>
+      <w:r>
+        <w:rPr>
+          <w:rFonts w:asciiTheme="minorHAnsi" w:hAnsiTheme="minorHAnsi" w:cstheme="minorHAnsi"/>
+          <w:b/>
+          <w:lang w:val="pl-PL"/>
+        </w:rPr>
+        <w:t>?</w:t>
       </w:r>
     </w:p>
     <w:p>
@@ -3557,6 +3695,7 @@
           <w:b/>
         </w:rPr>
       </w:pPr>
+      <w:proofErr w:type="spellStart"/>
       <w:r>
         <w:rPr>
           <w:rFonts w:asciiTheme="minorHAnsi" w:hAnsiTheme="minorHAnsi" w:cstheme="minorHAnsi"/>
@@ -3566,6 +3705,7 @@
         </w:rPr>
         <w:t>KMeans</w:t>
       </w:r>
+      <w:proofErr w:type="spellEnd"/>
       <w:r>
         <w:rPr>
           <w:rFonts w:asciiTheme="minorHAnsi" w:hAnsiTheme="minorHAnsi" w:cstheme="minorHAnsi"/>
@@ -3705,15 +3845,15 @@
           <w:rFonts w:asciiTheme="minorHAnsi" w:hAnsiTheme="minorHAnsi" w:cstheme="minorHAnsi"/>
         </w:rPr>
       </w:pPr>
-      <w:bookmarkStart w:id="8" w:name="__RefHeading___Toc6751_630044125"/>
+      <w:bookmarkStart w:id="7" w:name="__RefHeading___Toc6751_630044125"/>
+      <w:bookmarkEnd w:id="6"/>
       <w:bookmarkEnd w:id="7"/>
-      <w:bookmarkEnd w:id="8"/>
       <w:r>
         <w:rPr>
           <w:rFonts w:asciiTheme="minorHAnsi" w:hAnsiTheme="minorHAnsi" w:cstheme="minorHAnsi"/>
         </w:rPr>
         <w:lastRenderedPageBreak/>
-        <w:t>TODO</w:t>
+        <w:t>Describe data</w:t>
       </w:r>
     </w:p>
     <w:p>
@@ -3727,14 +3867,14 @@
           <w:rFonts w:asciiTheme="minorHAnsi" w:hAnsiTheme="minorHAnsi" w:cstheme="minorHAnsi"/>
         </w:rPr>
       </w:pPr>
-      <w:bookmarkStart w:id="9" w:name="__RefHeading___Toc6753_630044125"/>
-      <w:bookmarkStart w:id="10" w:name="_Toc462868755"/>
-      <w:bookmarkStart w:id="11" w:name="__RefHeading___Toc6755_630044125"/>
-      <w:bookmarkStart w:id="12" w:name="_Toc465776529"/>
-      <w:bookmarkStart w:id="13" w:name="_Toc462868756"/>
+      <w:bookmarkStart w:id="8" w:name="__RefHeading___Toc6753_630044125"/>
+      <w:bookmarkStart w:id="9" w:name="_Toc462868755"/>
+      <w:bookmarkStart w:id="10" w:name="__RefHeading___Toc6755_630044125"/>
+      <w:bookmarkStart w:id="11" w:name="_Toc465776529"/>
+      <w:bookmarkStart w:id="12" w:name="_Toc462868756"/>
+      <w:bookmarkEnd w:id="8"/>
       <w:bookmarkEnd w:id="9"/>
       <w:bookmarkEnd w:id="10"/>
-      <w:bookmarkEnd w:id="11"/>
       <w:r>
         <w:rPr>
           <w:rFonts w:asciiTheme="minorHAnsi" w:hAnsiTheme="minorHAnsi" w:cstheme="minorHAnsi"/>
@@ -3742,8 +3882,8 @@
         <w:t>TODO</w:t>
       </w:r>
     </w:p>
+    <w:bookmarkEnd w:id="11"/>
     <w:bookmarkEnd w:id="12"/>
-    <w:bookmarkEnd w:id="13"/>
     <w:p>
       <w:pPr>
         <w:pStyle w:val="Nagwek1"/>
@@ -3849,6 +3989,42 @@
         <w:pStyle w:val="Legenda"/>
         <w:rPr>
           <w:rFonts w:asciiTheme="minorHAnsi" w:hAnsiTheme="minorHAnsi" w:cstheme="minorHAnsi"/>
+          <w:sz w:val="22"/>
+          <w:szCs w:val="22"/>
+        </w:rPr>
+      </w:pPr>
+    </w:p>
+    <w:p>
+      <w:pPr>
+        <w:pStyle w:val="Legenda"/>
+        <w:rPr>
+          <w:rFonts w:asciiTheme="minorHAnsi" w:hAnsiTheme="minorHAnsi" w:cstheme="minorHAnsi"/>
+          <w:sz w:val="22"/>
+          <w:szCs w:val="22"/>
+        </w:rPr>
+      </w:pPr>
+      <w:r>
+        <w:rPr>
+          <w:rFonts w:asciiTheme="minorHAnsi" w:hAnsiTheme="minorHAnsi" w:cstheme="minorHAnsi"/>
+          <w:sz w:val="22"/>
+          <w:szCs w:val="22"/>
+        </w:rPr>
+        <w:t>Data Qualit</w:t>
+      </w:r>
+      <w:r>
+        <w:rPr>
+          <w:rFonts w:asciiTheme="minorHAnsi" w:hAnsiTheme="minorHAnsi" w:cstheme="minorHAnsi"/>
+          <w:sz w:val="22"/>
+          <w:szCs w:val="22"/>
+        </w:rPr>
+        <w:t>y</w:t>
+      </w:r>
+    </w:p>
+    <w:p>
+      <w:pPr>
+        <w:pStyle w:val="Legenda"/>
+        <w:rPr>
+          <w:rFonts w:asciiTheme="minorHAnsi" w:hAnsiTheme="minorHAnsi" w:cstheme="minorHAnsi"/>
           <w:b w:val="0"/>
           <w:bCs w:val="0"/>
           <w:sz w:val="22"/>
@@ -3863,65 +4039,7 @@
           <w:sz w:val="22"/>
           <w:szCs w:val="22"/>
         </w:rPr>
-        <w:t>HDI  - spaces</w:t>
-      </w:r>
-    </w:p>
-    <w:p>
-      <w:pPr>
-        <w:pStyle w:val="Legenda"/>
-        <w:rPr>
-          <w:rFonts w:asciiTheme="minorHAnsi" w:hAnsiTheme="minorHAnsi" w:cstheme="minorHAnsi"/>
-          <w:b w:val="0"/>
-          <w:bCs w:val="0"/>
-          <w:sz w:val="22"/>
-          <w:szCs w:val="22"/>
-        </w:rPr>
-      </w:pPr>
-      <w:r>
-        <w:rPr>
-          <w:rFonts w:asciiTheme="minorHAnsi" w:hAnsiTheme="minorHAnsi" w:cstheme="minorHAnsi"/>
-          <w:b w:val="0"/>
-          <w:bCs w:val="0"/>
-          <w:sz w:val="22"/>
-          <w:szCs w:val="22"/>
-        </w:rPr>
-        <w:t>Skipping rows, replacing missings</w:t>
-      </w:r>
-    </w:p>
-    <w:p>
-      <w:pPr>
-        <w:pStyle w:val="Legenda"/>
-        <w:rPr>
-          <w:rFonts w:asciiTheme="minorHAnsi" w:hAnsiTheme="minorHAnsi" w:cstheme="minorHAnsi"/>
-          <w:sz w:val="22"/>
-          <w:szCs w:val="22"/>
-        </w:rPr>
-      </w:pPr>
-    </w:p>
-    <w:p>
-      <w:pPr>
-        <w:pStyle w:val="Legenda"/>
-        <w:rPr>
-          <w:rFonts w:asciiTheme="minorHAnsi" w:hAnsiTheme="minorHAnsi" w:cstheme="minorHAnsi"/>
-          <w:sz w:val="22"/>
-          <w:szCs w:val="22"/>
-        </w:rPr>
-      </w:pPr>
-      <w:r>
-        <w:rPr>
-          <w:rFonts w:asciiTheme="minorHAnsi" w:hAnsiTheme="minorHAnsi" w:cstheme="minorHAnsi"/>
-          <w:sz w:val="22"/>
-          <w:szCs w:val="22"/>
-        </w:rPr>
-        <w:t>Data Qualit</w:t>
-      </w:r>
-      <w:r>
-        <w:rPr>
-          <w:rFonts w:asciiTheme="minorHAnsi" w:hAnsiTheme="minorHAnsi" w:cstheme="minorHAnsi"/>
-          <w:sz w:val="22"/>
-          <w:szCs w:val="22"/>
-        </w:rPr>
-        <w:t>y</w:t>
+        <w:t>Data exploration showed that there are following data quality issues, which need to be addressed:</w:t>
       </w:r>
     </w:p>
     <w:p>
@@ -3929,7 +4047,7 @@
         <w:pStyle w:val="Legenda"/>
         <w:numPr>
           <w:ilvl w:val="0"/>
-          <w:numId w:val="31"/>
+          <w:numId w:val="35"/>
         </w:numPr>
         <w:rPr>
           <w:rFonts w:asciiTheme="minorHAnsi" w:hAnsiTheme="minorHAnsi" w:cstheme="minorHAnsi"/>
@@ -3957,7 +4075,17 @@
           <w:sz w:val="22"/>
           <w:szCs w:val="22"/>
         </w:rPr>
-        <w:br/>
+        <w:t xml:space="preserve"> </w:t>
+      </w:r>
+      <w:r>
+        <w:rPr>
+          <w:rFonts w:asciiTheme="minorHAnsi" w:hAnsiTheme="minorHAnsi" w:cstheme="minorHAnsi"/>
+          <w:b w:val="0"/>
+          <w:bCs w:val="0"/>
+          <w:sz w:val="22"/>
+          <w:szCs w:val="22"/>
+        </w:rPr>
+        <w:t>– datasets contain multiple indicators in different units, on different scales, for instance population is given in millions whereas import value in share of GDP and HDI on scale 0-1; therefore data needs to be standardized before further processing and modeling</w:t>
       </w:r>
     </w:p>
     <w:p>
@@ -3965,8 +4093,9 @@
         <w:pStyle w:val="Legenda"/>
         <w:numPr>
           <w:ilvl w:val="0"/>
-          <w:numId w:val="31"/>
+          <w:numId w:val="35"/>
         </w:numPr>
+        <w:jc w:val="both"/>
         <w:rPr>
           <w:rFonts w:asciiTheme="minorHAnsi" w:hAnsiTheme="minorHAnsi" w:cstheme="minorHAnsi"/>
           <w:b w:val="0"/>
@@ -4003,8 +4132,7 @@
           <w:sz w:val="22"/>
           <w:szCs w:val="22"/>
         </w:rPr>
-        <w:br/>
-        <w:t>Variables with high percentage of missing values are droppe</w:t>
+        <w:t xml:space="preserve">– </w:t>
       </w:r>
       <w:r>
         <w:rPr>
@@ -4014,18 +4142,179 @@
           <w:sz w:val="22"/>
           <w:szCs w:val="22"/>
         </w:rPr>
-        <w:t xml:space="preserve">d. </w:t>
-      </w:r>
-      <w:r>
-        <w:rPr>
-          <w:rFonts w:asciiTheme="minorHAnsi" w:hAnsiTheme="minorHAnsi" w:cstheme="minorHAnsi"/>
+        <w:t>there are multiple missing values across analyzed datasets, mostly due to the fact that s</w:t>
+      </w:r>
+      <w:r>
+        <w:rPr>
+          <w:rFonts w:asciiTheme="minorHAnsi" w:hAnsiTheme="minorHAnsi" w:cstheme="minorHAnsi" w:hint="eastAsia"/>
           <w:b w:val="0"/>
           <w:bCs w:val="0"/>
           <w:sz w:val="22"/>
           <w:szCs w:val="22"/>
         </w:rPr>
-        <w:br/>
-        <w:t xml:space="preserve">Variables, which have low percentage of missing values, but doesn’t contain any data for </w:t>
+        <w:t>ome of the European countries have gained full independence (or has been formed) around</w:t>
+      </w:r>
+      <w:r>
+        <w:rPr>
+          <w:rFonts w:asciiTheme="minorHAnsi" w:hAnsiTheme="minorHAnsi" w:cstheme="minorHAnsi"/>
+          <w:b w:val="0"/>
+          <w:bCs w:val="0"/>
+          <w:sz w:val="22"/>
+          <w:szCs w:val="22"/>
+        </w:rPr>
+        <w:t xml:space="preserve"> </w:t>
+      </w:r>
+      <w:r>
+        <w:rPr>
+          <w:rFonts w:asciiTheme="minorHAnsi" w:hAnsiTheme="minorHAnsi" w:cstheme="minorHAnsi" w:hint="eastAsia"/>
+          <w:b w:val="0"/>
+          <w:bCs w:val="0"/>
+          <w:sz w:val="22"/>
+          <w:szCs w:val="22"/>
+        </w:rPr>
+        <w:t>1990-1995</w:t>
+      </w:r>
+      <w:r>
+        <w:rPr>
+          <w:rFonts w:asciiTheme="minorHAnsi" w:hAnsiTheme="minorHAnsi" w:cstheme="minorHAnsi"/>
+          <w:b w:val="0"/>
+          <w:bCs w:val="0"/>
+          <w:sz w:val="22"/>
+          <w:szCs w:val="22"/>
+        </w:rPr>
+        <w:t>; there is also an indicator which was</w:t>
+      </w:r>
+      <w:r>
+        <w:rPr>
+          <w:rFonts w:asciiTheme="minorHAnsi" w:hAnsiTheme="minorHAnsi" w:cstheme="minorHAnsi"/>
+          <w:b w:val="0"/>
+          <w:bCs w:val="0"/>
+          <w:sz w:val="22"/>
+          <w:szCs w:val="22"/>
+        </w:rPr>
+        <w:t xml:space="preserve"> not proposed until 1990 (HDI) therefore there is no previous data on it; another case is </w:t>
+      </w:r>
+      <w:r>
+        <w:rPr>
+          <w:rFonts w:asciiTheme="minorHAnsi" w:hAnsiTheme="minorHAnsi" w:cstheme="minorHAnsi"/>
+          <w:b w:val="0"/>
+          <w:bCs w:val="0"/>
+          <w:sz w:val="22"/>
+          <w:szCs w:val="22"/>
+        </w:rPr>
+        <w:t xml:space="preserve">that for some countries there is no data at all on some indicators; </w:t>
+      </w:r>
+      <w:r>
+        <w:rPr>
+          <w:rFonts w:asciiTheme="minorHAnsi" w:hAnsiTheme="minorHAnsi" w:cstheme="minorHAnsi"/>
+          <w:b w:val="0"/>
+          <w:bCs w:val="0"/>
+          <w:sz w:val="22"/>
+          <w:szCs w:val="22"/>
+        </w:rPr>
+        <w:t xml:space="preserve">on top of that, </w:t>
+      </w:r>
+      <w:r>
+        <w:rPr>
+          <w:rFonts w:asciiTheme="minorHAnsi" w:hAnsiTheme="minorHAnsi" w:cstheme="minorHAnsi"/>
+          <w:b w:val="0"/>
+          <w:bCs w:val="0"/>
+          <w:sz w:val="22"/>
+          <w:szCs w:val="22"/>
+        </w:rPr>
+        <w:t xml:space="preserve">all </w:t>
+      </w:r>
+      <w:r>
+        <w:rPr>
+          <w:rFonts w:asciiTheme="minorHAnsi" w:hAnsiTheme="minorHAnsi" w:cstheme="minorHAnsi"/>
+          <w:b w:val="0"/>
+          <w:bCs w:val="0"/>
+          <w:sz w:val="22"/>
+          <w:szCs w:val="22"/>
+        </w:rPr>
+        <w:t xml:space="preserve">those missing values are represented by different symbols, for instance </w:t>
+      </w:r>
+      <w:r>
+        <w:rPr>
+          <w:rFonts w:asciiTheme="minorHAnsi" w:hAnsiTheme="minorHAnsi" w:cstheme="minorHAnsi"/>
+          <w:b w:val="0"/>
+          <w:bCs w:val="0"/>
+          <w:sz w:val="22"/>
+          <w:szCs w:val="22"/>
+        </w:rPr>
+        <w:t>white</w:t>
+      </w:r>
+      <w:r>
+        <w:rPr>
+          <w:rFonts w:asciiTheme="minorHAnsi" w:hAnsiTheme="minorHAnsi" w:cstheme="minorHAnsi"/>
+          <w:b w:val="0"/>
+          <w:bCs w:val="0"/>
+          <w:sz w:val="22"/>
+          <w:szCs w:val="22"/>
+        </w:rPr>
+        <w:t xml:space="preserve">space or colon; </w:t>
+      </w:r>
+      <w:r>
+        <w:rPr>
+          <w:rFonts w:asciiTheme="minorHAnsi" w:hAnsiTheme="minorHAnsi" w:cstheme="minorHAnsi"/>
+          <w:b w:val="0"/>
+          <w:bCs w:val="0"/>
+          <w:sz w:val="22"/>
+          <w:szCs w:val="22"/>
+        </w:rPr>
+        <w:t>they</w:t>
+      </w:r>
+      <w:r>
+        <w:rPr>
+          <w:rFonts w:asciiTheme="minorHAnsi" w:hAnsiTheme="minorHAnsi" w:cstheme="minorHAnsi"/>
+          <w:b w:val="0"/>
+          <w:bCs w:val="0"/>
+          <w:sz w:val="22"/>
+          <w:szCs w:val="22"/>
+        </w:rPr>
+        <w:t xml:space="preserve"> need to be replaced by one value (for instance </w:t>
+      </w:r>
+      <w:proofErr w:type="spellStart"/>
+      <w:r>
+        <w:rPr>
+          <w:rFonts w:asciiTheme="minorHAnsi" w:hAnsiTheme="minorHAnsi" w:cstheme="minorHAnsi"/>
+          <w:b w:val="0"/>
+          <w:bCs w:val="0"/>
+          <w:sz w:val="22"/>
+          <w:szCs w:val="22"/>
+        </w:rPr>
+        <w:t>NaN</w:t>
+      </w:r>
+      <w:proofErr w:type="spellEnd"/>
+      <w:r>
+        <w:rPr>
+          <w:rFonts w:asciiTheme="minorHAnsi" w:hAnsiTheme="minorHAnsi" w:cstheme="minorHAnsi"/>
+          <w:b w:val="0"/>
+          <w:bCs w:val="0"/>
+          <w:sz w:val="22"/>
+          <w:szCs w:val="22"/>
+        </w:rPr>
+        <w:t xml:space="preserve">) to obtain consistent </w:t>
+      </w:r>
+      <w:r>
+        <w:rPr>
+          <w:rFonts w:asciiTheme="minorHAnsi" w:hAnsiTheme="minorHAnsi" w:cstheme="minorHAnsi"/>
+          <w:b w:val="0"/>
+          <w:bCs w:val="0"/>
+          <w:sz w:val="22"/>
+          <w:szCs w:val="22"/>
+        </w:rPr>
+        <w:t>representation</w:t>
+      </w:r>
+      <w:r>
+        <w:rPr>
+          <w:rFonts w:asciiTheme="minorHAnsi" w:hAnsiTheme="minorHAnsi" w:cstheme="minorHAnsi"/>
+          <w:b w:val="0"/>
+          <w:bCs w:val="0"/>
+          <w:sz w:val="22"/>
+          <w:szCs w:val="22"/>
+        </w:rPr>
+        <w:t xml:space="preserve"> </w:t>
       </w:r>
     </w:p>
     <w:p>
@@ -4033,8 +4322,9 @@
         <w:pStyle w:val="Legenda"/>
         <w:numPr>
           <w:ilvl w:val="0"/>
-          <w:numId w:val="31"/>
+          <w:numId w:val="35"/>
         </w:numPr>
+        <w:jc w:val="both"/>
         <w:rPr>
           <w:rFonts w:asciiTheme="minorHAnsi" w:hAnsiTheme="minorHAnsi" w:cstheme="minorHAnsi"/>
           <w:b w:val="0"/>
@@ -4043,6 +4333,395 @@
           <w:szCs w:val="22"/>
         </w:rPr>
       </w:pPr>
+      <w:commentRangeStart w:id="13"/>
+      <w:r>
+        <w:rPr>
+          <w:rFonts w:asciiTheme="minorHAnsi" w:hAnsiTheme="minorHAnsi" w:cstheme="minorHAnsi"/>
+          <w:b w:val="0"/>
+          <w:bCs w:val="0"/>
+          <w:sz w:val="22"/>
+          <w:szCs w:val="22"/>
+        </w:rPr>
+        <w:t xml:space="preserve">Different geographical entities </w:t>
+      </w:r>
+      <w:commentRangeEnd w:id="13"/>
+      <w:r>
+        <w:rPr>
+          <w:rStyle w:val="Odwoaniedokomentarza"/>
+          <w:b w:val="0"/>
+          <w:bCs w:val="0"/>
+        </w:rPr>
+        <w:commentReference w:id="13"/>
+      </w:r>
+      <w:r>
+        <w:rPr>
+          <w:rFonts w:asciiTheme="minorHAnsi" w:hAnsiTheme="minorHAnsi" w:cstheme="minorHAnsi"/>
+          <w:b w:val="0"/>
+          <w:bCs w:val="0"/>
+          <w:sz w:val="22"/>
+          <w:szCs w:val="22"/>
+        </w:rPr>
+        <w:t>–</w:t>
+      </w:r>
+      <w:r>
+        <w:rPr>
+          <w:rFonts w:asciiTheme="minorHAnsi" w:hAnsiTheme="minorHAnsi" w:cstheme="minorHAnsi"/>
+          <w:b w:val="0"/>
+          <w:bCs w:val="0"/>
+          <w:sz w:val="22"/>
+          <w:szCs w:val="22"/>
+        </w:rPr>
+        <w:t xml:space="preserve"> </w:t>
+      </w:r>
+      <w:r>
+        <w:rPr>
+          <w:rFonts w:asciiTheme="minorHAnsi" w:hAnsiTheme="minorHAnsi" w:cstheme="minorHAnsi"/>
+          <w:b w:val="0"/>
+          <w:bCs w:val="0"/>
+          <w:sz w:val="22"/>
+          <w:szCs w:val="22"/>
+        </w:rPr>
+        <w:t xml:space="preserve">World Bank data contains indicators’ values </w:t>
+      </w:r>
+      <w:r>
+        <w:rPr>
+          <w:rFonts w:asciiTheme="minorHAnsi" w:hAnsiTheme="minorHAnsi" w:cstheme="minorHAnsi"/>
+          <w:b w:val="0"/>
+          <w:bCs w:val="0"/>
+          <w:sz w:val="22"/>
+          <w:szCs w:val="22"/>
+        </w:rPr>
+        <w:t>not only for individual countries, but also for the regions (for instance South Africa, Central Europe); for those regions there are no</w:t>
+      </w:r>
+      <w:r>
+        <w:rPr>
+          <w:rFonts w:hint="eastAsia"/>
+        </w:rPr>
+        <w:t xml:space="preserve"> </w:t>
+      </w:r>
+      <w:r>
+        <w:rPr>
+          <w:rFonts w:asciiTheme="minorHAnsi" w:hAnsiTheme="minorHAnsi" w:cstheme="minorHAnsi"/>
+          <w:b w:val="0"/>
+          <w:bCs w:val="0"/>
+          <w:sz w:val="22"/>
+          <w:szCs w:val="22"/>
+        </w:rPr>
+        <w:t>of</w:t>
+      </w:r>
+      <w:r>
+        <w:rPr>
+          <w:rFonts w:asciiTheme="minorHAnsi" w:hAnsiTheme="minorHAnsi" w:cstheme="minorHAnsi" w:hint="eastAsia"/>
+          <w:b w:val="0"/>
+          <w:bCs w:val="0"/>
+          <w:sz w:val="22"/>
+          <w:szCs w:val="22"/>
+        </w:rPr>
+        <w:t>ficially assigned</w:t>
+      </w:r>
+      <w:r>
+        <w:rPr>
+          <w:rFonts w:asciiTheme="minorHAnsi" w:hAnsiTheme="minorHAnsi" w:cstheme="minorHAnsi"/>
+          <w:b w:val="0"/>
+          <w:bCs w:val="0"/>
+          <w:sz w:val="22"/>
+          <w:szCs w:val="22"/>
+        </w:rPr>
+        <w:t xml:space="preserve"> </w:t>
+      </w:r>
+      <w:r>
+        <w:rPr>
+          <w:rFonts w:asciiTheme="minorHAnsi" w:hAnsiTheme="minorHAnsi" w:cstheme="minorHAnsi" w:hint="eastAsia"/>
+          <w:b w:val="0"/>
+          <w:bCs w:val="0"/>
+          <w:sz w:val="22"/>
+          <w:szCs w:val="22"/>
+        </w:rPr>
+        <w:t>ISO 3166-1</w:t>
+      </w:r>
+      <w:r>
+        <w:rPr>
+          <w:rFonts w:asciiTheme="minorHAnsi" w:hAnsiTheme="minorHAnsi" w:cstheme="minorHAnsi"/>
+          <w:b w:val="0"/>
+          <w:bCs w:val="0"/>
+          <w:sz w:val="22"/>
+          <w:szCs w:val="22"/>
+        </w:rPr>
+        <w:t xml:space="preserve"> codes</w:t>
+      </w:r>
+      <w:r>
+        <w:rPr>
+          <w:rFonts w:asciiTheme="minorHAnsi" w:hAnsiTheme="minorHAnsi" w:cstheme="minorHAnsi"/>
+          <w:b w:val="0"/>
+          <w:bCs w:val="0"/>
+          <w:sz w:val="22"/>
+          <w:szCs w:val="22"/>
+        </w:rPr>
+        <w:t xml:space="preserve"> and therefore they are not recognized by Python packages</w:t>
+      </w:r>
+      <w:r>
+        <w:rPr>
+          <w:rFonts w:asciiTheme="minorHAnsi" w:hAnsiTheme="minorHAnsi" w:cstheme="minorHAnsi"/>
+          <w:b w:val="0"/>
+          <w:bCs w:val="0"/>
+          <w:sz w:val="22"/>
+          <w:szCs w:val="22"/>
+        </w:rPr>
+        <w:t xml:space="preserve"> </w:t>
+      </w:r>
+    </w:p>
+    <w:p>
+      <w:pPr>
+        <w:pStyle w:val="Legenda"/>
+        <w:numPr>
+          <w:ilvl w:val="0"/>
+          <w:numId w:val="35"/>
+        </w:numPr>
+        <w:rPr>
+          <w:rFonts w:asciiTheme="minorHAnsi" w:hAnsiTheme="minorHAnsi" w:cstheme="minorHAnsi" w:hint="eastAsia"/>
+          <w:b w:val="0"/>
+          <w:bCs w:val="0"/>
+          <w:sz w:val="22"/>
+          <w:szCs w:val="22"/>
+        </w:rPr>
+      </w:pPr>
+      <w:r>
+        <w:rPr>
+          <w:rFonts w:asciiTheme="minorHAnsi" w:hAnsiTheme="minorHAnsi" w:cstheme="minorHAnsi"/>
+          <w:b w:val="0"/>
+          <w:bCs w:val="0"/>
+          <w:sz w:val="22"/>
+          <w:szCs w:val="22"/>
+        </w:rPr>
+        <w:t>Improper</w:t>
+      </w:r>
+      <w:r>
+        <w:rPr>
+          <w:rFonts w:asciiTheme="minorHAnsi" w:hAnsiTheme="minorHAnsi" w:cstheme="minorHAnsi"/>
+          <w:b w:val="0"/>
+          <w:bCs w:val="0"/>
+          <w:sz w:val="22"/>
+          <w:szCs w:val="22"/>
+        </w:rPr>
+        <w:t xml:space="preserve"> location data</w:t>
+      </w:r>
+      <w:r>
+        <w:rPr>
+          <w:rFonts w:asciiTheme="minorHAnsi" w:hAnsiTheme="minorHAnsi" w:cstheme="minorHAnsi"/>
+          <w:b w:val="0"/>
+          <w:bCs w:val="0"/>
+          <w:sz w:val="22"/>
+          <w:szCs w:val="22"/>
+        </w:rPr>
+        <w:t xml:space="preserve"> </w:t>
+      </w:r>
+      <w:r>
+        <w:rPr>
+          <w:rFonts w:asciiTheme="minorHAnsi" w:hAnsiTheme="minorHAnsi" w:cstheme="minorHAnsi"/>
+          <w:b w:val="0"/>
+          <w:bCs w:val="0"/>
+          <w:sz w:val="22"/>
+          <w:szCs w:val="22"/>
+        </w:rPr>
+        <w:t>–</w:t>
+      </w:r>
+      <w:r>
+        <w:rPr>
+          <w:rFonts w:asciiTheme="minorHAnsi" w:hAnsiTheme="minorHAnsi" w:cstheme="minorHAnsi"/>
+          <w:b w:val="0"/>
+          <w:bCs w:val="0"/>
+          <w:sz w:val="22"/>
+          <w:szCs w:val="22"/>
+        </w:rPr>
+        <w:t xml:space="preserve"> </w:t>
+      </w:r>
+      <w:r>
+        <w:rPr>
+          <w:rFonts w:asciiTheme="minorHAnsi" w:hAnsiTheme="minorHAnsi" w:cstheme="minorHAnsi"/>
+          <w:b w:val="0"/>
+          <w:bCs w:val="0"/>
+          <w:sz w:val="22"/>
+          <w:szCs w:val="22"/>
+        </w:rPr>
+        <w:t xml:space="preserve">one of the datasets (HDI) does not contain a column with country codes, instead of that only countries’ names are provided, however there are </w:t>
+      </w:r>
+      <w:r>
+        <w:rPr>
+          <w:rFonts w:asciiTheme="minorHAnsi" w:hAnsiTheme="minorHAnsi" w:cstheme="minorHAnsi"/>
+          <w:b w:val="0"/>
+          <w:bCs w:val="0"/>
+          <w:sz w:val="22"/>
+          <w:szCs w:val="22"/>
+        </w:rPr>
+        <w:t>leading whitespaces</w:t>
+      </w:r>
+      <w:r>
+        <w:rPr>
+          <w:rFonts w:asciiTheme="minorHAnsi" w:hAnsiTheme="minorHAnsi" w:cstheme="minorHAnsi"/>
+          <w:b w:val="0"/>
+          <w:bCs w:val="0"/>
+          <w:sz w:val="22"/>
+          <w:szCs w:val="22"/>
+        </w:rPr>
+        <w:t xml:space="preserve"> present and </w:t>
+      </w:r>
+      <w:r>
+        <w:rPr>
+          <w:rFonts w:asciiTheme="minorHAnsi" w:hAnsiTheme="minorHAnsi" w:cstheme="minorHAnsi"/>
+          <w:b w:val="0"/>
+          <w:bCs w:val="0"/>
+          <w:sz w:val="22"/>
+          <w:szCs w:val="22"/>
+        </w:rPr>
+        <w:t xml:space="preserve">unnecessary </w:t>
+      </w:r>
+      <w:r>
+        <w:rPr>
+          <w:rFonts w:asciiTheme="minorHAnsi" w:hAnsiTheme="minorHAnsi" w:cstheme="minorHAnsi"/>
+          <w:b w:val="0"/>
+          <w:bCs w:val="0"/>
+          <w:sz w:val="22"/>
+          <w:szCs w:val="22"/>
+        </w:rPr>
+        <w:t xml:space="preserve">elaboration on countries’ names (for instance ‘The republic of’) is added, which make them unrecognizable for Python packages; such data needs to be cleaned before further processing to be able to assign </w:t>
+      </w:r>
+      <w:r>
+        <w:rPr>
+          <w:rFonts w:asciiTheme="minorHAnsi" w:hAnsiTheme="minorHAnsi" w:cstheme="minorHAnsi" w:hint="eastAsia"/>
+          <w:b w:val="0"/>
+          <w:bCs w:val="0"/>
+          <w:sz w:val="22"/>
+          <w:szCs w:val="22"/>
+        </w:rPr>
+        <w:t>ISO 3166-1</w:t>
+      </w:r>
+      <w:r>
+        <w:rPr>
+          <w:rFonts w:asciiTheme="minorHAnsi" w:hAnsiTheme="minorHAnsi" w:cstheme="minorHAnsi"/>
+          <w:b w:val="0"/>
+          <w:bCs w:val="0"/>
+          <w:sz w:val="22"/>
+          <w:szCs w:val="22"/>
+        </w:rPr>
+        <w:t xml:space="preserve"> codes</w:t>
+      </w:r>
+    </w:p>
+    <w:p>
+      <w:pPr>
+        <w:pStyle w:val="Legenda"/>
+        <w:numPr>
+          <w:ilvl w:val="0"/>
+          <w:numId w:val="35"/>
+        </w:numPr>
+        <w:jc w:val="both"/>
+        <w:rPr>
+          <w:rFonts w:asciiTheme="minorHAnsi" w:hAnsiTheme="minorHAnsi" w:cstheme="minorHAnsi"/>
+          <w:b w:val="0"/>
+          <w:bCs w:val="0"/>
+          <w:sz w:val="22"/>
+          <w:szCs w:val="22"/>
+        </w:rPr>
+      </w:pPr>
+      <w:r>
+        <w:rPr>
+          <w:rFonts w:asciiTheme="minorHAnsi" w:hAnsiTheme="minorHAnsi" w:cstheme="minorHAnsi"/>
+          <w:b w:val="0"/>
+          <w:bCs w:val="0"/>
+          <w:sz w:val="22"/>
+          <w:szCs w:val="22"/>
+        </w:rPr>
+        <w:t>Different granularity – almost all indicators</w:t>
+      </w:r>
+      <w:r>
+        <w:rPr>
+          <w:rFonts w:asciiTheme="minorHAnsi" w:hAnsiTheme="minorHAnsi" w:cstheme="minorHAnsi"/>
+          <w:b w:val="0"/>
+          <w:bCs w:val="0"/>
+          <w:sz w:val="22"/>
+          <w:szCs w:val="22"/>
+        </w:rPr>
+        <w:t>’ values</w:t>
+      </w:r>
+      <w:r>
+        <w:rPr>
+          <w:rFonts w:asciiTheme="minorHAnsi" w:hAnsiTheme="minorHAnsi" w:cstheme="minorHAnsi"/>
+          <w:b w:val="0"/>
+          <w:bCs w:val="0"/>
+          <w:sz w:val="22"/>
+          <w:szCs w:val="22"/>
+        </w:rPr>
+        <w:t xml:space="preserve"> has been collected on a yearly basis</w:t>
+      </w:r>
+      <w:r>
+        <w:rPr>
+          <w:rFonts w:asciiTheme="minorHAnsi" w:hAnsiTheme="minorHAnsi" w:cstheme="minorHAnsi"/>
+          <w:b w:val="0"/>
+          <w:bCs w:val="0"/>
+          <w:sz w:val="22"/>
+          <w:szCs w:val="22"/>
+        </w:rPr>
+        <w:t>, however</w:t>
+      </w:r>
+      <w:r>
+        <w:rPr>
+          <w:rFonts w:asciiTheme="minorHAnsi" w:hAnsiTheme="minorHAnsi" w:cstheme="minorHAnsi"/>
+          <w:b w:val="0"/>
+          <w:bCs w:val="0"/>
+          <w:sz w:val="22"/>
+          <w:szCs w:val="22"/>
+        </w:rPr>
+        <w:t xml:space="preserve"> for</w:t>
+      </w:r>
+      <w:r>
+        <w:rPr>
+          <w:rFonts w:asciiTheme="minorHAnsi" w:hAnsiTheme="minorHAnsi" w:cstheme="minorHAnsi"/>
+          <w:b w:val="0"/>
+          <w:bCs w:val="0"/>
+          <w:sz w:val="22"/>
+          <w:szCs w:val="22"/>
+        </w:rPr>
+        <w:t xml:space="preserve"> one of them (Net migration) </w:t>
+      </w:r>
+      <w:r>
+        <w:rPr>
+          <w:rFonts w:asciiTheme="minorHAnsi" w:hAnsiTheme="minorHAnsi" w:cstheme="minorHAnsi"/>
+          <w:b w:val="0"/>
+          <w:bCs w:val="0"/>
+          <w:sz w:val="22"/>
+          <w:szCs w:val="22"/>
+        </w:rPr>
+        <w:t xml:space="preserve">there </w:t>
+      </w:r>
+      <w:r>
+        <w:rPr>
+          <w:rFonts w:asciiTheme="minorHAnsi" w:hAnsiTheme="minorHAnsi" w:cstheme="minorHAnsi"/>
+          <w:b w:val="0"/>
+          <w:bCs w:val="0"/>
+          <w:sz w:val="22"/>
+          <w:szCs w:val="22"/>
+        </w:rPr>
+        <w:t>are only five-year estimates available</w:t>
+      </w:r>
+      <w:r>
+        <w:rPr>
+          <w:rFonts w:asciiTheme="minorHAnsi" w:hAnsiTheme="minorHAnsi" w:cstheme="minorHAnsi"/>
+          <w:b w:val="0"/>
+          <w:bCs w:val="0"/>
+          <w:sz w:val="22"/>
+          <w:szCs w:val="22"/>
+        </w:rPr>
+        <w:t xml:space="preserve">; </w:t>
+      </w:r>
+      <w:r>
+        <w:rPr>
+          <w:rFonts w:asciiTheme="minorHAnsi" w:hAnsiTheme="minorHAnsi" w:cstheme="minorHAnsi"/>
+          <w:b w:val="0"/>
+          <w:bCs w:val="0"/>
+          <w:sz w:val="22"/>
+          <w:szCs w:val="22"/>
+        </w:rPr>
+        <w:t>such data needs to be resampled and imputed to obtain consistent granularity</w:t>
+      </w:r>
     </w:p>
     <w:p>
       <w:pPr>
@@ -4146,6 +4825,7 @@
           <w:sz w:val="22"/>
           <w:szCs w:val="28"/>
         </w:rPr>
+        <w:lastRenderedPageBreak/>
         <w:t>Homepage</w:t>
       </w:r>
     </w:p>
@@ -4504,7 +5184,6 @@
           <w:rFonts w:asciiTheme="minorHAnsi" w:hAnsiTheme="minorHAnsi" w:cstheme="minorHAnsi"/>
           <w:noProof/>
         </w:rPr>
-        <w:lastRenderedPageBreak/>
         <w:drawing>
           <wp:inline distT="0" distB="0" distL="0" distR="0" wp14:anchorId="1C1F4146" wp14:editId="52F2B2C7">
             <wp:extent cx="5759450" cy="2774950"/>
@@ -4602,17 +5281,16 @@
         </w:rPr>
         <w:t>Homepage vision</w:t>
       </w:r>
-    </w:p>
-    <w:p>
-      <w:pPr>
-        <w:ind w:right="-113"/>
-        <w:jc w:val="center"/>
-        <w:rPr>
-          <w:rFonts w:asciiTheme="minorHAnsi" w:hAnsiTheme="minorHAnsi" w:cstheme="minorHAnsi"/>
-          <w:b/>
-          <w:szCs w:val="28"/>
-        </w:rPr>
-      </w:pPr>
+      <w:r>
+        <w:rPr>
+          <w:rFonts w:asciiTheme="minorHAnsi" w:hAnsiTheme="minorHAnsi" w:cstheme="minorHAnsi"/>
+          <w:b w:val="0"/>
+          <w:bCs w:val="0"/>
+          <w:i/>
+          <w:iCs/>
+        </w:rPr>
+        <w:br/>
+      </w:r>
     </w:p>
     <w:p>
       <w:pPr>
@@ -4770,6 +5448,7 @@
               <w:rFonts w:asciiTheme="minorHAnsi" w:hAnsiTheme="minorHAnsi" w:cstheme="minorHAnsi"/>
             </w:rPr>
           </w:pPr>
+          <w:proofErr w:type="spellStart"/>
           <w:r>
             <w:rPr>
               <w:rFonts w:asciiTheme="minorHAnsi" w:hAnsiTheme="minorHAnsi" w:cstheme="minorHAnsi"/>
@@ -4777,6 +5456,7 @@
             </w:rPr>
             <w:t>References</w:t>
           </w:r>
+          <w:proofErr w:type="spellEnd"/>
         </w:p>
         <w:sdt>
           <w:sdtPr>
@@ -4909,13 +5589,59 @@
           <w:szCs w:val="22"/>
         </w:rPr>
       </w:pPr>
+      <w:proofErr w:type="spellStart"/>
       <w:r>
         <w:rPr>
           <w:rFonts w:asciiTheme="minorHAnsi" w:eastAsia="SimSun" w:hAnsiTheme="minorHAnsi" w:cstheme="minorHAnsi"/>
           <w:sz w:val="22"/>
           <w:szCs w:val="22"/>
         </w:rPr>
-        <w:t>Aghabozorgi, Saeed, Shirkhorshidi, Ali S., and Wah, Teh Y. Time-series clustering – A decade review. Information Systems 53 16-38, 2015.</w:t>
+        <w:t>Aghabozorgi</w:t>
+      </w:r>
+      <w:proofErr w:type="spellEnd"/>
+      <w:r>
+        <w:rPr>
+          <w:rFonts w:asciiTheme="minorHAnsi" w:eastAsia="SimSun" w:hAnsiTheme="minorHAnsi" w:cstheme="minorHAnsi"/>
+          <w:sz w:val="22"/>
+          <w:szCs w:val="22"/>
+        </w:rPr>
+        <w:t xml:space="preserve">, Saeed, </w:t>
+      </w:r>
+      <w:proofErr w:type="spellStart"/>
+      <w:r>
+        <w:rPr>
+          <w:rFonts w:asciiTheme="minorHAnsi" w:eastAsia="SimSun" w:hAnsiTheme="minorHAnsi" w:cstheme="minorHAnsi"/>
+          <w:sz w:val="22"/>
+          <w:szCs w:val="22"/>
+        </w:rPr>
+        <w:t>Shirkhorshidi</w:t>
+      </w:r>
+      <w:proofErr w:type="spellEnd"/>
+      <w:r>
+        <w:rPr>
+          <w:rFonts w:asciiTheme="minorHAnsi" w:eastAsia="SimSun" w:hAnsiTheme="minorHAnsi" w:cstheme="minorHAnsi"/>
+          <w:sz w:val="22"/>
+          <w:szCs w:val="22"/>
+        </w:rPr>
+        <w:t xml:space="preserve">, Ali S., and Wah, </w:t>
+      </w:r>
+      <w:proofErr w:type="spellStart"/>
+      <w:r>
+        <w:rPr>
+          <w:rFonts w:asciiTheme="minorHAnsi" w:eastAsia="SimSun" w:hAnsiTheme="minorHAnsi" w:cstheme="minorHAnsi"/>
+          <w:sz w:val="22"/>
+          <w:szCs w:val="22"/>
+        </w:rPr>
+        <w:t>Teh</w:t>
+      </w:r>
+      <w:proofErr w:type="spellEnd"/>
+      <w:r>
+        <w:rPr>
+          <w:rFonts w:asciiTheme="minorHAnsi" w:eastAsia="SimSun" w:hAnsiTheme="minorHAnsi" w:cstheme="minorHAnsi"/>
+          <w:sz w:val="22"/>
+          <w:szCs w:val="22"/>
+        </w:rPr>
+        <w:t xml:space="preserve"> Y. Time-series clustering – A decade review. Information Systems 53 16-38, 2015.</w:t>
       </w:r>
     </w:p>
     <w:p>
@@ -4933,7 +5659,6 @@
         <w:rPr>
           <w:rFonts w:asciiTheme="minorHAnsi" w:hAnsiTheme="minorHAnsi" w:cstheme="minorHAnsi"/>
         </w:rPr>
-        <w:lastRenderedPageBreak/>
         <w:t>Bibliography</w:t>
       </w:r>
       <w:bookmarkEnd w:id="16"/>
@@ -4962,13 +5687,59 @@
           <w:szCs w:val="22"/>
         </w:rPr>
       </w:pPr>
+      <w:proofErr w:type="spellStart"/>
       <w:r>
         <w:rPr>
           <w:rFonts w:asciiTheme="minorHAnsi" w:eastAsia="SimSun" w:hAnsiTheme="minorHAnsi" w:cstheme="minorHAnsi"/>
           <w:sz w:val="22"/>
           <w:szCs w:val="22"/>
         </w:rPr>
-        <w:t>Aghabozorgi, Saeed, Shirkhorshidi, Ali S., and Wah, Teh Y. Time-series clustering – A decade review. Information Systems 53 16-38, 2015.</w:t>
+        <w:t>Aghabozorgi</w:t>
+      </w:r>
+      <w:proofErr w:type="spellEnd"/>
+      <w:r>
+        <w:rPr>
+          <w:rFonts w:asciiTheme="minorHAnsi" w:eastAsia="SimSun" w:hAnsiTheme="minorHAnsi" w:cstheme="minorHAnsi"/>
+          <w:sz w:val="22"/>
+          <w:szCs w:val="22"/>
+        </w:rPr>
+        <w:t xml:space="preserve">, Saeed, </w:t>
+      </w:r>
+      <w:proofErr w:type="spellStart"/>
+      <w:r>
+        <w:rPr>
+          <w:rFonts w:asciiTheme="minorHAnsi" w:eastAsia="SimSun" w:hAnsiTheme="minorHAnsi" w:cstheme="minorHAnsi"/>
+          <w:sz w:val="22"/>
+          <w:szCs w:val="22"/>
+        </w:rPr>
+        <w:t>Shirkhorshidi</w:t>
+      </w:r>
+      <w:proofErr w:type="spellEnd"/>
+      <w:r>
+        <w:rPr>
+          <w:rFonts w:asciiTheme="minorHAnsi" w:eastAsia="SimSun" w:hAnsiTheme="minorHAnsi" w:cstheme="minorHAnsi"/>
+          <w:sz w:val="22"/>
+          <w:szCs w:val="22"/>
+        </w:rPr>
+        <w:t xml:space="preserve">, Ali S., and Wah, </w:t>
+      </w:r>
+      <w:proofErr w:type="spellStart"/>
+      <w:r>
+        <w:rPr>
+          <w:rFonts w:asciiTheme="minorHAnsi" w:eastAsia="SimSun" w:hAnsiTheme="minorHAnsi" w:cstheme="minorHAnsi"/>
+          <w:sz w:val="22"/>
+          <w:szCs w:val="22"/>
+        </w:rPr>
+        <w:t>Teh</w:t>
+      </w:r>
+      <w:proofErr w:type="spellEnd"/>
+      <w:r>
+        <w:rPr>
+          <w:rFonts w:asciiTheme="minorHAnsi" w:eastAsia="SimSun" w:hAnsiTheme="minorHAnsi" w:cstheme="minorHAnsi"/>
+          <w:sz w:val="22"/>
+          <w:szCs w:val="22"/>
+        </w:rPr>
+        <w:t xml:space="preserve"> Y. Time-series clustering – A decade review. Information Systems 53 16-38, 2015.</w:t>
       </w:r>
     </w:p>
     <w:p>
@@ -4997,13 +5768,77 @@
       </w:pPr>
       <w:bookmarkStart w:id="17" w:name="_Ref399253358"/>
       <w:bookmarkEnd w:id="17"/>
+      <w:proofErr w:type="spellStart"/>
       <w:r>
         <w:rPr>
           <w:rFonts w:asciiTheme="minorHAnsi" w:eastAsia="SimSun" w:hAnsiTheme="minorHAnsi" w:cstheme="minorHAnsi"/>
           <w:sz w:val="22"/>
           <w:szCs w:val="22"/>
         </w:rPr>
-        <w:t>Gräbner, C., Heimberger, P., Kapeller, J., and Schütz B. Structural change in times of increasing openness: assessing path dependency in European economic integration. Journal of Evolutionary Economics 30, 1467–1495, 2020.</w:t>
+        <w:t>Gräbner</w:t>
+      </w:r>
+      <w:proofErr w:type="spellEnd"/>
+      <w:r>
+        <w:rPr>
+          <w:rFonts w:asciiTheme="minorHAnsi" w:eastAsia="SimSun" w:hAnsiTheme="minorHAnsi" w:cstheme="minorHAnsi"/>
+          <w:sz w:val="22"/>
+          <w:szCs w:val="22"/>
+        </w:rPr>
+        <w:t xml:space="preserve">, C., </w:t>
+      </w:r>
+      <w:proofErr w:type="spellStart"/>
+      <w:r>
+        <w:rPr>
+          <w:rFonts w:asciiTheme="minorHAnsi" w:eastAsia="SimSun" w:hAnsiTheme="minorHAnsi" w:cstheme="minorHAnsi"/>
+          <w:sz w:val="22"/>
+          <w:szCs w:val="22"/>
+        </w:rPr>
+        <w:t>Heimberger</w:t>
+      </w:r>
+      <w:proofErr w:type="spellEnd"/>
+      <w:r>
+        <w:rPr>
+          <w:rFonts w:asciiTheme="minorHAnsi" w:eastAsia="SimSun" w:hAnsiTheme="minorHAnsi" w:cstheme="minorHAnsi"/>
+          <w:sz w:val="22"/>
+          <w:szCs w:val="22"/>
+        </w:rPr>
+        <w:t xml:space="preserve">, P., </w:t>
+      </w:r>
+      <w:proofErr w:type="spellStart"/>
+      <w:r>
+        <w:rPr>
+          <w:rFonts w:asciiTheme="minorHAnsi" w:eastAsia="SimSun" w:hAnsiTheme="minorHAnsi" w:cstheme="minorHAnsi"/>
+          <w:sz w:val="22"/>
+          <w:szCs w:val="22"/>
+        </w:rPr>
+        <w:t>Kapeller</w:t>
+      </w:r>
+      <w:proofErr w:type="spellEnd"/>
+      <w:r>
+        <w:rPr>
+          <w:rFonts w:asciiTheme="minorHAnsi" w:eastAsia="SimSun" w:hAnsiTheme="minorHAnsi" w:cstheme="minorHAnsi"/>
+          <w:sz w:val="22"/>
+          <w:szCs w:val="22"/>
+        </w:rPr>
+        <w:t xml:space="preserve">, J., and </w:t>
+      </w:r>
+      <w:proofErr w:type="spellStart"/>
+      <w:r>
+        <w:rPr>
+          <w:rFonts w:asciiTheme="minorHAnsi" w:eastAsia="SimSun" w:hAnsiTheme="minorHAnsi" w:cstheme="minorHAnsi"/>
+          <w:sz w:val="22"/>
+          <w:szCs w:val="22"/>
+        </w:rPr>
+        <w:t>Schütz</w:t>
+      </w:r>
+      <w:proofErr w:type="spellEnd"/>
+      <w:r>
+        <w:rPr>
+          <w:rFonts w:asciiTheme="minorHAnsi" w:eastAsia="SimSun" w:hAnsiTheme="minorHAnsi" w:cstheme="minorHAnsi"/>
+          <w:sz w:val="22"/>
+          <w:szCs w:val="22"/>
+        </w:rPr>
+        <w:t xml:space="preserve"> B. Structural change in times of increasing openness: assessing path dependency in European economic integration. Journal of Evolutionary Economics 30, 1467–1495, 2020.</w:t>
       </w:r>
     </w:p>
     <w:p>
@@ -5037,7 +5872,43 @@
           <w:sz w:val="22"/>
           <w:szCs w:val="22"/>
         </w:rPr>
-        <w:t>Bartlett, W. and Prica, I. Interdependence between Core and Peripheries of the European Economy: Secular Stagnation and Growth in the Western Balkans. LSE‘Europe in Questio</w:t>
+        <w:t xml:space="preserve">Bartlett, W. and </w:t>
+      </w:r>
+      <w:proofErr w:type="spellStart"/>
+      <w:r>
+        <w:rPr>
+          <w:rFonts w:asciiTheme="minorHAnsi" w:eastAsia="SimSun" w:hAnsiTheme="minorHAnsi" w:cstheme="minorHAnsi"/>
+          <w:sz w:val="22"/>
+          <w:szCs w:val="22"/>
+        </w:rPr>
+        <w:t>Prica</w:t>
+      </w:r>
+      <w:proofErr w:type="spellEnd"/>
+      <w:r>
+        <w:rPr>
+          <w:rFonts w:asciiTheme="minorHAnsi" w:eastAsia="SimSun" w:hAnsiTheme="minorHAnsi" w:cstheme="minorHAnsi"/>
+          <w:sz w:val="22"/>
+          <w:szCs w:val="22"/>
+        </w:rPr>
+        <w:t xml:space="preserve">, I. Interdependence between Core and Peripheries of the European Economy: Secular Stagnation and Growth in the Western Balkans. </w:t>
+      </w:r>
+      <w:proofErr w:type="spellStart"/>
+      <w:r>
+        <w:rPr>
+          <w:rFonts w:asciiTheme="minorHAnsi" w:eastAsia="SimSun" w:hAnsiTheme="minorHAnsi" w:cstheme="minorHAnsi"/>
+          <w:sz w:val="22"/>
+          <w:szCs w:val="22"/>
+        </w:rPr>
+        <w:t>LSE‘Europe</w:t>
+      </w:r>
+      <w:proofErr w:type="spellEnd"/>
+      <w:r>
+        <w:rPr>
+          <w:rFonts w:asciiTheme="minorHAnsi" w:eastAsia="SimSun" w:hAnsiTheme="minorHAnsi" w:cstheme="minorHAnsi"/>
+          <w:sz w:val="22"/>
+          <w:szCs w:val="22"/>
+        </w:rPr>
+        <w:t xml:space="preserve"> in Questio</w:t>
       </w:r>
       <w:r>
         <w:rPr>
@@ -5135,7 +6006,25 @@
           <w:sz w:val="22"/>
           <w:szCs w:val="22"/>
         </w:rPr>
-        <w:t xml:space="preserve"> Using Python. Packt, 2017</w:t>
+        <w:t xml:space="preserve"> Using Python. </w:t>
+      </w:r>
+      <w:proofErr w:type="spellStart"/>
+      <w:r>
+        <w:rPr>
+          <w:rFonts w:asciiTheme="minorHAnsi" w:eastAsia="SimSun" w:hAnsiTheme="minorHAnsi" w:cstheme="minorHAnsi"/>
+          <w:sz w:val="22"/>
+          <w:szCs w:val="22"/>
+        </w:rPr>
+        <w:t>Packt</w:t>
+      </w:r>
+      <w:proofErr w:type="spellEnd"/>
+      <w:r>
+        <w:rPr>
+          <w:rFonts w:asciiTheme="minorHAnsi" w:eastAsia="SimSun" w:hAnsiTheme="minorHAnsi" w:cstheme="minorHAnsi"/>
+          <w:sz w:val="22"/>
+          <w:szCs w:val="22"/>
+        </w:rPr>
+        <w:t>, 2017</w:t>
       </w:r>
     </w:p>
     <w:p>
@@ -5175,7 +6064,7 @@
 
 <file path=word/comments.xml><?xml version="1.0" encoding="utf-8"?>
 <w:comments xmlns:wpc="http://schemas.microsoft.com/office/word/2010/wordprocessingCanvas" xmlns:cx="http://schemas.microsoft.com/office/drawing/2014/chartex" xmlns:cx1="http://schemas.microsoft.com/office/drawing/2015/9/8/chartex" xmlns:cx2="http://schemas.microsoft.com/office/drawing/2015/10/21/chartex" xmlns:cx3="http://schemas.microsoft.com/office/drawing/2016/5/9/chartex" xmlns:cx4="http://schemas.microsoft.com/office/drawing/2016/5/10/chartex" xmlns:cx5="http://schemas.microsoft.com/office/drawing/2016/5/11/chartex" xmlns:cx6="http://schemas.microsoft.com/office/drawing/2016/5/12/chartex" xmlns:cx7="http://schemas.microsoft.com/office/drawing/2016/5/13/chartex" xmlns:cx8="http://schemas.microsoft.com/office/drawing/2016/5/14/chartex" xmlns:mc="http://schemas.openxmlformats.org/markup-compatibility/2006" xmlns:aink="http://schemas.microsoft.com/office/drawing/2016/ink" xmlns:am3d="http://schemas.microsoft.com/office/drawing/2017/model3d" xmlns:o="urn:schemas-microsoft-com:office:office" xmlns:r="http://schemas.openxmlformats.org/officeDocument/2006/relationships" xmlns:m="http://schemas.openxmlformats.org/officeDocument/2006/math" xmlns:v="urn:schemas-microsoft-com:vml" xmlns:wp14="http://schemas.microsoft.com/office/word/2010/wordprocessingDrawing" xmlns:wp="http://schemas.openxmlformats.org/drawingml/2006/wordprocessingDrawing" xmlns:w10="urn:schemas-microsoft-com:office:word" xmlns:w="http://schemas.openxmlformats.org/wordprocessingml/2006/main" xmlns:w14="http://schemas.microsoft.com/office/word/2010/wordml" xmlns:w15="http://schemas.microsoft.com/office/word/2012/wordml" xmlns:w16cex="http://schemas.microsoft.com/office/word/2018/wordml/cex" xmlns:w16cid="http://schemas.microsoft.com/office/word/2016/wordml/cid" xmlns:w16="http://schemas.microsoft.com/office/word/2018/wordml" xmlns:w16sdtdh="http://schemas.microsoft.com/office/word/2020/wordml/sdtdatahash" xmlns:w16se="http://schemas.microsoft.com/office/word/2015/wordml/symex" xmlns:wpg="http://schemas.microsoft.com/office/word/2010/wordprocessingGroup" xmlns:wpi="http://schemas.microsoft.com/office/word/2010/wordprocessingInk" xmlns:wne="http://schemas.microsoft.com/office/word/2006/wordml" xmlns:wps="http://schemas.microsoft.com/office/word/2010/wordprocessingShape" mc:Ignorable="w14 w15 w16se w16cid w16 w16cex w16sdtdh wp14">
-  <w:comment w:id="2" w:author="Agata Makarewicz" w:date="2021-11-03T11:50:00Z" w:initials="AM">
+  <w:comment w:id="2" w:author="Agata Makarewicz" w:date="2021-11-03T11:41:00Z" w:initials="AM">
     <w:p>
       <w:pPr>
         <w:pStyle w:val="Tekstkomentarza"/>
@@ -5193,7 +6082,13 @@
         <w:rPr>
           <w:lang w:val="pl-PL"/>
         </w:rPr>
-        <w:t>Uzupełnić wieczorem</w:t>
+        <w:t xml:space="preserve">Do zmiany definicje z neta </w:t>
+      </w:r>
+      <w:r>
+        <w:rPr>
+          <w:lang w:val="pl-PL"/>
+        </w:rPr>
+        <w:t>– własnymi słowami! + odwołania</w:t>
       </w:r>
     </w:p>
     <w:p>
@@ -5205,7 +6100,7 @@
       </w:pPr>
     </w:p>
   </w:comment>
-  <w:comment w:id="3" w:author="Agata Makarewicz" w:date="2021-11-03T11:41:00Z" w:initials="AM">
+  <w:comment w:id="13" w:author="Agata Makarewicz" w:date="2021-11-04T10:34:00Z" w:initials="AM">
     <w:p>
       <w:pPr>
         <w:pStyle w:val="Tekstkomentarza"/>
@@ -5223,22 +6118,42 @@
         <w:rPr>
           <w:lang w:val="pl-PL"/>
         </w:rPr>
-        <w:t xml:space="preserve">Do zmiany definicje z neta </w:t>
+        <w:t>Jak sobie z tym radzimy (</w:t>
       </w:r>
       <w:r>
         <w:rPr>
           <w:lang w:val="pl-PL"/>
         </w:rPr>
-        <w:t>– własnymi słowami! + odwołania</w:t>
-      </w:r>
-    </w:p>
-    <w:p>
-      <w:pPr>
-        <w:pStyle w:val="Tekstkomentarza"/>
+        <w:t xml:space="preserve">max jedno zdanie) + czy pisać o tych dwóch państwach co </w:t>
+      </w:r>
+      <w:proofErr w:type="spellStart"/>
+      <w:r>
         <w:rPr>
           <w:lang w:val="pl-PL"/>
         </w:rPr>
-      </w:pPr>
+        <w:t>recznie</w:t>
+      </w:r>
+      <w:proofErr w:type="spellEnd"/>
+      <w:r>
+        <w:rPr>
+          <w:lang w:val="pl-PL"/>
+        </w:rPr>
+        <w:t xml:space="preserve"> (raczej nie bo kody </w:t>
+      </w:r>
+      <w:proofErr w:type="spellStart"/>
+      <w:r>
+        <w:rPr>
+          <w:lang w:val="pl-PL"/>
+        </w:rPr>
+        <w:t>oficjalne,wiec</w:t>
+      </w:r>
+      <w:proofErr w:type="spellEnd"/>
+      <w:r>
+        <w:rPr>
+          <w:lang w:val="pl-PL"/>
+        </w:rPr>
+        <w:t xml:space="preserve"> to wina pakietu)</w:t>
+      </w:r>
     </w:p>
   </w:comment>
 </w:comments>
@@ -5246,22 +6161,22 @@
 
 <file path=word/commentsExtended.xml><?xml version="1.0" encoding="utf-8"?>
 <w15:commentsEx xmlns:wpc="http://schemas.microsoft.com/office/word/2010/wordprocessingCanvas" xmlns:cx="http://schemas.microsoft.com/office/drawing/2014/chartex" xmlns:cx1="http://schemas.microsoft.com/office/drawing/2015/9/8/chartex" xmlns:cx2="http://schemas.microsoft.com/office/drawing/2015/10/21/chartex" xmlns:cx3="http://schemas.microsoft.com/office/drawing/2016/5/9/chartex" xmlns:cx4="http://schemas.microsoft.com/office/drawing/2016/5/10/chartex" xmlns:cx5="http://schemas.microsoft.com/office/drawing/2016/5/11/chartex" xmlns:cx6="http://schemas.microsoft.com/office/drawing/2016/5/12/chartex" xmlns:cx7="http://schemas.microsoft.com/office/drawing/2016/5/13/chartex" xmlns:cx8="http://schemas.microsoft.com/office/drawing/2016/5/14/chartex" xmlns:mc="http://schemas.openxmlformats.org/markup-compatibility/2006" xmlns:aink="http://schemas.microsoft.com/office/drawing/2016/ink" xmlns:am3d="http://schemas.microsoft.com/office/drawing/2017/model3d" xmlns:o="urn:schemas-microsoft-com:office:office" xmlns:r="http://schemas.openxmlformats.org/officeDocument/2006/relationships" xmlns:m="http://schemas.openxmlformats.org/officeDocument/2006/math" xmlns:v="urn:schemas-microsoft-com:vml" xmlns:wp14="http://schemas.microsoft.com/office/word/2010/wordprocessingDrawing" xmlns:wp="http://schemas.openxmlformats.org/drawingml/2006/wordprocessingDrawing" xmlns:w10="urn:schemas-microsoft-com:office:word" xmlns:w="http://schemas.openxmlformats.org/wordprocessingml/2006/main" xmlns:w14="http://schemas.microsoft.com/office/word/2010/wordml" xmlns:w15="http://schemas.microsoft.com/office/word/2012/wordml" xmlns:w16cex="http://schemas.microsoft.com/office/word/2018/wordml/cex" xmlns:w16cid="http://schemas.microsoft.com/office/word/2016/wordml/cid" xmlns:w16="http://schemas.microsoft.com/office/word/2018/wordml" xmlns:w16sdtdh="http://schemas.microsoft.com/office/word/2020/wordml/sdtdatahash" xmlns:w16se="http://schemas.microsoft.com/office/word/2015/wordml/symex" xmlns:wpg="http://schemas.microsoft.com/office/word/2010/wordprocessingGroup" xmlns:wpi="http://schemas.microsoft.com/office/word/2010/wordprocessingInk" xmlns:wne="http://schemas.microsoft.com/office/word/2006/wordml" xmlns:wps="http://schemas.microsoft.com/office/word/2010/wordprocessingShape" mc:Ignorable="w14 w15 w16se w16cid w16 w16cex w16sdtdh wp14">
-  <w15:commentEx w15:paraId="2B0B2700" w15:done="0"/>
   <w15:commentEx w15:paraId="3BBE5824" w15:done="0"/>
+  <w15:commentEx w15:paraId="14EDD8BE" w15:done="0"/>
 </w15:commentsEx>
 </file>
 
 <file path=word/commentsExtensible.xml><?xml version="1.0" encoding="utf-8"?>
 <w16cex:commentsExtensible xmlns:wpc="http://schemas.microsoft.com/office/word/2010/wordprocessingCanvas" xmlns:cx="http://schemas.microsoft.com/office/drawing/2014/chartex" xmlns:cx1="http://schemas.microsoft.com/office/drawing/2015/9/8/chartex" xmlns:cx2="http://schemas.microsoft.com/office/drawing/2015/10/21/chartex" xmlns:cx3="http://schemas.microsoft.com/office/drawing/2016/5/9/chartex" xmlns:cx4="http://schemas.microsoft.com/office/drawing/2016/5/10/chartex" xmlns:cx5="http://schemas.microsoft.com/office/drawing/2016/5/11/chartex" xmlns:cx6="http://schemas.microsoft.com/office/drawing/2016/5/12/chartex" xmlns:cx7="http://schemas.microsoft.com/office/drawing/2016/5/13/chartex" xmlns:cx8="http://schemas.microsoft.com/office/drawing/2016/5/14/chartex" xmlns:mc="http://schemas.openxmlformats.org/markup-compatibility/2006" xmlns:aink="http://schemas.microsoft.com/office/drawing/2016/ink" xmlns:am3d="http://schemas.microsoft.com/office/drawing/2017/model3d" xmlns:o="urn:schemas-microsoft-com:office:office" xmlns:r="http://schemas.openxmlformats.org/officeDocument/2006/relationships" xmlns:m="http://schemas.openxmlformats.org/officeDocument/2006/math" xmlns:v="urn:schemas-microsoft-com:vml" xmlns:wp14="http://schemas.microsoft.com/office/word/2010/wordprocessingDrawing" xmlns:wp="http://schemas.openxmlformats.org/drawingml/2006/wordprocessingDrawing" xmlns:w10="urn:schemas-microsoft-com:office:word" xmlns:w="http://schemas.openxmlformats.org/wordprocessingml/2006/main" xmlns:w14="http://schemas.microsoft.com/office/word/2010/wordml" xmlns:w15="http://schemas.microsoft.com/office/word/2012/wordml" xmlns:w16cex="http://schemas.microsoft.com/office/word/2018/wordml/cex" xmlns:w16cid="http://schemas.microsoft.com/office/word/2016/wordml/cid" xmlns:w16="http://schemas.microsoft.com/office/word/2018/wordml" xmlns:w16sdtdh="http://schemas.microsoft.com/office/word/2020/wordml/sdtdatahash" xmlns:w16se="http://schemas.microsoft.com/office/word/2015/wordml/symex" xmlns:wpg="http://schemas.microsoft.com/office/word/2010/wordprocessingGroup" xmlns:wpi="http://schemas.microsoft.com/office/word/2010/wordprocessingInk" xmlns:wne="http://schemas.microsoft.com/office/word/2006/wordml" xmlns:wps="http://schemas.microsoft.com/office/word/2010/wordprocessingShape" mc:Ignorable="w14 w15 w16se w16cid w16 w16cex w16sdtdh wp14">
-  <w16cex:commentExtensible w16cex:durableId="252CF603" w16cex:dateUtc="2021-11-03T10:50:00Z"/>
   <w16cex:commentExtensible w16cex:durableId="252CF404" w16cex:dateUtc="2021-11-03T10:41:00Z"/>
+  <w16cex:commentExtensible w16cex:durableId="252E35B2" w16cex:dateUtc="2021-11-04T09:34:00Z"/>
 </w16cex:commentsExtensible>
 </file>
 
 <file path=word/commentsIds.xml><?xml version="1.0" encoding="utf-8"?>
 <w16cid:commentsIds xmlns:wpc="http://schemas.microsoft.com/office/word/2010/wordprocessingCanvas" xmlns:cx="http://schemas.microsoft.com/office/drawing/2014/chartex" xmlns:cx1="http://schemas.microsoft.com/office/drawing/2015/9/8/chartex" xmlns:cx2="http://schemas.microsoft.com/office/drawing/2015/10/21/chartex" xmlns:cx3="http://schemas.microsoft.com/office/drawing/2016/5/9/chartex" xmlns:cx4="http://schemas.microsoft.com/office/drawing/2016/5/10/chartex" xmlns:cx5="http://schemas.microsoft.com/office/drawing/2016/5/11/chartex" xmlns:cx6="http://schemas.microsoft.com/office/drawing/2016/5/12/chartex" xmlns:cx7="http://schemas.microsoft.com/office/drawing/2016/5/13/chartex" xmlns:cx8="http://schemas.microsoft.com/office/drawing/2016/5/14/chartex" xmlns:mc="http://schemas.openxmlformats.org/markup-compatibility/2006" xmlns:aink="http://schemas.microsoft.com/office/drawing/2016/ink" xmlns:am3d="http://schemas.microsoft.com/office/drawing/2017/model3d" xmlns:o="urn:schemas-microsoft-com:office:office" xmlns:r="http://schemas.openxmlformats.org/officeDocument/2006/relationships" xmlns:m="http://schemas.openxmlformats.org/officeDocument/2006/math" xmlns:v="urn:schemas-microsoft-com:vml" xmlns:wp14="http://schemas.microsoft.com/office/word/2010/wordprocessingDrawing" xmlns:wp="http://schemas.openxmlformats.org/drawingml/2006/wordprocessingDrawing" xmlns:w10="urn:schemas-microsoft-com:office:word" xmlns:w="http://schemas.openxmlformats.org/wordprocessingml/2006/main" xmlns:w14="http://schemas.microsoft.com/office/word/2010/wordml" xmlns:w15="http://schemas.microsoft.com/office/word/2012/wordml" xmlns:w16cex="http://schemas.microsoft.com/office/word/2018/wordml/cex" xmlns:w16cid="http://schemas.microsoft.com/office/word/2016/wordml/cid" xmlns:w16="http://schemas.microsoft.com/office/word/2018/wordml" xmlns:w16sdtdh="http://schemas.microsoft.com/office/word/2020/wordml/sdtdatahash" xmlns:w16se="http://schemas.microsoft.com/office/word/2015/wordml/symex" xmlns:wpg="http://schemas.microsoft.com/office/word/2010/wordprocessingGroup" xmlns:wpi="http://schemas.microsoft.com/office/word/2010/wordprocessingInk" xmlns:wne="http://schemas.microsoft.com/office/word/2006/wordml" xmlns:wps="http://schemas.microsoft.com/office/word/2010/wordprocessingShape" mc:Ignorable="w14 w15 w16se w16cid w16 w16cex w16sdtdh wp14">
-  <w16cid:commentId w16cid:paraId="2B0B2700" w16cid:durableId="252CF603"/>
   <w16cid:commentId w16cid:paraId="3BBE5824" w16cid:durableId="252CF404"/>
+  <w16cid:commentId w16cid:paraId="14EDD8BE" w16cid:durableId="252E35B2"/>
 </w16cid:commentsIds>
 </file>
 
@@ -5574,6 +6489,119 @@
     </w:lvl>
   </w:abstractNum>
   <w:abstractNum w:abstractNumId="2" w15:restartNumberingAfterBreak="0">
+    <w:nsid w:val="0C0009F2"/>
+    <w:multiLevelType w:val="hybridMultilevel"/>
+    <w:tmpl w:val="6C2AF972"/>
+    <w:lvl w:ilvl="0" w:tplc="04150001">
+      <w:start w:val="1"/>
+      <w:numFmt w:val="bullet"/>
+      <w:lvlText w:val=""/>
+      <w:lvlJc w:val="left"/>
+      <w:pPr>
+        <w:ind w:left="720" w:hanging="360"/>
+      </w:pPr>
+      <w:rPr>
+        <w:rFonts w:ascii="Symbol" w:hAnsi="Symbol" w:hint="default"/>
+      </w:rPr>
+    </w:lvl>
+    <w:lvl w:ilvl="1" w:tplc="FFFFFFFF" w:tentative="1">
+      <w:start w:val="1"/>
+      <w:numFmt w:val="bullet"/>
+      <w:lvlText w:val="o"/>
+      <w:lvlJc w:val="left"/>
+      <w:pPr>
+        <w:ind w:left="1440" w:hanging="360"/>
+      </w:pPr>
+      <w:rPr>
+        <w:rFonts w:ascii="Courier New" w:hAnsi="Courier New" w:cs="Courier New" w:hint="default"/>
+      </w:rPr>
+    </w:lvl>
+    <w:lvl w:ilvl="2" w:tplc="FFFFFFFF" w:tentative="1">
+      <w:start w:val="1"/>
+      <w:numFmt w:val="bullet"/>
+      <w:lvlText w:val=""/>
+      <w:lvlJc w:val="left"/>
+      <w:pPr>
+        <w:ind w:left="2160" w:hanging="360"/>
+      </w:pPr>
+      <w:rPr>
+        <w:rFonts w:ascii="Wingdings" w:hAnsi="Wingdings" w:hint="default"/>
+      </w:rPr>
+    </w:lvl>
+    <w:lvl w:ilvl="3" w:tplc="FFFFFFFF" w:tentative="1">
+      <w:start w:val="1"/>
+      <w:numFmt w:val="bullet"/>
+      <w:lvlText w:val=""/>
+      <w:lvlJc w:val="left"/>
+      <w:pPr>
+        <w:ind w:left="2880" w:hanging="360"/>
+      </w:pPr>
+      <w:rPr>
+        <w:rFonts w:ascii="Symbol" w:hAnsi="Symbol" w:hint="default"/>
+      </w:rPr>
+    </w:lvl>
+    <w:lvl w:ilvl="4" w:tplc="FFFFFFFF" w:tentative="1">
+      <w:start w:val="1"/>
+      <w:numFmt w:val="bullet"/>
+      <w:lvlText w:val="o"/>
+      <w:lvlJc w:val="left"/>
+      <w:pPr>
+        <w:ind w:left="3600" w:hanging="360"/>
+      </w:pPr>
+      <w:rPr>
+        <w:rFonts w:ascii="Courier New" w:hAnsi="Courier New" w:cs="Courier New" w:hint="default"/>
+      </w:rPr>
+    </w:lvl>
+    <w:lvl w:ilvl="5" w:tplc="FFFFFFFF" w:tentative="1">
+      <w:start w:val="1"/>
+      <w:numFmt w:val="bullet"/>
+      <w:lvlText w:val=""/>
+      <w:lvlJc w:val="left"/>
+      <w:pPr>
+        <w:ind w:left="4320" w:hanging="360"/>
+      </w:pPr>
+      <w:rPr>
+        <w:rFonts w:ascii="Wingdings" w:hAnsi="Wingdings" w:hint="default"/>
+      </w:rPr>
+    </w:lvl>
+    <w:lvl w:ilvl="6" w:tplc="FFFFFFFF" w:tentative="1">
+      <w:start w:val="1"/>
+      <w:numFmt w:val="bullet"/>
+      <w:lvlText w:val=""/>
+      <w:lvlJc w:val="left"/>
+      <w:pPr>
+        <w:ind w:left="5040" w:hanging="360"/>
+      </w:pPr>
+      <w:rPr>
+        <w:rFonts w:ascii="Symbol" w:hAnsi="Symbol" w:hint="default"/>
+      </w:rPr>
+    </w:lvl>
+    <w:lvl w:ilvl="7" w:tplc="FFFFFFFF" w:tentative="1">
+      <w:start w:val="1"/>
+      <w:numFmt w:val="bullet"/>
+      <w:lvlText w:val="o"/>
+      <w:lvlJc w:val="left"/>
+      <w:pPr>
+        <w:ind w:left="5760" w:hanging="360"/>
+      </w:pPr>
+      <w:rPr>
+        <w:rFonts w:ascii="Courier New" w:hAnsi="Courier New" w:cs="Courier New" w:hint="default"/>
+      </w:rPr>
+    </w:lvl>
+    <w:lvl w:ilvl="8" w:tplc="FFFFFFFF" w:tentative="1">
+      <w:start w:val="1"/>
+      <w:numFmt w:val="bullet"/>
+      <w:lvlText w:val=""/>
+      <w:lvlJc w:val="left"/>
+      <w:pPr>
+        <w:ind w:left="6480" w:hanging="360"/>
+      </w:pPr>
+      <w:rPr>
+        <w:rFonts w:ascii="Wingdings" w:hAnsi="Wingdings" w:hint="default"/>
+      </w:rPr>
+    </w:lvl>
+  </w:abstractNum>
+  <w:abstractNum w:abstractNumId="3" w15:restartNumberingAfterBreak="0">
     <w:nsid w:val="119E0985"/>
     <w:multiLevelType w:val="hybridMultilevel"/>
     <w:tmpl w:val="592C668E"/>
@@ -5686,7 +6714,7 @@
       </w:rPr>
     </w:lvl>
   </w:abstractNum>
-  <w:abstractNum w:abstractNumId="3" w15:restartNumberingAfterBreak="0">
+  <w:abstractNum w:abstractNumId="4" w15:restartNumberingAfterBreak="0">
     <w:nsid w:val="1D8E0590"/>
     <w:multiLevelType w:val="multilevel"/>
     <w:tmpl w:val="8DCE8A5C"/>
@@ -5799,7 +6827,7 @@
       </w:pPr>
     </w:lvl>
   </w:abstractNum>
-  <w:abstractNum w:abstractNumId="4" w15:restartNumberingAfterBreak="0">
+  <w:abstractNum w:abstractNumId="5" w15:restartNumberingAfterBreak="0">
     <w:nsid w:val="1FBA6619"/>
     <w:multiLevelType w:val="hybridMultilevel"/>
     <w:tmpl w:val="4740E836"/>
@@ -5911,7 +6939,7 @@
       </w:rPr>
     </w:lvl>
   </w:abstractNum>
-  <w:abstractNum w:abstractNumId="5" w15:restartNumberingAfterBreak="0">
+  <w:abstractNum w:abstractNumId="6" w15:restartNumberingAfterBreak="0">
     <w:nsid w:val="20064455"/>
     <w:multiLevelType w:val="hybridMultilevel"/>
     <w:tmpl w:val="7B14311C"/>
@@ -6000,7 +7028,7 @@
       </w:pPr>
     </w:lvl>
   </w:abstractNum>
-  <w:abstractNum w:abstractNumId="6" w15:restartNumberingAfterBreak="0">
+  <w:abstractNum w:abstractNumId="7" w15:restartNumberingAfterBreak="0">
     <w:nsid w:val="2C9B69A3"/>
     <w:multiLevelType w:val="hybridMultilevel"/>
     <w:tmpl w:val="DE4A4672"/>
@@ -6113,7 +7141,7 @@
       </w:rPr>
     </w:lvl>
   </w:abstractNum>
-  <w:abstractNum w:abstractNumId="7" w15:restartNumberingAfterBreak="0">
+  <w:abstractNum w:abstractNumId="8" w15:restartNumberingAfterBreak="0">
     <w:nsid w:val="2DF013AC"/>
     <w:multiLevelType w:val="multilevel"/>
     <w:tmpl w:val="B18CBF86"/>
@@ -6226,7 +7254,7 @@
       </w:pPr>
     </w:lvl>
   </w:abstractNum>
-  <w:abstractNum w:abstractNumId="8" w15:restartNumberingAfterBreak="0">
+  <w:abstractNum w:abstractNumId="9" w15:restartNumberingAfterBreak="0">
     <w:nsid w:val="35F411C6"/>
     <w:multiLevelType w:val="multilevel"/>
     <w:tmpl w:val="20F6067A"/>
@@ -6339,7 +7367,7 @@
       </w:pPr>
     </w:lvl>
   </w:abstractNum>
-  <w:abstractNum w:abstractNumId="9" w15:restartNumberingAfterBreak="0">
+  <w:abstractNum w:abstractNumId="10" w15:restartNumberingAfterBreak="0">
     <w:nsid w:val="369A7A1E"/>
     <w:multiLevelType w:val="hybridMultilevel"/>
     <w:tmpl w:val="65562912"/>
@@ -6428,7 +7456,232 @@
       </w:pPr>
     </w:lvl>
   </w:abstractNum>
-  <w:abstractNum w:abstractNumId="10" w15:restartNumberingAfterBreak="0">
+  <w:abstractNum w:abstractNumId="11" w15:restartNumberingAfterBreak="0">
+    <w:nsid w:val="3810751D"/>
+    <w:multiLevelType w:val="hybridMultilevel"/>
+    <w:tmpl w:val="3404DC4A"/>
+    <w:lvl w:ilvl="0" w:tplc="04150001">
+      <w:start w:val="1"/>
+      <w:numFmt w:val="bullet"/>
+      <w:lvlText w:val=""/>
+      <w:lvlJc w:val="left"/>
+      <w:pPr>
+        <w:ind w:left="720" w:hanging="360"/>
+      </w:pPr>
+      <w:rPr>
+        <w:rFonts w:ascii="Symbol" w:hAnsi="Symbol" w:hint="default"/>
+      </w:rPr>
+    </w:lvl>
+    <w:lvl w:ilvl="1" w:tplc="04150003" w:tentative="1">
+      <w:start w:val="1"/>
+      <w:numFmt w:val="bullet"/>
+      <w:lvlText w:val="o"/>
+      <w:lvlJc w:val="left"/>
+      <w:pPr>
+        <w:ind w:left="1440" w:hanging="360"/>
+      </w:pPr>
+      <w:rPr>
+        <w:rFonts w:ascii="Courier New" w:hAnsi="Courier New" w:cs="Courier New" w:hint="default"/>
+      </w:rPr>
+    </w:lvl>
+    <w:lvl w:ilvl="2" w:tplc="04150005" w:tentative="1">
+      <w:start w:val="1"/>
+      <w:numFmt w:val="bullet"/>
+      <w:lvlText w:val=""/>
+      <w:lvlJc w:val="left"/>
+      <w:pPr>
+        <w:ind w:left="2160" w:hanging="360"/>
+      </w:pPr>
+      <w:rPr>
+        <w:rFonts w:ascii="Wingdings" w:hAnsi="Wingdings" w:hint="default"/>
+      </w:rPr>
+    </w:lvl>
+    <w:lvl w:ilvl="3" w:tplc="04150001" w:tentative="1">
+      <w:start w:val="1"/>
+      <w:numFmt w:val="bullet"/>
+      <w:lvlText w:val=""/>
+      <w:lvlJc w:val="left"/>
+      <w:pPr>
+        <w:ind w:left="2880" w:hanging="360"/>
+      </w:pPr>
+      <w:rPr>
+        <w:rFonts w:ascii="Symbol" w:hAnsi="Symbol" w:hint="default"/>
+      </w:rPr>
+    </w:lvl>
+    <w:lvl w:ilvl="4" w:tplc="04150003" w:tentative="1">
+      <w:start w:val="1"/>
+      <w:numFmt w:val="bullet"/>
+      <w:lvlText w:val="o"/>
+      <w:lvlJc w:val="left"/>
+      <w:pPr>
+        <w:ind w:left="3600" w:hanging="360"/>
+      </w:pPr>
+      <w:rPr>
+        <w:rFonts w:ascii="Courier New" w:hAnsi="Courier New" w:cs="Courier New" w:hint="default"/>
+      </w:rPr>
+    </w:lvl>
+    <w:lvl w:ilvl="5" w:tplc="04150005" w:tentative="1">
+      <w:start w:val="1"/>
+      <w:numFmt w:val="bullet"/>
+      <w:lvlText w:val=""/>
+      <w:lvlJc w:val="left"/>
+      <w:pPr>
+        <w:ind w:left="4320" w:hanging="360"/>
+      </w:pPr>
+      <w:rPr>
+        <w:rFonts w:ascii="Wingdings" w:hAnsi="Wingdings" w:hint="default"/>
+      </w:rPr>
+    </w:lvl>
+    <w:lvl w:ilvl="6" w:tplc="04150001" w:tentative="1">
+      <w:start w:val="1"/>
+      <w:numFmt w:val="bullet"/>
+      <w:lvlText w:val=""/>
+      <w:lvlJc w:val="left"/>
+      <w:pPr>
+        <w:ind w:left="5040" w:hanging="360"/>
+      </w:pPr>
+      <w:rPr>
+        <w:rFonts w:ascii="Symbol" w:hAnsi="Symbol" w:hint="default"/>
+      </w:rPr>
+    </w:lvl>
+    <w:lvl w:ilvl="7" w:tplc="04150003" w:tentative="1">
+      <w:start w:val="1"/>
+      <w:numFmt w:val="bullet"/>
+      <w:lvlText w:val="o"/>
+      <w:lvlJc w:val="left"/>
+      <w:pPr>
+        <w:ind w:left="5760" w:hanging="360"/>
+      </w:pPr>
+      <w:rPr>
+        <w:rFonts w:ascii="Courier New" w:hAnsi="Courier New" w:cs="Courier New" w:hint="default"/>
+      </w:rPr>
+    </w:lvl>
+    <w:lvl w:ilvl="8" w:tplc="04150005" w:tentative="1">
+      <w:start w:val="1"/>
+      <w:numFmt w:val="bullet"/>
+      <w:lvlText w:val=""/>
+      <w:lvlJc w:val="left"/>
+      <w:pPr>
+        <w:ind w:left="6480" w:hanging="360"/>
+      </w:pPr>
+      <w:rPr>
+        <w:rFonts w:ascii="Wingdings" w:hAnsi="Wingdings" w:hint="default"/>
+      </w:rPr>
+    </w:lvl>
+  </w:abstractNum>
+  <w:abstractNum w:abstractNumId="12" w15:restartNumberingAfterBreak="0">
+    <w:nsid w:val="385D0B9F"/>
+    <w:multiLevelType w:val="hybridMultilevel"/>
+    <w:tmpl w:val="275A2DC0"/>
+    <w:lvl w:ilvl="0" w:tplc="8E1677B8">
+      <w:numFmt w:val="bullet"/>
+      <w:lvlText w:val=""/>
+      <w:lvlJc w:val="left"/>
+      <w:pPr>
+        <w:ind w:left="1080" w:hanging="360"/>
+      </w:pPr>
+      <w:rPr>
+        <w:rFonts w:ascii="Wingdings" w:eastAsia="Times New Roman" w:hAnsi="Wingdings" w:cstheme="minorHAnsi" w:hint="default"/>
+      </w:rPr>
+    </w:lvl>
+    <w:lvl w:ilvl="1" w:tplc="04150003" w:tentative="1">
+      <w:start w:val="1"/>
+      <w:numFmt w:val="bullet"/>
+      <w:lvlText w:val="o"/>
+      <w:lvlJc w:val="left"/>
+      <w:pPr>
+        <w:ind w:left="1800" w:hanging="360"/>
+      </w:pPr>
+      <w:rPr>
+        <w:rFonts w:ascii="Courier New" w:hAnsi="Courier New" w:cs="Courier New" w:hint="default"/>
+      </w:rPr>
+    </w:lvl>
+    <w:lvl w:ilvl="2" w:tplc="04150005" w:tentative="1">
+      <w:start w:val="1"/>
+      <w:numFmt w:val="bullet"/>
+      <w:lvlText w:val=""/>
+      <w:lvlJc w:val="left"/>
+      <w:pPr>
+        <w:ind w:left="2520" w:hanging="360"/>
+      </w:pPr>
+      <w:rPr>
+        <w:rFonts w:ascii="Wingdings" w:hAnsi="Wingdings" w:hint="default"/>
+      </w:rPr>
+    </w:lvl>
+    <w:lvl w:ilvl="3" w:tplc="04150001" w:tentative="1">
+      <w:start w:val="1"/>
+      <w:numFmt w:val="bullet"/>
+      <w:lvlText w:val=""/>
+      <w:lvlJc w:val="left"/>
+      <w:pPr>
+        <w:ind w:left="3240" w:hanging="360"/>
+      </w:pPr>
+      <w:rPr>
+        <w:rFonts w:ascii="Symbol" w:hAnsi="Symbol" w:hint="default"/>
+      </w:rPr>
+    </w:lvl>
+    <w:lvl w:ilvl="4" w:tplc="04150003" w:tentative="1">
+      <w:start w:val="1"/>
+      <w:numFmt w:val="bullet"/>
+      <w:lvlText w:val="o"/>
+      <w:lvlJc w:val="left"/>
+      <w:pPr>
+        <w:ind w:left="3960" w:hanging="360"/>
+      </w:pPr>
+      <w:rPr>
+        <w:rFonts w:ascii="Courier New" w:hAnsi="Courier New" w:cs="Courier New" w:hint="default"/>
+      </w:rPr>
+    </w:lvl>
+    <w:lvl w:ilvl="5" w:tplc="04150005" w:tentative="1">
+      <w:start w:val="1"/>
+      <w:numFmt w:val="bullet"/>
+      <w:lvlText w:val=""/>
+      <w:lvlJc w:val="left"/>
+      <w:pPr>
+        <w:ind w:left="4680" w:hanging="360"/>
+      </w:pPr>
+      <w:rPr>
+        <w:rFonts w:ascii="Wingdings" w:hAnsi="Wingdings" w:hint="default"/>
+      </w:rPr>
+    </w:lvl>
+    <w:lvl w:ilvl="6" w:tplc="04150001" w:tentative="1">
+      <w:start w:val="1"/>
+      <w:numFmt w:val="bullet"/>
+      <w:lvlText w:val=""/>
+      <w:lvlJc w:val="left"/>
+      <w:pPr>
+        <w:ind w:left="5400" w:hanging="360"/>
+      </w:pPr>
+      <w:rPr>
+        <w:rFonts w:ascii="Symbol" w:hAnsi="Symbol" w:hint="default"/>
+      </w:rPr>
+    </w:lvl>
+    <w:lvl w:ilvl="7" w:tplc="04150003" w:tentative="1">
+      <w:start w:val="1"/>
+      <w:numFmt w:val="bullet"/>
+      <w:lvlText w:val="o"/>
+      <w:lvlJc w:val="left"/>
+      <w:pPr>
+        <w:ind w:left="6120" w:hanging="360"/>
+      </w:pPr>
+      <w:rPr>
+        <w:rFonts w:ascii="Courier New" w:hAnsi="Courier New" w:cs="Courier New" w:hint="default"/>
+      </w:rPr>
+    </w:lvl>
+    <w:lvl w:ilvl="8" w:tplc="04150005" w:tentative="1">
+      <w:start w:val="1"/>
+      <w:numFmt w:val="bullet"/>
+      <w:lvlText w:val=""/>
+      <w:lvlJc w:val="left"/>
+      <w:pPr>
+        <w:ind w:left="6840" w:hanging="360"/>
+      </w:pPr>
+      <w:rPr>
+        <w:rFonts w:ascii="Wingdings" w:hAnsi="Wingdings" w:hint="default"/>
+      </w:rPr>
+    </w:lvl>
+  </w:abstractNum>
+  <w:abstractNum w:abstractNumId="13" w15:restartNumberingAfterBreak="0">
     <w:nsid w:val="3FEC79AD"/>
     <w:multiLevelType w:val="hybridMultilevel"/>
     <w:tmpl w:val="5292FAE6"/>
@@ -6514,7 +7767,7 @@
       </w:pPr>
     </w:lvl>
   </w:abstractNum>
-  <w:abstractNum w:abstractNumId="11" w15:restartNumberingAfterBreak="0">
+  <w:abstractNum w:abstractNumId="14" w15:restartNumberingAfterBreak="0">
     <w:nsid w:val="421C60BF"/>
     <w:multiLevelType w:val="hybridMultilevel"/>
     <w:tmpl w:val="C172EDC8"/>
@@ -6603,7 +7856,7 @@
       </w:pPr>
     </w:lvl>
   </w:abstractNum>
-  <w:abstractNum w:abstractNumId="12" w15:restartNumberingAfterBreak="0">
+  <w:abstractNum w:abstractNumId="15" w15:restartNumberingAfterBreak="0">
     <w:nsid w:val="43195280"/>
     <w:multiLevelType w:val="hybridMultilevel"/>
     <w:tmpl w:val="9DE628D8"/>
@@ -6716,7 +7969,7 @@
       </w:rPr>
     </w:lvl>
   </w:abstractNum>
-  <w:abstractNum w:abstractNumId="13" w15:restartNumberingAfterBreak="0">
+  <w:abstractNum w:abstractNumId="16" w15:restartNumberingAfterBreak="0">
     <w:nsid w:val="515978B2"/>
     <w:multiLevelType w:val="multilevel"/>
     <w:tmpl w:val="2452AA0A"/>
@@ -6838,7 +8091,7 @@
       </w:pPr>
     </w:lvl>
   </w:abstractNum>
-  <w:abstractNum w:abstractNumId="14" w15:restartNumberingAfterBreak="0">
+  <w:abstractNum w:abstractNumId="17" w15:restartNumberingAfterBreak="0">
     <w:nsid w:val="54C25068"/>
     <w:multiLevelType w:val="hybridMultilevel"/>
     <w:tmpl w:val="59E4F34A"/>
@@ -6927,7 +8180,7 @@
       </w:pPr>
     </w:lvl>
   </w:abstractNum>
-  <w:abstractNum w:abstractNumId="15" w15:restartNumberingAfterBreak="0">
+  <w:abstractNum w:abstractNumId="18" w15:restartNumberingAfterBreak="0">
     <w:nsid w:val="56B05476"/>
     <w:multiLevelType w:val="multilevel"/>
     <w:tmpl w:val="E81E8AAC"/>
@@ -7043,7 +8296,7 @@
       </w:pPr>
     </w:lvl>
   </w:abstractNum>
-  <w:abstractNum w:abstractNumId="16" w15:restartNumberingAfterBreak="0">
+  <w:abstractNum w:abstractNumId="19" w15:restartNumberingAfterBreak="0">
     <w:nsid w:val="62BC1C62"/>
     <w:multiLevelType w:val="hybridMultilevel"/>
     <w:tmpl w:val="2AC2A85A"/>
@@ -7129,7 +8382,7 @@
       </w:pPr>
     </w:lvl>
   </w:abstractNum>
-  <w:abstractNum w:abstractNumId="17" w15:restartNumberingAfterBreak="0">
+  <w:abstractNum w:abstractNumId="20" w15:restartNumberingAfterBreak="0">
     <w:nsid w:val="676C6AE8"/>
     <w:multiLevelType w:val="multilevel"/>
     <w:tmpl w:val="1FEAD2C4"/>
@@ -7270,7 +8523,7 @@
       </w:rPr>
     </w:lvl>
   </w:abstractNum>
-  <w:abstractNum w:abstractNumId="18" w15:restartNumberingAfterBreak="0">
+  <w:abstractNum w:abstractNumId="21" w15:restartNumberingAfterBreak="0">
     <w:nsid w:val="689B3D46"/>
     <w:multiLevelType w:val="hybridMultilevel"/>
     <w:tmpl w:val="DF344980"/>
@@ -7356,7 +8609,7 @@
       </w:pPr>
     </w:lvl>
   </w:abstractNum>
-  <w:abstractNum w:abstractNumId="19" w15:restartNumberingAfterBreak="0">
+  <w:abstractNum w:abstractNumId="22" w15:restartNumberingAfterBreak="0">
     <w:nsid w:val="6E8406CE"/>
     <w:multiLevelType w:val="multilevel"/>
     <w:tmpl w:val="95880270"/>
@@ -7474,7 +8727,7 @@
       </w:pPr>
     </w:lvl>
   </w:abstractNum>
-  <w:abstractNum w:abstractNumId="20" w15:restartNumberingAfterBreak="0">
+  <w:abstractNum w:abstractNumId="23" w15:restartNumberingAfterBreak="0">
     <w:nsid w:val="71774416"/>
     <w:multiLevelType w:val="hybridMultilevel"/>
     <w:tmpl w:val="A51A4DC0"/>
@@ -7587,7 +8840,7 @@
       </w:rPr>
     </w:lvl>
   </w:abstractNum>
-  <w:abstractNum w:abstractNumId="21" w15:restartNumberingAfterBreak="0">
+  <w:abstractNum w:abstractNumId="24" w15:restartNumberingAfterBreak="0">
     <w:nsid w:val="71DE1341"/>
     <w:multiLevelType w:val="hybridMultilevel"/>
     <w:tmpl w:val="C1EE6A2C"/>
@@ -7700,7 +8953,7 @@
       </w:rPr>
     </w:lvl>
   </w:abstractNum>
-  <w:abstractNum w:abstractNumId="22" w15:restartNumberingAfterBreak="0">
+  <w:abstractNum w:abstractNumId="25" w15:restartNumberingAfterBreak="0">
     <w:nsid w:val="744E26A7"/>
     <w:multiLevelType w:val="hybridMultilevel"/>
     <w:tmpl w:val="1ACAF8B2"/>
@@ -7813,7 +9066,7 @@
       </w:rPr>
     </w:lvl>
   </w:abstractNum>
-  <w:abstractNum w:abstractNumId="23" w15:restartNumberingAfterBreak="0">
+  <w:abstractNum w:abstractNumId="26" w15:restartNumberingAfterBreak="0">
     <w:nsid w:val="74DD245D"/>
     <w:multiLevelType w:val="multilevel"/>
     <w:tmpl w:val="8DCE8A5C"/>
@@ -7926,7 +9179,7 @@
       </w:pPr>
     </w:lvl>
   </w:abstractNum>
-  <w:abstractNum w:abstractNumId="24" w15:restartNumberingAfterBreak="0">
+  <w:abstractNum w:abstractNumId="27" w15:restartNumberingAfterBreak="0">
     <w:nsid w:val="75BF7FC8"/>
     <w:multiLevelType w:val="hybridMultilevel"/>
     <w:tmpl w:val="3014C7F6"/>
@@ -8015,7 +9268,7 @@
       </w:pPr>
     </w:lvl>
   </w:abstractNum>
-  <w:abstractNum w:abstractNumId="25" w15:restartNumberingAfterBreak="0">
+  <w:abstractNum w:abstractNumId="28" w15:restartNumberingAfterBreak="0">
     <w:nsid w:val="765D0D83"/>
     <w:multiLevelType w:val="hybridMultilevel"/>
     <w:tmpl w:val="B1F6BDC2"/>
@@ -8104,7 +9357,7 @@
       </w:pPr>
     </w:lvl>
   </w:abstractNum>
-  <w:abstractNum w:abstractNumId="26" w15:restartNumberingAfterBreak="0">
+  <w:abstractNum w:abstractNumId="29" w15:restartNumberingAfterBreak="0">
     <w:nsid w:val="76810E10"/>
     <w:multiLevelType w:val="hybridMultilevel"/>
     <w:tmpl w:val="4E9E7F50"/>
@@ -8193,7 +9446,7 @@
       </w:pPr>
     </w:lvl>
   </w:abstractNum>
-  <w:abstractNum w:abstractNumId="27" w15:restartNumberingAfterBreak="0">
+  <w:abstractNum w:abstractNumId="30" w15:restartNumberingAfterBreak="0">
     <w:nsid w:val="7A777F32"/>
     <w:multiLevelType w:val="hybridMultilevel"/>
     <w:tmpl w:val="FD96FEF6"/>
@@ -8279,7 +9532,7 @@
       </w:pPr>
     </w:lvl>
   </w:abstractNum>
-  <w:abstractNum w:abstractNumId="28" w15:restartNumberingAfterBreak="0">
+  <w:abstractNum w:abstractNumId="31" w15:restartNumberingAfterBreak="0">
     <w:nsid w:val="7BD2095D"/>
     <w:multiLevelType w:val="hybridMultilevel"/>
     <w:tmpl w:val="CA164C96"/>
@@ -8392,7 +9645,7 @@
       </w:rPr>
     </w:lvl>
   </w:abstractNum>
-  <w:abstractNum w:abstractNumId="29" w15:restartNumberingAfterBreak="0">
+  <w:abstractNum w:abstractNumId="32" w15:restartNumberingAfterBreak="0">
     <w:nsid w:val="7C0468AF"/>
     <w:multiLevelType w:val="hybridMultilevel"/>
     <w:tmpl w:val="A7283A04"/>
@@ -8505,7 +9758,7 @@
       </w:rPr>
     </w:lvl>
   </w:abstractNum>
-  <w:abstractNum w:abstractNumId="30" w15:restartNumberingAfterBreak="0">
+  <w:abstractNum w:abstractNumId="33" w15:restartNumberingAfterBreak="0">
     <w:nsid w:val="7C807D2F"/>
     <w:multiLevelType w:val="hybridMultilevel"/>
     <w:tmpl w:val="2494A546"/>
@@ -8595,49 +9848,49 @@
     </w:lvl>
   </w:abstractNum>
   <w:num w:numId="1">
+    <w:abstractNumId w:val="16"/>
+  </w:num>
+  <w:num w:numId="2">
+    <w:abstractNumId w:val="26"/>
+  </w:num>
+  <w:num w:numId="3">
+    <w:abstractNumId w:val="9"/>
+  </w:num>
+  <w:num w:numId="4">
+    <w:abstractNumId w:val="22"/>
+  </w:num>
+  <w:num w:numId="5">
+    <w:abstractNumId w:val="20"/>
+  </w:num>
+  <w:num w:numId="6">
+    <w:abstractNumId w:val="8"/>
+  </w:num>
+  <w:num w:numId="7">
     <w:abstractNumId w:val="13"/>
   </w:num>
-  <w:num w:numId="2">
-    <w:abstractNumId w:val="23"/>
-  </w:num>
-  <w:num w:numId="3">
-    <w:abstractNumId w:val="8"/>
-  </w:num>
-  <w:num w:numId="4">
-    <w:abstractNumId w:val="19"/>
-  </w:num>
-  <w:num w:numId="5">
-    <w:abstractNumId w:val="17"/>
-  </w:num>
-  <w:num w:numId="6">
+  <w:num w:numId="8">
     <w:abstractNumId w:val="7"/>
   </w:num>
-  <w:num w:numId="7">
-    <w:abstractNumId w:val="10"/>
-  </w:num>
-  <w:num w:numId="8">
+  <w:num w:numId="9">
     <w:abstractNumId w:val="6"/>
-  </w:num>
-  <w:num w:numId="9">
-    <w:abstractNumId w:val="5"/>
   </w:num>
   <w:num w:numId="10">
     <w:abstractNumId w:val="1"/>
   </w:num>
   <w:num w:numId="11">
-    <w:abstractNumId w:val="11"/>
+    <w:abstractNumId w:val="14"/>
   </w:num>
   <w:num w:numId="12">
-    <w:abstractNumId w:val="14"/>
+    <w:abstractNumId w:val="17"/>
   </w:num>
   <w:num w:numId="13">
-    <w:abstractNumId w:val="9"/>
+    <w:abstractNumId w:val="10"/>
   </w:num>
   <w:num w:numId="14">
-    <w:abstractNumId w:val="25"/>
+    <w:abstractNumId w:val="28"/>
   </w:num>
   <w:num w:numId="15">
-    <w:abstractNumId w:val="18"/>
+    <w:abstractNumId w:val="21"/>
     <w:lvlOverride w:ilvl="0">
       <w:startOverride w:val="1"/>
     </w:lvlOverride>
@@ -8667,55 +9920,64 @@
     </w:lvlOverride>
   </w:num>
   <w:num w:numId="16">
+    <w:abstractNumId w:val="24"/>
+  </w:num>
+  <w:num w:numId="17">
+    <w:abstractNumId w:val="33"/>
+  </w:num>
+  <w:num w:numId="18">
+    <w:abstractNumId w:val="19"/>
+  </w:num>
+  <w:num w:numId="19">
+    <w:abstractNumId w:val="27"/>
+  </w:num>
+  <w:num w:numId="20">
+    <w:abstractNumId w:val="30"/>
+  </w:num>
+  <w:num w:numId="21">
+    <w:abstractNumId w:val="29"/>
+  </w:num>
+  <w:num w:numId="22">
     <w:abstractNumId w:val="21"/>
   </w:num>
-  <w:num w:numId="17">
-    <w:abstractNumId w:val="30"/>
-  </w:num>
-  <w:num w:numId="18">
-    <w:abstractNumId w:val="16"/>
-  </w:num>
-  <w:num w:numId="19">
-    <w:abstractNumId w:val="24"/>
-  </w:num>
-  <w:num w:numId="20">
-    <w:abstractNumId w:val="27"/>
-  </w:num>
-  <w:num w:numId="21">
-    <w:abstractNumId w:val="26"/>
-  </w:num>
-  <w:num w:numId="22">
-    <w:abstractNumId w:val="18"/>
-  </w:num>
   <w:num w:numId="23">
-    <w:abstractNumId w:val="20"/>
+    <w:abstractNumId w:val="23"/>
   </w:num>
   <w:num w:numId="24">
-    <w:abstractNumId w:val="28"/>
+    <w:abstractNumId w:val="31"/>
   </w:num>
   <w:num w:numId="25">
-    <w:abstractNumId w:val="3"/>
+    <w:abstractNumId w:val="4"/>
   </w:num>
   <w:num w:numId="26">
-    <w:abstractNumId w:val="15"/>
+    <w:abstractNumId w:val="18"/>
   </w:num>
   <w:num w:numId="27">
     <w:abstractNumId w:val="0"/>
   </w:num>
   <w:num w:numId="28">
-    <w:abstractNumId w:val="29"/>
+    <w:abstractNumId w:val="32"/>
   </w:num>
   <w:num w:numId="29">
+    <w:abstractNumId w:val="15"/>
+  </w:num>
+  <w:num w:numId="30">
+    <w:abstractNumId w:val="3"/>
+  </w:num>
+  <w:num w:numId="31">
+    <w:abstractNumId w:val="5"/>
+  </w:num>
+  <w:num w:numId="32">
+    <w:abstractNumId w:val="25"/>
+  </w:num>
+  <w:num w:numId="33">
     <w:abstractNumId w:val="12"/>
   </w:num>
-  <w:num w:numId="30">
+  <w:num w:numId="34">
     <w:abstractNumId w:val="2"/>
   </w:num>
-  <w:num w:numId="31">
-    <w:abstractNumId w:val="4"/>
-  </w:num>
-  <w:num w:numId="32">
-    <w:abstractNumId w:val="22"/>
+  <w:num w:numId="35">
+    <w:abstractNumId w:val="11"/>
   </w:num>
 </w:numbering>
 </file>

</xml_diff>

<commit_message>
construct & integrate data (doc part 2)
</commit_message>
<xml_diff>
--- a/documentation/Documentation_2.docx
+++ b/documentation/Documentation_2.docx
@@ -3996,28 +3996,20 @@
     </w:p>
     <w:p>
       <w:pPr>
-        <w:pStyle w:val="Legenda"/>
-        <w:rPr>
-          <w:rFonts w:asciiTheme="minorHAnsi" w:hAnsiTheme="minorHAnsi" w:cstheme="minorHAnsi"/>
-          <w:sz w:val="22"/>
-          <w:szCs w:val="22"/>
-        </w:rPr>
-      </w:pPr>
-      <w:r>
-        <w:rPr>
-          <w:rFonts w:asciiTheme="minorHAnsi" w:hAnsiTheme="minorHAnsi" w:cstheme="minorHAnsi"/>
-          <w:sz w:val="22"/>
-          <w:szCs w:val="22"/>
-        </w:rPr>
-        <w:t>Data Qualit</w:t>
-      </w:r>
-      <w:r>
-        <w:rPr>
-          <w:rFonts w:asciiTheme="minorHAnsi" w:hAnsiTheme="minorHAnsi" w:cstheme="minorHAnsi"/>
-          <w:sz w:val="22"/>
-          <w:szCs w:val="22"/>
-        </w:rPr>
-        <w:t>y</w:t>
+        <w:pStyle w:val="Nagwek2"/>
+        <w:numPr>
+          <w:ilvl w:val="1"/>
+          <w:numId w:val="2"/>
+        </w:numPr>
+        <w:rPr>
+          <w:rFonts w:asciiTheme="minorHAnsi" w:hAnsiTheme="minorHAnsi" w:cstheme="minorHAnsi"/>
+        </w:rPr>
+      </w:pPr>
+      <w:r>
+        <w:rPr>
+          <w:rFonts w:asciiTheme="minorHAnsi" w:hAnsiTheme="minorHAnsi" w:cstheme="minorHAnsi"/>
+        </w:rPr>
+        <w:t>Data quality</w:t>
       </w:r>
     </w:p>
     <w:p>
@@ -4060,8 +4052,6 @@
       <w:r>
         <w:rPr>
           <w:rFonts w:asciiTheme="minorHAnsi" w:hAnsiTheme="minorHAnsi" w:cstheme="minorHAnsi" w:hint="eastAsia"/>
-          <w:b w:val="0"/>
-          <w:bCs w:val="0"/>
           <w:sz w:val="22"/>
           <w:szCs w:val="22"/>
         </w:rPr>
@@ -4107,8 +4097,6 @@
       <w:r>
         <w:rPr>
           <w:rFonts w:asciiTheme="minorHAnsi" w:hAnsiTheme="minorHAnsi" w:cstheme="minorHAnsi"/>
-          <w:b w:val="0"/>
-          <w:bCs w:val="0"/>
           <w:sz w:val="22"/>
           <w:szCs w:val="22"/>
         </w:rPr>
@@ -4337,12 +4325,20 @@
       <w:r>
         <w:rPr>
           <w:rFonts w:asciiTheme="minorHAnsi" w:hAnsiTheme="minorHAnsi" w:cstheme="minorHAnsi"/>
+          <w:sz w:val="22"/>
+          <w:szCs w:val="22"/>
+        </w:rPr>
+        <w:t>Different geographical entities</w:t>
+      </w:r>
+      <w:r>
+        <w:rPr>
+          <w:rFonts w:asciiTheme="minorHAnsi" w:hAnsiTheme="minorHAnsi" w:cstheme="minorHAnsi"/>
           <w:b w:val="0"/>
           <w:bCs w:val="0"/>
           <w:sz w:val="22"/>
           <w:szCs w:val="22"/>
         </w:rPr>
-        <w:t xml:space="preserve">Different geographical entities </w:t>
+        <w:t xml:space="preserve"> </w:t>
       </w:r>
       <w:commentRangeEnd w:id="13"/>
       <w:r>
@@ -4478,7 +4474,7 @@
           <w:numId w:val="35"/>
         </w:numPr>
         <w:rPr>
-          <w:rFonts w:asciiTheme="minorHAnsi" w:hAnsiTheme="minorHAnsi" w:cstheme="minorHAnsi" w:hint="eastAsia"/>
+          <w:rFonts w:asciiTheme="minorHAnsi" w:hAnsiTheme="minorHAnsi" w:cstheme="minorHAnsi"/>
           <w:b w:val="0"/>
           <w:bCs w:val="0"/>
           <w:sz w:val="22"/>
@@ -4488,8 +4484,6 @@
       <w:r>
         <w:rPr>
           <w:rFonts w:asciiTheme="minorHAnsi" w:hAnsiTheme="minorHAnsi" w:cstheme="minorHAnsi"/>
-          <w:b w:val="0"/>
-          <w:bCs w:val="0"/>
           <w:sz w:val="22"/>
           <w:szCs w:val="22"/>
         </w:rPr>
@@ -4498,8 +4492,6 @@
       <w:r>
         <w:rPr>
           <w:rFonts w:asciiTheme="minorHAnsi" w:hAnsiTheme="minorHAnsi" w:cstheme="minorHAnsi"/>
-          <w:b w:val="0"/>
-          <w:bCs w:val="0"/>
           <w:sz w:val="22"/>
           <w:szCs w:val="22"/>
         </w:rPr>
@@ -4625,12 +4617,20 @@
       <w:r>
         <w:rPr>
           <w:rFonts w:asciiTheme="minorHAnsi" w:hAnsiTheme="minorHAnsi" w:cstheme="minorHAnsi"/>
+          <w:sz w:val="22"/>
+          <w:szCs w:val="22"/>
+        </w:rPr>
+        <w:t>Different granularity</w:t>
+      </w:r>
+      <w:r>
+        <w:rPr>
+          <w:rFonts w:asciiTheme="minorHAnsi" w:hAnsiTheme="minorHAnsi" w:cstheme="minorHAnsi"/>
           <w:b w:val="0"/>
           <w:bCs w:val="0"/>
           <w:sz w:val="22"/>
           <w:szCs w:val="22"/>
         </w:rPr>
-        <w:t>Different granularity – almost all indicators</w:t>
+        <w:t xml:space="preserve"> – almost all indicators</w:t>
       </w:r>
       <w:r>
         <w:rPr>
@@ -4728,6 +4728,281 @@
         <w:pStyle w:val="Legenda"/>
         <w:rPr>
           <w:rFonts w:asciiTheme="minorHAnsi" w:hAnsiTheme="minorHAnsi" w:cstheme="minorHAnsi"/>
+          <w:sz w:val="22"/>
+          <w:szCs w:val="22"/>
+        </w:rPr>
+      </w:pPr>
+    </w:p>
+    <w:p>
+      <w:pPr>
+        <w:pStyle w:val="Legenda"/>
+        <w:rPr>
+          <w:rFonts w:asciiTheme="minorHAnsi" w:hAnsiTheme="minorHAnsi" w:cstheme="minorHAnsi"/>
+          <w:sz w:val="22"/>
+          <w:szCs w:val="22"/>
+        </w:rPr>
+      </w:pPr>
+      <w:r>
+        <w:rPr>
+          <w:rFonts w:asciiTheme="minorHAnsi" w:hAnsiTheme="minorHAnsi" w:cstheme="minorHAnsi"/>
+          <w:sz w:val="22"/>
+          <w:szCs w:val="22"/>
+        </w:rPr>
+        <w:t xml:space="preserve">Construct </w:t>
+      </w:r>
+      <w:r>
+        <w:rPr>
+          <w:rFonts w:asciiTheme="minorHAnsi" w:hAnsiTheme="minorHAnsi" w:cstheme="minorHAnsi"/>
+          <w:sz w:val="22"/>
+          <w:szCs w:val="22"/>
+        </w:rPr>
+        <w:t>d</w:t>
+      </w:r>
+      <w:r>
+        <w:rPr>
+          <w:rFonts w:asciiTheme="minorHAnsi" w:hAnsiTheme="minorHAnsi" w:cstheme="minorHAnsi"/>
+          <w:sz w:val="22"/>
+          <w:szCs w:val="22"/>
+        </w:rPr>
+        <w:t>ata</w:t>
+      </w:r>
+    </w:p>
+    <w:p>
+      <w:pPr>
+        <w:pStyle w:val="Legenda"/>
+        <w:rPr>
+          <w:rFonts w:asciiTheme="minorHAnsi" w:hAnsiTheme="minorHAnsi" w:cstheme="minorHAnsi"/>
+          <w:b w:val="0"/>
+          <w:bCs w:val="0"/>
+          <w:sz w:val="22"/>
+          <w:szCs w:val="22"/>
+        </w:rPr>
+      </w:pPr>
+      <w:r>
+        <w:rPr>
+          <w:rFonts w:asciiTheme="minorHAnsi" w:hAnsiTheme="minorHAnsi" w:cstheme="minorHAnsi"/>
+          <w:b w:val="0"/>
+          <w:bCs w:val="0"/>
+          <w:sz w:val="22"/>
+          <w:szCs w:val="22"/>
+        </w:rPr>
+        <w:t>Due to the fact, that there are many economic indicators available, there was a need to construct only two new variables:</w:t>
+      </w:r>
+    </w:p>
+    <w:p>
+      <w:pPr>
+        <w:pStyle w:val="Legenda"/>
+        <w:numPr>
+          <w:ilvl w:val="0"/>
+          <w:numId w:val="36"/>
+        </w:numPr>
+        <w:rPr>
+          <w:rFonts w:asciiTheme="minorHAnsi" w:hAnsiTheme="minorHAnsi" w:cstheme="minorHAnsi"/>
+          <w:b w:val="0"/>
+          <w:bCs w:val="0"/>
+          <w:sz w:val="22"/>
+          <w:szCs w:val="22"/>
+        </w:rPr>
+      </w:pPr>
+      <w:r>
+        <w:rPr>
+          <w:rFonts w:asciiTheme="minorHAnsi" w:hAnsiTheme="minorHAnsi" w:cstheme="minorHAnsi"/>
+          <w:b w:val="0"/>
+          <w:bCs w:val="0"/>
+          <w:sz w:val="22"/>
+          <w:szCs w:val="22"/>
+        </w:rPr>
+        <w:lastRenderedPageBreak/>
+        <w:t>GDP per capita – equal to GDP value divided by population</w:t>
+      </w:r>
+      <w:r>
+        <w:rPr>
+          <w:rFonts w:asciiTheme="minorHAnsi" w:hAnsiTheme="minorHAnsi" w:cstheme="minorHAnsi"/>
+          <w:b w:val="0"/>
+          <w:bCs w:val="0"/>
+          <w:sz w:val="22"/>
+          <w:szCs w:val="22"/>
+        </w:rPr>
+        <w:t>; created not to mix data sources (there is data available for this indicator, but not in Penn World Table, from which GDP and population values are taken)</w:t>
+      </w:r>
+    </w:p>
+    <w:p>
+      <w:pPr>
+        <w:pStyle w:val="Legenda"/>
+        <w:numPr>
+          <w:ilvl w:val="0"/>
+          <w:numId w:val="36"/>
+        </w:numPr>
+        <w:rPr>
+          <w:rFonts w:asciiTheme="minorHAnsi" w:hAnsiTheme="minorHAnsi" w:cstheme="minorHAnsi"/>
+          <w:b w:val="0"/>
+          <w:bCs w:val="0"/>
+          <w:sz w:val="22"/>
+          <w:szCs w:val="22"/>
+        </w:rPr>
+      </w:pPr>
+      <w:r>
+        <w:rPr>
+          <w:rFonts w:asciiTheme="minorHAnsi" w:hAnsiTheme="minorHAnsi" w:cstheme="minorHAnsi"/>
+          <w:b w:val="0"/>
+          <w:bCs w:val="0"/>
+          <w:sz w:val="22"/>
+          <w:szCs w:val="22"/>
+        </w:rPr>
+        <w:t>Percent of employed – equal to number of people engaged (employed) divided by population; created to deal with high correlation between mentioned variables</w:t>
+      </w:r>
+    </w:p>
+    <w:p>
+      <w:pPr>
+        <w:pStyle w:val="Legenda"/>
+        <w:rPr>
+          <w:rFonts w:asciiTheme="minorHAnsi" w:hAnsiTheme="minorHAnsi" w:cstheme="minorHAnsi"/>
+          <w:b w:val="0"/>
+          <w:bCs w:val="0"/>
+          <w:sz w:val="22"/>
+          <w:szCs w:val="22"/>
+        </w:rPr>
+      </w:pPr>
+    </w:p>
+    <w:p>
+      <w:pPr>
+        <w:pStyle w:val="Legenda"/>
+        <w:rPr>
+          <w:rFonts w:asciiTheme="minorHAnsi" w:hAnsiTheme="minorHAnsi" w:cstheme="minorHAnsi"/>
+          <w:sz w:val="22"/>
+          <w:szCs w:val="22"/>
+        </w:rPr>
+      </w:pPr>
+      <w:r>
+        <w:rPr>
+          <w:rFonts w:asciiTheme="minorHAnsi" w:hAnsiTheme="minorHAnsi" w:cstheme="minorHAnsi"/>
+          <w:sz w:val="22"/>
+          <w:szCs w:val="22"/>
+        </w:rPr>
+        <w:t>Integrate data</w:t>
+      </w:r>
+    </w:p>
+    <w:p>
+      <w:pPr>
+        <w:pStyle w:val="Legenda"/>
+        <w:rPr>
+          <w:rFonts w:asciiTheme="minorHAnsi" w:hAnsiTheme="minorHAnsi" w:cstheme="minorHAnsi"/>
+          <w:b w:val="0"/>
+          <w:bCs w:val="0"/>
+          <w:sz w:val="22"/>
+          <w:szCs w:val="22"/>
+        </w:rPr>
+      </w:pPr>
+      <w:r>
+        <w:rPr>
+          <w:rFonts w:asciiTheme="minorHAnsi" w:hAnsiTheme="minorHAnsi" w:cstheme="minorHAnsi"/>
+          <w:b w:val="0"/>
+          <w:bCs w:val="0"/>
+          <w:sz w:val="22"/>
+          <w:szCs w:val="22"/>
+        </w:rPr>
+        <w:t xml:space="preserve">common column </w:t>
+      </w:r>
+      <w:proofErr w:type="spellStart"/>
+      <w:r>
+        <w:rPr>
+          <w:rFonts w:asciiTheme="minorHAnsi" w:hAnsiTheme="minorHAnsi" w:cstheme="minorHAnsi"/>
+          <w:b w:val="0"/>
+          <w:bCs w:val="0"/>
+          <w:i/>
+          <w:iCs/>
+          <w:sz w:val="22"/>
+          <w:szCs w:val="22"/>
+        </w:rPr>
+        <w:t>countrycode</w:t>
+      </w:r>
+      <w:proofErr w:type="spellEnd"/>
+      <w:r>
+        <w:rPr>
+          <w:rFonts w:asciiTheme="minorHAnsi" w:hAnsiTheme="minorHAnsi" w:cstheme="minorHAnsi"/>
+          <w:b w:val="0"/>
+          <w:bCs w:val="0"/>
+          <w:sz w:val="22"/>
+          <w:szCs w:val="22"/>
+        </w:rPr>
+        <w:t xml:space="preserve"> containing </w:t>
+      </w:r>
+      <w:r>
+        <w:rPr>
+          <w:rFonts w:asciiTheme="minorHAnsi" w:hAnsiTheme="minorHAnsi" w:cstheme="minorHAnsi" w:hint="eastAsia"/>
+          <w:b w:val="0"/>
+          <w:bCs w:val="0"/>
+          <w:sz w:val="22"/>
+          <w:szCs w:val="22"/>
+        </w:rPr>
+        <w:t>ISO 3166-1</w:t>
+      </w:r>
+      <w:r>
+        <w:rPr>
+          <w:rFonts w:asciiTheme="minorHAnsi" w:hAnsiTheme="minorHAnsi" w:cstheme="minorHAnsi"/>
+          <w:b w:val="0"/>
+          <w:bCs w:val="0"/>
+          <w:sz w:val="22"/>
+          <w:szCs w:val="22"/>
+        </w:rPr>
+        <w:t xml:space="preserve"> </w:t>
+      </w:r>
+      <w:r>
+        <w:rPr>
+          <w:rFonts w:asciiTheme="minorHAnsi" w:hAnsiTheme="minorHAnsi" w:cstheme="minorHAnsi"/>
+          <w:b w:val="0"/>
+          <w:bCs w:val="0"/>
+          <w:sz w:val="22"/>
+          <w:szCs w:val="22"/>
+        </w:rPr>
+        <w:t xml:space="preserve">alpha-3 </w:t>
+      </w:r>
+      <w:r>
+        <w:rPr>
+          <w:rFonts w:asciiTheme="minorHAnsi" w:hAnsiTheme="minorHAnsi" w:cstheme="minorHAnsi"/>
+          <w:b w:val="0"/>
+          <w:bCs w:val="0"/>
+          <w:sz w:val="22"/>
+          <w:szCs w:val="22"/>
+        </w:rPr>
+        <w:t>codes</w:t>
+      </w:r>
+      <w:r>
+        <w:rPr>
+          <w:rFonts w:asciiTheme="minorHAnsi" w:hAnsiTheme="minorHAnsi" w:cstheme="minorHAnsi"/>
+          <w:b w:val="0"/>
+          <w:bCs w:val="0"/>
+          <w:sz w:val="22"/>
+          <w:szCs w:val="22"/>
+        </w:rPr>
+        <w:t xml:space="preserve"> for the analyzed countries</w:t>
+      </w:r>
+    </w:p>
+    <w:p>
+      <w:pPr>
+        <w:pStyle w:val="Legenda"/>
+        <w:rPr>
+          <w:rFonts w:asciiTheme="minorHAnsi" w:hAnsiTheme="minorHAnsi" w:cstheme="minorHAnsi"/>
+          <w:sz w:val="22"/>
+          <w:szCs w:val="22"/>
+        </w:rPr>
+      </w:pPr>
+      <w:r>
+        <w:rPr>
+          <w:rFonts w:asciiTheme="minorHAnsi" w:hAnsiTheme="minorHAnsi" w:cstheme="minorHAnsi"/>
+          <w:sz w:val="22"/>
+          <w:szCs w:val="22"/>
+        </w:rPr>
+        <w:t>Select data</w:t>
+      </w:r>
+    </w:p>
+    <w:p>
+      <w:pPr>
+        <w:pStyle w:val="Legenda"/>
+        <w:rPr>
+          <w:rFonts w:asciiTheme="minorHAnsi" w:hAnsiTheme="minorHAnsi" w:cstheme="minorHAnsi"/>
+          <w:b w:val="0"/>
+          <w:bCs w:val="0"/>
           <w:sz w:val="22"/>
           <w:szCs w:val="22"/>
         </w:rPr>
@@ -4825,7 +5100,6 @@
           <w:sz w:val="22"/>
           <w:szCs w:val="28"/>
         </w:rPr>
-        <w:lastRenderedPageBreak/>
         <w:t>Homepage</w:t>
       </w:r>
     </w:p>
@@ -5184,6 +5458,7 @@
           <w:rFonts w:asciiTheme="minorHAnsi" w:hAnsiTheme="minorHAnsi" w:cstheme="minorHAnsi"/>
           <w:noProof/>
         </w:rPr>
+        <w:lastRenderedPageBreak/>
         <w:drawing>
           <wp:inline distT="0" distB="0" distL="0" distR="0" wp14:anchorId="1C1F4146" wp14:editId="52F2B2C7">
             <wp:extent cx="5759450" cy="2774950"/>
@@ -5659,6 +5934,7 @@
         <w:rPr>
           <w:rFonts w:asciiTheme="minorHAnsi" w:hAnsiTheme="minorHAnsi" w:cstheme="minorHAnsi"/>
         </w:rPr>
+        <w:lastRenderedPageBreak/>
         <w:t>Bibliography</w:t>
       </w:r>
       <w:bookmarkEnd w:id="16"/>
@@ -8092,6 +8368,119 @@
     </w:lvl>
   </w:abstractNum>
   <w:abstractNum w:abstractNumId="17" w15:restartNumberingAfterBreak="0">
+    <w:nsid w:val="5389797C"/>
+    <w:multiLevelType w:val="hybridMultilevel"/>
+    <w:tmpl w:val="B5E6A5E6"/>
+    <w:lvl w:ilvl="0" w:tplc="04150001">
+      <w:start w:val="1"/>
+      <w:numFmt w:val="bullet"/>
+      <w:lvlText w:val=""/>
+      <w:lvlJc w:val="left"/>
+      <w:pPr>
+        <w:ind w:left="720" w:hanging="360"/>
+      </w:pPr>
+      <w:rPr>
+        <w:rFonts w:ascii="Symbol" w:hAnsi="Symbol" w:hint="default"/>
+      </w:rPr>
+    </w:lvl>
+    <w:lvl w:ilvl="1" w:tplc="04150003" w:tentative="1">
+      <w:start w:val="1"/>
+      <w:numFmt w:val="bullet"/>
+      <w:lvlText w:val="o"/>
+      <w:lvlJc w:val="left"/>
+      <w:pPr>
+        <w:ind w:left="1440" w:hanging="360"/>
+      </w:pPr>
+      <w:rPr>
+        <w:rFonts w:ascii="Courier New" w:hAnsi="Courier New" w:cs="Courier New" w:hint="default"/>
+      </w:rPr>
+    </w:lvl>
+    <w:lvl w:ilvl="2" w:tplc="04150005" w:tentative="1">
+      <w:start w:val="1"/>
+      <w:numFmt w:val="bullet"/>
+      <w:lvlText w:val=""/>
+      <w:lvlJc w:val="left"/>
+      <w:pPr>
+        <w:ind w:left="2160" w:hanging="360"/>
+      </w:pPr>
+      <w:rPr>
+        <w:rFonts w:ascii="Wingdings" w:hAnsi="Wingdings" w:hint="default"/>
+      </w:rPr>
+    </w:lvl>
+    <w:lvl w:ilvl="3" w:tplc="04150001" w:tentative="1">
+      <w:start w:val="1"/>
+      <w:numFmt w:val="bullet"/>
+      <w:lvlText w:val=""/>
+      <w:lvlJc w:val="left"/>
+      <w:pPr>
+        <w:ind w:left="2880" w:hanging="360"/>
+      </w:pPr>
+      <w:rPr>
+        <w:rFonts w:ascii="Symbol" w:hAnsi="Symbol" w:hint="default"/>
+      </w:rPr>
+    </w:lvl>
+    <w:lvl w:ilvl="4" w:tplc="04150003" w:tentative="1">
+      <w:start w:val="1"/>
+      <w:numFmt w:val="bullet"/>
+      <w:lvlText w:val="o"/>
+      <w:lvlJc w:val="left"/>
+      <w:pPr>
+        <w:ind w:left="3600" w:hanging="360"/>
+      </w:pPr>
+      <w:rPr>
+        <w:rFonts w:ascii="Courier New" w:hAnsi="Courier New" w:cs="Courier New" w:hint="default"/>
+      </w:rPr>
+    </w:lvl>
+    <w:lvl w:ilvl="5" w:tplc="04150005" w:tentative="1">
+      <w:start w:val="1"/>
+      <w:numFmt w:val="bullet"/>
+      <w:lvlText w:val=""/>
+      <w:lvlJc w:val="left"/>
+      <w:pPr>
+        <w:ind w:left="4320" w:hanging="360"/>
+      </w:pPr>
+      <w:rPr>
+        <w:rFonts w:ascii="Wingdings" w:hAnsi="Wingdings" w:hint="default"/>
+      </w:rPr>
+    </w:lvl>
+    <w:lvl w:ilvl="6" w:tplc="04150001" w:tentative="1">
+      <w:start w:val="1"/>
+      <w:numFmt w:val="bullet"/>
+      <w:lvlText w:val=""/>
+      <w:lvlJc w:val="left"/>
+      <w:pPr>
+        <w:ind w:left="5040" w:hanging="360"/>
+      </w:pPr>
+      <w:rPr>
+        <w:rFonts w:ascii="Symbol" w:hAnsi="Symbol" w:hint="default"/>
+      </w:rPr>
+    </w:lvl>
+    <w:lvl w:ilvl="7" w:tplc="04150003" w:tentative="1">
+      <w:start w:val="1"/>
+      <w:numFmt w:val="bullet"/>
+      <w:lvlText w:val="o"/>
+      <w:lvlJc w:val="left"/>
+      <w:pPr>
+        <w:ind w:left="5760" w:hanging="360"/>
+      </w:pPr>
+      <w:rPr>
+        <w:rFonts w:ascii="Courier New" w:hAnsi="Courier New" w:cs="Courier New" w:hint="default"/>
+      </w:rPr>
+    </w:lvl>
+    <w:lvl w:ilvl="8" w:tplc="04150005" w:tentative="1">
+      <w:start w:val="1"/>
+      <w:numFmt w:val="bullet"/>
+      <w:lvlText w:val=""/>
+      <w:lvlJc w:val="left"/>
+      <w:pPr>
+        <w:ind w:left="6480" w:hanging="360"/>
+      </w:pPr>
+      <w:rPr>
+        <w:rFonts w:ascii="Wingdings" w:hAnsi="Wingdings" w:hint="default"/>
+      </w:rPr>
+    </w:lvl>
+  </w:abstractNum>
+  <w:abstractNum w:abstractNumId="18" w15:restartNumberingAfterBreak="0">
     <w:nsid w:val="54C25068"/>
     <w:multiLevelType w:val="hybridMultilevel"/>
     <w:tmpl w:val="59E4F34A"/>
@@ -8180,7 +8569,7 @@
       </w:pPr>
     </w:lvl>
   </w:abstractNum>
-  <w:abstractNum w:abstractNumId="18" w15:restartNumberingAfterBreak="0">
+  <w:abstractNum w:abstractNumId="19" w15:restartNumberingAfterBreak="0">
     <w:nsid w:val="56B05476"/>
     <w:multiLevelType w:val="multilevel"/>
     <w:tmpl w:val="E81E8AAC"/>
@@ -8296,7 +8685,7 @@
       </w:pPr>
     </w:lvl>
   </w:abstractNum>
-  <w:abstractNum w:abstractNumId="19" w15:restartNumberingAfterBreak="0">
+  <w:abstractNum w:abstractNumId="20" w15:restartNumberingAfterBreak="0">
     <w:nsid w:val="62BC1C62"/>
     <w:multiLevelType w:val="hybridMultilevel"/>
     <w:tmpl w:val="2AC2A85A"/>
@@ -8382,7 +8771,7 @@
       </w:pPr>
     </w:lvl>
   </w:abstractNum>
-  <w:abstractNum w:abstractNumId="20" w15:restartNumberingAfterBreak="0">
+  <w:abstractNum w:abstractNumId="21" w15:restartNumberingAfterBreak="0">
     <w:nsid w:val="676C6AE8"/>
     <w:multiLevelType w:val="multilevel"/>
     <w:tmpl w:val="1FEAD2C4"/>
@@ -8523,7 +8912,7 @@
       </w:rPr>
     </w:lvl>
   </w:abstractNum>
-  <w:abstractNum w:abstractNumId="21" w15:restartNumberingAfterBreak="0">
+  <w:abstractNum w:abstractNumId="22" w15:restartNumberingAfterBreak="0">
     <w:nsid w:val="689B3D46"/>
     <w:multiLevelType w:val="hybridMultilevel"/>
     <w:tmpl w:val="DF344980"/>
@@ -8609,7 +8998,7 @@
       </w:pPr>
     </w:lvl>
   </w:abstractNum>
-  <w:abstractNum w:abstractNumId="22" w15:restartNumberingAfterBreak="0">
+  <w:abstractNum w:abstractNumId="23" w15:restartNumberingAfterBreak="0">
     <w:nsid w:val="6E8406CE"/>
     <w:multiLevelType w:val="multilevel"/>
     <w:tmpl w:val="95880270"/>
@@ -8727,7 +9116,7 @@
       </w:pPr>
     </w:lvl>
   </w:abstractNum>
-  <w:abstractNum w:abstractNumId="23" w15:restartNumberingAfterBreak="0">
+  <w:abstractNum w:abstractNumId="24" w15:restartNumberingAfterBreak="0">
     <w:nsid w:val="71774416"/>
     <w:multiLevelType w:val="hybridMultilevel"/>
     <w:tmpl w:val="A51A4DC0"/>
@@ -8840,7 +9229,7 @@
       </w:rPr>
     </w:lvl>
   </w:abstractNum>
-  <w:abstractNum w:abstractNumId="24" w15:restartNumberingAfterBreak="0">
+  <w:abstractNum w:abstractNumId="25" w15:restartNumberingAfterBreak="0">
     <w:nsid w:val="71DE1341"/>
     <w:multiLevelType w:val="hybridMultilevel"/>
     <w:tmpl w:val="C1EE6A2C"/>
@@ -8953,7 +9342,7 @@
       </w:rPr>
     </w:lvl>
   </w:abstractNum>
-  <w:abstractNum w:abstractNumId="25" w15:restartNumberingAfterBreak="0">
+  <w:abstractNum w:abstractNumId="26" w15:restartNumberingAfterBreak="0">
     <w:nsid w:val="744E26A7"/>
     <w:multiLevelType w:val="hybridMultilevel"/>
     <w:tmpl w:val="1ACAF8B2"/>
@@ -9066,7 +9455,7 @@
       </w:rPr>
     </w:lvl>
   </w:abstractNum>
-  <w:abstractNum w:abstractNumId="26" w15:restartNumberingAfterBreak="0">
+  <w:abstractNum w:abstractNumId="27" w15:restartNumberingAfterBreak="0">
     <w:nsid w:val="74DD245D"/>
     <w:multiLevelType w:val="multilevel"/>
     <w:tmpl w:val="8DCE8A5C"/>
@@ -9179,7 +9568,7 @@
       </w:pPr>
     </w:lvl>
   </w:abstractNum>
-  <w:abstractNum w:abstractNumId="27" w15:restartNumberingAfterBreak="0">
+  <w:abstractNum w:abstractNumId="28" w15:restartNumberingAfterBreak="0">
     <w:nsid w:val="75BF7FC8"/>
     <w:multiLevelType w:val="hybridMultilevel"/>
     <w:tmpl w:val="3014C7F6"/>
@@ -9268,7 +9657,7 @@
       </w:pPr>
     </w:lvl>
   </w:abstractNum>
-  <w:abstractNum w:abstractNumId="28" w15:restartNumberingAfterBreak="0">
+  <w:abstractNum w:abstractNumId="29" w15:restartNumberingAfterBreak="0">
     <w:nsid w:val="765D0D83"/>
     <w:multiLevelType w:val="hybridMultilevel"/>
     <w:tmpl w:val="B1F6BDC2"/>
@@ -9357,7 +9746,7 @@
       </w:pPr>
     </w:lvl>
   </w:abstractNum>
-  <w:abstractNum w:abstractNumId="29" w15:restartNumberingAfterBreak="0">
+  <w:abstractNum w:abstractNumId="30" w15:restartNumberingAfterBreak="0">
     <w:nsid w:val="76810E10"/>
     <w:multiLevelType w:val="hybridMultilevel"/>
     <w:tmpl w:val="4E9E7F50"/>
@@ -9446,7 +9835,7 @@
       </w:pPr>
     </w:lvl>
   </w:abstractNum>
-  <w:abstractNum w:abstractNumId="30" w15:restartNumberingAfterBreak="0">
+  <w:abstractNum w:abstractNumId="31" w15:restartNumberingAfterBreak="0">
     <w:nsid w:val="7A777F32"/>
     <w:multiLevelType w:val="hybridMultilevel"/>
     <w:tmpl w:val="FD96FEF6"/>
@@ -9532,7 +9921,7 @@
       </w:pPr>
     </w:lvl>
   </w:abstractNum>
-  <w:abstractNum w:abstractNumId="31" w15:restartNumberingAfterBreak="0">
+  <w:abstractNum w:abstractNumId="32" w15:restartNumberingAfterBreak="0">
     <w:nsid w:val="7BD2095D"/>
     <w:multiLevelType w:val="hybridMultilevel"/>
     <w:tmpl w:val="CA164C96"/>
@@ -9645,7 +10034,7 @@
       </w:rPr>
     </w:lvl>
   </w:abstractNum>
-  <w:abstractNum w:abstractNumId="32" w15:restartNumberingAfterBreak="0">
+  <w:abstractNum w:abstractNumId="33" w15:restartNumberingAfterBreak="0">
     <w:nsid w:val="7C0468AF"/>
     <w:multiLevelType w:val="hybridMultilevel"/>
     <w:tmpl w:val="A7283A04"/>
@@ -9758,7 +10147,7 @@
       </w:rPr>
     </w:lvl>
   </w:abstractNum>
-  <w:abstractNum w:abstractNumId="33" w15:restartNumberingAfterBreak="0">
+  <w:abstractNum w:abstractNumId="34" w15:restartNumberingAfterBreak="0">
     <w:nsid w:val="7C807D2F"/>
     <w:multiLevelType w:val="hybridMultilevel"/>
     <w:tmpl w:val="2494A546"/>
@@ -9851,16 +10240,16 @@
     <w:abstractNumId w:val="16"/>
   </w:num>
   <w:num w:numId="2">
-    <w:abstractNumId w:val="26"/>
+    <w:abstractNumId w:val="27"/>
   </w:num>
   <w:num w:numId="3">
     <w:abstractNumId w:val="9"/>
   </w:num>
   <w:num w:numId="4">
-    <w:abstractNumId w:val="22"/>
+    <w:abstractNumId w:val="23"/>
   </w:num>
   <w:num w:numId="5">
-    <w:abstractNumId w:val="20"/>
+    <w:abstractNumId w:val="21"/>
   </w:num>
   <w:num w:numId="6">
     <w:abstractNumId w:val="8"/>
@@ -9881,16 +10270,16 @@
     <w:abstractNumId w:val="14"/>
   </w:num>
   <w:num w:numId="12">
-    <w:abstractNumId w:val="17"/>
+    <w:abstractNumId w:val="18"/>
   </w:num>
   <w:num w:numId="13">
     <w:abstractNumId w:val="10"/>
   </w:num>
   <w:num w:numId="14">
-    <w:abstractNumId w:val="28"/>
+    <w:abstractNumId w:val="29"/>
   </w:num>
   <w:num w:numId="15">
-    <w:abstractNumId w:val="21"/>
+    <w:abstractNumId w:val="22"/>
     <w:lvlOverride w:ilvl="0">
       <w:startOverride w:val="1"/>
     </w:lvlOverride>
@@ -9920,43 +10309,43 @@
     </w:lvlOverride>
   </w:num>
   <w:num w:numId="16">
+    <w:abstractNumId w:val="25"/>
+  </w:num>
+  <w:num w:numId="17">
+    <w:abstractNumId w:val="34"/>
+  </w:num>
+  <w:num w:numId="18">
+    <w:abstractNumId w:val="20"/>
+  </w:num>
+  <w:num w:numId="19">
+    <w:abstractNumId w:val="28"/>
+  </w:num>
+  <w:num w:numId="20">
+    <w:abstractNumId w:val="31"/>
+  </w:num>
+  <w:num w:numId="21">
+    <w:abstractNumId w:val="30"/>
+  </w:num>
+  <w:num w:numId="22">
+    <w:abstractNumId w:val="22"/>
+  </w:num>
+  <w:num w:numId="23">
     <w:abstractNumId w:val="24"/>
   </w:num>
-  <w:num w:numId="17">
-    <w:abstractNumId w:val="33"/>
-  </w:num>
-  <w:num w:numId="18">
-    <w:abstractNumId w:val="19"/>
-  </w:num>
-  <w:num w:numId="19">
-    <w:abstractNumId w:val="27"/>
-  </w:num>
-  <w:num w:numId="20">
-    <w:abstractNumId w:val="30"/>
-  </w:num>
-  <w:num w:numId="21">
-    <w:abstractNumId w:val="29"/>
-  </w:num>
-  <w:num w:numId="22">
-    <w:abstractNumId w:val="21"/>
-  </w:num>
-  <w:num w:numId="23">
-    <w:abstractNumId w:val="23"/>
-  </w:num>
   <w:num w:numId="24">
-    <w:abstractNumId w:val="31"/>
+    <w:abstractNumId w:val="32"/>
   </w:num>
   <w:num w:numId="25">
     <w:abstractNumId w:val="4"/>
   </w:num>
   <w:num w:numId="26">
-    <w:abstractNumId w:val="18"/>
+    <w:abstractNumId w:val="19"/>
   </w:num>
   <w:num w:numId="27">
     <w:abstractNumId w:val="0"/>
   </w:num>
   <w:num w:numId="28">
-    <w:abstractNumId w:val="32"/>
+    <w:abstractNumId w:val="33"/>
   </w:num>
   <w:num w:numId="29">
     <w:abstractNumId w:val="15"/>
@@ -9968,7 +10357,7 @@
     <w:abstractNumId w:val="5"/>
   </w:num>
   <w:num w:numId="32">
-    <w:abstractNumId w:val="25"/>
+    <w:abstractNumId w:val="26"/>
   </w:num>
   <w:num w:numId="33">
     <w:abstractNumId w:val="12"/>
@@ -9978,6 +10367,9 @@
   </w:num>
   <w:num w:numId="35">
     <w:abstractNumId w:val="11"/>
+  </w:num>
+  <w:num w:numId="36">
+    <w:abstractNumId w:val="17"/>
   </w:num>
 </w:numbering>
 </file>

</xml_diff>

<commit_message>
Doc part 2 - describe, integrate, select chapters
</commit_message>
<xml_diff>
--- a/documentation/Documentation_2.docx
+++ b/documentation/Documentation_2.docx
@@ -464,7 +464,6 @@
           <w:docPartUnique/>
         </w:docPartObj>
       </w:sdtPr>
-      <w:sdtEndPr/>
       <w:sdtContent>
         <w:p>
           <w:pPr>
@@ -2719,13 +2718,89 @@
           <w:rFonts w:asciiTheme="minorHAnsi" w:hAnsiTheme="minorHAnsi" w:cstheme="minorHAnsi"/>
         </w:rPr>
         <w:lastRenderedPageBreak/>
-        <w:t>Solution Proposa</w:t>
-      </w:r>
-      <w:r>
-        <w:rPr>
-          <w:rFonts w:asciiTheme="minorHAnsi" w:hAnsiTheme="minorHAnsi" w:cstheme="minorHAnsi"/>
-        </w:rPr>
-        <w:t>l</w:t>
+        <w:t>Solution Proposal</w:t>
+      </w:r>
+    </w:p>
+    <w:p>
+      <w:pPr>
+        <w:pStyle w:val="Default"/>
+      </w:pPr>
+      <w:r>
+        <w:br/>
+      </w:r>
+      <w:r>
+        <w:rPr>
+          <w:rFonts w:asciiTheme="minorHAnsi" w:hAnsiTheme="minorHAnsi" w:cstheme="minorHAnsi"/>
+          <w:noProof/>
+          <w:sz w:val="22"/>
+          <w:szCs w:val="22"/>
+        </w:rPr>
+        <w:drawing>
+          <wp:inline distT="0" distB="0" distL="0" distR="0" wp14:anchorId="19E8CA1C" wp14:editId="55AF48C7">
+            <wp:extent cx="5759450" cy="2444750"/>
+            <wp:effectExtent l="0" t="0" r="0" b="0"/>
+            <wp:docPr id="6" name="Obraz 6"/>
+            <wp:cNvGraphicFramePr>
+              <a:graphicFrameLocks xmlns:a="http://schemas.openxmlformats.org/drawingml/2006/main" noChangeAspect="1"/>
+            </wp:cNvGraphicFramePr>
+            <a:graphic xmlns:a="http://schemas.openxmlformats.org/drawingml/2006/main">
+              <a:graphicData uri="http://schemas.openxmlformats.org/drawingml/2006/picture">
+                <pic:pic xmlns:pic="http://schemas.openxmlformats.org/drawingml/2006/picture">
+                  <pic:nvPicPr>
+                    <pic:cNvPr id="0" name="Picture 1"/>
+                    <pic:cNvPicPr>
+                      <a:picLocks noChangeAspect="1" noChangeArrowheads="1"/>
+                    </pic:cNvPicPr>
+                  </pic:nvPicPr>
+                  <pic:blipFill>
+                    <a:blip r:embed="rId17" cstate="print">
+                      <a:extLst>
+                        <a:ext uri="{28A0092B-C50C-407E-A947-70E740481C1C}">
+                          <a14:useLocalDpi xmlns:a14="http://schemas.microsoft.com/office/drawing/2010/main" val="0"/>
+                        </a:ext>
+                      </a:extLst>
+                    </a:blip>
+                    <a:srcRect/>
+                    <a:stretch>
+                      <a:fillRect/>
+                    </a:stretch>
+                  </pic:blipFill>
+                  <pic:spPr bwMode="auto">
+                    <a:xfrm>
+                      <a:off x="0" y="0"/>
+                      <a:ext cx="5759450" cy="2444750"/>
+                    </a:xfrm>
+                    <a:prstGeom prst="rect">
+                      <a:avLst/>
+                    </a:prstGeom>
+                    <a:noFill/>
+                    <a:ln>
+                      <a:noFill/>
+                    </a:ln>
+                  </pic:spPr>
+                </pic:pic>
+              </a:graphicData>
+            </a:graphic>
+          </wp:inline>
+        </w:drawing>
+      </w:r>
+    </w:p>
+    <w:p>
+      <w:pPr>
+        <w:pStyle w:val="Nagwek1"/>
+        <w:numPr>
+          <w:ilvl w:val="0"/>
+          <w:numId w:val="2"/>
+        </w:numPr>
+        <w:rPr>
+          <w:rFonts w:asciiTheme="minorHAnsi" w:hAnsiTheme="minorHAnsi" w:cstheme="minorHAnsi"/>
+        </w:rPr>
+      </w:pPr>
+      <w:r>
+        <w:rPr>
+          <w:rFonts w:asciiTheme="minorHAnsi" w:hAnsiTheme="minorHAnsi" w:cstheme="minorHAnsi"/>
+        </w:rPr>
+        <w:t>Data reports (Data understanding &amp; preparation)</w:t>
       </w:r>
     </w:p>
     <w:p>
@@ -3476,6 +3551,7 @@
           <w:szCs w:val="28"/>
           <w:lang w:val="en-GB"/>
         </w:rPr>
+        <w:lastRenderedPageBreak/>
         <w:t xml:space="preserve">To use </w:t>
       </w:r>
       <w:r>
@@ -3548,294 +3624,6 @@
     </w:p>
     <w:p>
       <w:pPr>
-        <w:ind w:right="-113"/>
-        <w:rPr>
-          <w:rFonts w:asciiTheme="minorHAnsi" w:hAnsiTheme="minorHAnsi" w:cstheme="minorHAnsi"/>
-          <w:bCs/>
-          <w:sz w:val="24"/>
-          <w:szCs w:val="24"/>
-          <w:lang w:val="en-GB"/>
-        </w:rPr>
-      </w:pPr>
-    </w:p>
-    <w:p>
-      <w:pPr>
-        <w:ind w:right="-113"/>
-        <w:rPr>
-          <w:rFonts w:asciiTheme="minorHAnsi" w:hAnsiTheme="minorHAnsi" w:cstheme="minorHAnsi"/>
-          <w:b/>
-          <w:lang w:val="pl-PL"/>
-        </w:rPr>
-      </w:pPr>
-      <w:r>
-        <w:rPr>
-          <w:rFonts w:asciiTheme="minorHAnsi" w:hAnsiTheme="minorHAnsi" w:cstheme="minorHAnsi"/>
-          <w:b/>
-          <w:lang w:val="pl-PL"/>
-        </w:rPr>
-        <w:t xml:space="preserve">Korelacja – Pearson (domyślna w </w:t>
-      </w:r>
-      <w:proofErr w:type="spellStart"/>
-      <w:r>
-        <w:rPr>
-          <w:rFonts w:asciiTheme="minorHAnsi" w:hAnsiTheme="minorHAnsi" w:cstheme="minorHAnsi"/>
-          <w:b/>
-          <w:lang w:val="pl-PL"/>
-        </w:rPr>
-        <w:t>corr</w:t>
-      </w:r>
-      <w:proofErr w:type="spellEnd"/>
-      <w:r>
-        <w:rPr>
-          <w:rFonts w:asciiTheme="minorHAnsi" w:hAnsiTheme="minorHAnsi" w:cstheme="minorHAnsi"/>
-          <w:b/>
-          <w:lang w:val="pl-PL"/>
-        </w:rPr>
-        <w:t>() ) – wzór, opis</w:t>
-      </w:r>
-    </w:p>
-    <w:p>
-      <w:pPr>
-        <w:ind w:right="-113"/>
-        <w:rPr>
-          <w:rFonts w:asciiTheme="minorHAnsi" w:hAnsiTheme="minorHAnsi" w:cstheme="minorHAnsi"/>
-          <w:b/>
-          <w:lang w:val="pl-PL"/>
-        </w:rPr>
-      </w:pPr>
-      <w:r>
-        <w:rPr>
-          <w:rFonts w:asciiTheme="minorHAnsi" w:hAnsiTheme="minorHAnsi" w:cstheme="minorHAnsi"/>
-          <w:b/>
-          <w:lang w:val="pl-PL"/>
-        </w:rPr>
-        <w:t>Imputacja – opisy metod</w:t>
-      </w:r>
-    </w:p>
-    <w:p>
-      <w:pPr>
-        <w:ind w:right="-113"/>
-        <w:rPr>
-          <w:rFonts w:asciiTheme="minorHAnsi" w:hAnsiTheme="minorHAnsi" w:cstheme="minorHAnsi"/>
-          <w:b/>
-          <w:lang w:val="pl-PL"/>
-        </w:rPr>
-      </w:pPr>
-      <w:r>
-        <w:rPr>
-          <w:rFonts w:asciiTheme="minorHAnsi" w:hAnsiTheme="minorHAnsi" w:cstheme="minorHAnsi"/>
-          <w:b/>
-          <w:lang w:val="pl-PL"/>
-        </w:rPr>
-        <w:t>Model</w:t>
-      </w:r>
-      <w:r>
-        <w:rPr>
-          <w:rFonts w:asciiTheme="minorHAnsi" w:hAnsiTheme="minorHAnsi" w:cstheme="minorHAnsi"/>
-          <w:b/>
-          <w:lang w:val="pl-PL"/>
-        </w:rPr>
-        <w:t>ing</w:t>
-      </w:r>
-      <w:r>
-        <w:rPr>
-          <w:rFonts w:asciiTheme="minorHAnsi" w:hAnsiTheme="minorHAnsi" w:cstheme="minorHAnsi"/>
-          <w:b/>
-          <w:lang w:val="pl-PL"/>
-        </w:rPr>
-        <w:t xml:space="preserve"> – // </w:t>
-      </w:r>
-      <w:proofErr w:type="spellStart"/>
-      <w:r>
-        <w:rPr>
-          <w:rFonts w:asciiTheme="minorHAnsi" w:hAnsiTheme="minorHAnsi" w:cstheme="minorHAnsi"/>
-          <w:b/>
-          <w:lang w:val="pl-PL"/>
-        </w:rPr>
-        <w:t>next</w:t>
-      </w:r>
-      <w:proofErr w:type="spellEnd"/>
-      <w:r>
-        <w:rPr>
-          <w:rFonts w:asciiTheme="minorHAnsi" w:hAnsiTheme="minorHAnsi" w:cstheme="minorHAnsi"/>
-          <w:b/>
-          <w:lang w:val="pl-PL"/>
-        </w:rPr>
-        <w:t xml:space="preserve"> </w:t>
-      </w:r>
-      <w:proofErr w:type="spellStart"/>
-      <w:r>
-        <w:rPr>
-          <w:rFonts w:asciiTheme="minorHAnsi" w:hAnsiTheme="minorHAnsi" w:cstheme="minorHAnsi"/>
-          <w:b/>
-          <w:lang w:val="pl-PL"/>
-        </w:rPr>
-        <w:t>document</w:t>
-      </w:r>
-      <w:proofErr w:type="spellEnd"/>
-      <w:r>
-        <w:rPr>
-          <w:rFonts w:asciiTheme="minorHAnsi" w:hAnsiTheme="minorHAnsi" w:cstheme="minorHAnsi"/>
-          <w:b/>
-          <w:lang w:val="pl-PL"/>
-        </w:rPr>
-        <w:t>?</w:t>
-      </w:r>
-    </w:p>
-    <w:p>
-      <w:pPr>
-        <w:pStyle w:val="Akapitzlist"/>
-        <w:numPr>
-          <w:ilvl w:val="0"/>
-          <w:numId w:val="28"/>
-        </w:numPr>
-        <w:ind w:right="-113"/>
-        <w:rPr>
-          <w:rFonts w:asciiTheme="minorHAnsi" w:hAnsiTheme="minorHAnsi" w:cstheme="minorHAnsi"/>
-          <w:b/>
-        </w:rPr>
-      </w:pPr>
-      <w:proofErr w:type="spellStart"/>
-      <w:r>
-        <w:rPr>
-          <w:rFonts w:asciiTheme="minorHAnsi" w:hAnsiTheme="minorHAnsi" w:cstheme="minorHAnsi"/>
-          <w:b/>
-          <w:sz w:val="22"/>
-          <w:szCs w:val="28"/>
-        </w:rPr>
-        <w:t>KMeans</w:t>
-      </w:r>
-      <w:proofErr w:type="spellEnd"/>
-      <w:r>
-        <w:rPr>
-          <w:rFonts w:asciiTheme="minorHAnsi" w:hAnsiTheme="minorHAnsi" w:cstheme="minorHAnsi"/>
-          <w:b/>
-          <w:sz w:val="22"/>
-          <w:szCs w:val="28"/>
-        </w:rPr>
-        <w:t xml:space="preserve"> : </w:t>
-      </w:r>
-      <w:hyperlink r:id="rId17" w:anchor="k-means" w:history="1">
-        <w:r>
-          <w:rPr>
-            <w:rStyle w:val="Hipercze"/>
-            <w:rFonts w:asciiTheme="minorHAnsi" w:hAnsiTheme="minorHAnsi" w:cstheme="minorHAnsi"/>
-            <w:b/>
-            <w:sz w:val="22"/>
-            <w:szCs w:val="28"/>
-          </w:rPr>
-          <w:t>https://scikit-learn.org/stable/modules/clustering.html#k-means</w:t>
-        </w:r>
-      </w:hyperlink>
-    </w:p>
-    <w:p>
-      <w:pPr>
-        <w:pStyle w:val="Akapitzlist"/>
-        <w:numPr>
-          <w:ilvl w:val="0"/>
-          <w:numId w:val="28"/>
-        </w:numPr>
-        <w:ind w:right="-113"/>
-        <w:rPr>
-          <w:rFonts w:asciiTheme="minorHAnsi" w:hAnsiTheme="minorHAnsi" w:cstheme="minorHAnsi"/>
-          <w:b/>
-        </w:rPr>
-      </w:pPr>
-      <w:r>
-        <w:rPr>
-          <w:rFonts w:asciiTheme="minorHAnsi" w:hAnsiTheme="minorHAnsi" w:cstheme="minorHAnsi"/>
-          <w:b/>
-          <w:sz w:val="22"/>
-          <w:szCs w:val="28"/>
-        </w:rPr>
-        <w:t>Agglomerative Clustering</w:t>
-      </w:r>
-      <w:r>
-        <w:rPr>
-          <w:rFonts w:asciiTheme="minorHAnsi" w:hAnsiTheme="minorHAnsi" w:cstheme="minorHAnsi"/>
-          <w:b/>
-          <w:sz w:val="22"/>
-          <w:szCs w:val="28"/>
-        </w:rPr>
-        <w:t xml:space="preserve"> </w:t>
-      </w:r>
-      <w:r>
-        <w:rPr>
-          <w:rFonts w:asciiTheme="minorHAnsi" w:hAnsiTheme="minorHAnsi" w:cstheme="minorHAnsi"/>
-          <w:b/>
-          <w:sz w:val="22"/>
-          <w:szCs w:val="28"/>
-        </w:rPr>
-        <w:t xml:space="preserve">: </w:t>
-      </w:r>
-      <w:hyperlink r:id="rId18" w:anchor="hierarchical-clustering" w:history="1">
-        <w:r>
-          <w:rPr>
-            <w:rStyle w:val="Hipercze"/>
-            <w:rFonts w:asciiTheme="minorHAnsi" w:hAnsiTheme="minorHAnsi" w:cstheme="minorHAnsi"/>
-            <w:b/>
-            <w:sz w:val="22"/>
-            <w:szCs w:val="28"/>
-          </w:rPr>
-          <w:t>https://scikit-learn.org/stable/modules/clustering.html#hierarchical-clustering</w:t>
-        </w:r>
-      </w:hyperlink>
-      <w:r>
-        <w:rPr>
-          <w:rFonts w:asciiTheme="minorHAnsi" w:hAnsiTheme="minorHAnsi" w:cstheme="minorHAnsi"/>
-          <w:b/>
-          <w:sz w:val="22"/>
-          <w:szCs w:val="28"/>
-        </w:rPr>
-        <w:t xml:space="preserve"> </w:t>
-      </w:r>
-    </w:p>
-    <w:p>
-      <w:pPr>
-        <w:pStyle w:val="Akapitzlist"/>
-        <w:numPr>
-          <w:ilvl w:val="0"/>
-          <w:numId w:val="28"/>
-        </w:numPr>
-        <w:ind w:right="-113"/>
-        <w:rPr>
-          <w:rFonts w:asciiTheme="minorHAnsi" w:hAnsiTheme="minorHAnsi" w:cstheme="minorHAnsi"/>
-          <w:b/>
-        </w:rPr>
-      </w:pPr>
-      <w:r>
-        <w:rPr>
-          <w:rFonts w:asciiTheme="minorHAnsi" w:hAnsiTheme="minorHAnsi" w:cstheme="minorHAnsi"/>
-          <w:b/>
-          <w:sz w:val="22"/>
-          <w:szCs w:val="28"/>
-        </w:rPr>
-        <w:t>Fuzzy C-Means</w:t>
-      </w:r>
-      <w:r>
-        <w:rPr>
-          <w:rFonts w:asciiTheme="minorHAnsi" w:hAnsiTheme="minorHAnsi" w:cstheme="minorHAnsi"/>
-          <w:b/>
-          <w:sz w:val="22"/>
-          <w:szCs w:val="28"/>
-        </w:rPr>
-        <w:t xml:space="preserve">: </w:t>
-      </w:r>
-      <w:hyperlink r:id="rId19" w:history="1">
-        <w:r>
-          <w:rPr>
-            <w:rStyle w:val="Hipercze"/>
-            <w:rFonts w:asciiTheme="minorHAnsi" w:hAnsiTheme="minorHAnsi" w:cstheme="minorHAnsi"/>
-            <w:b/>
-            <w:sz w:val="22"/>
-            <w:szCs w:val="28"/>
-          </w:rPr>
-          <w:t>https://pythonhosted.org/scikit-fuzzy/auto_examples/plot_cmeans.html</w:t>
-        </w:r>
-      </w:hyperlink>
-    </w:p>
-    <w:p>
-      <w:pPr>
         <w:pStyle w:val="Nagwek2"/>
         <w:numPr>
           <w:ilvl w:val="1"/>
@@ -3852,8 +3640,539 @@
         <w:rPr>
           <w:rFonts w:asciiTheme="minorHAnsi" w:hAnsiTheme="minorHAnsi" w:cstheme="minorHAnsi"/>
         </w:rPr>
-        <w:lastRenderedPageBreak/>
         <w:t>Describe data</w:t>
+      </w:r>
+    </w:p>
+    <w:p>
+      <w:pPr>
+        <w:pStyle w:val="Akapitzlist"/>
+        <w:numPr>
+          <w:ilvl w:val="0"/>
+          <w:numId w:val="38"/>
+        </w:numPr>
+        <w:suppressAutoHyphens w:val="0"/>
+        <w:spacing w:after="160" w:line="256" w:lineRule="auto"/>
+        <w:contextualSpacing/>
+        <w:rPr>
+          <w:rFonts w:ascii="Calibri" w:hAnsi="Calibri" w:cs="Calibri"/>
+          <w:sz w:val="24"/>
+          <w:szCs w:val="28"/>
+        </w:rPr>
+      </w:pPr>
+      <w:r>
+        <w:rPr>
+          <w:rFonts w:ascii="Calibri" w:hAnsi="Calibri" w:cs="Calibri"/>
+          <w:b/>
+          <w:bCs/>
+          <w:sz w:val="22"/>
+          <w:szCs w:val="28"/>
+        </w:rPr>
+        <w:t>Penn World Table</w:t>
+      </w:r>
+      <w:r>
+        <w:rPr>
+          <w:rFonts w:ascii="Calibri" w:hAnsi="Calibri" w:cs="Calibri"/>
+          <w:sz w:val="22"/>
+          <w:szCs w:val="28"/>
+        </w:rPr>
+        <w:t xml:space="preserve"> is a dataset with 44 numerical columns, 8 character columns, and 12810 records. Share of Null values in the columns is from 0% to 92% with 34 columns having 25%. Columns in this table are divided into 8 groups:</w:t>
+      </w:r>
+    </w:p>
+    <w:p>
+      <w:pPr>
+        <w:pStyle w:val="Akapitzlist"/>
+        <w:numPr>
+          <w:ilvl w:val="1"/>
+          <w:numId w:val="38"/>
+        </w:numPr>
+        <w:suppressAutoHyphens w:val="0"/>
+        <w:spacing w:after="160" w:line="256" w:lineRule="auto"/>
+        <w:contextualSpacing/>
+        <w:rPr>
+          <w:rFonts w:ascii="Calibri" w:hAnsi="Calibri" w:cs="Calibri"/>
+          <w:sz w:val="22"/>
+          <w:szCs w:val="28"/>
+        </w:rPr>
+      </w:pPr>
+      <w:r>
+        <w:rPr>
+          <w:rFonts w:ascii="Calibri" w:hAnsi="Calibri" w:cs="Calibri"/>
+          <w:sz w:val="22"/>
+          <w:szCs w:val="28"/>
+        </w:rPr>
+        <w:t>Identifier variables</w:t>
+      </w:r>
+    </w:p>
+    <w:p>
+      <w:pPr>
+        <w:pStyle w:val="Akapitzlist"/>
+        <w:numPr>
+          <w:ilvl w:val="1"/>
+          <w:numId w:val="38"/>
+        </w:numPr>
+        <w:suppressAutoHyphens w:val="0"/>
+        <w:spacing w:after="160" w:line="256" w:lineRule="auto"/>
+        <w:contextualSpacing/>
+        <w:rPr>
+          <w:rFonts w:ascii="Calibri" w:hAnsi="Calibri" w:cs="Calibri"/>
+          <w:sz w:val="22"/>
+          <w:szCs w:val="28"/>
+        </w:rPr>
+      </w:pPr>
+      <w:r>
+        <w:rPr>
+          <w:rFonts w:ascii="Calibri" w:hAnsi="Calibri" w:cs="Calibri"/>
+          <w:sz w:val="22"/>
+          <w:szCs w:val="28"/>
+        </w:rPr>
+        <w:t>Real GDP, employment and population levels</w:t>
+      </w:r>
+    </w:p>
+    <w:p>
+      <w:pPr>
+        <w:pStyle w:val="Akapitzlist"/>
+        <w:numPr>
+          <w:ilvl w:val="1"/>
+          <w:numId w:val="38"/>
+        </w:numPr>
+        <w:suppressAutoHyphens w:val="0"/>
+        <w:spacing w:after="160" w:line="256" w:lineRule="auto"/>
+        <w:contextualSpacing/>
+        <w:rPr>
+          <w:rFonts w:ascii="Calibri" w:hAnsi="Calibri" w:cs="Calibri"/>
+          <w:sz w:val="22"/>
+          <w:szCs w:val="28"/>
+        </w:rPr>
+      </w:pPr>
+      <w:r>
+        <w:rPr>
+          <w:rFonts w:ascii="Calibri" w:hAnsi="Calibri" w:cs="Calibri"/>
+          <w:sz w:val="22"/>
+          <w:szCs w:val="28"/>
+        </w:rPr>
+        <w:t>Current price GDP, capital and TFP</w:t>
+      </w:r>
+    </w:p>
+    <w:p>
+      <w:pPr>
+        <w:pStyle w:val="Akapitzlist"/>
+        <w:numPr>
+          <w:ilvl w:val="1"/>
+          <w:numId w:val="38"/>
+        </w:numPr>
+        <w:suppressAutoHyphens w:val="0"/>
+        <w:spacing w:after="160" w:line="256" w:lineRule="auto"/>
+        <w:contextualSpacing/>
+        <w:rPr>
+          <w:rFonts w:ascii="Calibri" w:hAnsi="Calibri" w:cs="Calibri"/>
+          <w:sz w:val="22"/>
+          <w:szCs w:val="28"/>
+        </w:rPr>
+      </w:pPr>
+      <w:r>
+        <w:rPr>
+          <w:rFonts w:ascii="Calibri" w:hAnsi="Calibri" w:cs="Calibri"/>
+          <w:sz w:val="22"/>
+          <w:szCs w:val="28"/>
+        </w:rPr>
+        <w:t>National accounts-based variables</w:t>
+      </w:r>
+    </w:p>
+    <w:p>
+      <w:pPr>
+        <w:pStyle w:val="Akapitzlist"/>
+        <w:numPr>
+          <w:ilvl w:val="1"/>
+          <w:numId w:val="38"/>
+        </w:numPr>
+        <w:suppressAutoHyphens w:val="0"/>
+        <w:spacing w:after="160" w:line="256" w:lineRule="auto"/>
+        <w:contextualSpacing/>
+        <w:rPr>
+          <w:rFonts w:ascii="Calibri" w:hAnsi="Calibri" w:cs="Calibri"/>
+          <w:sz w:val="22"/>
+          <w:szCs w:val="28"/>
+        </w:rPr>
+      </w:pPr>
+      <w:r>
+        <w:rPr>
+          <w:rFonts w:ascii="Calibri" w:hAnsi="Calibri" w:cs="Calibri"/>
+          <w:sz w:val="22"/>
+          <w:szCs w:val="28"/>
+        </w:rPr>
+        <w:t>Exchange rates and GDP price levels</w:t>
+      </w:r>
+    </w:p>
+    <w:p>
+      <w:pPr>
+        <w:pStyle w:val="Akapitzlist"/>
+        <w:numPr>
+          <w:ilvl w:val="1"/>
+          <w:numId w:val="38"/>
+        </w:numPr>
+        <w:suppressAutoHyphens w:val="0"/>
+        <w:spacing w:after="160" w:line="256" w:lineRule="auto"/>
+        <w:contextualSpacing/>
+        <w:rPr>
+          <w:rFonts w:ascii="Calibri" w:hAnsi="Calibri" w:cs="Calibri"/>
+          <w:sz w:val="22"/>
+          <w:szCs w:val="28"/>
+        </w:rPr>
+      </w:pPr>
+      <w:r>
+        <w:rPr>
+          <w:rFonts w:ascii="Calibri" w:hAnsi="Calibri" w:cs="Calibri"/>
+          <w:sz w:val="22"/>
+          <w:szCs w:val="28"/>
+        </w:rPr>
+        <w:t>Data information variables</w:t>
+      </w:r>
+    </w:p>
+    <w:p>
+      <w:pPr>
+        <w:pStyle w:val="Akapitzlist"/>
+        <w:numPr>
+          <w:ilvl w:val="1"/>
+          <w:numId w:val="38"/>
+        </w:numPr>
+        <w:suppressAutoHyphens w:val="0"/>
+        <w:spacing w:after="160" w:line="256" w:lineRule="auto"/>
+        <w:contextualSpacing/>
+        <w:rPr>
+          <w:rFonts w:ascii="Calibri" w:hAnsi="Calibri" w:cs="Calibri"/>
+          <w:sz w:val="22"/>
+          <w:szCs w:val="28"/>
+        </w:rPr>
+      </w:pPr>
+      <w:r>
+        <w:rPr>
+          <w:rFonts w:ascii="Calibri" w:hAnsi="Calibri" w:cs="Calibri"/>
+          <w:sz w:val="22"/>
+          <w:szCs w:val="28"/>
+        </w:rPr>
+        <w:t xml:space="preserve">Shares in </w:t>
+      </w:r>
+      <w:proofErr w:type="spellStart"/>
+      <w:r>
+        <w:rPr>
+          <w:rFonts w:ascii="Calibri" w:hAnsi="Calibri" w:cs="Calibri"/>
+          <w:sz w:val="22"/>
+          <w:szCs w:val="28"/>
+        </w:rPr>
+        <w:t>CGDPo</w:t>
+      </w:r>
+      <w:proofErr w:type="spellEnd"/>
+    </w:p>
+    <w:p>
+      <w:pPr>
+        <w:pStyle w:val="Akapitzlist"/>
+        <w:numPr>
+          <w:ilvl w:val="1"/>
+          <w:numId w:val="38"/>
+        </w:numPr>
+        <w:suppressAutoHyphens w:val="0"/>
+        <w:spacing w:after="160" w:line="256" w:lineRule="auto"/>
+        <w:contextualSpacing/>
+        <w:rPr>
+          <w:rFonts w:ascii="Calibri" w:hAnsi="Calibri" w:cs="Calibri"/>
+          <w:sz w:val="22"/>
+          <w:szCs w:val="28"/>
+        </w:rPr>
+      </w:pPr>
+      <w:r>
+        <w:rPr>
+          <w:rFonts w:ascii="Calibri" w:hAnsi="Calibri" w:cs="Calibri"/>
+          <w:sz w:val="22"/>
+          <w:szCs w:val="28"/>
+        </w:rPr>
+        <w:t>Price levels, expenditure categories and capital</w:t>
+      </w:r>
+    </w:p>
+    <w:p>
+      <w:pPr>
+        <w:pStyle w:val="Akapitzlist"/>
+        <w:numPr>
+          <w:ilvl w:val="0"/>
+          <w:numId w:val="38"/>
+        </w:numPr>
+        <w:suppressAutoHyphens w:val="0"/>
+        <w:spacing w:after="160" w:line="256" w:lineRule="auto"/>
+        <w:contextualSpacing/>
+        <w:rPr>
+          <w:rFonts w:ascii="Calibri" w:hAnsi="Calibri" w:cs="Calibri"/>
+          <w:sz w:val="22"/>
+          <w:szCs w:val="28"/>
+        </w:rPr>
+      </w:pPr>
+      <w:r>
+        <w:rPr>
+          <w:rFonts w:ascii="Calibri" w:eastAsia="SimSun" w:hAnsi="Calibri" w:cs="Calibri"/>
+          <w:bCs/>
+          <w:sz w:val="22"/>
+          <w:szCs w:val="28"/>
+        </w:rPr>
+        <w:t>From</w:t>
+      </w:r>
+      <w:r>
+        <w:rPr>
+          <w:rFonts w:ascii="Calibri" w:eastAsia="SimSun" w:hAnsi="Calibri" w:cs="Calibri"/>
+          <w:b/>
+          <w:sz w:val="22"/>
+          <w:szCs w:val="28"/>
+        </w:rPr>
+        <w:t xml:space="preserve"> World Bank Open Data </w:t>
+      </w:r>
+      <w:r>
+        <w:rPr>
+          <w:rFonts w:ascii="Calibri" w:eastAsia="SimSun" w:hAnsi="Calibri" w:cs="Calibri"/>
+          <w:bCs/>
+          <w:sz w:val="22"/>
+          <w:szCs w:val="28"/>
+        </w:rPr>
+        <w:t>have been downloaded 13 datasets with important indicators missing in the Penn World Table. Each of them has 2 identifier variables (year and country code) and numerical columns with information about:</w:t>
+      </w:r>
+    </w:p>
+    <w:p>
+      <w:pPr>
+        <w:pStyle w:val="Akapitzlist"/>
+        <w:numPr>
+          <w:ilvl w:val="1"/>
+          <w:numId w:val="38"/>
+        </w:numPr>
+        <w:suppressAutoHyphens w:val="0"/>
+        <w:spacing w:after="160" w:line="256" w:lineRule="auto"/>
+        <w:contextualSpacing/>
+        <w:rPr>
+          <w:rFonts w:ascii="Calibri" w:hAnsi="Calibri" w:cs="Calibri"/>
+          <w:sz w:val="22"/>
+          <w:szCs w:val="28"/>
+        </w:rPr>
+      </w:pPr>
+      <w:r>
+        <w:rPr>
+          <w:rFonts w:ascii="Calibri" w:eastAsia="SimSun" w:hAnsi="Calibri" w:cs="Calibri"/>
+          <w:bCs/>
+          <w:sz w:val="22"/>
+          <w:szCs w:val="28"/>
+        </w:rPr>
+        <w:t>CO2 emission</w:t>
+      </w:r>
+    </w:p>
+    <w:p>
+      <w:pPr>
+        <w:pStyle w:val="Akapitzlist"/>
+        <w:numPr>
+          <w:ilvl w:val="1"/>
+          <w:numId w:val="38"/>
+        </w:numPr>
+        <w:suppressAutoHyphens w:val="0"/>
+        <w:spacing w:after="160" w:line="256" w:lineRule="auto"/>
+        <w:contextualSpacing/>
+        <w:rPr>
+          <w:rFonts w:ascii="Calibri" w:hAnsi="Calibri" w:cs="Calibri"/>
+          <w:sz w:val="22"/>
+          <w:szCs w:val="28"/>
+        </w:rPr>
+      </w:pPr>
+      <w:r>
+        <w:rPr>
+          <w:rFonts w:ascii="Calibri" w:eastAsia="SimSun" w:hAnsi="Calibri" w:cs="Calibri"/>
+          <w:bCs/>
+          <w:sz w:val="22"/>
+          <w:szCs w:val="28"/>
+        </w:rPr>
+        <w:t>Employment by economic sectors</w:t>
+      </w:r>
+    </w:p>
+    <w:p>
+      <w:pPr>
+        <w:pStyle w:val="Akapitzlist"/>
+        <w:numPr>
+          <w:ilvl w:val="1"/>
+          <w:numId w:val="38"/>
+        </w:numPr>
+        <w:suppressAutoHyphens w:val="0"/>
+        <w:spacing w:after="160" w:line="256" w:lineRule="auto"/>
+        <w:contextualSpacing/>
+        <w:rPr>
+          <w:rFonts w:ascii="Calibri" w:hAnsi="Calibri" w:cs="Calibri"/>
+          <w:sz w:val="22"/>
+          <w:szCs w:val="28"/>
+        </w:rPr>
+      </w:pPr>
+      <w:r>
+        <w:rPr>
+          <w:rFonts w:ascii="Calibri" w:eastAsia="SimSun" w:hAnsi="Calibri" w:cs="Calibri"/>
+          <w:bCs/>
+          <w:sz w:val="22"/>
+          <w:szCs w:val="28"/>
+        </w:rPr>
+        <w:t>Export and Import</w:t>
+      </w:r>
+    </w:p>
+    <w:p>
+      <w:pPr>
+        <w:pStyle w:val="Akapitzlist"/>
+        <w:numPr>
+          <w:ilvl w:val="1"/>
+          <w:numId w:val="38"/>
+        </w:numPr>
+        <w:suppressAutoHyphens w:val="0"/>
+        <w:spacing w:after="160" w:line="256" w:lineRule="auto"/>
+        <w:contextualSpacing/>
+        <w:rPr>
+          <w:rFonts w:ascii="Calibri" w:hAnsi="Calibri" w:cs="Calibri"/>
+          <w:sz w:val="22"/>
+          <w:szCs w:val="28"/>
+        </w:rPr>
+      </w:pPr>
+      <w:r>
+        <w:rPr>
+          <w:rFonts w:ascii="Calibri" w:eastAsia="SimSun" w:hAnsi="Calibri" w:cs="Calibri"/>
+          <w:bCs/>
+          <w:sz w:val="22"/>
+          <w:szCs w:val="28"/>
+        </w:rPr>
+        <w:t>Inflation</w:t>
+      </w:r>
+    </w:p>
+    <w:p>
+      <w:pPr>
+        <w:pStyle w:val="Akapitzlist"/>
+        <w:numPr>
+          <w:ilvl w:val="1"/>
+          <w:numId w:val="38"/>
+        </w:numPr>
+        <w:suppressAutoHyphens w:val="0"/>
+        <w:spacing w:after="160" w:line="256" w:lineRule="auto"/>
+        <w:contextualSpacing/>
+        <w:rPr>
+          <w:rFonts w:ascii="Calibri" w:hAnsi="Calibri" w:cs="Calibri"/>
+          <w:sz w:val="22"/>
+          <w:szCs w:val="28"/>
+        </w:rPr>
+      </w:pPr>
+      <w:r>
+        <w:rPr>
+          <w:rFonts w:ascii="Calibri" w:eastAsia="SimSun" w:hAnsi="Calibri" w:cs="Calibri"/>
+          <w:bCs/>
+          <w:sz w:val="22"/>
+          <w:szCs w:val="28"/>
+        </w:rPr>
+        <w:t>Migration</w:t>
+      </w:r>
+    </w:p>
+    <w:p>
+      <w:pPr>
+        <w:pStyle w:val="Akapitzlist"/>
+        <w:numPr>
+          <w:ilvl w:val="1"/>
+          <w:numId w:val="38"/>
+        </w:numPr>
+        <w:suppressAutoHyphens w:val="0"/>
+        <w:spacing w:after="160" w:line="256" w:lineRule="auto"/>
+        <w:contextualSpacing/>
+        <w:rPr>
+          <w:rFonts w:ascii="Calibri" w:hAnsi="Calibri" w:cs="Calibri"/>
+          <w:sz w:val="22"/>
+          <w:szCs w:val="28"/>
+        </w:rPr>
+      </w:pPr>
+      <w:r>
+        <w:rPr>
+          <w:rFonts w:ascii="Calibri" w:eastAsia="SimSun" w:hAnsi="Calibri" w:cs="Calibri"/>
+          <w:bCs/>
+          <w:sz w:val="22"/>
+          <w:szCs w:val="28"/>
+        </w:rPr>
+        <w:t>Population by age</w:t>
+      </w:r>
+    </w:p>
+    <w:p>
+      <w:pPr>
+        <w:pStyle w:val="Akapitzlist"/>
+        <w:numPr>
+          <w:ilvl w:val="1"/>
+          <w:numId w:val="38"/>
+        </w:numPr>
+        <w:suppressAutoHyphens w:val="0"/>
+        <w:spacing w:after="160" w:line="256" w:lineRule="auto"/>
+        <w:contextualSpacing/>
+        <w:rPr>
+          <w:rFonts w:ascii="Calibri" w:hAnsi="Calibri" w:cs="Calibri"/>
+          <w:sz w:val="22"/>
+          <w:szCs w:val="28"/>
+        </w:rPr>
+      </w:pPr>
+      <w:r>
+        <w:rPr>
+          <w:rFonts w:ascii="Calibri" w:eastAsia="SimSun" w:hAnsi="Calibri" w:cs="Calibri"/>
+          <w:bCs/>
+          <w:sz w:val="22"/>
+          <w:szCs w:val="28"/>
+        </w:rPr>
+        <w:t>Unemployment</w:t>
+      </w:r>
+    </w:p>
+    <w:p>
+      <w:pPr>
+        <w:pStyle w:val="Akapitzlist"/>
+        <w:numPr>
+          <w:ilvl w:val="1"/>
+          <w:numId w:val="38"/>
+        </w:numPr>
+        <w:suppressAutoHyphens w:val="0"/>
+        <w:spacing w:after="160" w:line="256" w:lineRule="auto"/>
+        <w:contextualSpacing/>
+        <w:rPr>
+          <w:rFonts w:ascii="Calibri" w:hAnsi="Calibri" w:cs="Calibri"/>
+          <w:sz w:val="22"/>
+          <w:szCs w:val="28"/>
+        </w:rPr>
+      </w:pPr>
+      <w:r>
+        <w:rPr>
+          <w:rFonts w:ascii="Calibri" w:eastAsia="SimSun" w:hAnsi="Calibri" w:cs="Calibri"/>
+          <w:bCs/>
+          <w:sz w:val="22"/>
+          <w:szCs w:val="28"/>
+        </w:rPr>
+        <w:t>Urban population</w:t>
+      </w:r>
+    </w:p>
+    <w:p>
+      <w:pPr>
+        <w:pStyle w:val="Akapitzlist"/>
+        <w:numPr>
+          <w:ilvl w:val="0"/>
+          <w:numId w:val="38"/>
+        </w:numPr>
+        <w:suppressAutoHyphens w:val="0"/>
+        <w:spacing w:after="160" w:line="256" w:lineRule="auto"/>
+        <w:contextualSpacing/>
+        <w:rPr>
+          <w:rFonts w:ascii="Calibri" w:hAnsi="Calibri" w:cs="Calibri"/>
+          <w:sz w:val="22"/>
+          <w:szCs w:val="28"/>
+        </w:rPr>
+      </w:pPr>
+      <w:r>
+        <w:rPr>
+          <w:rFonts w:ascii="Calibri" w:hAnsi="Calibri" w:cs="Calibri"/>
+          <w:b/>
+          <w:bCs/>
+          <w:sz w:val="22"/>
+          <w:szCs w:val="28"/>
+        </w:rPr>
+        <w:t xml:space="preserve">Human Development Reports </w:t>
+      </w:r>
+      <w:r>
+        <w:rPr>
+          <w:rFonts w:ascii="Calibri" w:hAnsi="Calibri" w:cs="Calibri"/>
+          <w:sz w:val="22"/>
+          <w:szCs w:val="28"/>
+        </w:rPr>
+        <w:t>is a dataset with 31 columns containing information about country name and value of Human Development Index for every year from 1990 to 2019. It has 188 rows, every row representing one country.</w:t>
       </w:r>
     </w:p>
     <w:p>
@@ -3879,121 +4198,121 @@
         <w:rPr>
           <w:rFonts w:asciiTheme="minorHAnsi" w:hAnsiTheme="minorHAnsi" w:cstheme="minorHAnsi"/>
         </w:rPr>
+        <w:t>Explore data</w:t>
+      </w:r>
+    </w:p>
+    <w:p>
+      <w:pPr>
+        <w:suppressAutoHyphens w:val="0"/>
+        <w:spacing w:after="160" w:line="256" w:lineRule="auto"/>
+        <w:ind w:left="360"/>
+        <w:rPr>
+          <w:rFonts w:ascii="Calibri" w:eastAsia="Calibri" w:hAnsi="Calibri" w:cs="Times New Roman"/>
+          <w:lang w:val="en-GB"/>
+        </w:rPr>
+      </w:pPr>
+      <w:r>
+        <w:rPr>
+          <w:rFonts w:ascii="Calibri" w:eastAsia="Calibri" w:hAnsi="Calibri" w:cs="Times New Roman"/>
+          <w:lang w:val="en-GB"/>
+        </w:rPr>
+        <w:t>For the beginning of the data exploration it was necessary to filter European countries out of all datasets because they are the subject of this thesis. It appeared that there are 46 European countries in all mentioned before tables. 7 countries have not null information about less than 5 indicators while 8 more countries do not have any information about at least one indicator which can lead to the problems with imputation in further steps.</w:t>
+      </w:r>
+    </w:p>
+    <w:p>
+      <w:pPr>
+        <w:suppressAutoHyphens w:val="0"/>
+        <w:spacing w:after="160" w:line="256" w:lineRule="auto"/>
+        <w:ind w:left="360"/>
+        <w:rPr>
+          <w:rFonts w:ascii="Calibri" w:eastAsia="Calibri" w:hAnsi="Calibri" w:cs="Times New Roman"/>
+          <w:lang w:val="en-GB"/>
+        </w:rPr>
+      </w:pPr>
+      <w:r>
+        <w:rPr>
+          <w:noProof/>
+        </w:rPr>
+        <w:lastRenderedPageBreak/>
+        <w:drawing>
+          <wp:inline distT="0" distB="0" distL="0" distR="0" wp14:anchorId="22D3FC49" wp14:editId="39825084">
+            <wp:extent cx="5731510" cy="3199130"/>
+            <wp:effectExtent l="0" t="0" r="2540" b="1270"/>
+            <wp:docPr id="5" name="Obraz 5"/>
+            <wp:cNvGraphicFramePr>
+              <a:graphicFrameLocks xmlns:a="http://schemas.openxmlformats.org/drawingml/2006/main" noChangeAspect="1"/>
+            </wp:cNvGraphicFramePr>
+            <a:graphic xmlns:a="http://schemas.openxmlformats.org/drawingml/2006/main">
+              <a:graphicData uri="http://schemas.openxmlformats.org/drawingml/2006/picture">
+                <pic:pic xmlns:pic="http://schemas.openxmlformats.org/drawingml/2006/picture">
+                  <pic:nvPicPr>
+                    <pic:cNvPr id="4" name="Obraz 4"/>
+                    <pic:cNvPicPr>
+                      <a:picLocks noChangeAspect="1"/>
+                    </pic:cNvPicPr>
+                  </pic:nvPicPr>
+                  <pic:blipFill>
+                    <a:blip r:embed="rId18">
+                      <a:extLst>
+                        <a:ext uri="{28A0092B-C50C-407E-A947-70E740481C1C}">
+                          <a14:useLocalDpi xmlns:a14="http://schemas.microsoft.com/office/drawing/2010/main" val="0"/>
+                        </a:ext>
+                      </a:extLst>
+                    </a:blip>
+                    <a:stretch>
+                      <a:fillRect/>
+                    </a:stretch>
+                  </pic:blipFill>
+                  <pic:spPr>
+                    <a:xfrm>
+                      <a:off x="0" y="0"/>
+                      <a:ext cx="5731510" cy="3199130"/>
+                    </a:xfrm>
+                    <a:prstGeom prst="rect">
+                      <a:avLst/>
+                    </a:prstGeom>
+                  </pic:spPr>
+                </pic:pic>
+              </a:graphicData>
+            </a:graphic>
+          </wp:inline>
+        </w:drawing>
+      </w:r>
+    </w:p>
+    <w:p>
+      <w:pPr>
+        <w:suppressAutoHyphens w:val="0"/>
+        <w:spacing w:after="160" w:line="256" w:lineRule="auto"/>
+        <w:ind w:left="360"/>
+        <w:rPr>
+          <w:rFonts w:ascii="Calibri" w:eastAsia="Calibri" w:hAnsi="Calibri" w:cs="Times New Roman"/>
+        </w:rPr>
+      </w:pPr>
+      <w:r>
+        <w:rPr>
+          <w:rFonts w:ascii="Calibri" w:eastAsia="Calibri" w:hAnsi="Calibri" w:cs="Times New Roman" w:hint="eastAsia"/>
+        </w:rPr>
+        <w:t>Most of the indicators had a lot of missing values before 1990 (like Gross Domestic Product presented above). It is explainable, because a lot of countries did not exist before this year.</w:t>
+      </w:r>
+    </w:p>
+    <w:p>
+      <w:pPr>
+        <w:suppressAutoHyphens w:val="0"/>
+        <w:spacing w:after="160" w:line="256" w:lineRule="auto"/>
+        <w:ind w:left="360"/>
+        <w:rPr>
+          <w:rFonts w:ascii="Calibri" w:eastAsia="Calibri" w:hAnsi="Calibri" w:cs="Times New Roman"/>
+        </w:rPr>
+      </w:pPr>
+      <w:r>
+        <w:rPr>
+          <w:rFonts w:ascii="Calibri" w:eastAsia="Calibri" w:hAnsi="Calibri" w:cs="Times New Roman"/>
+        </w:rPr>
         <w:t>TODO</w:t>
       </w:r>
     </w:p>
     <w:bookmarkEnd w:id="11"/>
     <w:bookmarkEnd w:id="12"/>
-    <w:p>
-      <w:pPr>
-        <w:pStyle w:val="Nagwek1"/>
-        <w:numPr>
-          <w:ilvl w:val="0"/>
-          <w:numId w:val="2"/>
-        </w:numPr>
-        <w:rPr>
-          <w:rFonts w:asciiTheme="minorHAnsi" w:hAnsiTheme="minorHAnsi" w:cstheme="minorHAnsi"/>
-        </w:rPr>
-      </w:pPr>
-      <w:r>
-        <w:rPr>
-          <w:rFonts w:asciiTheme="minorHAnsi" w:hAnsiTheme="minorHAnsi" w:cstheme="minorHAnsi"/>
-        </w:rPr>
-        <w:t>Data reports</w:t>
-      </w:r>
-    </w:p>
-    <w:p>
-      <w:pPr>
-        <w:pStyle w:val="Nagwek2"/>
-        <w:numPr>
-          <w:ilvl w:val="1"/>
-          <w:numId w:val="2"/>
-        </w:numPr>
-        <w:rPr>
-          <w:rFonts w:asciiTheme="minorHAnsi" w:hAnsiTheme="minorHAnsi" w:cstheme="minorHAnsi"/>
-        </w:rPr>
-      </w:pPr>
-      <w:r>
-        <w:rPr>
-          <w:rFonts w:asciiTheme="minorHAnsi" w:hAnsiTheme="minorHAnsi" w:cstheme="minorHAnsi"/>
-        </w:rPr>
-        <w:t>Initial data preparation</w:t>
-      </w:r>
-      <w:r>
-        <w:rPr>
-          <w:rFonts w:asciiTheme="minorHAnsi" w:hAnsiTheme="minorHAnsi" w:cstheme="minorHAnsi"/>
-        </w:rPr>
-        <w:t xml:space="preserve"> -?</w:t>
-      </w:r>
-    </w:p>
-    <w:p>
-      <w:pPr>
-        <w:pStyle w:val="Legenda"/>
-        <w:rPr>
-          <w:rFonts w:asciiTheme="minorHAnsi" w:hAnsiTheme="minorHAnsi" w:cstheme="minorHAnsi"/>
-          <w:sz w:val="22"/>
-          <w:szCs w:val="22"/>
-        </w:rPr>
-      </w:pPr>
-      <w:r>
-        <w:rPr>
-          <w:rFonts w:asciiTheme="minorHAnsi" w:hAnsiTheme="minorHAnsi" w:cstheme="minorHAnsi"/>
-          <w:sz w:val="22"/>
-          <w:szCs w:val="22"/>
-        </w:rPr>
-        <w:t>Data preprocessing</w:t>
-      </w:r>
-      <w:r>
-        <w:rPr>
-          <w:rFonts w:asciiTheme="minorHAnsi" w:hAnsiTheme="minorHAnsi" w:cstheme="minorHAnsi"/>
-          <w:sz w:val="22"/>
-          <w:szCs w:val="22"/>
-        </w:rPr>
-        <w:t xml:space="preserve"> -&gt; FOLLOW CRISP – DM (table above)</w:t>
-      </w:r>
-    </w:p>
-    <w:p>
-      <w:pPr>
-        <w:pStyle w:val="Legenda"/>
-        <w:rPr>
-          <w:rFonts w:asciiTheme="minorHAnsi" w:hAnsiTheme="minorHAnsi" w:cstheme="minorHAnsi"/>
-          <w:b w:val="0"/>
-          <w:bCs w:val="0"/>
-          <w:sz w:val="22"/>
-          <w:szCs w:val="22"/>
-        </w:rPr>
-      </w:pPr>
-      <w:r>
-        <w:rPr>
-          <w:rFonts w:asciiTheme="minorHAnsi" w:hAnsiTheme="minorHAnsi" w:cstheme="minorHAnsi"/>
-          <w:b w:val="0"/>
-          <w:bCs w:val="0"/>
-          <w:sz w:val="22"/>
-          <w:szCs w:val="22"/>
-        </w:rPr>
-        <w:t>Filtering out data for Europe only</w:t>
-      </w:r>
-      <w:r>
-        <w:rPr>
-          <w:rFonts w:asciiTheme="minorHAnsi" w:hAnsiTheme="minorHAnsi" w:cstheme="minorHAnsi"/>
-          <w:b w:val="0"/>
-          <w:bCs w:val="0"/>
-          <w:sz w:val="22"/>
-          <w:szCs w:val="22"/>
-        </w:rPr>
-        <w:t xml:space="preserve"> – alpha2, alpha3 (add description)</w:t>
-      </w:r>
-    </w:p>
-    <w:p>
-      <w:pPr>
-        <w:pStyle w:val="Legenda"/>
-        <w:rPr>
-          <w:rFonts w:asciiTheme="minorHAnsi" w:hAnsiTheme="minorHAnsi" w:cstheme="minorHAnsi"/>
-          <w:sz w:val="22"/>
-          <w:szCs w:val="22"/>
-        </w:rPr>
-      </w:pPr>
-    </w:p>
     <w:p>
       <w:pPr>
         <w:pStyle w:val="Nagwek2"/>
@@ -4620,6 +4939,7 @@
           <w:sz w:val="22"/>
           <w:szCs w:val="22"/>
         </w:rPr>
+        <w:lastRenderedPageBreak/>
         <w:t>Different granularity</w:t>
       </w:r>
       <w:r>
@@ -4735,34 +5055,30 @@
     </w:p>
     <w:p>
       <w:pPr>
-        <w:pStyle w:val="Legenda"/>
-        <w:rPr>
-          <w:rFonts w:asciiTheme="minorHAnsi" w:hAnsiTheme="minorHAnsi" w:cstheme="minorHAnsi"/>
-          <w:sz w:val="22"/>
-          <w:szCs w:val="22"/>
-        </w:rPr>
-      </w:pPr>
-      <w:r>
-        <w:rPr>
-          <w:rFonts w:asciiTheme="minorHAnsi" w:hAnsiTheme="minorHAnsi" w:cstheme="minorHAnsi"/>
-          <w:sz w:val="22"/>
-          <w:szCs w:val="22"/>
+        <w:pStyle w:val="Nagwek2"/>
+        <w:numPr>
+          <w:ilvl w:val="1"/>
+          <w:numId w:val="2"/>
+        </w:numPr>
+        <w:rPr>
+          <w:rFonts w:asciiTheme="minorHAnsi" w:hAnsiTheme="minorHAnsi" w:cstheme="minorHAnsi"/>
+        </w:rPr>
+      </w:pPr>
+      <w:r>
+        <w:rPr>
+          <w:rFonts w:asciiTheme="minorHAnsi" w:hAnsiTheme="minorHAnsi" w:cstheme="minorHAnsi"/>
         </w:rPr>
         <w:t xml:space="preserve">Construct </w:t>
       </w:r>
       <w:r>
         <w:rPr>
           <w:rFonts w:asciiTheme="minorHAnsi" w:hAnsiTheme="minorHAnsi" w:cstheme="minorHAnsi"/>
-          <w:sz w:val="22"/>
-          <w:szCs w:val="22"/>
         </w:rPr>
         <w:t>d</w:t>
       </w:r>
       <w:r>
         <w:rPr>
           <w:rFonts w:asciiTheme="minorHAnsi" w:hAnsiTheme="minorHAnsi" w:cstheme="minorHAnsi"/>
-          <w:sz w:val="22"/>
-          <w:szCs w:val="22"/>
         </w:rPr>
         <w:t>ata</w:t>
       </w:r>
@@ -4812,7 +5128,6 @@
           <w:sz w:val="22"/>
           <w:szCs w:val="22"/>
         </w:rPr>
-        <w:lastRenderedPageBreak/>
         <w:t>GDP per capita – equal to GDP value divided by population</w:t>
       </w:r>
       <w:r>
@@ -4854,6 +5169,24 @@
     </w:p>
     <w:p>
       <w:pPr>
+        <w:pStyle w:val="Nagwek2"/>
+        <w:numPr>
+          <w:ilvl w:val="1"/>
+          <w:numId w:val="2"/>
+        </w:numPr>
+        <w:rPr>
+          <w:rFonts w:asciiTheme="minorHAnsi" w:hAnsiTheme="minorHAnsi" w:cstheme="minorHAnsi"/>
+        </w:rPr>
+      </w:pPr>
+      <w:r>
+        <w:rPr>
+          <w:rFonts w:asciiTheme="minorHAnsi" w:hAnsiTheme="minorHAnsi" w:cstheme="minorHAnsi"/>
+        </w:rPr>
+        <w:t>Integrate data</w:t>
+      </w:r>
+    </w:p>
+    <w:p>
+      <w:pPr>
         <w:pStyle w:val="Legenda"/>
         <w:rPr>
           <w:rFonts w:asciiTheme="minorHAnsi" w:hAnsiTheme="minorHAnsi" w:cstheme="minorHAnsi"/>
@@ -4863,45 +5196,25 @@
           <w:szCs w:val="22"/>
         </w:rPr>
       </w:pPr>
-    </w:p>
-    <w:p>
-      <w:pPr>
-        <w:pStyle w:val="Legenda"/>
-        <w:rPr>
-          <w:rFonts w:asciiTheme="minorHAnsi" w:hAnsiTheme="minorHAnsi" w:cstheme="minorHAnsi"/>
-          <w:sz w:val="22"/>
-          <w:szCs w:val="22"/>
-        </w:rPr>
-      </w:pPr>
-      <w:r>
-        <w:rPr>
-          <w:rFonts w:asciiTheme="minorHAnsi" w:hAnsiTheme="minorHAnsi" w:cstheme="minorHAnsi"/>
-          <w:sz w:val="22"/>
-          <w:szCs w:val="22"/>
-        </w:rPr>
-        <w:t>Integrate data</w:t>
-      </w:r>
-    </w:p>
-    <w:p>
-      <w:pPr>
-        <w:pStyle w:val="Legenda"/>
-        <w:rPr>
-          <w:rFonts w:asciiTheme="minorHAnsi" w:hAnsiTheme="minorHAnsi" w:cstheme="minorHAnsi"/>
-          <w:b w:val="0"/>
-          <w:bCs w:val="0"/>
-          <w:sz w:val="22"/>
-          <w:szCs w:val="22"/>
-        </w:rPr>
-      </w:pPr>
-      <w:r>
-        <w:rPr>
-          <w:rFonts w:asciiTheme="minorHAnsi" w:hAnsiTheme="minorHAnsi" w:cstheme="minorHAnsi"/>
-          <w:b w:val="0"/>
-          <w:bCs w:val="0"/>
-          <w:sz w:val="22"/>
-          <w:szCs w:val="22"/>
-        </w:rPr>
-        <w:t xml:space="preserve">common column </w:t>
+      <w:r>
+        <w:rPr>
+          <w:rFonts w:asciiTheme="minorHAnsi" w:hAnsiTheme="minorHAnsi" w:cstheme="minorHAnsi"/>
+          <w:b w:val="0"/>
+          <w:bCs w:val="0"/>
+          <w:sz w:val="22"/>
+          <w:szCs w:val="22"/>
+        </w:rPr>
+        <w:t xml:space="preserve">At this step data from each source has a </w:t>
+      </w:r>
+      <w:r>
+        <w:rPr>
+          <w:rFonts w:asciiTheme="minorHAnsi" w:hAnsiTheme="minorHAnsi" w:cstheme="minorHAnsi"/>
+          <w:b w:val="0"/>
+          <w:bCs w:val="0"/>
+          <w:sz w:val="22"/>
+          <w:szCs w:val="22"/>
+        </w:rPr>
+        <w:t xml:space="preserve">column </w:t>
       </w:r>
       <w:proofErr w:type="spellStart"/>
       <w:r>
@@ -4977,6 +5290,40 @@
         </w:rPr>
         <w:t xml:space="preserve"> for the analyzed countries</w:t>
       </w:r>
+      <w:r>
+        <w:rPr>
+          <w:rFonts w:asciiTheme="minorHAnsi" w:hAnsiTheme="minorHAnsi" w:cstheme="minorHAnsi"/>
+          <w:b w:val="0"/>
+          <w:bCs w:val="0"/>
+          <w:sz w:val="22"/>
+          <w:szCs w:val="22"/>
+        </w:rPr>
+        <w:t xml:space="preserve">. Data from Penn World Table and World Bank already had it, whereas in case of HDI data from UNDP, it was added based on the cleaned column with countries’ names. All three datasets are merged on the </w:t>
+      </w:r>
+      <w:proofErr w:type="spellStart"/>
+      <w:r>
+        <w:rPr>
+          <w:rFonts w:asciiTheme="minorHAnsi" w:hAnsiTheme="minorHAnsi" w:cstheme="minorHAnsi"/>
+          <w:b w:val="0"/>
+          <w:bCs w:val="0"/>
+          <w:i/>
+          <w:iCs/>
+          <w:sz w:val="22"/>
+          <w:szCs w:val="22"/>
+        </w:rPr>
+        <w:t>countrycode</w:t>
+      </w:r>
+      <w:proofErr w:type="spellEnd"/>
+      <w:r>
+        <w:rPr>
+          <w:rFonts w:asciiTheme="minorHAnsi" w:hAnsiTheme="minorHAnsi" w:cstheme="minorHAnsi"/>
+          <w:b w:val="0"/>
+          <w:bCs w:val="0"/>
+          <w:sz w:val="22"/>
+          <w:szCs w:val="22"/>
+        </w:rPr>
+        <w:t xml:space="preserve"> column into one dataset structured as showed below.</w:t>
+      </w:r>
     </w:p>
     <w:p>
       <w:pPr>
@@ -4989,9 +5336,59 @@
       </w:pPr>
       <w:r>
         <w:rPr>
-          <w:rFonts w:asciiTheme="minorHAnsi" w:hAnsiTheme="minorHAnsi" w:cstheme="minorHAnsi"/>
-          <w:sz w:val="22"/>
-          <w:szCs w:val="22"/>
+          <w:noProof/>
+        </w:rPr>
+        <w:drawing>
+          <wp:inline distT="0" distB="0" distL="0" distR="0" wp14:anchorId="3A63054D" wp14:editId="30E44BBC">
+            <wp:extent cx="5760720" cy="1005205"/>
+            <wp:effectExtent l="0" t="0" r="0" b="4445"/>
+            <wp:docPr id="8" name="Obraz 8" descr="Obraz zawierający stół&#10;&#10;Opis wygenerowany automatycznie"/>
+            <wp:cNvGraphicFramePr>
+              <a:graphicFrameLocks xmlns:a="http://schemas.openxmlformats.org/drawingml/2006/main" noChangeAspect="1"/>
+            </wp:cNvGraphicFramePr>
+            <a:graphic xmlns:a="http://schemas.openxmlformats.org/drawingml/2006/main">
+              <a:graphicData uri="http://schemas.openxmlformats.org/drawingml/2006/picture">
+                <pic:pic xmlns:pic="http://schemas.openxmlformats.org/drawingml/2006/picture">
+                  <pic:nvPicPr>
+                    <pic:cNvPr id="8" name="Obraz 8" descr="Obraz zawierający stół&#10;&#10;Opis wygenerowany automatycznie"/>
+                    <pic:cNvPicPr/>
+                  </pic:nvPicPr>
+                  <pic:blipFill>
+                    <a:blip r:embed="rId19"/>
+                    <a:stretch>
+                      <a:fillRect/>
+                    </a:stretch>
+                  </pic:blipFill>
+                  <pic:spPr>
+                    <a:xfrm>
+                      <a:off x="0" y="0"/>
+                      <a:ext cx="5760720" cy="1005205"/>
+                    </a:xfrm>
+                    <a:prstGeom prst="rect">
+                      <a:avLst/>
+                    </a:prstGeom>
+                  </pic:spPr>
+                </pic:pic>
+              </a:graphicData>
+            </a:graphic>
+          </wp:inline>
+        </w:drawing>
+      </w:r>
+    </w:p>
+    <w:p>
+      <w:pPr>
+        <w:pStyle w:val="Nagwek2"/>
+        <w:numPr>
+          <w:ilvl w:val="1"/>
+          <w:numId w:val="2"/>
+        </w:numPr>
+        <w:rPr>
+          <w:rFonts w:asciiTheme="minorHAnsi" w:hAnsiTheme="minorHAnsi" w:cstheme="minorHAnsi"/>
+        </w:rPr>
+      </w:pPr>
+      <w:r>
+        <w:rPr>
+          <w:rFonts w:asciiTheme="minorHAnsi" w:hAnsiTheme="minorHAnsi" w:cstheme="minorHAnsi"/>
         </w:rPr>
         <w:t>Select data</w:t>
       </w:r>
@@ -5007,6 +5404,722 @@
           <w:szCs w:val="22"/>
         </w:rPr>
       </w:pPr>
+      <w:r>
+        <w:rPr>
+          <w:rFonts w:asciiTheme="minorHAnsi" w:hAnsiTheme="minorHAnsi" w:cstheme="minorHAnsi"/>
+          <w:b w:val="0"/>
+          <w:bCs w:val="0"/>
+          <w:sz w:val="22"/>
+          <w:szCs w:val="22"/>
+        </w:rPr>
+        <w:t xml:space="preserve">All data combined, there are </w:t>
+      </w:r>
+      <w:r>
+        <w:rPr>
+          <w:rFonts w:asciiTheme="minorHAnsi" w:hAnsiTheme="minorHAnsi" w:cstheme="minorHAnsi"/>
+          <w:b w:val="0"/>
+          <w:bCs w:val="0"/>
+          <w:sz w:val="22"/>
+          <w:szCs w:val="22"/>
+        </w:rPr>
+        <w:t xml:space="preserve">over 60 indicators available. Relevant data is chosen in </w:t>
+      </w:r>
+      <w:r>
+        <w:rPr>
+          <w:rFonts w:asciiTheme="minorHAnsi" w:hAnsiTheme="minorHAnsi" w:cstheme="minorHAnsi"/>
+          <w:b w:val="0"/>
+          <w:bCs w:val="0"/>
+          <w:sz w:val="22"/>
+          <w:szCs w:val="22"/>
+        </w:rPr>
+        <w:t xml:space="preserve">a </w:t>
+      </w:r>
+      <w:r>
+        <w:rPr>
+          <w:rFonts w:asciiTheme="minorHAnsi" w:hAnsiTheme="minorHAnsi" w:cstheme="minorHAnsi"/>
+          <w:b w:val="0"/>
+          <w:bCs w:val="0"/>
+          <w:sz w:val="22"/>
+          <w:szCs w:val="22"/>
+        </w:rPr>
+        <w:t>few stages</w:t>
+      </w:r>
+      <w:r>
+        <w:rPr>
+          <w:rFonts w:asciiTheme="minorHAnsi" w:hAnsiTheme="minorHAnsi" w:cstheme="minorHAnsi"/>
+          <w:b w:val="0"/>
+          <w:bCs w:val="0"/>
+          <w:sz w:val="22"/>
+          <w:szCs w:val="22"/>
+        </w:rPr>
+        <w:t>.</w:t>
+      </w:r>
+    </w:p>
+    <w:p>
+      <w:pPr>
+        <w:pStyle w:val="Legenda"/>
+        <w:numPr>
+          <w:ilvl w:val="0"/>
+          <w:numId w:val="37"/>
+        </w:numPr>
+        <w:rPr>
+          <w:rFonts w:asciiTheme="minorHAnsi" w:hAnsiTheme="minorHAnsi" w:cstheme="minorHAnsi"/>
+          <w:b w:val="0"/>
+          <w:bCs w:val="0"/>
+          <w:sz w:val="22"/>
+          <w:szCs w:val="22"/>
+        </w:rPr>
+      </w:pPr>
+      <w:r>
+        <w:rPr>
+          <w:rFonts w:asciiTheme="minorHAnsi" w:hAnsiTheme="minorHAnsi" w:cstheme="minorHAnsi"/>
+          <w:b w:val="0"/>
+          <w:bCs w:val="0"/>
+          <w:sz w:val="22"/>
+          <w:szCs w:val="22"/>
+        </w:rPr>
+        <w:t>Nonnumerical variables</w:t>
+      </w:r>
+      <w:r>
+        <w:rPr>
+          <w:rFonts w:asciiTheme="minorHAnsi" w:hAnsiTheme="minorHAnsi" w:cstheme="minorHAnsi"/>
+          <w:b w:val="0"/>
+          <w:bCs w:val="0"/>
+          <w:sz w:val="22"/>
+          <w:szCs w:val="22"/>
+        </w:rPr>
+        <w:t xml:space="preserve"> are dropped, such as </w:t>
+      </w:r>
+      <w:proofErr w:type="spellStart"/>
+      <w:r>
+        <w:rPr>
+          <w:rFonts w:asciiTheme="minorHAnsi" w:hAnsiTheme="minorHAnsi" w:cstheme="minorHAnsi"/>
+          <w:b w:val="0"/>
+          <w:bCs w:val="0"/>
+          <w:i/>
+          <w:iCs/>
+          <w:sz w:val="22"/>
+          <w:szCs w:val="22"/>
+        </w:rPr>
+        <w:t>currency_unit</w:t>
+      </w:r>
+      <w:proofErr w:type="spellEnd"/>
+      <w:r>
+        <w:rPr>
+          <w:rFonts w:asciiTheme="minorHAnsi" w:hAnsiTheme="minorHAnsi" w:cstheme="minorHAnsi"/>
+          <w:b w:val="0"/>
+          <w:bCs w:val="0"/>
+          <w:i/>
+          <w:iCs/>
+          <w:sz w:val="22"/>
+          <w:szCs w:val="22"/>
+        </w:rPr>
+        <w:t xml:space="preserve">, </w:t>
+      </w:r>
+      <w:proofErr w:type="spellStart"/>
+      <w:r>
+        <w:rPr>
+          <w:rFonts w:asciiTheme="minorHAnsi" w:hAnsiTheme="minorHAnsi" w:cstheme="minorHAnsi"/>
+          <w:b w:val="0"/>
+          <w:bCs w:val="0"/>
+          <w:i/>
+          <w:iCs/>
+          <w:sz w:val="22"/>
+          <w:szCs w:val="22"/>
+        </w:rPr>
+        <w:t>indicator_name</w:t>
+      </w:r>
+      <w:proofErr w:type="spellEnd"/>
+      <w:r>
+        <w:rPr>
+          <w:rFonts w:asciiTheme="minorHAnsi" w:hAnsiTheme="minorHAnsi" w:cstheme="minorHAnsi"/>
+          <w:b w:val="0"/>
+          <w:bCs w:val="0"/>
+          <w:i/>
+          <w:iCs/>
+          <w:sz w:val="22"/>
+          <w:szCs w:val="22"/>
+        </w:rPr>
+        <w:t xml:space="preserve"> </w:t>
+      </w:r>
+      <w:r>
+        <w:rPr>
+          <w:rFonts w:asciiTheme="minorHAnsi" w:hAnsiTheme="minorHAnsi" w:cstheme="minorHAnsi"/>
+          <w:b w:val="0"/>
+          <w:bCs w:val="0"/>
+          <w:sz w:val="22"/>
+          <w:szCs w:val="22"/>
+        </w:rPr>
+        <w:t xml:space="preserve">and ones from </w:t>
+      </w:r>
+      <w:commentRangeStart w:id="14"/>
+      <w:r>
+        <w:rPr>
+          <w:rFonts w:asciiTheme="minorHAnsi" w:hAnsiTheme="minorHAnsi" w:cstheme="minorHAnsi"/>
+          <w:b w:val="0"/>
+          <w:bCs w:val="0"/>
+          <w:sz w:val="22"/>
+          <w:szCs w:val="22"/>
+        </w:rPr>
+        <w:t>PWT</w:t>
+      </w:r>
+      <w:commentRangeEnd w:id="14"/>
+      <w:r>
+        <w:rPr>
+          <w:rStyle w:val="Odwoaniedokomentarza"/>
+          <w:b w:val="0"/>
+          <w:bCs w:val="0"/>
+        </w:rPr>
+        <w:commentReference w:id="14"/>
+      </w:r>
+      <w:r>
+        <w:rPr>
+          <w:rFonts w:asciiTheme="minorHAnsi" w:hAnsiTheme="minorHAnsi" w:cstheme="minorHAnsi"/>
+          <w:b w:val="0"/>
+          <w:bCs w:val="0"/>
+          <w:sz w:val="22"/>
+          <w:szCs w:val="22"/>
+        </w:rPr>
+        <w:t xml:space="preserve">’s </w:t>
+      </w:r>
+      <w:r>
+        <w:rPr>
+          <w:rFonts w:asciiTheme="minorHAnsi" w:hAnsiTheme="minorHAnsi" w:cstheme="minorHAnsi"/>
+          <w:b w:val="0"/>
+          <w:bCs w:val="0"/>
+          <w:i/>
+          <w:iCs/>
+          <w:sz w:val="22"/>
+          <w:szCs w:val="22"/>
+        </w:rPr>
+        <w:t>Data information variables</w:t>
+      </w:r>
+      <w:r>
+        <w:rPr>
+          <w:rFonts w:asciiTheme="minorHAnsi" w:hAnsiTheme="minorHAnsi" w:cstheme="minorHAnsi"/>
+          <w:b w:val="0"/>
+          <w:bCs w:val="0"/>
+          <w:sz w:val="22"/>
+          <w:szCs w:val="22"/>
+        </w:rPr>
+        <w:t xml:space="preserve"> group.</w:t>
+      </w:r>
+    </w:p>
+    <w:p>
+      <w:pPr>
+        <w:pStyle w:val="Legenda"/>
+        <w:numPr>
+          <w:ilvl w:val="0"/>
+          <w:numId w:val="37"/>
+        </w:numPr>
+        <w:rPr>
+          <w:rFonts w:asciiTheme="minorHAnsi" w:hAnsiTheme="minorHAnsi" w:cstheme="minorHAnsi"/>
+          <w:b w:val="0"/>
+          <w:bCs w:val="0"/>
+          <w:sz w:val="22"/>
+          <w:szCs w:val="22"/>
+        </w:rPr>
+      </w:pPr>
+      <w:r>
+        <w:rPr>
+          <w:rFonts w:asciiTheme="minorHAnsi" w:hAnsiTheme="minorHAnsi" w:cstheme="minorHAnsi"/>
+          <w:b w:val="0"/>
+          <w:bCs w:val="0"/>
+          <w:sz w:val="22"/>
+          <w:szCs w:val="22"/>
+        </w:rPr>
+        <w:t>Based on t</w:t>
+      </w:r>
+      <w:r>
+        <w:rPr>
+          <w:rFonts w:asciiTheme="minorHAnsi" w:hAnsiTheme="minorHAnsi" w:cstheme="minorHAnsi"/>
+          <w:b w:val="0"/>
+          <w:bCs w:val="0"/>
+          <w:sz w:val="22"/>
+          <w:szCs w:val="22"/>
+        </w:rPr>
+        <w:t>he</w:t>
+      </w:r>
+      <w:r>
+        <w:rPr>
+          <w:rFonts w:asciiTheme="minorHAnsi" w:hAnsiTheme="minorHAnsi" w:cstheme="minorHAnsi"/>
+          <w:b w:val="0"/>
+          <w:bCs w:val="0"/>
+          <w:sz w:val="22"/>
+          <w:szCs w:val="22"/>
+        </w:rPr>
+        <w:t xml:space="preserve"> data description</w:t>
+      </w:r>
+      <w:r>
+        <w:rPr>
+          <w:rFonts w:asciiTheme="minorHAnsi" w:hAnsiTheme="minorHAnsi" w:cstheme="minorHAnsi"/>
+          <w:b w:val="0"/>
+          <w:bCs w:val="0"/>
+          <w:sz w:val="22"/>
+          <w:szCs w:val="22"/>
+        </w:rPr>
+        <w:t xml:space="preserve"> and literature</w:t>
+      </w:r>
+      <w:r>
+        <w:rPr>
+          <w:rFonts w:asciiTheme="minorHAnsi" w:hAnsiTheme="minorHAnsi" w:cstheme="minorHAnsi"/>
+          <w:b w:val="0"/>
+          <w:bCs w:val="0"/>
+          <w:sz w:val="22"/>
+          <w:szCs w:val="22"/>
+        </w:rPr>
+        <w:t xml:space="preserve">, not all indicators from </w:t>
+      </w:r>
+      <w:r>
+        <w:rPr>
+          <w:rFonts w:asciiTheme="minorHAnsi" w:hAnsiTheme="minorHAnsi" w:cstheme="minorHAnsi"/>
+          <w:b w:val="0"/>
+          <w:bCs w:val="0"/>
+          <w:sz w:val="22"/>
+          <w:szCs w:val="22"/>
+        </w:rPr>
+        <w:t>PWT</w:t>
+      </w:r>
+      <w:r>
+        <w:rPr>
+          <w:rFonts w:asciiTheme="minorHAnsi" w:hAnsiTheme="minorHAnsi" w:cstheme="minorHAnsi"/>
+          <w:b w:val="0"/>
+          <w:bCs w:val="0"/>
+          <w:sz w:val="22"/>
+          <w:szCs w:val="22"/>
+        </w:rPr>
+        <w:t xml:space="preserve"> are important for </w:t>
+      </w:r>
+      <w:r>
+        <w:rPr>
+          <w:rFonts w:asciiTheme="minorHAnsi" w:hAnsiTheme="minorHAnsi" w:cstheme="minorHAnsi"/>
+          <w:b w:val="0"/>
+          <w:bCs w:val="0"/>
+          <w:sz w:val="22"/>
+          <w:szCs w:val="22"/>
+        </w:rPr>
+        <w:t xml:space="preserve">business cycles identification – not needed ones are dropped. Moreover, exploration and again data description shows that some of the indicators have relative values (values for 2017 are denoted as 1); such variables are also dropped. </w:t>
+      </w:r>
+    </w:p>
+    <w:p>
+      <w:pPr>
+        <w:pStyle w:val="Legenda"/>
+        <w:numPr>
+          <w:ilvl w:val="0"/>
+          <w:numId w:val="37"/>
+        </w:numPr>
+        <w:rPr>
+          <w:rFonts w:asciiTheme="minorHAnsi" w:hAnsiTheme="minorHAnsi" w:cstheme="minorHAnsi"/>
+          <w:b w:val="0"/>
+          <w:bCs w:val="0"/>
+          <w:sz w:val="22"/>
+          <w:szCs w:val="22"/>
+        </w:rPr>
+      </w:pPr>
+      <w:r>
+        <w:rPr>
+          <w:rFonts w:asciiTheme="minorHAnsi" w:hAnsiTheme="minorHAnsi" w:cstheme="minorHAnsi"/>
+          <w:b w:val="0"/>
+          <w:bCs w:val="0"/>
+          <w:sz w:val="22"/>
+          <w:szCs w:val="22"/>
+        </w:rPr>
+        <w:t>Correlation matrix is calculated to</w:t>
+      </w:r>
+      <w:r>
+        <w:rPr>
+          <w:rFonts w:asciiTheme="minorHAnsi" w:hAnsiTheme="minorHAnsi" w:cstheme="minorHAnsi" w:hint="eastAsia"/>
+          <w:b w:val="0"/>
+          <w:bCs w:val="0"/>
+          <w:sz w:val="22"/>
+          <w:szCs w:val="22"/>
+        </w:rPr>
+        <w:t xml:space="preserve"> investigate the dependence between </w:t>
+      </w:r>
+      <w:r>
+        <w:rPr>
+          <w:rFonts w:asciiTheme="minorHAnsi" w:hAnsiTheme="minorHAnsi" w:cstheme="minorHAnsi"/>
+          <w:b w:val="0"/>
+          <w:bCs w:val="0"/>
+          <w:sz w:val="22"/>
+          <w:szCs w:val="22"/>
+        </w:rPr>
+        <w:t xml:space="preserve">indicators. </w:t>
+      </w:r>
+      <w:r>
+        <w:rPr>
+          <w:rFonts w:asciiTheme="minorHAnsi" w:hAnsiTheme="minorHAnsi" w:cstheme="minorHAnsi"/>
+          <w:b w:val="0"/>
+          <w:bCs w:val="0"/>
+          <w:sz w:val="22"/>
+          <w:szCs w:val="22"/>
+        </w:rPr>
+        <w:t>Based on the values</w:t>
+      </w:r>
+      <w:r>
+        <w:rPr>
+          <w:rFonts w:asciiTheme="minorHAnsi" w:hAnsiTheme="minorHAnsi" w:cstheme="minorHAnsi"/>
+          <w:b w:val="0"/>
+          <w:bCs w:val="0"/>
+          <w:sz w:val="22"/>
+          <w:szCs w:val="22"/>
+        </w:rPr>
+        <w:t xml:space="preserve"> of the coefficient highly correlated pairs of variables (approximately on 0.9 and higher level) are identified and one of them is dropped. For instance, PWT provides GDP values calculated in 5 different ways, all highly dependent therefore only one of them is left for further analysis. </w:t>
+      </w:r>
+    </w:p>
+    <w:p>
+      <w:pPr>
+        <w:pStyle w:val="Legenda"/>
+        <w:numPr>
+          <w:ilvl w:val="0"/>
+          <w:numId w:val="37"/>
+        </w:numPr>
+        <w:rPr>
+          <w:rFonts w:asciiTheme="minorHAnsi" w:hAnsiTheme="minorHAnsi" w:cstheme="minorHAnsi"/>
+          <w:b w:val="0"/>
+          <w:bCs w:val="0"/>
+          <w:sz w:val="22"/>
+          <w:szCs w:val="22"/>
+        </w:rPr>
+      </w:pPr>
+      <w:r>
+        <w:rPr>
+          <w:rFonts w:asciiTheme="minorHAnsi" w:hAnsiTheme="minorHAnsi" w:cstheme="minorHAnsi"/>
+          <w:b w:val="0"/>
+          <w:bCs w:val="0"/>
+          <w:sz w:val="22"/>
+          <w:szCs w:val="22"/>
+        </w:rPr>
+        <w:t>Another important factor in data selection process is investigating the amount of missing values to verify variable’s c</w:t>
+      </w:r>
+      <w:r>
+        <w:rPr>
+          <w:rFonts w:asciiTheme="minorHAnsi" w:hAnsiTheme="minorHAnsi" w:cstheme="minorHAnsi" w:hint="eastAsia"/>
+          <w:b w:val="0"/>
+          <w:bCs w:val="0"/>
+          <w:sz w:val="22"/>
+          <w:szCs w:val="22"/>
+        </w:rPr>
+        <w:t>ompleteness</w:t>
+      </w:r>
+      <w:r>
+        <w:rPr>
+          <w:rFonts w:asciiTheme="minorHAnsi" w:hAnsiTheme="minorHAnsi" w:cstheme="minorHAnsi"/>
+          <w:b w:val="0"/>
+          <w:bCs w:val="0"/>
+          <w:sz w:val="22"/>
+          <w:szCs w:val="22"/>
+        </w:rPr>
+        <w:t xml:space="preserve"> and usability.</w:t>
+      </w:r>
+      <w:r>
+        <w:rPr>
+          <w:rFonts w:asciiTheme="minorHAnsi" w:hAnsiTheme="minorHAnsi" w:cstheme="minorHAnsi"/>
+          <w:b w:val="0"/>
+          <w:bCs w:val="0"/>
+          <w:sz w:val="22"/>
+          <w:szCs w:val="22"/>
+        </w:rPr>
+        <w:t xml:space="preserve"> There are 3 dimensions regarding which amount of missing data needs to be examined:</w:t>
+      </w:r>
+      <w:r>
+        <w:rPr>
+          <w:rFonts w:asciiTheme="minorHAnsi" w:hAnsiTheme="minorHAnsi" w:cstheme="minorHAnsi"/>
+          <w:b w:val="0"/>
+          <w:bCs w:val="0"/>
+          <w:sz w:val="22"/>
+          <w:szCs w:val="22"/>
+        </w:rPr>
+        <w:t xml:space="preserve"> </w:t>
+      </w:r>
+    </w:p>
+    <w:p>
+      <w:pPr>
+        <w:pStyle w:val="Legenda"/>
+        <w:numPr>
+          <w:ilvl w:val="1"/>
+          <w:numId w:val="37"/>
+        </w:numPr>
+        <w:rPr>
+          <w:rFonts w:asciiTheme="minorHAnsi" w:hAnsiTheme="minorHAnsi" w:cstheme="minorHAnsi"/>
+          <w:b w:val="0"/>
+          <w:bCs w:val="0"/>
+          <w:sz w:val="22"/>
+          <w:szCs w:val="22"/>
+        </w:rPr>
+      </w:pPr>
+      <w:r>
+        <w:rPr>
+          <w:rFonts w:asciiTheme="minorHAnsi" w:hAnsiTheme="minorHAnsi" w:cstheme="minorHAnsi"/>
+          <w:b w:val="0"/>
+          <w:bCs w:val="0"/>
+          <w:sz w:val="22"/>
+          <w:szCs w:val="22"/>
+        </w:rPr>
+        <w:lastRenderedPageBreak/>
+        <w:t xml:space="preserve">amount of missing values for a given indicator (variables with </w:t>
+      </w:r>
+      <w:r>
+        <w:rPr>
+          <w:rFonts w:asciiTheme="minorHAnsi" w:hAnsiTheme="minorHAnsi" w:cstheme="minorHAnsi"/>
+          <w:b w:val="0"/>
+          <w:bCs w:val="0"/>
+          <w:sz w:val="22"/>
+          <w:szCs w:val="22"/>
+        </w:rPr>
+        <w:t>only 60-70% of data present, or less</w:t>
+      </w:r>
+      <w:r>
+        <w:rPr>
+          <w:rFonts w:asciiTheme="minorHAnsi" w:hAnsiTheme="minorHAnsi" w:cstheme="minorHAnsi"/>
+          <w:b w:val="0"/>
+          <w:bCs w:val="0"/>
+          <w:sz w:val="22"/>
+          <w:szCs w:val="22"/>
+        </w:rPr>
+        <w:t>, are dropped; imputation on such scale would lead to bias and artificial similarity of countries</w:t>
+      </w:r>
+      <w:r>
+        <w:rPr>
+          <w:rFonts w:asciiTheme="minorHAnsi" w:hAnsiTheme="minorHAnsi" w:cstheme="minorHAnsi"/>
+          <w:b w:val="0"/>
+          <w:bCs w:val="0"/>
+          <w:sz w:val="22"/>
+          <w:szCs w:val="22"/>
+        </w:rPr>
+        <w:t>)</w:t>
+      </w:r>
+      <w:r>
+        <w:rPr>
+          <w:rFonts w:asciiTheme="minorHAnsi" w:hAnsiTheme="minorHAnsi" w:cstheme="minorHAnsi"/>
+          <w:b w:val="0"/>
+          <w:bCs w:val="0"/>
+          <w:sz w:val="22"/>
+          <w:szCs w:val="22"/>
+        </w:rPr>
+        <w:t xml:space="preserve"> </w:t>
+      </w:r>
+    </w:p>
+    <w:p>
+      <w:pPr>
+        <w:pStyle w:val="Legenda"/>
+        <w:numPr>
+          <w:ilvl w:val="1"/>
+          <w:numId w:val="37"/>
+        </w:numPr>
+        <w:rPr>
+          <w:rFonts w:asciiTheme="minorHAnsi" w:hAnsiTheme="minorHAnsi" w:cstheme="minorHAnsi"/>
+          <w:b w:val="0"/>
+          <w:bCs w:val="0"/>
+          <w:sz w:val="22"/>
+          <w:szCs w:val="22"/>
+        </w:rPr>
+      </w:pPr>
+      <w:r>
+        <w:rPr>
+          <w:rFonts w:asciiTheme="minorHAnsi" w:hAnsiTheme="minorHAnsi" w:cstheme="minorHAnsi"/>
+          <w:b w:val="0"/>
+          <w:bCs w:val="0"/>
+          <w:sz w:val="22"/>
+          <w:szCs w:val="22"/>
+        </w:rPr>
+        <w:t>amount of missing values for a given year (if there are no values on most of the indicators for a given year</w:t>
+      </w:r>
+      <w:r>
+        <w:rPr>
+          <w:rFonts w:asciiTheme="minorHAnsi" w:hAnsiTheme="minorHAnsi" w:cstheme="minorHAnsi"/>
+          <w:b w:val="0"/>
+          <w:bCs w:val="0"/>
+          <w:sz w:val="22"/>
+          <w:szCs w:val="22"/>
+        </w:rPr>
+        <w:t>, it is left out of further analysis)</w:t>
+      </w:r>
+    </w:p>
+    <w:p>
+      <w:pPr>
+        <w:pStyle w:val="Legenda"/>
+        <w:numPr>
+          <w:ilvl w:val="1"/>
+          <w:numId w:val="37"/>
+        </w:numPr>
+        <w:rPr>
+          <w:rFonts w:asciiTheme="minorHAnsi" w:hAnsiTheme="minorHAnsi" w:cstheme="minorHAnsi"/>
+          <w:b w:val="0"/>
+          <w:bCs w:val="0"/>
+          <w:sz w:val="22"/>
+          <w:szCs w:val="22"/>
+        </w:rPr>
+      </w:pPr>
+      <w:r>
+        <w:rPr>
+          <w:rFonts w:asciiTheme="minorHAnsi" w:hAnsiTheme="minorHAnsi" w:cstheme="minorHAnsi"/>
+          <w:b w:val="0"/>
+          <w:bCs w:val="0"/>
+          <w:sz w:val="22"/>
+          <w:szCs w:val="22"/>
+        </w:rPr>
+        <w:t xml:space="preserve">amount of missing values for a given country </w:t>
+      </w:r>
+      <w:r>
+        <w:rPr>
+          <w:rFonts w:asciiTheme="minorHAnsi" w:hAnsiTheme="minorHAnsi" w:cstheme="minorHAnsi"/>
+          <w:b w:val="0"/>
+          <w:bCs w:val="0"/>
+          <w:sz w:val="22"/>
+          <w:szCs w:val="22"/>
+        </w:rPr>
+        <w:t>(as above)</w:t>
+      </w:r>
+    </w:p>
+    <w:p>
+      <w:pPr>
+        <w:pStyle w:val="Legenda"/>
+        <w:ind w:left="576"/>
+        <w:rPr>
+          <w:rFonts w:asciiTheme="minorHAnsi" w:hAnsiTheme="minorHAnsi" w:cstheme="minorHAnsi"/>
+          <w:b w:val="0"/>
+          <w:bCs w:val="0"/>
+          <w:sz w:val="22"/>
+          <w:szCs w:val="22"/>
+        </w:rPr>
+      </w:pPr>
+      <w:r>
+        <w:rPr>
+          <w:rFonts w:asciiTheme="minorHAnsi" w:hAnsiTheme="minorHAnsi" w:cstheme="minorHAnsi"/>
+          <w:b w:val="0"/>
+          <w:bCs w:val="0"/>
+          <w:sz w:val="22"/>
+          <w:szCs w:val="22"/>
+        </w:rPr>
+        <w:t>Except for the above, there is one particular</w:t>
+      </w:r>
+      <w:r>
+        <w:rPr>
+          <w:rFonts w:asciiTheme="minorHAnsi" w:hAnsiTheme="minorHAnsi" w:cstheme="minorHAnsi"/>
+          <w:b w:val="0"/>
+          <w:bCs w:val="0"/>
+          <w:sz w:val="22"/>
+          <w:szCs w:val="22"/>
+        </w:rPr>
+        <w:t xml:space="preserve"> situation, that needs to be considered. Some variables</w:t>
+      </w:r>
+      <w:r>
+        <w:rPr>
+          <w:rFonts w:asciiTheme="minorHAnsi" w:hAnsiTheme="minorHAnsi" w:cstheme="minorHAnsi"/>
+          <w:b w:val="0"/>
+          <w:bCs w:val="0"/>
+          <w:sz w:val="22"/>
+          <w:szCs w:val="22"/>
+        </w:rPr>
+        <w:t xml:space="preserve">, regardless of the percentage of missing values, might not have any values present for a particular country. In such case reasonable imputation is impossible, so either variable or country must be dropped. </w:t>
+      </w:r>
+      <w:r>
+        <w:rPr>
+          <w:rFonts w:asciiTheme="minorHAnsi" w:hAnsiTheme="minorHAnsi" w:cstheme="minorHAnsi"/>
+          <w:b w:val="0"/>
+          <w:bCs w:val="0"/>
+          <w:sz w:val="22"/>
+          <w:szCs w:val="22"/>
+        </w:rPr>
+        <w:t>In general</w:t>
+      </w:r>
+      <w:r>
+        <w:rPr>
+          <w:rFonts w:asciiTheme="minorHAnsi" w:hAnsiTheme="minorHAnsi" w:cstheme="minorHAnsi"/>
+          <w:b w:val="0"/>
+          <w:bCs w:val="0"/>
+          <w:sz w:val="22"/>
+          <w:szCs w:val="22"/>
+        </w:rPr>
+        <w:t xml:space="preserve">, the aim is to </w:t>
+      </w:r>
+      <w:r>
+        <w:rPr>
+          <w:rFonts w:asciiTheme="minorHAnsi" w:hAnsiTheme="minorHAnsi" w:cstheme="minorHAnsi"/>
+          <w:b w:val="0"/>
+          <w:bCs w:val="0"/>
+          <w:sz w:val="22"/>
+          <w:szCs w:val="22"/>
+        </w:rPr>
+        <w:t xml:space="preserve">characterize as many countries as possible with maximum number of variables. Given the task, it is less desirable to leave a country out, because the less countries, the less interesting analysis. However, it is important to have sufficient number of variables to identify cycles.  </w:t>
+      </w:r>
+    </w:p>
+    <w:p>
+      <w:pPr>
+        <w:pStyle w:val="Legenda"/>
+        <w:rPr>
+          <w:rFonts w:asciiTheme="minorHAnsi" w:hAnsiTheme="minorHAnsi" w:cstheme="minorHAnsi"/>
+          <w:b w:val="0"/>
+          <w:bCs w:val="0"/>
+          <w:sz w:val="22"/>
+          <w:szCs w:val="22"/>
+        </w:rPr>
+      </w:pPr>
+      <w:r>
+        <w:rPr>
+          <w:rFonts w:asciiTheme="minorHAnsi" w:hAnsiTheme="minorHAnsi" w:cstheme="minorHAnsi"/>
+          <w:b w:val="0"/>
+          <w:bCs w:val="0"/>
+          <w:sz w:val="22"/>
+          <w:szCs w:val="22"/>
+        </w:rPr>
+        <w:t>Taking all those issues into account, there are 26 indicators left</w:t>
+      </w:r>
+      <w:r>
+        <w:rPr>
+          <w:rFonts w:asciiTheme="minorHAnsi" w:hAnsiTheme="minorHAnsi" w:cstheme="minorHAnsi"/>
+          <w:b w:val="0"/>
+          <w:bCs w:val="0"/>
+          <w:sz w:val="22"/>
+          <w:szCs w:val="22"/>
+        </w:rPr>
+        <w:t>, collected for 39 countries, in the years 1990-2019.</w:t>
+      </w:r>
+    </w:p>
+    <w:p>
+      <w:pPr>
+        <w:pStyle w:val="Nagwek2"/>
+        <w:numPr>
+          <w:ilvl w:val="1"/>
+          <w:numId w:val="2"/>
+        </w:numPr>
+        <w:rPr>
+          <w:rFonts w:asciiTheme="minorHAnsi" w:hAnsiTheme="minorHAnsi" w:cstheme="minorHAnsi"/>
+          <w:b w:val="0"/>
+          <w:bCs w:val="0"/>
+          <w:sz w:val="22"/>
+          <w:szCs w:val="22"/>
+        </w:rPr>
+      </w:pPr>
+      <w:r>
+        <w:rPr>
+          <w:rFonts w:asciiTheme="minorHAnsi" w:hAnsiTheme="minorHAnsi" w:cstheme="minorHAnsi"/>
+        </w:rPr>
+        <w:t>Clean data (Preprocessing)</w:t>
+      </w:r>
+    </w:p>
+    <w:p>
+      <w:pPr>
+        <w:pStyle w:val="Legenda"/>
+        <w:rPr>
+          <w:rFonts w:asciiTheme="minorHAnsi" w:hAnsiTheme="minorHAnsi" w:cstheme="minorHAnsi"/>
+          <w:b w:val="0"/>
+          <w:bCs w:val="0"/>
+          <w:sz w:val="22"/>
+          <w:szCs w:val="22"/>
+        </w:rPr>
+      </w:pPr>
+      <w:r>
+        <w:rPr>
+          <w:rFonts w:asciiTheme="minorHAnsi" w:hAnsiTheme="minorHAnsi" w:cstheme="minorHAnsi"/>
+          <w:b w:val="0"/>
+          <w:bCs w:val="0"/>
+          <w:sz w:val="22"/>
+          <w:szCs w:val="22"/>
+        </w:rPr>
+        <w:t>TODO</w:t>
+      </w:r>
     </w:p>
     <w:p>
       <w:pPr>
@@ -5038,8 +6151,8 @@
           <w:rFonts w:asciiTheme="minorHAnsi" w:hAnsiTheme="minorHAnsi" w:cstheme="minorHAnsi"/>
         </w:rPr>
       </w:pPr>
-      <w:bookmarkStart w:id="14" w:name="result_box"/>
-      <w:bookmarkEnd w:id="14"/>
+      <w:bookmarkStart w:id="15" w:name="result_box"/>
+      <w:bookmarkEnd w:id="15"/>
       <w:r>
         <w:rPr>
           <w:rFonts w:asciiTheme="minorHAnsi" w:hAnsiTheme="minorHAnsi" w:cstheme="minorHAnsi"/>
@@ -5690,9 +6803,9 @@
         <w:t>vision</w:t>
       </w:r>
     </w:p>
-    <w:bookmarkStart w:id="15" w:name="__RefHeading___Toc6793_630044125" w:displacedByCustomXml="next"/>
-    <w:bookmarkEnd w:id="15" w:displacedByCustomXml="next"/>
-    <w:bookmarkStart w:id="16" w:name="_Toc465776547" w:displacedByCustomXml="next"/>
+    <w:bookmarkStart w:id="16" w:name="__RefHeading___Toc6793_630044125" w:displacedByCustomXml="next"/>
+    <w:bookmarkEnd w:id="16" w:displacedByCustomXml="next"/>
+    <w:bookmarkStart w:id="17" w:name="_Toc465776547" w:displacedByCustomXml="next"/>
     <w:sdt>
       <w:sdtPr>
         <w:rPr>
@@ -5937,7 +7050,7 @@
         <w:lastRenderedPageBreak/>
         <w:t>Bibliography</w:t>
       </w:r>
-      <w:bookmarkEnd w:id="16"/>
+      <w:bookmarkEnd w:id="17"/>
     </w:p>
     <w:p>
       <w:pPr>
@@ -6042,8 +7155,8 @@
           <w:szCs w:val="22"/>
         </w:rPr>
       </w:pPr>
-      <w:bookmarkStart w:id="17" w:name="_Ref399253358"/>
-      <w:bookmarkEnd w:id="17"/>
+      <w:bookmarkStart w:id="18" w:name="_Ref399253358"/>
+      <w:bookmarkEnd w:id="18"/>
       <w:proofErr w:type="spellStart"/>
       <w:r>
         <w:rPr>
@@ -6141,7 +7254,7 @@
           <w:szCs w:val="22"/>
         </w:rPr>
       </w:pPr>
-      <w:bookmarkStart w:id="18" w:name="_Ref386879009"/>
+      <w:bookmarkStart w:id="19" w:name="_Ref386879009"/>
       <w:r>
         <w:rPr>
           <w:rFonts w:asciiTheme="minorHAnsi" w:eastAsia="SimSun" w:hAnsiTheme="minorHAnsi" w:cstheme="minorHAnsi"/>
@@ -6314,9 +7427,9 @@
           <w:lang w:val="es-ES"/>
         </w:rPr>
       </w:pPr>
-      <w:bookmarkStart w:id="19" w:name="_Ref361670048"/>
-      <w:bookmarkEnd w:id="18"/>
+      <w:bookmarkStart w:id="20" w:name="_Ref361670048"/>
       <w:bookmarkEnd w:id="19"/>
+      <w:bookmarkEnd w:id="20"/>
     </w:p>
     <w:p>
       <w:pPr>
@@ -6432,6 +7545,32 @@
       </w:r>
     </w:p>
   </w:comment>
+  <w:comment w:id="14" w:author="Agata Makarewicz" w:date="2021-11-04T19:22:00Z" w:initials="AM">
+    <w:p>
+      <w:pPr>
+        <w:pStyle w:val="Tekstkomentarza"/>
+      </w:pPr>
+      <w:r>
+        <w:rPr>
+          <w:rStyle w:val="Odwoaniedokomentarza"/>
+        </w:rPr>
+        <w:annotationRef/>
+      </w:r>
+      <w:proofErr w:type="spellStart"/>
+      <w:r>
+        <w:t>Dodac</w:t>
+      </w:r>
+      <w:proofErr w:type="spellEnd"/>
+      <w:r>
+        <w:t xml:space="preserve"> do vocabulary I data sources</w:t>
+      </w:r>
+    </w:p>
+    <w:p>
+      <w:pPr>
+        <w:pStyle w:val="Tekstkomentarza"/>
+      </w:pPr>
+    </w:p>
+  </w:comment>
 </w:comments>
 </file>
 
@@ -6439,6 +7578,7 @@
 <w15:commentsEx xmlns:wpc="http://schemas.microsoft.com/office/word/2010/wordprocessingCanvas" xmlns:cx="http://schemas.microsoft.com/office/drawing/2014/chartex" xmlns:cx1="http://schemas.microsoft.com/office/drawing/2015/9/8/chartex" xmlns:cx2="http://schemas.microsoft.com/office/drawing/2015/10/21/chartex" xmlns:cx3="http://schemas.microsoft.com/office/drawing/2016/5/9/chartex" xmlns:cx4="http://schemas.microsoft.com/office/drawing/2016/5/10/chartex" xmlns:cx5="http://schemas.microsoft.com/office/drawing/2016/5/11/chartex" xmlns:cx6="http://schemas.microsoft.com/office/drawing/2016/5/12/chartex" xmlns:cx7="http://schemas.microsoft.com/office/drawing/2016/5/13/chartex" xmlns:cx8="http://schemas.microsoft.com/office/drawing/2016/5/14/chartex" xmlns:mc="http://schemas.openxmlformats.org/markup-compatibility/2006" xmlns:aink="http://schemas.microsoft.com/office/drawing/2016/ink" xmlns:am3d="http://schemas.microsoft.com/office/drawing/2017/model3d" xmlns:o="urn:schemas-microsoft-com:office:office" xmlns:r="http://schemas.openxmlformats.org/officeDocument/2006/relationships" xmlns:m="http://schemas.openxmlformats.org/officeDocument/2006/math" xmlns:v="urn:schemas-microsoft-com:vml" xmlns:wp14="http://schemas.microsoft.com/office/word/2010/wordprocessingDrawing" xmlns:wp="http://schemas.openxmlformats.org/drawingml/2006/wordprocessingDrawing" xmlns:w10="urn:schemas-microsoft-com:office:word" xmlns:w="http://schemas.openxmlformats.org/wordprocessingml/2006/main" xmlns:w14="http://schemas.microsoft.com/office/word/2010/wordml" xmlns:w15="http://schemas.microsoft.com/office/word/2012/wordml" xmlns:w16cex="http://schemas.microsoft.com/office/word/2018/wordml/cex" xmlns:w16cid="http://schemas.microsoft.com/office/word/2016/wordml/cid" xmlns:w16="http://schemas.microsoft.com/office/word/2018/wordml" xmlns:w16sdtdh="http://schemas.microsoft.com/office/word/2020/wordml/sdtdatahash" xmlns:w16se="http://schemas.microsoft.com/office/word/2015/wordml/symex" xmlns:wpg="http://schemas.microsoft.com/office/word/2010/wordprocessingGroup" xmlns:wpi="http://schemas.microsoft.com/office/word/2010/wordprocessingInk" xmlns:wne="http://schemas.microsoft.com/office/word/2006/wordml" xmlns:wps="http://schemas.microsoft.com/office/word/2010/wordprocessingShape" mc:Ignorable="w14 w15 w16se w16cid w16 w16cex w16sdtdh wp14">
   <w15:commentEx w15:paraId="3BBE5824" w15:done="0"/>
   <w15:commentEx w15:paraId="14EDD8BE" w15:done="0"/>
+  <w15:commentEx w15:paraId="0D75EB23" w15:done="0"/>
 </w15:commentsEx>
 </file>
 
@@ -6446,6 +7586,7 @@
 <w16cex:commentsExtensible xmlns:wpc="http://schemas.microsoft.com/office/word/2010/wordprocessingCanvas" xmlns:cx="http://schemas.microsoft.com/office/drawing/2014/chartex" xmlns:cx1="http://schemas.microsoft.com/office/drawing/2015/9/8/chartex" xmlns:cx2="http://schemas.microsoft.com/office/drawing/2015/10/21/chartex" xmlns:cx3="http://schemas.microsoft.com/office/drawing/2016/5/9/chartex" xmlns:cx4="http://schemas.microsoft.com/office/drawing/2016/5/10/chartex" xmlns:cx5="http://schemas.microsoft.com/office/drawing/2016/5/11/chartex" xmlns:cx6="http://schemas.microsoft.com/office/drawing/2016/5/12/chartex" xmlns:cx7="http://schemas.microsoft.com/office/drawing/2016/5/13/chartex" xmlns:cx8="http://schemas.microsoft.com/office/drawing/2016/5/14/chartex" xmlns:mc="http://schemas.openxmlformats.org/markup-compatibility/2006" xmlns:aink="http://schemas.microsoft.com/office/drawing/2016/ink" xmlns:am3d="http://schemas.microsoft.com/office/drawing/2017/model3d" xmlns:o="urn:schemas-microsoft-com:office:office" xmlns:r="http://schemas.openxmlformats.org/officeDocument/2006/relationships" xmlns:m="http://schemas.openxmlformats.org/officeDocument/2006/math" xmlns:v="urn:schemas-microsoft-com:vml" xmlns:wp14="http://schemas.microsoft.com/office/word/2010/wordprocessingDrawing" xmlns:wp="http://schemas.openxmlformats.org/drawingml/2006/wordprocessingDrawing" xmlns:w10="urn:schemas-microsoft-com:office:word" xmlns:w="http://schemas.openxmlformats.org/wordprocessingml/2006/main" xmlns:w14="http://schemas.microsoft.com/office/word/2010/wordml" xmlns:w15="http://schemas.microsoft.com/office/word/2012/wordml" xmlns:w16cex="http://schemas.microsoft.com/office/word/2018/wordml/cex" xmlns:w16cid="http://schemas.microsoft.com/office/word/2016/wordml/cid" xmlns:w16="http://schemas.microsoft.com/office/word/2018/wordml" xmlns:w16sdtdh="http://schemas.microsoft.com/office/word/2020/wordml/sdtdatahash" xmlns:w16se="http://schemas.microsoft.com/office/word/2015/wordml/symex" xmlns:wpg="http://schemas.microsoft.com/office/word/2010/wordprocessingGroup" xmlns:wpi="http://schemas.microsoft.com/office/word/2010/wordprocessingInk" xmlns:wne="http://schemas.microsoft.com/office/word/2006/wordml" xmlns:wps="http://schemas.microsoft.com/office/word/2010/wordprocessingShape" mc:Ignorable="w14 w15 w16se w16cid w16 w16cex w16sdtdh wp14">
   <w16cex:commentExtensible w16cex:durableId="252CF404" w16cex:dateUtc="2021-11-03T10:41:00Z"/>
   <w16cex:commentExtensible w16cex:durableId="252E35B2" w16cex:dateUtc="2021-11-04T09:34:00Z"/>
+  <w16cex:commentExtensible w16cex:durableId="252EB17A" w16cex:dateUtc="2021-11-04T18:22:00Z"/>
 </w16cex:commentsExtensible>
 </file>
 
@@ -6453,6 +7594,7 @@
 <w16cid:commentsIds xmlns:wpc="http://schemas.microsoft.com/office/word/2010/wordprocessingCanvas" xmlns:cx="http://schemas.microsoft.com/office/drawing/2014/chartex" xmlns:cx1="http://schemas.microsoft.com/office/drawing/2015/9/8/chartex" xmlns:cx2="http://schemas.microsoft.com/office/drawing/2015/10/21/chartex" xmlns:cx3="http://schemas.microsoft.com/office/drawing/2016/5/9/chartex" xmlns:cx4="http://schemas.microsoft.com/office/drawing/2016/5/10/chartex" xmlns:cx5="http://schemas.microsoft.com/office/drawing/2016/5/11/chartex" xmlns:cx6="http://schemas.microsoft.com/office/drawing/2016/5/12/chartex" xmlns:cx7="http://schemas.microsoft.com/office/drawing/2016/5/13/chartex" xmlns:cx8="http://schemas.microsoft.com/office/drawing/2016/5/14/chartex" xmlns:mc="http://schemas.openxmlformats.org/markup-compatibility/2006" xmlns:aink="http://schemas.microsoft.com/office/drawing/2016/ink" xmlns:am3d="http://schemas.microsoft.com/office/drawing/2017/model3d" xmlns:o="urn:schemas-microsoft-com:office:office" xmlns:r="http://schemas.openxmlformats.org/officeDocument/2006/relationships" xmlns:m="http://schemas.openxmlformats.org/officeDocument/2006/math" xmlns:v="urn:schemas-microsoft-com:vml" xmlns:wp14="http://schemas.microsoft.com/office/word/2010/wordprocessingDrawing" xmlns:wp="http://schemas.openxmlformats.org/drawingml/2006/wordprocessingDrawing" xmlns:w10="urn:schemas-microsoft-com:office:word" xmlns:w="http://schemas.openxmlformats.org/wordprocessingml/2006/main" xmlns:w14="http://schemas.microsoft.com/office/word/2010/wordml" xmlns:w15="http://schemas.microsoft.com/office/word/2012/wordml" xmlns:w16cex="http://schemas.microsoft.com/office/word/2018/wordml/cex" xmlns:w16cid="http://schemas.microsoft.com/office/word/2016/wordml/cid" xmlns:w16="http://schemas.microsoft.com/office/word/2018/wordml" xmlns:w16sdtdh="http://schemas.microsoft.com/office/word/2020/wordml/sdtdatahash" xmlns:w16se="http://schemas.microsoft.com/office/word/2015/wordml/symex" xmlns:wpg="http://schemas.microsoft.com/office/word/2010/wordprocessingGroup" xmlns:wpi="http://schemas.microsoft.com/office/word/2010/wordprocessingInk" xmlns:wne="http://schemas.microsoft.com/office/word/2006/wordml" xmlns:wps="http://schemas.microsoft.com/office/word/2010/wordprocessingShape" mc:Ignorable="w14 w15 w16se w16cid w16 w16cex w16sdtdh wp14">
   <w16cid:commentId w16cid:paraId="3BBE5824" w16cid:durableId="252CF404"/>
   <w16cid:commentId w16cid:paraId="14EDD8BE" w16cid:durableId="252E35B2"/>
+  <w16cid:commentId w16cid:paraId="0D75EB23" w16cid:durableId="252EB17A"/>
 </w16cid:commentsIds>
 </file>
 
@@ -8570,6 +9712,92 @@
     </w:lvl>
   </w:abstractNum>
   <w:abstractNum w:abstractNumId="19" w15:restartNumberingAfterBreak="0">
+    <w:nsid w:val="558D5268"/>
+    <w:multiLevelType w:val="hybridMultilevel"/>
+    <w:tmpl w:val="6988EDD6"/>
+    <w:lvl w:ilvl="0" w:tplc="04150013">
+      <w:start w:val="1"/>
+      <w:numFmt w:val="upperRoman"/>
+      <w:lvlText w:val="%1."/>
+      <w:lvlJc w:val="right"/>
+      <w:pPr>
+        <w:ind w:left="720" w:hanging="360"/>
+      </w:pPr>
+    </w:lvl>
+    <w:lvl w:ilvl="1" w:tplc="04150019">
+      <w:start w:val="1"/>
+      <w:numFmt w:val="lowerLetter"/>
+      <w:lvlText w:val="%2."/>
+      <w:lvlJc w:val="left"/>
+      <w:pPr>
+        <w:ind w:left="1440" w:hanging="360"/>
+      </w:pPr>
+    </w:lvl>
+    <w:lvl w:ilvl="2" w:tplc="0415001B" w:tentative="1">
+      <w:start w:val="1"/>
+      <w:numFmt w:val="lowerRoman"/>
+      <w:lvlText w:val="%3."/>
+      <w:lvlJc w:val="right"/>
+      <w:pPr>
+        <w:ind w:left="2160" w:hanging="180"/>
+      </w:pPr>
+    </w:lvl>
+    <w:lvl w:ilvl="3" w:tplc="0415000F" w:tentative="1">
+      <w:start w:val="1"/>
+      <w:numFmt w:val="decimal"/>
+      <w:lvlText w:val="%4."/>
+      <w:lvlJc w:val="left"/>
+      <w:pPr>
+        <w:ind w:left="2880" w:hanging="360"/>
+      </w:pPr>
+    </w:lvl>
+    <w:lvl w:ilvl="4" w:tplc="04150019" w:tentative="1">
+      <w:start w:val="1"/>
+      <w:numFmt w:val="lowerLetter"/>
+      <w:lvlText w:val="%5."/>
+      <w:lvlJc w:val="left"/>
+      <w:pPr>
+        <w:ind w:left="3600" w:hanging="360"/>
+      </w:pPr>
+    </w:lvl>
+    <w:lvl w:ilvl="5" w:tplc="0415001B" w:tentative="1">
+      <w:start w:val="1"/>
+      <w:numFmt w:val="lowerRoman"/>
+      <w:lvlText w:val="%6."/>
+      <w:lvlJc w:val="right"/>
+      <w:pPr>
+        <w:ind w:left="4320" w:hanging="180"/>
+      </w:pPr>
+    </w:lvl>
+    <w:lvl w:ilvl="6" w:tplc="0415000F" w:tentative="1">
+      <w:start w:val="1"/>
+      <w:numFmt w:val="decimal"/>
+      <w:lvlText w:val="%7."/>
+      <w:lvlJc w:val="left"/>
+      <w:pPr>
+        <w:ind w:left="5040" w:hanging="360"/>
+      </w:pPr>
+    </w:lvl>
+    <w:lvl w:ilvl="7" w:tplc="04150019" w:tentative="1">
+      <w:start w:val="1"/>
+      <w:numFmt w:val="lowerLetter"/>
+      <w:lvlText w:val="%8."/>
+      <w:lvlJc w:val="left"/>
+      <w:pPr>
+        <w:ind w:left="5760" w:hanging="360"/>
+      </w:pPr>
+    </w:lvl>
+    <w:lvl w:ilvl="8" w:tplc="0415001B" w:tentative="1">
+      <w:start w:val="1"/>
+      <w:numFmt w:val="lowerRoman"/>
+      <w:lvlText w:val="%9."/>
+      <w:lvlJc w:val="right"/>
+      <w:pPr>
+        <w:ind w:left="6480" w:hanging="180"/>
+      </w:pPr>
+    </w:lvl>
+  </w:abstractNum>
+  <w:abstractNum w:abstractNumId="20" w15:restartNumberingAfterBreak="0">
     <w:nsid w:val="56B05476"/>
     <w:multiLevelType w:val="multilevel"/>
     <w:tmpl w:val="E81E8AAC"/>
@@ -8685,7 +9913,120 @@
       </w:pPr>
     </w:lvl>
   </w:abstractNum>
-  <w:abstractNum w:abstractNumId="20" w15:restartNumberingAfterBreak="0">
+  <w:abstractNum w:abstractNumId="21" w15:restartNumberingAfterBreak="0">
+    <w:nsid w:val="5D8B77B4"/>
+    <w:multiLevelType w:val="hybridMultilevel"/>
+    <w:tmpl w:val="9F8EA5D2"/>
+    <w:lvl w:ilvl="0" w:tplc="08090001">
+      <w:start w:val="1"/>
+      <w:numFmt w:val="bullet"/>
+      <w:lvlText w:val=""/>
+      <w:lvlJc w:val="left"/>
+      <w:pPr>
+        <w:ind w:left="720" w:hanging="360"/>
+      </w:pPr>
+      <w:rPr>
+        <w:rFonts w:ascii="Symbol" w:hAnsi="Symbol" w:hint="default"/>
+      </w:rPr>
+    </w:lvl>
+    <w:lvl w:ilvl="1" w:tplc="0809000B">
+      <w:start w:val="1"/>
+      <w:numFmt w:val="bullet"/>
+      <w:lvlText w:val=""/>
+      <w:lvlJc w:val="left"/>
+      <w:pPr>
+        <w:ind w:left="1440" w:hanging="360"/>
+      </w:pPr>
+      <w:rPr>
+        <w:rFonts w:ascii="Wingdings" w:hAnsi="Wingdings" w:hint="default"/>
+      </w:rPr>
+    </w:lvl>
+    <w:lvl w:ilvl="2" w:tplc="08090005">
+      <w:start w:val="1"/>
+      <w:numFmt w:val="bullet"/>
+      <w:lvlText w:val=""/>
+      <w:lvlJc w:val="left"/>
+      <w:pPr>
+        <w:ind w:left="2160" w:hanging="360"/>
+      </w:pPr>
+      <w:rPr>
+        <w:rFonts w:ascii="Wingdings" w:hAnsi="Wingdings" w:hint="default"/>
+      </w:rPr>
+    </w:lvl>
+    <w:lvl w:ilvl="3" w:tplc="08090001">
+      <w:start w:val="1"/>
+      <w:numFmt w:val="bullet"/>
+      <w:lvlText w:val=""/>
+      <w:lvlJc w:val="left"/>
+      <w:pPr>
+        <w:ind w:left="2880" w:hanging="360"/>
+      </w:pPr>
+      <w:rPr>
+        <w:rFonts w:ascii="Symbol" w:hAnsi="Symbol" w:hint="default"/>
+      </w:rPr>
+    </w:lvl>
+    <w:lvl w:ilvl="4" w:tplc="08090003">
+      <w:start w:val="1"/>
+      <w:numFmt w:val="bullet"/>
+      <w:lvlText w:val="o"/>
+      <w:lvlJc w:val="left"/>
+      <w:pPr>
+        <w:ind w:left="3600" w:hanging="360"/>
+      </w:pPr>
+      <w:rPr>
+        <w:rFonts w:ascii="Courier New" w:hAnsi="Courier New" w:cs="Courier New" w:hint="default"/>
+      </w:rPr>
+    </w:lvl>
+    <w:lvl w:ilvl="5" w:tplc="08090005">
+      <w:start w:val="1"/>
+      <w:numFmt w:val="bullet"/>
+      <w:lvlText w:val=""/>
+      <w:lvlJc w:val="left"/>
+      <w:pPr>
+        <w:ind w:left="4320" w:hanging="360"/>
+      </w:pPr>
+      <w:rPr>
+        <w:rFonts w:ascii="Wingdings" w:hAnsi="Wingdings" w:hint="default"/>
+      </w:rPr>
+    </w:lvl>
+    <w:lvl w:ilvl="6" w:tplc="08090001">
+      <w:start w:val="1"/>
+      <w:numFmt w:val="bullet"/>
+      <w:lvlText w:val=""/>
+      <w:lvlJc w:val="left"/>
+      <w:pPr>
+        <w:ind w:left="5040" w:hanging="360"/>
+      </w:pPr>
+      <w:rPr>
+        <w:rFonts w:ascii="Symbol" w:hAnsi="Symbol" w:hint="default"/>
+      </w:rPr>
+    </w:lvl>
+    <w:lvl w:ilvl="7" w:tplc="08090003">
+      <w:start w:val="1"/>
+      <w:numFmt w:val="bullet"/>
+      <w:lvlText w:val="o"/>
+      <w:lvlJc w:val="left"/>
+      <w:pPr>
+        <w:ind w:left="5760" w:hanging="360"/>
+      </w:pPr>
+      <w:rPr>
+        <w:rFonts w:ascii="Courier New" w:hAnsi="Courier New" w:cs="Courier New" w:hint="default"/>
+      </w:rPr>
+    </w:lvl>
+    <w:lvl w:ilvl="8" w:tplc="08090005">
+      <w:start w:val="1"/>
+      <w:numFmt w:val="bullet"/>
+      <w:lvlText w:val=""/>
+      <w:lvlJc w:val="left"/>
+      <w:pPr>
+        <w:ind w:left="6480" w:hanging="360"/>
+      </w:pPr>
+      <w:rPr>
+        <w:rFonts w:ascii="Wingdings" w:hAnsi="Wingdings" w:hint="default"/>
+      </w:rPr>
+    </w:lvl>
+  </w:abstractNum>
+  <w:abstractNum w:abstractNumId="22" w15:restartNumberingAfterBreak="0">
     <w:nsid w:val="62BC1C62"/>
     <w:multiLevelType w:val="hybridMultilevel"/>
     <w:tmpl w:val="2AC2A85A"/>
@@ -8771,7 +10112,7 @@
       </w:pPr>
     </w:lvl>
   </w:abstractNum>
-  <w:abstractNum w:abstractNumId="21" w15:restartNumberingAfterBreak="0">
+  <w:abstractNum w:abstractNumId="23" w15:restartNumberingAfterBreak="0">
     <w:nsid w:val="676C6AE8"/>
     <w:multiLevelType w:val="multilevel"/>
     <w:tmpl w:val="1FEAD2C4"/>
@@ -8912,7 +10253,7 @@
       </w:rPr>
     </w:lvl>
   </w:abstractNum>
-  <w:abstractNum w:abstractNumId="22" w15:restartNumberingAfterBreak="0">
+  <w:abstractNum w:abstractNumId="24" w15:restartNumberingAfterBreak="0">
     <w:nsid w:val="689B3D46"/>
     <w:multiLevelType w:val="hybridMultilevel"/>
     <w:tmpl w:val="DF344980"/>
@@ -8998,7 +10339,7 @@
       </w:pPr>
     </w:lvl>
   </w:abstractNum>
-  <w:abstractNum w:abstractNumId="23" w15:restartNumberingAfterBreak="0">
+  <w:abstractNum w:abstractNumId="25" w15:restartNumberingAfterBreak="0">
     <w:nsid w:val="6E8406CE"/>
     <w:multiLevelType w:val="multilevel"/>
     <w:tmpl w:val="95880270"/>
@@ -9116,7 +10457,7 @@
       </w:pPr>
     </w:lvl>
   </w:abstractNum>
-  <w:abstractNum w:abstractNumId="24" w15:restartNumberingAfterBreak="0">
+  <w:abstractNum w:abstractNumId="26" w15:restartNumberingAfterBreak="0">
     <w:nsid w:val="71774416"/>
     <w:multiLevelType w:val="hybridMultilevel"/>
     <w:tmpl w:val="A51A4DC0"/>
@@ -9229,7 +10570,7 @@
       </w:rPr>
     </w:lvl>
   </w:abstractNum>
-  <w:abstractNum w:abstractNumId="25" w15:restartNumberingAfterBreak="0">
+  <w:abstractNum w:abstractNumId="27" w15:restartNumberingAfterBreak="0">
     <w:nsid w:val="71DE1341"/>
     <w:multiLevelType w:val="hybridMultilevel"/>
     <w:tmpl w:val="C1EE6A2C"/>
@@ -9342,7 +10683,7 @@
       </w:rPr>
     </w:lvl>
   </w:abstractNum>
-  <w:abstractNum w:abstractNumId="26" w15:restartNumberingAfterBreak="0">
+  <w:abstractNum w:abstractNumId="28" w15:restartNumberingAfterBreak="0">
     <w:nsid w:val="744E26A7"/>
     <w:multiLevelType w:val="hybridMultilevel"/>
     <w:tmpl w:val="1ACAF8B2"/>
@@ -9455,10 +10796,10 @@
       </w:rPr>
     </w:lvl>
   </w:abstractNum>
-  <w:abstractNum w:abstractNumId="27" w15:restartNumberingAfterBreak="0">
+  <w:abstractNum w:abstractNumId="29" w15:restartNumberingAfterBreak="0">
     <w:nsid w:val="74DD245D"/>
     <w:multiLevelType w:val="multilevel"/>
-    <w:tmpl w:val="8DCE8A5C"/>
+    <w:tmpl w:val="50D69CB2"/>
     <w:lvl w:ilvl="0">
       <w:start w:val="1"/>
       <w:numFmt w:val="decimal"/>
@@ -9482,6 +10823,12 @@
         </w:tabs>
         <w:ind w:left="576" w:hanging="576"/>
       </w:pPr>
+      <w:rPr>
+        <w:b/>
+        <w:bCs/>
+        <w:sz w:val="26"/>
+        <w:szCs w:val="26"/>
+      </w:rPr>
     </w:lvl>
     <w:lvl w:ilvl="2">
       <w:start w:val="1"/>
@@ -9568,7 +10915,7 @@
       </w:pPr>
     </w:lvl>
   </w:abstractNum>
-  <w:abstractNum w:abstractNumId="28" w15:restartNumberingAfterBreak="0">
+  <w:abstractNum w:abstractNumId="30" w15:restartNumberingAfterBreak="0">
     <w:nsid w:val="75BF7FC8"/>
     <w:multiLevelType w:val="hybridMultilevel"/>
     <w:tmpl w:val="3014C7F6"/>
@@ -9657,7 +11004,7 @@
       </w:pPr>
     </w:lvl>
   </w:abstractNum>
-  <w:abstractNum w:abstractNumId="29" w15:restartNumberingAfterBreak="0">
+  <w:abstractNum w:abstractNumId="31" w15:restartNumberingAfterBreak="0">
     <w:nsid w:val="765D0D83"/>
     <w:multiLevelType w:val="hybridMultilevel"/>
     <w:tmpl w:val="B1F6BDC2"/>
@@ -9746,7 +11093,7 @@
       </w:pPr>
     </w:lvl>
   </w:abstractNum>
-  <w:abstractNum w:abstractNumId="30" w15:restartNumberingAfterBreak="0">
+  <w:abstractNum w:abstractNumId="32" w15:restartNumberingAfterBreak="0">
     <w:nsid w:val="76810E10"/>
     <w:multiLevelType w:val="hybridMultilevel"/>
     <w:tmpl w:val="4E9E7F50"/>
@@ -9835,7 +11182,7 @@
       </w:pPr>
     </w:lvl>
   </w:abstractNum>
-  <w:abstractNum w:abstractNumId="31" w15:restartNumberingAfterBreak="0">
+  <w:abstractNum w:abstractNumId="33" w15:restartNumberingAfterBreak="0">
     <w:nsid w:val="7A777F32"/>
     <w:multiLevelType w:val="hybridMultilevel"/>
     <w:tmpl w:val="FD96FEF6"/>
@@ -9921,7 +11268,7 @@
       </w:pPr>
     </w:lvl>
   </w:abstractNum>
-  <w:abstractNum w:abstractNumId="32" w15:restartNumberingAfterBreak="0">
+  <w:abstractNum w:abstractNumId="34" w15:restartNumberingAfterBreak="0">
     <w:nsid w:val="7BD2095D"/>
     <w:multiLevelType w:val="hybridMultilevel"/>
     <w:tmpl w:val="CA164C96"/>
@@ -10034,7 +11381,7 @@
       </w:rPr>
     </w:lvl>
   </w:abstractNum>
-  <w:abstractNum w:abstractNumId="33" w15:restartNumberingAfterBreak="0">
+  <w:abstractNum w:abstractNumId="35" w15:restartNumberingAfterBreak="0">
     <w:nsid w:val="7C0468AF"/>
     <w:multiLevelType w:val="hybridMultilevel"/>
     <w:tmpl w:val="A7283A04"/>
@@ -10147,7 +11494,7 @@
       </w:rPr>
     </w:lvl>
   </w:abstractNum>
-  <w:abstractNum w:abstractNumId="34" w15:restartNumberingAfterBreak="0">
+  <w:abstractNum w:abstractNumId="36" w15:restartNumberingAfterBreak="0">
     <w:nsid w:val="7C807D2F"/>
     <w:multiLevelType w:val="hybridMultilevel"/>
     <w:tmpl w:val="2494A546"/>
@@ -10240,16 +11587,16 @@
     <w:abstractNumId w:val="16"/>
   </w:num>
   <w:num w:numId="2">
-    <w:abstractNumId w:val="27"/>
+    <w:abstractNumId w:val="29"/>
   </w:num>
   <w:num w:numId="3">
     <w:abstractNumId w:val="9"/>
   </w:num>
   <w:num w:numId="4">
-    <w:abstractNumId w:val="23"/>
+    <w:abstractNumId w:val="25"/>
   </w:num>
   <w:num w:numId="5">
-    <w:abstractNumId w:val="21"/>
+    <w:abstractNumId w:val="23"/>
   </w:num>
   <w:num w:numId="6">
     <w:abstractNumId w:val="8"/>
@@ -10276,10 +11623,10 @@
     <w:abstractNumId w:val="10"/>
   </w:num>
   <w:num w:numId="14">
-    <w:abstractNumId w:val="29"/>
+    <w:abstractNumId w:val="31"/>
   </w:num>
   <w:num w:numId="15">
-    <w:abstractNumId w:val="22"/>
+    <w:abstractNumId w:val="24"/>
     <w:lvlOverride w:ilvl="0">
       <w:startOverride w:val="1"/>
     </w:lvlOverride>
@@ -10309,43 +11656,43 @@
     </w:lvlOverride>
   </w:num>
   <w:num w:numId="16">
-    <w:abstractNumId w:val="25"/>
+    <w:abstractNumId w:val="27"/>
   </w:num>
   <w:num w:numId="17">
-    <w:abstractNumId w:val="34"/>
+    <w:abstractNumId w:val="36"/>
   </w:num>
   <w:num w:numId="18">
-    <w:abstractNumId w:val="20"/>
+    <w:abstractNumId w:val="22"/>
   </w:num>
   <w:num w:numId="19">
-    <w:abstractNumId w:val="28"/>
+    <w:abstractNumId w:val="30"/>
   </w:num>
   <w:num w:numId="20">
-    <w:abstractNumId w:val="31"/>
+    <w:abstractNumId w:val="33"/>
   </w:num>
   <w:num w:numId="21">
-    <w:abstractNumId w:val="30"/>
+    <w:abstractNumId w:val="32"/>
   </w:num>
   <w:num w:numId="22">
-    <w:abstractNumId w:val="22"/>
+    <w:abstractNumId w:val="24"/>
   </w:num>
   <w:num w:numId="23">
-    <w:abstractNumId w:val="24"/>
+    <w:abstractNumId w:val="26"/>
   </w:num>
   <w:num w:numId="24">
-    <w:abstractNumId w:val="32"/>
+    <w:abstractNumId w:val="34"/>
   </w:num>
   <w:num w:numId="25">
     <w:abstractNumId w:val="4"/>
   </w:num>
   <w:num w:numId="26">
-    <w:abstractNumId w:val="19"/>
+    <w:abstractNumId w:val="20"/>
   </w:num>
   <w:num w:numId="27">
     <w:abstractNumId w:val="0"/>
   </w:num>
   <w:num w:numId="28">
-    <w:abstractNumId w:val="33"/>
+    <w:abstractNumId w:val="35"/>
   </w:num>
   <w:num w:numId="29">
     <w:abstractNumId w:val="15"/>
@@ -10357,7 +11704,7 @@
     <w:abstractNumId w:val="5"/>
   </w:num>
   <w:num w:numId="32">
-    <w:abstractNumId w:val="26"/>
+    <w:abstractNumId w:val="28"/>
   </w:num>
   <w:num w:numId="33">
     <w:abstractNumId w:val="12"/>
@@ -10370,6 +11717,33 @@
   </w:num>
   <w:num w:numId="36">
     <w:abstractNumId w:val="17"/>
+  </w:num>
+  <w:num w:numId="37">
+    <w:abstractNumId w:val="19"/>
+  </w:num>
+  <w:num w:numId="38">
+    <w:abstractNumId w:val="21"/>
+    <w:lvlOverride w:ilvl="0"/>
+    <w:lvlOverride w:ilvl="1"/>
+    <w:lvlOverride w:ilvl="2"/>
+    <w:lvlOverride w:ilvl="3"/>
+    <w:lvlOverride w:ilvl="4"/>
+    <w:lvlOverride w:ilvl="5"/>
+    <w:lvlOverride w:ilvl="6"/>
+    <w:lvlOverride w:ilvl="7"/>
+    <w:lvlOverride w:ilvl="8"/>
+  </w:num>
+  <w:num w:numId="39">
+    <w:abstractNumId w:val="16"/>
+  </w:num>
+  <w:num w:numId="40">
+    <w:abstractNumId w:val="16"/>
+  </w:num>
+  <w:num w:numId="41">
+    <w:abstractNumId w:val="16"/>
+  </w:num>
+  <w:num w:numId="42">
+    <w:abstractNumId w:val="16"/>
   </w:num>
 </w:numbering>
 </file>

</xml_diff>

<commit_message>
Documentation 2 - chart fix up
</commit_message>
<xml_diff>
--- a/documentation/Documentation_2.docx
+++ b/documentation/Documentation_2.docx
@@ -510,9 +510,6 @@
             </w:rPr>
           </w:pPr>
           <w:r>
-            <w:rPr>
-              <w:rFonts w:asciiTheme="minorHAnsi" w:hAnsiTheme="minorHAnsi" w:cstheme="minorHAnsi"/>
-            </w:rPr>
             <w:fldChar w:fldCharType="begin"/>
           </w:r>
           <w:r>
@@ -5043,8 +5040,8 @@
           <w:szCs w:val="22"/>
         </w:rPr>
         <w:drawing>
-          <wp:inline distT="0" distB="0" distL="0" distR="0" wp14:anchorId="60BCB8BC" wp14:editId="79775A90">
-            <wp:extent cx="5759450" cy="2038350"/>
+          <wp:inline distT="0" distB="0" distL="0" distR="0" wp14:anchorId="60BCB8BC" wp14:editId="3C81C670">
+            <wp:extent cx="5754859" cy="2038350"/>
             <wp:effectExtent l="0" t="0" r="0" b="0"/>
             <wp:docPr id="10" name="Obraz 10"/>
             <wp:cNvGraphicFramePr>
@@ -5054,7 +5051,7 @@
               <a:graphicData uri="http://schemas.openxmlformats.org/drawingml/2006/picture">
                 <pic:pic xmlns:pic="http://schemas.openxmlformats.org/drawingml/2006/picture">
                   <pic:nvPicPr>
-                    <pic:cNvPr id="0" name="Picture 1"/>
+                    <pic:cNvPr id="10" name="Obraz 10"/>
                     <pic:cNvPicPr>
                       <a:picLocks noChangeAspect="1" noChangeArrowheads="1"/>
                     </pic:cNvPicPr>
@@ -5067,7 +5064,6 @@
                         </a:ext>
                       </a:extLst>
                     </a:blip>
-                    <a:srcRect/>
                     <a:stretch>
                       <a:fillRect/>
                     </a:stretch>
@@ -5075,7 +5071,7 @@
                   <pic:spPr bwMode="auto">
                     <a:xfrm>
                       <a:off x="0" y="0"/>
-                      <a:ext cx="5759450" cy="2038350"/>
+                      <a:ext cx="5754859" cy="2038350"/>
                     </a:xfrm>
                     <a:prstGeom prst="rect">
                       <a:avLst/>
@@ -8636,9 +8632,9 @@
         </w:rPr>
       </w:pPr>
       <w:bookmarkStart w:id="10" w:name="_Toc462868755"/>
-      <w:bookmarkStart w:id="11" w:name="_Toc465776529"/>
-      <w:bookmarkStart w:id="12" w:name="_Toc462868756"/>
-      <w:bookmarkStart w:id="13" w:name="_Toc87292440"/>
+      <w:bookmarkStart w:id="11" w:name="_Toc87292440"/>
+      <w:bookmarkStart w:id="12" w:name="_Toc465776529"/>
+      <w:bookmarkStart w:id="13" w:name="_Toc462868756"/>
       <w:bookmarkEnd w:id="10"/>
       <w:r>
         <w:rPr>
@@ -8646,7 +8642,7 @@
         </w:rPr>
         <w:t>Explore data</w:t>
       </w:r>
-      <w:bookmarkEnd w:id="13"/>
+      <w:bookmarkEnd w:id="11"/>
     </w:p>
     <w:p>
       <w:pPr>
@@ -8871,7 +8867,6 @@
       <w:pPr>
         <w:suppressAutoHyphens w:val="0"/>
         <w:spacing w:after="160" w:line="256" w:lineRule="auto"/>
-        <w:ind w:left="360"/>
         <w:jc w:val="center"/>
         <w:rPr>
           <w:rFonts w:ascii="Calibri" w:eastAsia="Calibri" w:hAnsi="Calibri" w:cs="Times New Roman"/>
@@ -8889,8 +8884,8 @@
         </w:rPr>
         <w:lastRenderedPageBreak/>
         <w:drawing>
-          <wp:inline distT="0" distB="0" distL="0" distR="0" wp14:anchorId="22D94642" wp14:editId="4D3367CA">
-            <wp:extent cx="5753100" cy="3035300"/>
+          <wp:inline distT="0" distB="0" distL="0" distR="0" wp14:anchorId="22D94642" wp14:editId="31D83FE4">
+            <wp:extent cx="5753100" cy="2417049"/>
             <wp:effectExtent l="0" t="0" r="0" b="0"/>
             <wp:docPr id="11" name="Obraz 11"/>
             <wp:cNvGraphicFramePr>
@@ -8900,20 +8895,19 @@
               <a:graphicData uri="http://schemas.openxmlformats.org/drawingml/2006/picture">
                 <pic:pic xmlns:pic="http://schemas.openxmlformats.org/drawingml/2006/picture">
                   <pic:nvPicPr>
-                    <pic:cNvPr id="0" name="Picture 2"/>
+                    <pic:cNvPr id="11" name="Obraz 11"/>
                     <pic:cNvPicPr>
                       <a:picLocks noChangeAspect="1" noChangeArrowheads="1"/>
                     </pic:cNvPicPr>
                   </pic:nvPicPr>
                   <pic:blipFill>
-                    <a:blip r:embed="rId13">
+                    <a:blip r:embed="rId13" cstate="print">
                       <a:extLst>
                         <a:ext uri="{28A0092B-C50C-407E-A947-70E740481C1C}">
                           <a14:useLocalDpi xmlns:a14="http://schemas.microsoft.com/office/drawing/2010/main" val="0"/>
                         </a:ext>
                       </a:extLst>
                     </a:blip>
-                    <a:srcRect/>
                     <a:stretch>
                       <a:fillRect/>
                     </a:stretch>
@@ -8921,7 +8915,7 @@
                   <pic:spPr bwMode="auto">
                     <a:xfrm>
                       <a:off x="0" y="0"/>
-                      <a:ext cx="5753100" cy="3035300"/>
+                      <a:ext cx="5753100" cy="2417049"/>
                     </a:xfrm>
                     <a:prstGeom prst="rect">
                       <a:avLst/>
@@ -9309,8 +9303,8 @@
         </w:rPr>
       </w:pPr>
       <w:bookmarkStart w:id="14" w:name="_Toc87292441"/>
-      <w:bookmarkEnd w:id="11"/>
       <w:bookmarkEnd w:id="12"/>
+      <w:bookmarkEnd w:id="13"/>
       <w:r>
         <w:rPr>
           <w:rFonts w:asciiTheme="minorHAnsi" w:hAnsiTheme="minorHAnsi" w:cstheme="minorHAnsi"/>
@@ -9776,144 +9770,154 @@
           <w:sz w:val="22"/>
           <w:szCs w:val="22"/>
         </w:rPr>
+        <w:t>Different geographical entities</w:t>
+      </w:r>
+      <w:r>
+        <w:rPr>
+          <w:rFonts w:asciiTheme="minorHAnsi" w:hAnsiTheme="minorHAnsi" w:cstheme="minorHAnsi"/>
+          <w:b w:val="0"/>
+          <w:bCs w:val="0"/>
+          <w:sz w:val="22"/>
+          <w:szCs w:val="22"/>
+        </w:rPr>
+        <w:t xml:space="preserve"> </w:t>
+      </w:r>
+      <w:r>
+        <w:rPr>
+          <w:rFonts w:asciiTheme="minorHAnsi" w:hAnsiTheme="minorHAnsi" w:cstheme="minorHAnsi"/>
+          <w:b w:val="0"/>
+          <w:bCs w:val="0"/>
+          <w:sz w:val="22"/>
+          <w:szCs w:val="22"/>
+        </w:rPr>
+        <w:t>–</w:t>
+      </w:r>
+      <w:r>
+        <w:rPr>
+          <w:rFonts w:asciiTheme="minorHAnsi" w:hAnsiTheme="minorHAnsi" w:cstheme="minorHAnsi"/>
+          <w:b w:val="0"/>
+          <w:bCs w:val="0"/>
+          <w:sz w:val="22"/>
+          <w:szCs w:val="22"/>
+        </w:rPr>
+        <w:t xml:space="preserve"> </w:t>
+      </w:r>
+      <w:r>
+        <w:rPr>
+          <w:rFonts w:asciiTheme="minorHAnsi" w:hAnsiTheme="minorHAnsi" w:cstheme="minorHAnsi"/>
+          <w:b w:val="0"/>
+          <w:bCs w:val="0"/>
+          <w:sz w:val="22"/>
+          <w:szCs w:val="22"/>
+        </w:rPr>
+        <w:t xml:space="preserve">World Bank data contains indicators’ values </w:t>
+      </w:r>
+      <w:r>
+        <w:rPr>
+          <w:rFonts w:asciiTheme="minorHAnsi" w:hAnsiTheme="minorHAnsi" w:cstheme="minorHAnsi"/>
+          <w:b w:val="0"/>
+          <w:bCs w:val="0"/>
+          <w:sz w:val="22"/>
+          <w:szCs w:val="22"/>
+        </w:rPr>
+        <w:t>not only for individual countries but also for the regions (for instance South Africa, Central Europe); for those regions</w:t>
+      </w:r>
+      <w:r>
+        <w:rPr>
+          <w:rFonts w:asciiTheme="minorHAnsi" w:hAnsiTheme="minorHAnsi" w:cstheme="minorHAnsi"/>
+          <w:b w:val="0"/>
+          <w:bCs w:val="0"/>
+          <w:sz w:val="22"/>
+          <w:szCs w:val="22"/>
+        </w:rPr>
+        <w:t>,</w:t>
+      </w:r>
+      <w:r>
+        <w:rPr>
+          <w:rFonts w:asciiTheme="minorHAnsi" w:hAnsiTheme="minorHAnsi" w:cstheme="minorHAnsi"/>
+          <w:b w:val="0"/>
+          <w:bCs w:val="0"/>
+          <w:sz w:val="22"/>
+          <w:szCs w:val="22"/>
+        </w:rPr>
+        <w:t xml:space="preserve"> there are no</w:t>
+      </w:r>
+      <w:r>
+        <w:rPr>
+          <w:rFonts w:hint="eastAsia"/>
+        </w:rPr>
+        <w:t xml:space="preserve"> </w:t>
+      </w:r>
+      <w:r>
+        <w:rPr>
+          <w:rFonts w:asciiTheme="minorHAnsi" w:hAnsiTheme="minorHAnsi" w:cstheme="minorHAnsi"/>
+          <w:b w:val="0"/>
+          <w:bCs w:val="0"/>
+          <w:sz w:val="22"/>
+          <w:szCs w:val="22"/>
+        </w:rPr>
+        <w:t>of</w:t>
+      </w:r>
+      <w:r>
+        <w:rPr>
+          <w:rFonts w:asciiTheme="minorHAnsi" w:hAnsiTheme="minorHAnsi" w:cstheme="minorHAnsi" w:hint="eastAsia"/>
+          <w:b w:val="0"/>
+          <w:bCs w:val="0"/>
+          <w:sz w:val="22"/>
+          <w:szCs w:val="22"/>
+        </w:rPr>
+        <w:t>ficially assigned</w:t>
+      </w:r>
+      <w:r>
+        <w:rPr>
+          <w:rFonts w:asciiTheme="minorHAnsi" w:hAnsiTheme="minorHAnsi" w:cstheme="minorHAnsi"/>
+          <w:b w:val="0"/>
+          <w:bCs w:val="0"/>
+          <w:sz w:val="22"/>
+          <w:szCs w:val="22"/>
+        </w:rPr>
+        <w:t xml:space="preserve"> </w:t>
+      </w:r>
+      <w:r>
+        <w:rPr>
+          <w:rFonts w:asciiTheme="minorHAnsi" w:hAnsiTheme="minorHAnsi" w:cstheme="minorHAnsi" w:hint="eastAsia"/>
+          <w:b w:val="0"/>
+          <w:bCs w:val="0"/>
+          <w:sz w:val="22"/>
+          <w:szCs w:val="22"/>
+        </w:rPr>
+        <w:t xml:space="preserve">ISO </w:t>
+      </w:r>
+      <w:r>
+        <w:rPr>
+          <w:rFonts w:asciiTheme="minorHAnsi" w:hAnsiTheme="minorHAnsi" w:cstheme="minorHAnsi"/>
+          <w:b w:val="0"/>
+          <w:bCs w:val="0"/>
+          <w:sz w:val="22"/>
+          <w:szCs w:val="22"/>
+        </w:rPr>
+        <w:t>codes</w:t>
+      </w:r>
+      <w:r>
+        <w:rPr>
+          <w:rFonts w:asciiTheme="minorHAnsi" w:hAnsiTheme="minorHAnsi" w:cstheme="minorHAnsi"/>
+          <w:b w:val="0"/>
+          <w:bCs w:val="0"/>
+          <w:sz w:val="22"/>
+          <w:szCs w:val="22"/>
+        </w:rPr>
+        <w:t xml:space="preserve"> and therefore they are not </w:t>
+      </w:r>
+      <w:r>
+        <w:rPr>
+          <w:rFonts w:asciiTheme="minorHAnsi" w:hAnsiTheme="minorHAnsi" w:cstheme="minorHAnsi"/>
+          <w:b w:val="0"/>
+          <w:bCs w:val="0"/>
+          <w:sz w:val="22"/>
+          <w:szCs w:val="22"/>
+        </w:rPr>
         <w:lastRenderedPageBreak/>
-        <w:t>Different geographical entities</w:t>
-      </w:r>
-      <w:r>
-        <w:rPr>
-          <w:rFonts w:asciiTheme="minorHAnsi" w:hAnsiTheme="minorHAnsi" w:cstheme="minorHAnsi"/>
-          <w:b w:val="0"/>
-          <w:bCs w:val="0"/>
-          <w:sz w:val="22"/>
-          <w:szCs w:val="22"/>
-        </w:rPr>
-        <w:t xml:space="preserve"> </w:t>
-      </w:r>
-      <w:r>
-        <w:rPr>
-          <w:rFonts w:asciiTheme="minorHAnsi" w:hAnsiTheme="minorHAnsi" w:cstheme="minorHAnsi"/>
-          <w:b w:val="0"/>
-          <w:bCs w:val="0"/>
-          <w:sz w:val="22"/>
-          <w:szCs w:val="22"/>
-        </w:rPr>
-        <w:t>–</w:t>
-      </w:r>
-      <w:r>
-        <w:rPr>
-          <w:rFonts w:asciiTheme="minorHAnsi" w:hAnsiTheme="minorHAnsi" w:cstheme="minorHAnsi"/>
-          <w:b w:val="0"/>
-          <w:bCs w:val="0"/>
-          <w:sz w:val="22"/>
-          <w:szCs w:val="22"/>
-        </w:rPr>
-        <w:t xml:space="preserve"> </w:t>
-      </w:r>
-      <w:r>
-        <w:rPr>
-          <w:rFonts w:asciiTheme="minorHAnsi" w:hAnsiTheme="minorHAnsi" w:cstheme="minorHAnsi"/>
-          <w:b w:val="0"/>
-          <w:bCs w:val="0"/>
-          <w:sz w:val="22"/>
-          <w:szCs w:val="22"/>
-        </w:rPr>
-        <w:t xml:space="preserve">World Bank data contains indicators’ values </w:t>
-      </w:r>
-      <w:r>
-        <w:rPr>
-          <w:rFonts w:asciiTheme="minorHAnsi" w:hAnsiTheme="minorHAnsi" w:cstheme="minorHAnsi"/>
-          <w:b w:val="0"/>
-          <w:bCs w:val="0"/>
-          <w:sz w:val="22"/>
-          <w:szCs w:val="22"/>
-        </w:rPr>
-        <w:t>not only for individual countries but also for the regions (for instance South Africa, Central Europe); for those regions</w:t>
-      </w:r>
-      <w:r>
-        <w:rPr>
-          <w:rFonts w:asciiTheme="minorHAnsi" w:hAnsiTheme="minorHAnsi" w:cstheme="minorHAnsi"/>
-          <w:b w:val="0"/>
-          <w:bCs w:val="0"/>
-          <w:sz w:val="22"/>
-          <w:szCs w:val="22"/>
-        </w:rPr>
-        <w:t>,</w:t>
-      </w:r>
-      <w:r>
-        <w:rPr>
-          <w:rFonts w:asciiTheme="minorHAnsi" w:hAnsiTheme="minorHAnsi" w:cstheme="minorHAnsi"/>
-          <w:b w:val="0"/>
-          <w:bCs w:val="0"/>
-          <w:sz w:val="22"/>
-          <w:szCs w:val="22"/>
-        </w:rPr>
-        <w:t xml:space="preserve"> there are no</w:t>
-      </w:r>
-      <w:r>
-        <w:rPr>
-          <w:rFonts w:hint="eastAsia"/>
-        </w:rPr>
-        <w:t xml:space="preserve"> </w:t>
-      </w:r>
-      <w:r>
-        <w:rPr>
-          <w:rFonts w:asciiTheme="minorHAnsi" w:hAnsiTheme="minorHAnsi" w:cstheme="minorHAnsi"/>
-          <w:b w:val="0"/>
-          <w:bCs w:val="0"/>
-          <w:sz w:val="22"/>
-          <w:szCs w:val="22"/>
-        </w:rPr>
-        <w:t>of</w:t>
-      </w:r>
-      <w:r>
-        <w:rPr>
-          <w:rFonts w:asciiTheme="minorHAnsi" w:hAnsiTheme="minorHAnsi" w:cstheme="minorHAnsi" w:hint="eastAsia"/>
-          <w:b w:val="0"/>
-          <w:bCs w:val="0"/>
-          <w:sz w:val="22"/>
-          <w:szCs w:val="22"/>
-        </w:rPr>
-        <w:t>ficially assigned</w:t>
-      </w:r>
-      <w:r>
-        <w:rPr>
-          <w:rFonts w:asciiTheme="minorHAnsi" w:hAnsiTheme="minorHAnsi" w:cstheme="minorHAnsi"/>
-          <w:b w:val="0"/>
-          <w:bCs w:val="0"/>
-          <w:sz w:val="22"/>
-          <w:szCs w:val="22"/>
-        </w:rPr>
-        <w:t xml:space="preserve"> </w:t>
-      </w:r>
-      <w:r>
-        <w:rPr>
-          <w:rFonts w:asciiTheme="minorHAnsi" w:hAnsiTheme="minorHAnsi" w:cstheme="minorHAnsi" w:hint="eastAsia"/>
-          <w:b w:val="0"/>
-          <w:bCs w:val="0"/>
-          <w:sz w:val="22"/>
-          <w:szCs w:val="22"/>
-        </w:rPr>
-        <w:t xml:space="preserve">ISO </w:t>
-      </w:r>
-      <w:r>
-        <w:rPr>
-          <w:rFonts w:asciiTheme="minorHAnsi" w:hAnsiTheme="minorHAnsi" w:cstheme="minorHAnsi"/>
-          <w:b w:val="0"/>
-          <w:bCs w:val="0"/>
-          <w:sz w:val="22"/>
-          <w:szCs w:val="22"/>
-        </w:rPr>
-        <w:t>codes</w:t>
-      </w:r>
-      <w:r>
-        <w:rPr>
-          <w:rFonts w:asciiTheme="minorHAnsi" w:hAnsiTheme="minorHAnsi" w:cstheme="minorHAnsi"/>
-          <w:b w:val="0"/>
-          <w:bCs w:val="0"/>
-          <w:sz w:val="22"/>
-          <w:szCs w:val="22"/>
-        </w:rPr>
-        <w:t xml:space="preserve"> and therefore they are not recogni</w:t>
+        <w:t>recogni</w:t>
       </w:r>
       <w:r>
         <w:rPr>
@@ -11121,58 +11125,68 @@
           <w:sz w:val="22"/>
           <w:szCs w:val="22"/>
         </w:rPr>
+        <w:t>The c</w:t>
+      </w:r>
+      <w:r>
+        <w:rPr>
+          <w:rFonts w:asciiTheme="minorHAnsi" w:hAnsiTheme="minorHAnsi" w:cstheme="minorHAnsi"/>
+          <w:b w:val="0"/>
+          <w:bCs w:val="0"/>
+          <w:sz w:val="22"/>
+          <w:szCs w:val="22"/>
+        </w:rPr>
+        <w:t>orrelation matrix is calculated to</w:t>
+      </w:r>
+      <w:r>
+        <w:rPr>
+          <w:rFonts w:asciiTheme="minorHAnsi" w:hAnsiTheme="minorHAnsi" w:cstheme="minorHAnsi" w:hint="eastAsia"/>
+          <w:b w:val="0"/>
+          <w:bCs w:val="0"/>
+          <w:sz w:val="22"/>
+          <w:szCs w:val="22"/>
+        </w:rPr>
+        <w:t xml:space="preserve"> investigate the dependence between </w:t>
+      </w:r>
+      <w:r>
+        <w:rPr>
+          <w:rFonts w:asciiTheme="minorHAnsi" w:hAnsiTheme="minorHAnsi" w:cstheme="minorHAnsi"/>
+          <w:b w:val="0"/>
+          <w:bCs w:val="0"/>
+          <w:sz w:val="22"/>
+          <w:szCs w:val="22"/>
+        </w:rPr>
+        <w:t xml:space="preserve">indicators. </w:t>
+      </w:r>
+      <w:r>
+        <w:rPr>
+          <w:rFonts w:asciiTheme="minorHAnsi" w:hAnsiTheme="minorHAnsi" w:cstheme="minorHAnsi"/>
+          <w:b w:val="0"/>
+          <w:bCs w:val="0"/>
+          <w:sz w:val="22"/>
+          <w:szCs w:val="22"/>
+        </w:rPr>
+        <w:t>Based on the values</w:t>
+      </w:r>
+      <w:r>
+        <w:rPr>
+          <w:rFonts w:asciiTheme="minorHAnsi" w:hAnsiTheme="minorHAnsi" w:cstheme="minorHAnsi"/>
+          <w:b w:val="0"/>
+          <w:bCs w:val="0"/>
+          <w:sz w:val="22"/>
+          <w:szCs w:val="22"/>
+        </w:rPr>
+        <w:t xml:space="preserve"> of the coefficient highly correlated pairs of variables (approximately on 0.9 and </w:t>
+      </w:r>
+      <w:r>
+        <w:rPr>
+          <w:rFonts w:asciiTheme="minorHAnsi" w:hAnsiTheme="minorHAnsi" w:cstheme="minorHAnsi"/>
+          <w:b w:val="0"/>
+          <w:bCs w:val="0"/>
+          <w:sz w:val="22"/>
+          <w:szCs w:val="22"/>
+        </w:rPr>
         <w:lastRenderedPageBreak/>
-        <w:t>The c</w:t>
-      </w:r>
-      <w:r>
-        <w:rPr>
-          <w:rFonts w:asciiTheme="minorHAnsi" w:hAnsiTheme="minorHAnsi" w:cstheme="minorHAnsi"/>
-          <w:b w:val="0"/>
-          <w:bCs w:val="0"/>
-          <w:sz w:val="22"/>
-          <w:szCs w:val="22"/>
-        </w:rPr>
-        <w:t>orrelation matrix is calculated to</w:t>
-      </w:r>
-      <w:r>
-        <w:rPr>
-          <w:rFonts w:asciiTheme="minorHAnsi" w:hAnsiTheme="minorHAnsi" w:cstheme="minorHAnsi" w:hint="eastAsia"/>
-          <w:b w:val="0"/>
-          <w:bCs w:val="0"/>
-          <w:sz w:val="22"/>
-          <w:szCs w:val="22"/>
-        </w:rPr>
-        <w:t xml:space="preserve"> investigate the dependence between </w:t>
-      </w:r>
-      <w:r>
-        <w:rPr>
-          <w:rFonts w:asciiTheme="minorHAnsi" w:hAnsiTheme="minorHAnsi" w:cstheme="minorHAnsi"/>
-          <w:b w:val="0"/>
-          <w:bCs w:val="0"/>
-          <w:sz w:val="22"/>
-          <w:szCs w:val="22"/>
-        </w:rPr>
-        <w:t xml:space="preserve">indicators. </w:t>
-      </w:r>
-      <w:r>
-        <w:rPr>
-          <w:rFonts w:asciiTheme="minorHAnsi" w:hAnsiTheme="minorHAnsi" w:cstheme="minorHAnsi"/>
-          <w:b w:val="0"/>
-          <w:bCs w:val="0"/>
-          <w:sz w:val="22"/>
-          <w:szCs w:val="22"/>
-        </w:rPr>
-        <w:t>Based on the values</w:t>
-      </w:r>
-      <w:r>
-        <w:rPr>
-          <w:rFonts w:asciiTheme="minorHAnsi" w:hAnsiTheme="minorHAnsi" w:cstheme="minorHAnsi"/>
-          <w:b w:val="0"/>
-          <w:bCs w:val="0"/>
-          <w:sz w:val="22"/>
-          <w:szCs w:val="22"/>
-        </w:rPr>
-        <w:t xml:space="preserve"> of the coefficient highly correlated pairs of variables (approximately on 0.9 and higher level) are identified and one of them is dropped. For instance, PWT provides GDP values calculated in 5 different ways, all highly dependent therefore only one of them is left for further analysis. </w:t>
+        <w:t xml:space="preserve">higher level) are identified and one of them is dropped. For instance, PWT provides GDP values calculated in 5 different ways, all highly dependent therefore only one of them is left for further analysis. </w:t>
       </w:r>
     </w:p>
     <w:p>

</xml_diff>